<commit_message>
filters(char * COM,int x)
</commit_message>
<xml_diff>
--- a/航空.docx
+++ b/航空.docx
@@ -9,7 +9,7 @@
           <w:noProof/>
         </w:rPr>
         <w:drawing>
-          <wp:inline distT="0" distB="0" distL="0" distR="0" wp14:anchorId="61D2FC39" wp14:editId="04D4057B">
+          <wp:inline distT="0" distB="0" distL="0" distR="0" wp14:anchorId="61D2FC39" wp14:editId="1B3E9912">
             <wp:extent cx="5974253" cy="6379095"/>
             <wp:effectExtent l="0" t="0" r="0" b="0"/>
             <wp:docPr id="3" name="图表 3"/>
@@ -1603,8 +1603,9 @@
         <a:p>
           <a:r>
             <a:rPr lang="zh-CN" altLang="en-US"/>
-            <a:t>时间段</a:t>
+            <a:t>航空公司</a:t>
           </a:r>
+          <a:endParaRPr lang="zh-CN" altLang="en-US"/>
         </a:p>
       </dgm:t>
     </dgm:pt>
@@ -1702,7 +1703,7 @@
         </a:p>
       </dgm:t>
     </dgm:pt>
-    <dgm:pt modelId="{77450871-F7D0-3A46-BD58-6A29B70A067B}">
+    <dgm:pt modelId="{BC8F2A40-C0F8-9748-8C6D-A66B07C1883B}">
       <dgm:prSet/>
       <dgm:spPr/>
       <dgm:t>
@@ -1711,44 +1712,9 @@
         <a:p>
           <a:r>
             <a:rPr lang="zh-CN" altLang="en-US"/>
-            <a:t>舱位等级</a:t>
+            <a:t>经济舱票价</a:t>
           </a:r>
-        </a:p>
-      </dgm:t>
-    </dgm:pt>
-    <dgm:pt modelId="{5669791D-3AA1-E642-BB9E-BC3E1C998D17}" type="parTrans" cxnId="{75C90B59-5A6A-7A43-A936-6F961DB9B85F}">
-      <dgm:prSet/>
-      <dgm:spPr/>
-      <dgm:t>
-        <a:bodyPr/>
-        <a:lstStyle/>
-        <a:p>
-          <a:endParaRPr lang="zh-CN" altLang="en-US"/>
-        </a:p>
-      </dgm:t>
-    </dgm:pt>
-    <dgm:pt modelId="{8CC9053C-4481-6446-8372-2F84C3004FEF}" type="sibTrans" cxnId="{75C90B59-5A6A-7A43-A936-6F961DB9B85F}">
-      <dgm:prSet/>
-      <dgm:spPr/>
-      <dgm:t>
-        <a:bodyPr/>
-        <a:lstStyle/>
-        <a:p>
-          <a:endParaRPr lang="zh-CN" altLang="en-US"/>
-        </a:p>
-      </dgm:t>
-    </dgm:pt>
-    <dgm:pt modelId="{BC8F2A40-C0F8-9748-8C6D-A66B07C1883B}">
-      <dgm:prSet/>
-      <dgm:spPr/>
-      <dgm:t>
-        <a:bodyPr/>
-        <a:lstStyle/>
-        <a:p>
-          <a:r>
-            <a:rPr lang="zh-CN" altLang="en-US"/>
-            <a:t>航班价格</a:t>
-          </a:r>
+          <a:endParaRPr lang="zh-CN" altLang="en-US"/>
         </a:p>
       </dgm:t>
     </dgm:pt>
@@ -1891,8 +1857,9 @@
         <a:p>
           <a:r>
             <a:rPr lang="zh-CN" altLang="en-US"/>
-            <a:t>舱位等级</a:t>
+            <a:t>经济舱票价</a:t>
           </a:r>
+          <a:endParaRPr lang="zh-CN" altLang="en-US"/>
         </a:p>
       </dgm:t>
     </dgm:pt>
@@ -1999,8 +1966,9 @@
         <a:p>
           <a:r>
             <a:rPr lang="zh-CN" altLang="en-US"/>
-            <a:t>舱位等级</a:t>
+            <a:t>经济舱票价</a:t>
           </a:r>
+          <a:endParaRPr lang="zh-CN" altLang="en-US"/>
         </a:p>
       </dgm:t>
     </dgm:pt>
@@ -3187,6 +3155,43 @@
       </dgm:t>
     </dgm:pt>
     <dgm:pt modelId="{2BC1833E-1189-1344-8B99-258B8531642D}" type="sibTrans" cxnId="{DF3C0D9A-32E6-CA4D-8506-D12DD2BED77F}">
+      <dgm:prSet/>
+      <dgm:spPr/>
+      <dgm:t>
+        <a:bodyPr/>
+        <a:lstStyle/>
+        <a:p>
+          <a:endParaRPr lang="zh-CN" altLang="en-US"/>
+        </a:p>
+      </dgm:t>
+    </dgm:pt>
+    <dgm:pt modelId="{77450871-F7D0-3A46-BD58-6A29B70A067B}">
+      <dgm:prSet/>
+      <dgm:spPr/>
+      <dgm:t>
+        <a:bodyPr/>
+        <a:lstStyle/>
+        <a:p>
+          <a:r>
+            <a:rPr lang="zh-CN" altLang="en-US"/>
+            <a:t>经济舱票价</a:t>
+          </a:r>
+          <a:endParaRPr lang="zh-CN" altLang="en-US"/>
+        </a:p>
+      </dgm:t>
+    </dgm:pt>
+    <dgm:pt modelId="{8CC9053C-4481-6446-8372-2F84C3004FEF}" type="sibTrans" cxnId="{75C90B59-5A6A-7A43-A936-6F961DB9B85F}">
+      <dgm:prSet/>
+      <dgm:spPr/>
+      <dgm:t>
+        <a:bodyPr/>
+        <a:lstStyle/>
+        <a:p>
+          <a:endParaRPr lang="zh-CN" altLang="en-US"/>
+        </a:p>
+      </dgm:t>
+    </dgm:pt>
+    <dgm:pt modelId="{5669791D-3AA1-E642-BB9E-BC3E1C998D17}" type="parTrans" cxnId="{75C90B59-5A6A-7A43-A936-6F961DB9B85F}">
       <dgm:prSet/>
       <dgm:spPr/>
       <dgm:t>
@@ -6655,707 +6660,707 @@
     </dgm:pt>
   </dgm:ptLst>
   <dgm:cxnLst>
-    <dgm:cxn modelId="{45C4605A-605A-AD49-9D26-5B7946782A0F}" type="presOf" srcId="{04A207B9-FE7C-924B-9779-06A92C939C45}" destId="{66137E5D-1129-9843-94D6-9D8B7C33B1BC}" srcOrd="0" destOrd="0" presId="urn:microsoft.com/office/officeart/2008/layout/HalfCircleOrganizationChart"/>
-    <dgm:cxn modelId="{5CCAAFD8-099A-2A48-9CD2-C2554392F35B}" type="presOf" srcId="{D76E58E8-2BEE-EC40-B5DE-2788E7F11DDB}" destId="{B25ED686-E57E-8944-9851-2B0D35F5BAB6}" srcOrd="0" destOrd="0" presId="urn:microsoft.com/office/officeart/2008/layout/HalfCircleOrganizationChart"/>
-    <dgm:cxn modelId="{AC372D0F-DE59-3843-A684-5693CBCC6211}" type="presOf" srcId="{9A05551B-E187-8D49-9F86-24B82902A4DD}" destId="{850FF68D-5FE5-FD47-A917-670D06E0FDBD}" srcOrd="1" destOrd="0" presId="urn:microsoft.com/office/officeart/2008/layout/HalfCircleOrganizationChart"/>
-    <dgm:cxn modelId="{9CEEA189-EE4D-894C-BBF1-5B12CD547FCA}" type="presOf" srcId="{0F9E6C88-A412-3049-84D9-7279B09FD473}" destId="{6400D38F-D2D9-A940-803B-09C57BAA1FB2}" srcOrd="0" destOrd="0" presId="urn:microsoft.com/office/officeart/2008/layout/HalfCircleOrganizationChart"/>
+    <dgm:cxn modelId="{AE7BD345-55C6-2D4C-8980-E98D19AA6026}" srcId="{2CE8A32F-0D48-C447-AE27-EF28E0CEF30A}" destId="{347EAAFF-EB0B-1341-9144-BA679C548901}" srcOrd="1" destOrd="0" parTransId="{BC80482E-7E98-544A-802E-72E2B726F1A7}" sibTransId="{A5D0C187-CD4E-2245-AF7E-F85A883EEE7F}"/>
+    <dgm:cxn modelId="{B5319589-BD2C-334A-89AF-99F843D05AA7}" type="presOf" srcId="{13FC1321-F2A8-7B4C-BA3F-54B0CB68AD72}" destId="{28B1B35E-E29A-1644-8450-2ED0164DB1A3}" srcOrd="0" destOrd="0" presId="urn:microsoft.com/office/officeart/2008/layout/HalfCircleOrganizationChart"/>
+    <dgm:cxn modelId="{8075A346-5F95-924F-98A8-CBC9E898D6A1}" srcId="{E9A46481-5A53-1741-A8E4-85C7B93A30C9}" destId="{9A05551B-E187-8D49-9F86-24B82902A4DD}" srcOrd="0" destOrd="0" parTransId="{DBA031EB-5D8E-A64D-AF19-D8F2453AB753}" sibTransId="{11E5F520-C554-6146-8A4A-566409425F26}"/>
+    <dgm:cxn modelId="{BF87CD8A-5049-864B-AC34-1063ECDB7429}" type="presOf" srcId="{97164E0D-4729-2841-A007-F50DFB138AE9}" destId="{F35F8121-CEB1-7448-B3FE-55C496FA32CD}" srcOrd="0" destOrd="0" presId="urn:microsoft.com/office/officeart/2008/layout/HalfCircleOrganizationChart"/>
+    <dgm:cxn modelId="{785D4E6B-E1BB-6842-9B36-3B17F1BF16E9}" type="presOf" srcId="{B1B74C55-0D7C-644C-A82E-19E7DEE21BA2}" destId="{010A2F6A-DF71-3B49-9462-BB4CD9C15E77}" srcOrd="0" destOrd="0" presId="urn:microsoft.com/office/officeart/2008/layout/HalfCircleOrganizationChart"/>
+    <dgm:cxn modelId="{5D0E83CE-70E6-8342-A761-DD0E975ED401}" type="presOf" srcId="{C6C5B67A-6BD7-E24D-A880-335332DBB888}" destId="{1118557F-3E7E-114D-AAEA-B5F94E96BA67}" srcOrd="0" destOrd="0" presId="urn:microsoft.com/office/officeart/2008/layout/HalfCircleOrganizationChart"/>
+    <dgm:cxn modelId="{1683DBE8-1691-6346-9BEF-3DDBBDCC364B}" type="presOf" srcId="{6E4AB180-5DEC-D240-9EC3-6474F79143F0}" destId="{482255C9-F27F-8F48-B6D7-4C0909300301}" srcOrd="0" destOrd="0" presId="urn:microsoft.com/office/officeart/2008/layout/HalfCircleOrganizationChart"/>
+    <dgm:cxn modelId="{E1701DF7-EC4D-7D48-8FE4-6316910BE3D2}" type="presOf" srcId="{AF0AC8DD-92A4-0747-A150-F16812038DC5}" destId="{8CFE5703-F8F8-6C47-8E26-BD03CF75863A}" srcOrd="0" destOrd="0" presId="urn:microsoft.com/office/officeart/2008/layout/HalfCircleOrganizationChart"/>
+    <dgm:cxn modelId="{EE8700CE-93D7-6849-B74E-FDF5DA2DE524}" type="presOf" srcId="{5669791D-3AA1-E642-BB9E-BC3E1C998D17}" destId="{6E333340-FFFB-6B4A-95ED-4E1E57A0FEF4}" srcOrd="0" destOrd="0" presId="urn:microsoft.com/office/officeart/2008/layout/HalfCircleOrganizationChart"/>
+    <dgm:cxn modelId="{2E099BD3-CDCC-9B47-A956-63A83FF7A7DC}" srcId="{A480EA21-FB8C-7443-A329-AF514E7F050B}" destId="{835C1838-0664-0945-957F-F5018FCDBB72}" srcOrd="0" destOrd="0" parTransId="{9D4C9BEA-757B-9C41-9ACD-93FB5B373AC6}" sibTransId="{8B41B938-AE56-A44F-B979-1ABAECBC29FB}"/>
+    <dgm:cxn modelId="{24B28F54-1AB1-9D42-9934-313728C47B47}" type="presOf" srcId="{D09D9B99-1EBB-AD45-A5D6-65113AAC251A}" destId="{F7551B33-CFE3-934C-B4C7-9645678711EA}" srcOrd="0" destOrd="0" presId="urn:microsoft.com/office/officeart/2008/layout/HalfCircleOrganizationChart"/>
+    <dgm:cxn modelId="{2A8FFD59-A558-F34A-AC6A-0B55941215D9}" type="presOf" srcId="{249C99FB-FC32-0D45-AF0B-988E4FE71FDF}" destId="{BE9E911F-D446-2845-9BBA-C628A7B35A74}" srcOrd="0" destOrd="0" presId="urn:microsoft.com/office/officeart/2008/layout/HalfCircleOrganizationChart"/>
+    <dgm:cxn modelId="{079C9088-D928-2643-85D7-35E0FDA671AA}" type="presOf" srcId="{E9A46481-5A53-1741-A8E4-85C7B93A30C9}" destId="{6EA97A6A-85B6-F44C-9749-84C949BC1740}" srcOrd="0" destOrd="0" presId="urn:microsoft.com/office/officeart/2008/layout/HalfCircleOrganizationChart"/>
+    <dgm:cxn modelId="{DCCB0FB0-0B4E-9B4B-A35B-7E727145D3E4}" type="presOf" srcId="{EE679E71-99A1-B041-8CCA-CDD71CFA145C}" destId="{E89DC864-C68B-5046-92BB-F1EF0DC3DB62}" srcOrd="0" destOrd="0" presId="urn:microsoft.com/office/officeart/2008/layout/HalfCircleOrganizationChart"/>
+    <dgm:cxn modelId="{C5F4E34C-78B6-5E43-A5F4-B2E66DCEE35A}" type="presOf" srcId="{841D780B-8E72-1142-9DFB-77B443CA1C94}" destId="{0A0965B7-651B-1B42-AD60-D91FCE99DB10}" srcOrd="1" destOrd="0" presId="urn:microsoft.com/office/officeart/2008/layout/HalfCircleOrganizationChart"/>
+    <dgm:cxn modelId="{385F649B-501A-F146-8DD6-A3650BC90C18}" srcId="{97164E0D-4729-2841-A007-F50DFB138AE9}" destId="{5224944E-CC43-A74A-A7E4-F213B47A01B8}" srcOrd="1" destOrd="0" parTransId="{BA27EB6F-4D42-1B45-B00B-BB564F6577CE}" sibTransId="{7A487CD7-7365-8F42-BE32-6854D65177DF}"/>
+    <dgm:cxn modelId="{11ED0FE7-F62C-6B49-A16D-E337DFB2C9E6}" type="presOf" srcId="{954B9F14-3386-DC45-A682-D8949833A1B5}" destId="{3D3D613E-6BA4-B340-9A94-CDEE9EC84FCB}" srcOrd="0" destOrd="0" presId="urn:microsoft.com/office/officeart/2008/layout/HalfCircleOrganizationChart"/>
+    <dgm:cxn modelId="{D5D05442-9C46-7249-851D-0AD82430398E}" type="presOf" srcId="{2B96D57C-D419-DA48-92C8-813693E17CA9}" destId="{7EF6249D-9741-0043-831F-1EA74D1DF4B2}" srcOrd="0" destOrd="0" presId="urn:microsoft.com/office/officeart/2008/layout/HalfCircleOrganizationChart"/>
+    <dgm:cxn modelId="{D6F0F9B3-6E65-4349-9C61-6E386CE1A526}" type="presOf" srcId="{0490634B-B59B-AE46-AC3B-985DFDD8589B}" destId="{8FCDB790-5C16-3344-A56F-62A4FC2CB319}" srcOrd="1" destOrd="0" presId="urn:microsoft.com/office/officeart/2008/layout/HalfCircleOrganizationChart"/>
+    <dgm:cxn modelId="{9EB1F4CB-DF63-2E45-86F8-CB7F10F3544C}" type="presOf" srcId="{D76E58E8-2BEE-EC40-B5DE-2788E7F11DDB}" destId="{1D470DAB-AA0D-0548-984A-DDC27AC11E4F}" srcOrd="1" destOrd="0" presId="urn:microsoft.com/office/officeart/2008/layout/HalfCircleOrganizationChart"/>
+    <dgm:cxn modelId="{9957B603-BDC8-1848-A8B5-3541DF4BA757}" type="presOf" srcId="{0F9E6C88-A412-3049-84D9-7279B09FD473}" destId="{6400D38F-D2D9-A940-803B-09C57BAA1FB2}" srcOrd="0" destOrd="0" presId="urn:microsoft.com/office/officeart/2008/layout/HalfCircleOrganizationChart"/>
+    <dgm:cxn modelId="{2B52E0CF-306B-1D41-9040-26236785D609}" type="presOf" srcId="{1375F46F-339A-364C-B95D-A31EA8802B80}" destId="{4258A7A3-E0CA-1148-B15E-244CFC4A0897}" srcOrd="0" destOrd="0" presId="urn:microsoft.com/office/officeart/2008/layout/HalfCircleOrganizationChart"/>
+    <dgm:cxn modelId="{912D3FEF-D931-654B-98BA-82C8CB41E1A4}" type="presOf" srcId="{DDB09F3A-4B87-1546-A527-90EC18111CE7}" destId="{A932CA2B-7094-DC4C-973D-CE907897A633}" srcOrd="0" destOrd="0" presId="urn:microsoft.com/office/officeart/2008/layout/HalfCircleOrganizationChart"/>
+    <dgm:cxn modelId="{D8086EB8-9ECA-194A-B70E-21C14F48B541}" srcId="{F0F2DA79-F439-1C4F-B46D-E7ABD705C45D}" destId="{534B750A-035B-0F4E-BECF-D2DFF5E06003}" srcOrd="0" destOrd="0" parTransId="{6E4AB180-5DEC-D240-9EC3-6474F79143F0}" sibTransId="{0CA7CE9D-FD4F-9C47-9C36-E51C98CF9200}"/>
+    <dgm:cxn modelId="{EF1D18A6-0A5F-B54B-A266-8B4C9B4F78EA}" type="presOf" srcId="{73A28813-C699-2448-89E9-E6A81BE1F791}" destId="{060ABCB5-7AE6-BE4E-B6B9-8A904B0A4D6B}" srcOrd="1" destOrd="0" presId="urn:microsoft.com/office/officeart/2008/layout/HalfCircleOrganizationChart"/>
+    <dgm:cxn modelId="{FE7EBA77-097A-6E4F-B744-68FCAD038033}" type="presOf" srcId="{A480EA21-FB8C-7443-A329-AF514E7F050B}" destId="{F431701A-A782-924F-82F1-C3C6A017D7C9}" srcOrd="0" destOrd="0" presId="urn:microsoft.com/office/officeart/2008/layout/HalfCircleOrganizationChart"/>
+    <dgm:cxn modelId="{A7E64900-D832-6A49-9D68-58BF484DE0F5}" type="presOf" srcId="{DCAC949F-1DBD-AC41-9DC5-5D9A919437B5}" destId="{A9C5FFEA-568B-B840-B5F9-DE4F2E569690}" srcOrd="0" destOrd="0" presId="urn:microsoft.com/office/officeart/2008/layout/HalfCircleOrganizationChart"/>
+    <dgm:cxn modelId="{F6246888-E853-AC4A-BFCC-9C3C955E35CF}" type="presOf" srcId="{74D2C370-662C-D44A-B9B7-D4C1171E70BE}" destId="{4B0146F0-6838-C84D-968C-60D22BB4EADD}" srcOrd="0" destOrd="0" presId="urn:microsoft.com/office/officeart/2008/layout/HalfCircleOrganizationChart"/>
+    <dgm:cxn modelId="{F4781A91-838E-E04F-874F-2E3EE35FC585}" srcId="{31CDA08A-4913-0A47-9526-C8AF855C69A5}" destId="{DCAC949F-1DBD-AC41-9DC5-5D9A919437B5}" srcOrd="0" destOrd="0" parTransId="{AB660E67-CAAD-9147-BF0B-563CDB4A41B1}" sibTransId="{0204F37C-D8CC-0A4F-A291-A18107C2E88F}"/>
+    <dgm:cxn modelId="{1310C9A3-B784-B347-8FD7-82B0854EF173}" type="presOf" srcId="{0490634B-B59B-AE46-AC3B-985DFDD8589B}" destId="{1B489447-AE79-6B4A-B8BB-448C78AEB7E6}" srcOrd="0" destOrd="0" presId="urn:microsoft.com/office/officeart/2008/layout/HalfCircleOrganizationChart"/>
+    <dgm:cxn modelId="{A9DC665C-DF40-C64C-9080-5822F9A9305B}" srcId="{F0085FB7-14AF-8A4F-A5D8-B1A19C76C50F}" destId="{AF9BCB72-BACE-2F4D-BF41-1DA74AC4C479}" srcOrd="1" destOrd="0" parTransId="{2999FD36-EAC0-814F-94BA-32AD54EBF412}" sibTransId="{E0555829-55BE-0C47-8C3C-81833CE84DE9}"/>
+    <dgm:cxn modelId="{1A662F65-E54B-B545-AC26-398C93D1E189}" type="presOf" srcId="{D57B0198-7568-D741-9560-6BD7AA5B70A9}" destId="{66616781-1146-D546-9D7D-C1381D151983}" srcOrd="0" destOrd="0" presId="urn:microsoft.com/office/officeart/2008/layout/HalfCircleOrganizationChart"/>
+    <dgm:cxn modelId="{BD5A4E63-6F1F-D24F-8EBF-49F23B8742E9}" type="presOf" srcId="{684EF7FF-9794-E34A-A13E-EA99712DB375}" destId="{6A94FEE8-9729-FE4E-BA72-E01859D15419}" srcOrd="1" destOrd="0" presId="urn:microsoft.com/office/officeart/2008/layout/HalfCircleOrganizationChart"/>
+    <dgm:cxn modelId="{93DB1297-5383-0E41-8F29-AF27D108D1B8}" type="presOf" srcId="{0E1AE15D-20E8-F44A-9A2C-75DCF3911FA6}" destId="{AF36A55C-D082-DF4B-9B96-7D50B94573AE}" srcOrd="0" destOrd="0" presId="urn:microsoft.com/office/officeart/2008/layout/HalfCircleOrganizationChart"/>
+    <dgm:cxn modelId="{7E6395AF-DEE4-1143-923C-DB847B73CD8B}" srcId="{45BE42C1-79DA-2748-8102-672994BAE582}" destId="{34BEC457-E5B8-A344-AD0B-9A89A2A210AE}" srcOrd="0" destOrd="0" parTransId="{B19D15BA-F611-1A40-A16A-3C3884C0B34E}" sibTransId="{0228C639-0DFF-0544-832A-EEE34E374C51}"/>
+    <dgm:cxn modelId="{66977A36-B302-5147-9873-088B9AA0333C}" type="presOf" srcId="{EE679E71-99A1-B041-8CCA-CDD71CFA145C}" destId="{171055CC-111B-ED40-8BCB-F9C467BE9264}" srcOrd="1" destOrd="0" presId="urn:microsoft.com/office/officeart/2008/layout/HalfCircleOrganizationChart"/>
+    <dgm:cxn modelId="{01D06158-E1FA-0445-AA19-87FB1CEB9BFD}" type="presOf" srcId="{E0FF0543-1EFC-2D40-9AC7-7007BA1EF3CE}" destId="{288BD4F0-1261-9947-A9A0-A5FD551BF38F}" srcOrd="0" destOrd="0" presId="urn:microsoft.com/office/officeart/2008/layout/HalfCircleOrganizationChart"/>
+    <dgm:cxn modelId="{DA9931F6-9EA6-6B4B-85F7-3CC02526AB8E}" type="presOf" srcId="{34BEC457-E5B8-A344-AD0B-9A89A2A210AE}" destId="{599B8BFE-A288-E74D-BAFB-F9C33017DC61}" srcOrd="0" destOrd="0" presId="urn:microsoft.com/office/officeart/2008/layout/HalfCircleOrganizationChart"/>
+    <dgm:cxn modelId="{D0E3FBBE-99F6-384A-839D-DEDCBEE41860}" type="presOf" srcId="{6F48DA23-B619-804A-899E-952945B6E39D}" destId="{52EA7693-91BF-1E4A-BE73-E460E69E9B1A}" srcOrd="0" destOrd="0" presId="urn:microsoft.com/office/officeart/2008/layout/HalfCircleOrganizationChart"/>
+    <dgm:cxn modelId="{719E8C23-9E99-4249-ACC4-05FEA9D22DD2}" srcId="{BC7D56F0-A3E4-D54F-AFD7-219A03F71349}" destId="{896D7DDC-ED8E-634D-AAB7-B7C48AD48EAE}" srcOrd="0" destOrd="0" parTransId="{046ACAE3-B46B-9A46-B820-DBD3EE0350A0}" sibTransId="{26650DF6-7CBC-3F4D-A395-00A6DD5DFE36}"/>
+    <dgm:cxn modelId="{37210CDB-EAFF-C84B-9633-137D9684F476}" type="presOf" srcId="{18E2E50F-9158-714D-8A2E-2FF8B14465EA}" destId="{DAA1FDA5-07A4-0047-BADF-2F7671C73231}" srcOrd="0" destOrd="0" presId="urn:microsoft.com/office/officeart/2008/layout/HalfCircleOrganizationChart"/>
+    <dgm:cxn modelId="{58596247-6A01-D648-988D-DDE10619F864}" srcId="{EE679E71-99A1-B041-8CCA-CDD71CFA145C}" destId="{E9A46481-5A53-1741-A8E4-85C7B93A30C9}" srcOrd="0" destOrd="0" parTransId="{97BAD4A4-FF29-FB4B-B799-67466592AA50}" sibTransId="{433A028A-F3C5-6640-91B1-267793626372}"/>
+    <dgm:cxn modelId="{A4A6D1B0-5BB7-804E-A4F0-852A1B870A19}" type="presOf" srcId="{FE28A48A-6A5C-7A4A-B790-ED2C2179C3D9}" destId="{1304B183-D8E1-2C4D-B509-04A05ADECEBD}" srcOrd="0" destOrd="0" presId="urn:microsoft.com/office/officeart/2008/layout/HalfCircleOrganizationChart"/>
+    <dgm:cxn modelId="{E8C1E4E8-0F44-244D-811E-6D700699F9D4}" type="presOf" srcId="{905421FD-77AB-B84F-AD67-C1E33C6275E1}" destId="{82BCF3FF-6D5B-D843-AEBA-F55E1AE40D50}" srcOrd="0" destOrd="0" presId="urn:microsoft.com/office/officeart/2008/layout/HalfCircleOrganizationChart"/>
+    <dgm:cxn modelId="{1623023A-F8F1-A548-895A-6BC6A0C90F7B}" type="presOf" srcId="{9FBE2397-3586-3A43-8BDC-CBBBAA679AF4}" destId="{B8CBCC3D-CC88-D74C-9CD1-EB07081BCED2}" srcOrd="0" destOrd="0" presId="urn:microsoft.com/office/officeart/2008/layout/HalfCircleOrganizationChart"/>
+    <dgm:cxn modelId="{939FED12-B338-A841-8D9D-D48E3D590FF8}" type="presOf" srcId="{EA4804C9-87D4-074A-A03C-E01ABE4906E7}" destId="{68B711D7-FBAB-8841-8BCE-1BEC03F7FF2D}" srcOrd="1" destOrd="0" presId="urn:microsoft.com/office/officeart/2008/layout/HalfCircleOrganizationChart"/>
+    <dgm:cxn modelId="{BCC65C70-A5EC-514D-AA18-DCD9D172D1A9}" srcId="{F0F2DA79-F439-1C4F-B46D-E7ABD705C45D}" destId="{A3DACBD5-4E99-1241-963E-762B0DB8AE32}" srcOrd="1" destOrd="0" parTransId="{4983BA32-0454-1147-A63D-F6C229221D91}" sibTransId="{731221EA-0340-CF42-AA28-733ACAFD75AD}"/>
+    <dgm:cxn modelId="{15C6D610-5F71-0C48-A7FC-1566E6E4A575}" type="presOf" srcId="{A4E774D0-FAF3-6849-AAC7-E91390730C11}" destId="{0F0B1C0A-CD12-444B-A991-3C3D3DCC0DC6}" srcOrd="0" destOrd="0" presId="urn:microsoft.com/office/officeart/2008/layout/HalfCircleOrganizationChart"/>
+    <dgm:cxn modelId="{8C3D4FFA-8FB7-6348-AC9A-BFB9551BB0F2}" srcId="{9DCE1695-EA2B-CC4D-AF1E-CD876052DC67}" destId="{BC7D56F0-A3E4-D54F-AFD7-219A03F71349}" srcOrd="1" destOrd="0" parTransId="{A3A6C349-4C27-134A-B57A-3F14CA4DFAD4}" sibTransId="{DE83DDEB-113A-9448-AF2D-330C597A1A8E}"/>
+    <dgm:cxn modelId="{BA0AF305-B85E-3E4A-816C-DE9D54676E66}" srcId="{1387D87E-4C05-C84E-B5AC-DEC5A7F40CB0}" destId="{F0F2DA79-F439-1C4F-B46D-E7ABD705C45D}" srcOrd="2" destOrd="0" parTransId="{74D2C370-662C-D44A-B9B7-D4C1171E70BE}" sibTransId="{DE64343F-8685-674D-BA1F-BD0EBCB13FD1}"/>
+    <dgm:cxn modelId="{A0F1DDCA-0031-7A4F-8963-178D71E3BCFE}" srcId="{AF9BCB72-BACE-2F4D-BF41-1DA74AC4C479}" destId="{5183E3F3-AA96-D34E-9FE4-770740E78E36}" srcOrd="0" destOrd="0" parTransId="{505C743D-3555-B741-8D48-1DB7F8467777}" sibTransId="{3D6001E3-ED16-AD48-9640-2DA21E9BE9C9}"/>
+    <dgm:cxn modelId="{17E2B3F5-A1F6-F14E-AEEE-1994AC1E490D}" type="presOf" srcId="{BA27EB6F-4D42-1B45-B00B-BB564F6577CE}" destId="{90C91FD4-8ABF-1243-9296-EBB931B28C69}" srcOrd="0" destOrd="0" presId="urn:microsoft.com/office/officeart/2008/layout/HalfCircleOrganizationChart"/>
+    <dgm:cxn modelId="{C1412FEE-F74C-F64B-8249-7F0AD1F3BEB9}" srcId="{2CE8A32F-0D48-C447-AE27-EF28E0CEF30A}" destId="{A4E774D0-FAF3-6849-AAC7-E91390730C11}" srcOrd="0" destOrd="0" parTransId="{3AA2FB9C-BAD6-044E-AD8F-96F85EE9D4B3}" sibTransId="{13D8267E-76E1-5246-ACA8-7C9460EBBA59}"/>
+    <dgm:cxn modelId="{CE6B22D7-33BB-314B-850B-02ADAF6C2651}" type="presOf" srcId="{2A0C6AD9-0236-E245-979D-74BAC3AE0967}" destId="{DA53AA55-C337-0D44-AF0D-FB94662C7591}" srcOrd="0" destOrd="0" presId="urn:microsoft.com/office/officeart/2008/layout/HalfCircleOrganizationChart"/>
+    <dgm:cxn modelId="{74A3D0FA-83FD-FB46-A2FD-5F4C7F77A0E7}" type="presOf" srcId="{31CDA08A-4913-0A47-9526-C8AF855C69A5}" destId="{9F023DA9-CC31-DE44-99B7-99F8F8586279}" srcOrd="1" destOrd="0" presId="urn:microsoft.com/office/officeart/2008/layout/HalfCircleOrganizationChart"/>
+    <dgm:cxn modelId="{9D278CB2-8AA7-614E-8793-6D7B10016F32}" srcId="{BFBBC860-1BD7-CD4E-9B37-DCBFCBDBA1A5}" destId="{D57B0198-7568-D741-9560-6BD7AA5B70A9}" srcOrd="0" destOrd="0" parTransId="{743EF79E-DE53-4C4D-B27B-0C9091423E61}" sibTransId="{A8D3FF7F-F7CE-E34D-AD1A-8CAA53F7F78A}"/>
+    <dgm:cxn modelId="{C7CF1C51-0E59-4541-853A-2F9A6FDDC1F2}" type="presOf" srcId="{48E34583-C6FB-9F46-9762-A1E7A7B9EC78}" destId="{96C6CBDF-31C8-7649-AF4A-17F248983FFD}" srcOrd="0" destOrd="0" presId="urn:microsoft.com/office/officeart/2008/layout/HalfCircleOrganizationChart"/>
+    <dgm:cxn modelId="{B80A82D4-D06E-C542-B213-CD3EE2B99EFE}" type="presOf" srcId="{5556102B-31B6-F94F-8490-97FDB1774FC5}" destId="{0EA42011-9B54-794A-BD76-9741AC7E5694}" srcOrd="0" destOrd="0" presId="urn:microsoft.com/office/officeart/2008/layout/HalfCircleOrganizationChart"/>
+    <dgm:cxn modelId="{121A9749-6A34-7849-87E1-24B9BA4D3E10}" type="presOf" srcId="{D76E58E8-2BEE-EC40-B5DE-2788E7F11DDB}" destId="{B25ED686-E57E-8944-9851-2B0D35F5BAB6}" srcOrd="0" destOrd="0" presId="urn:microsoft.com/office/officeart/2008/layout/HalfCircleOrganizationChart"/>
+    <dgm:cxn modelId="{6797314F-9EF7-864F-A7D6-12D403512AD0}" srcId="{DCAC949F-1DBD-AC41-9DC5-5D9A919437B5}" destId="{B1B74C55-0D7C-644C-A82E-19E7DEE21BA2}" srcOrd="2" destOrd="0" parTransId="{0F9E6C88-A412-3049-84D9-7279B09FD473}" sibTransId="{4C939EC1-FBD9-B54B-87D2-28C3318C63FF}"/>
+    <dgm:cxn modelId="{8C867443-098A-0C49-94DD-A6DE87171177}" type="presOf" srcId="{2463EB82-7399-A546-B053-7A637D3431DD}" destId="{4954C6DC-A8DA-0A4F-A481-B67C75D05DE9}" srcOrd="0" destOrd="0" presId="urn:microsoft.com/office/officeart/2008/layout/HalfCircleOrganizationChart"/>
+    <dgm:cxn modelId="{FF742AB8-87F4-9F4E-B04B-C7B121A36CC0}" type="presOf" srcId="{CA521465-54F2-B848-9F86-847E50F2A2E3}" destId="{ECE87980-050E-C84C-B61F-B5B8ABB04110}" srcOrd="1" destOrd="0" presId="urn:microsoft.com/office/officeart/2008/layout/HalfCircleOrganizationChart"/>
+    <dgm:cxn modelId="{3BA50120-EF7A-A34F-8BAB-33102310D72A}" type="presOf" srcId="{5E4E3383-1DD4-C24A-88EE-EA25F22AD18A}" destId="{BDC26B79-967A-B546-84B0-BF3648FA2B71}" srcOrd="0" destOrd="0" presId="urn:microsoft.com/office/officeart/2008/layout/HalfCircleOrganizationChart"/>
+    <dgm:cxn modelId="{3F3DEC54-F0DF-2D4E-A826-762DE41735D3}" type="presOf" srcId="{2B96D57C-D419-DA48-92C8-813693E17CA9}" destId="{153DF4B7-216F-4042-B88B-FCC92114A778}" srcOrd="1" destOrd="0" presId="urn:microsoft.com/office/officeart/2008/layout/HalfCircleOrganizationChart"/>
+    <dgm:cxn modelId="{6B5D0830-5001-2841-8D2B-6D118DAE4C80}" type="presOf" srcId="{5556102B-31B6-F94F-8490-97FDB1774FC5}" destId="{89C2D161-6186-3842-92E2-50EA475C4757}" srcOrd="1" destOrd="0" presId="urn:microsoft.com/office/officeart/2008/layout/HalfCircleOrganizationChart"/>
+    <dgm:cxn modelId="{8A2D3795-CB3B-C345-AEA8-61D5A2FD5606}" srcId="{E9A46481-5A53-1741-A8E4-85C7B93A30C9}" destId="{684EF7FF-9794-E34A-A13E-EA99712DB375}" srcOrd="1" destOrd="0" parTransId="{905421FD-77AB-B84F-AD67-C1E33C6275E1}" sibTransId="{6BAAE2ED-6E13-7644-854D-1083AB51D524}"/>
+    <dgm:cxn modelId="{927372E2-13B0-A04D-B14D-65CE0021D55F}" srcId="{CA521465-54F2-B848-9F86-847E50F2A2E3}" destId="{1387D87E-4C05-C84E-B5AC-DEC5A7F40CB0}" srcOrd="0" destOrd="0" parTransId="{9FBE2397-3586-3A43-8BDC-CBBBAA679AF4}" sibTransId="{43C6BB1A-87C9-F348-A959-9BB5042741D8}"/>
+    <dgm:cxn modelId="{8F4EBDBA-FA4E-9046-8182-989749C08CBA}" type="presOf" srcId="{8578D90B-BB01-BD45-BB88-51E221AA139B}" destId="{8A38119C-065C-8942-901D-FA2A9E381B45}" srcOrd="0" destOrd="0" presId="urn:microsoft.com/office/officeart/2008/layout/HalfCircleOrganizationChart"/>
+    <dgm:cxn modelId="{D23765E6-9275-4447-9CB7-A8D20810253F}" type="presOf" srcId="{9D4C9BEA-757B-9C41-9ACD-93FB5B373AC6}" destId="{68EF9503-1A88-E849-AD9B-92C51BC9DD38}" srcOrd="0" destOrd="0" presId="urn:microsoft.com/office/officeart/2008/layout/HalfCircleOrganizationChart"/>
+    <dgm:cxn modelId="{7CC7EF61-12DB-8941-A3E8-50C93B220E93}" type="presOf" srcId="{DAAE9DC6-2FCB-EE42-A52D-442A1153D95B}" destId="{BC1F3BE2-429A-534C-ABE6-9F0E56262EC2}" srcOrd="0" destOrd="0" presId="urn:microsoft.com/office/officeart/2008/layout/HalfCircleOrganizationChart"/>
+    <dgm:cxn modelId="{76FE24B5-5C88-8349-904D-699FE5BB7DFC}" type="presOf" srcId="{867087C3-2A83-1849-8FEC-CED55602C72A}" destId="{716F0669-A7FE-B84B-9D2C-71C0D52B3EA1}" srcOrd="0" destOrd="0" presId="urn:microsoft.com/office/officeart/2008/layout/HalfCircleOrganizationChart"/>
+    <dgm:cxn modelId="{1DC2CB04-707F-D14F-8539-680D74711636}" type="presOf" srcId="{18E2E50F-9158-714D-8A2E-2FF8B14465EA}" destId="{2EED50B1-AFDF-3F45-B328-DA93F4BAACD9}" srcOrd="1" destOrd="0" presId="urn:microsoft.com/office/officeart/2008/layout/HalfCircleOrganizationChart"/>
+    <dgm:cxn modelId="{0C17C48E-0206-3F41-BD6A-EDF0D3C9A050}" srcId="{EA4804C9-87D4-074A-A03C-E01ABE4906E7}" destId="{31CDA08A-4913-0A47-9526-C8AF855C69A5}" srcOrd="1" destOrd="0" parTransId="{0C233610-936B-3A4A-984E-34B07C7FB9B1}" sibTransId="{92F8D946-57EA-DA49-8EEC-B57EAB23E7C3}"/>
+    <dgm:cxn modelId="{436AA21C-181E-EF47-A9FE-608D6D2B700E}" srcId="{5556102B-31B6-F94F-8490-97FDB1774FC5}" destId="{1BD702C6-CCBA-DE48-8F9A-30BB5F1E47BE}" srcOrd="1" destOrd="0" parTransId="{A8E85653-594E-434A-9922-BCE4C2773DF2}" sibTransId="{12C75ADF-21A8-3448-9072-B04527A5FA98}"/>
+    <dgm:cxn modelId="{0117C1D8-D1FD-C842-9F1B-B42B471106A0}" srcId="{DCAC949F-1DBD-AC41-9DC5-5D9A919437B5}" destId="{2A0C6AD9-0236-E245-979D-74BAC3AE0967}" srcOrd="0" destOrd="0" parTransId="{3D218791-C721-5647-AF6C-C62D04CEFAE0}" sibTransId="{E23177DC-5835-544C-AAA3-CF32F508FE11}"/>
+    <dgm:cxn modelId="{3C456FF4-5490-4D44-902F-0D114AC78D56}" type="presOf" srcId="{C688122C-CA81-E94E-9874-D7AC4DCB9A6C}" destId="{B94076E4-3139-6A44-9274-66A9599EF319}" srcOrd="1" destOrd="0" presId="urn:microsoft.com/office/officeart/2008/layout/HalfCircleOrganizationChart"/>
+    <dgm:cxn modelId="{6B8BD1BF-8E72-9448-90EC-6E4172AAA50A}" type="presOf" srcId="{AB660E67-CAAD-9147-BF0B-563CDB4A41B1}" destId="{D3A7C6B6-D341-1742-B41D-4ABD1EAA46B7}" srcOrd="0" destOrd="0" presId="urn:microsoft.com/office/officeart/2008/layout/HalfCircleOrganizationChart"/>
+    <dgm:cxn modelId="{2615273A-EB9F-E745-A3E9-AA3F53FC71C0}" srcId="{97164E0D-4729-2841-A007-F50DFB138AE9}" destId="{EE679E71-99A1-B041-8CCA-CDD71CFA145C}" srcOrd="2" destOrd="0" parTransId="{12565B92-98CE-AD40-933F-58F9A3D3F4EC}" sibTransId="{33505D1A-4FD9-D048-B29A-84AD177AB125}"/>
+    <dgm:cxn modelId="{7AB08833-2F6F-3340-846F-D400D13F86A6}" type="presOf" srcId="{9BDF29DF-3C7A-284E-8512-229D2AD0BF52}" destId="{5C9133E1-4DCB-6F4C-9021-C272F3A5CCE1}" srcOrd="0" destOrd="0" presId="urn:microsoft.com/office/officeart/2008/layout/HalfCircleOrganizationChart"/>
+    <dgm:cxn modelId="{A317405F-E62F-7A4C-BCD2-8C2BF9AFEB99}" type="presOf" srcId="{B19D15BA-F611-1A40-A16A-3C3884C0B34E}" destId="{162DCB5E-A5C0-3548-A56F-1A4B80D5B391}" srcOrd="0" destOrd="0" presId="urn:microsoft.com/office/officeart/2008/layout/HalfCircleOrganizationChart"/>
+    <dgm:cxn modelId="{4EE56ED8-5B56-9746-BC26-AECE8F4DBC67}" type="presOf" srcId="{A9BC37E5-3C27-BF4A-81BA-A07FA5BDF486}" destId="{B170171B-D794-3A43-9FAD-606E0CA98CF0}" srcOrd="0" destOrd="0" presId="urn:microsoft.com/office/officeart/2008/layout/HalfCircleOrganizationChart"/>
+    <dgm:cxn modelId="{E6869359-E59E-A04D-A5A8-40BE94F3DB2D}" type="presOf" srcId="{5DDB79D8-FD58-C14D-A447-CD66CBAA2B7C}" destId="{8C6AC5BF-B28D-9A4E-B27A-98F88E44578C}" srcOrd="0" destOrd="0" presId="urn:microsoft.com/office/officeart/2008/layout/HalfCircleOrganizationChart"/>
+    <dgm:cxn modelId="{3AFF7594-B238-814E-BB03-A9B2A8087BA1}" type="presOf" srcId="{97BAD4A4-FF29-FB4B-B799-67466592AA50}" destId="{69826630-409B-C54B-8244-FCDE080F40DA}" srcOrd="0" destOrd="0" presId="urn:microsoft.com/office/officeart/2008/layout/HalfCircleOrganizationChart"/>
+    <dgm:cxn modelId="{904B84A2-D9EF-9A43-BD13-207CACD592A0}" srcId="{BFBBC860-1BD7-CD4E-9B37-DCBFCBDBA1A5}" destId="{2FAAFAEB-133F-4E4E-9501-FF60CA6E6995}" srcOrd="1" destOrd="0" parTransId="{29CF7463-8372-3B4D-9312-603A0DECE468}" sibTransId="{EF16A407-18E1-A14C-B3B9-A4C55AF282C9}"/>
+    <dgm:cxn modelId="{A97F5C43-8610-D343-AD54-BA4B1553D565}" srcId="{5556102B-31B6-F94F-8490-97FDB1774FC5}" destId="{DDB09F3A-4B87-1546-A527-90EC18111CE7}" srcOrd="0" destOrd="0" parTransId="{A9BC37E5-3C27-BF4A-81BA-A07FA5BDF486}" sibTransId="{56C3E13C-638F-6E4B-8996-726155F62E4D}"/>
+    <dgm:cxn modelId="{DA003F04-D762-2644-8933-2178D3E3B46E}" srcId="{5224944E-CC43-A74A-A7E4-F213B47A01B8}" destId="{A480EA21-FB8C-7443-A329-AF514E7F050B}" srcOrd="0" destOrd="0" parTransId="{D89AD7D6-32D3-0C4F-BFA4-782CC545D786}" sibTransId="{792FB20A-C277-5348-910B-5BDB321F83BA}"/>
+    <dgm:cxn modelId="{776110E1-BEBE-3647-8616-9F3EC68FA8B4}" type="presOf" srcId="{6697A1B6-76CB-1C45-BD67-38146E986F8E}" destId="{17A744C0-05EF-2641-A5FB-03F024C43D2B}" srcOrd="0" destOrd="0" presId="urn:microsoft.com/office/officeart/2008/layout/HalfCircleOrganizationChart"/>
+    <dgm:cxn modelId="{F1EFC217-5BFE-B144-94A3-07612D57E9F4}" type="presOf" srcId="{1ED7B08E-747E-AC4D-B6B9-A4BB2D037D61}" destId="{B6981D99-207A-714F-A5F5-FB312C603205}" srcOrd="0" destOrd="0" presId="urn:microsoft.com/office/officeart/2008/layout/HalfCircleOrganizationChart"/>
+    <dgm:cxn modelId="{BF458275-5288-F54E-B9C0-E76D689C8092}" type="presOf" srcId="{2CE8A32F-0D48-C447-AE27-EF28E0CEF30A}" destId="{27615221-48AB-E34B-87FD-0E086A6DCBAA}" srcOrd="0" destOrd="0" presId="urn:microsoft.com/office/officeart/2008/layout/HalfCircleOrganizationChart"/>
+    <dgm:cxn modelId="{FCDA53C5-8364-E948-9535-6A76B969F0B3}" srcId="{D76E58E8-2BEE-EC40-B5DE-2788E7F11DDB}" destId="{CA521465-54F2-B848-9F86-847E50F2A2E3}" srcOrd="0" destOrd="0" parTransId="{13FC1321-F2A8-7B4C-BA3F-54B0CB68AD72}" sibTransId="{05D3E3D5-50C6-EE46-87C8-53285403BDBB}"/>
+    <dgm:cxn modelId="{8DF33EC2-93F8-EB4B-970E-C48DD974B719}" type="presOf" srcId="{1ED7B08E-747E-AC4D-B6B9-A4BB2D037D61}" destId="{87312C89-8E03-E44F-8ABC-177F9482468F}" srcOrd="1" destOrd="0" presId="urn:microsoft.com/office/officeart/2008/layout/HalfCircleOrganizationChart"/>
+    <dgm:cxn modelId="{743DF1C6-B23C-044B-A5A7-637F6CE46BFF}" srcId="{F0085FB7-14AF-8A4F-A5D8-B1A19C76C50F}" destId="{BFBBC860-1BD7-CD4E-9B37-DCBFCBDBA1A5}" srcOrd="0" destOrd="0" parTransId="{04A207B9-FE7C-924B-9779-06A92C939C45}" sibTransId="{9D83B4DA-E20E-0B4C-A9DB-D6D182540FFD}"/>
+    <dgm:cxn modelId="{D74AD623-7928-A041-945C-59EAB32BA638}" type="presOf" srcId="{5776AA25-C498-6A41-9532-48CCEAA7495A}" destId="{9C1533B1-4B0D-B941-AB35-C05B7B228531}" srcOrd="1" destOrd="0" presId="urn:microsoft.com/office/officeart/2008/layout/HalfCircleOrganizationChart"/>
+    <dgm:cxn modelId="{984DCD57-4A9C-DA45-B360-FC5A15B466AC}" type="presOf" srcId="{9DCE1695-EA2B-CC4D-AF1E-CD876052DC67}" destId="{A6E96D1B-76AB-4D40-8591-A70A65B3E2BA}" srcOrd="1" destOrd="0" presId="urn:microsoft.com/office/officeart/2008/layout/HalfCircleOrganizationChart"/>
+    <dgm:cxn modelId="{623A9E3B-F970-4949-BF55-3CC3042D3557}" type="presOf" srcId="{A3DACBD5-4E99-1241-963E-762B0DB8AE32}" destId="{4A58FC97-C158-AF48-871A-72D36C53533A}" srcOrd="1" destOrd="0" presId="urn:microsoft.com/office/officeart/2008/layout/HalfCircleOrganizationChart"/>
+    <dgm:cxn modelId="{F3206F79-CA99-5047-B2E0-3626CFFB7B66}" type="presOf" srcId="{505C743D-3555-B741-8D48-1DB7F8467777}" destId="{A6806424-9748-0641-A06B-BE24C6DD29B7}" srcOrd="0" destOrd="0" presId="urn:microsoft.com/office/officeart/2008/layout/HalfCircleOrganizationChart"/>
+    <dgm:cxn modelId="{164FBB19-35F0-9649-A077-A1903D8F57E1}" type="presOf" srcId="{5224944E-CC43-A74A-A7E4-F213B47A01B8}" destId="{A6088714-8DE9-F249-AA5C-17AB39575B72}" srcOrd="1" destOrd="0" presId="urn:microsoft.com/office/officeart/2008/layout/HalfCircleOrganizationChart"/>
+    <dgm:cxn modelId="{2633A150-73E5-4E4A-9540-75ECB18A2FB7}" type="presOf" srcId="{BC7D56F0-A3E4-D54F-AFD7-219A03F71349}" destId="{C56C1C0F-5AA1-8B41-AA53-A8AC7981007C}" srcOrd="0" destOrd="0" presId="urn:microsoft.com/office/officeart/2008/layout/HalfCircleOrganizationChart"/>
+    <dgm:cxn modelId="{29143414-A489-F04D-8331-ACC4072F8E83}" type="presOf" srcId="{9A05551B-E187-8D49-9F86-24B82902A4DD}" destId="{850FF68D-5FE5-FD47-A917-670D06E0FDBD}" srcOrd="1" destOrd="0" presId="urn:microsoft.com/office/officeart/2008/layout/HalfCircleOrganizationChart"/>
+    <dgm:cxn modelId="{6D1B209E-EECC-AC4A-AE3E-FD6A39F4077F}" type="presOf" srcId="{BC80482E-7E98-544A-802E-72E2B726F1A7}" destId="{71913855-2338-C142-9B39-DD7C6C61EED8}" srcOrd="0" destOrd="0" presId="urn:microsoft.com/office/officeart/2008/layout/HalfCircleOrganizationChart"/>
+    <dgm:cxn modelId="{D5BEA3EF-7B63-6748-B831-F30AE23555AA}" type="presOf" srcId="{F0F2DA79-F439-1C4F-B46D-E7ABD705C45D}" destId="{8C099D3A-445C-114F-968C-39FFDFF3E6B1}" srcOrd="0" destOrd="0" presId="urn:microsoft.com/office/officeart/2008/layout/HalfCircleOrganizationChart"/>
+    <dgm:cxn modelId="{0FF17AF8-2A5E-E24C-9452-AE9957D7D44E}" type="presOf" srcId="{19D5DB2E-A10A-0446-874E-9D18AF5262CB}" destId="{EA74AA51-4700-6C48-9F72-9D1CB995B504}" srcOrd="0" destOrd="0" presId="urn:microsoft.com/office/officeart/2008/layout/HalfCircleOrganizationChart"/>
+    <dgm:cxn modelId="{79136784-1DE8-1F48-A962-B9424BBA782B}" type="presOf" srcId="{2999FD36-EAC0-814F-94BA-32AD54EBF412}" destId="{8FE0524B-5118-6746-A8B4-E2719D51C21F}" srcOrd="0" destOrd="0" presId="urn:microsoft.com/office/officeart/2008/layout/HalfCircleOrganizationChart"/>
+    <dgm:cxn modelId="{29EE0E7D-C7F7-FF47-8D20-275407FD8A89}" type="presOf" srcId="{EA4804C9-87D4-074A-A03C-E01ABE4906E7}" destId="{8B078A9D-224C-0A44-9BC9-B2B9BAB41D1E}" srcOrd="0" destOrd="0" presId="urn:microsoft.com/office/officeart/2008/layout/HalfCircleOrganizationChart"/>
+    <dgm:cxn modelId="{F81F493C-5677-F446-9DB1-850F4C7B9A95}" type="presOf" srcId="{D62F3669-144F-CC43-99C9-8DEF2F9FFF69}" destId="{D362948E-4547-6D41-B7C7-AA2F085C5816}" srcOrd="0" destOrd="0" presId="urn:microsoft.com/office/officeart/2008/layout/HalfCircleOrganizationChart"/>
+    <dgm:cxn modelId="{102A9F46-F316-4A41-B501-CAFCC9D02838}" type="presOf" srcId="{743EF79E-DE53-4C4D-B27B-0C9091423E61}" destId="{41732E8E-7BCB-FE4C-A568-0873FAFD1792}" srcOrd="0" destOrd="0" presId="urn:microsoft.com/office/officeart/2008/layout/HalfCircleOrganizationChart"/>
+    <dgm:cxn modelId="{807C809B-124E-1640-9723-C8B9D1D4839F}" srcId="{1387D87E-4C05-C84E-B5AC-DEC5A7F40CB0}" destId="{F0085FB7-14AF-8A4F-A5D8-B1A19C76C50F}" srcOrd="3" destOrd="0" parTransId="{D62F3669-144F-CC43-99C9-8DEF2F9FFF69}" sibTransId="{762E9A6D-257B-6041-9F6F-1B88D160C0AA}"/>
+    <dgm:cxn modelId="{E14BF548-4F9F-A34D-A0B3-9649222296DA}" type="presOf" srcId="{2A0C6AD9-0236-E245-979D-74BAC3AE0967}" destId="{5CE686E3-BCE3-6A46-A804-F13BD75C176C}" srcOrd="1" destOrd="0" presId="urn:microsoft.com/office/officeart/2008/layout/HalfCircleOrganizationChart"/>
+    <dgm:cxn modelId="{083EB6A5-A488-9249-AF79-5DA8F66D8086}" type="presOf" srcId="{3D218791-C721-5647-AF6C-C62D04CEFAE0}" destId="{B65EF4A2-5AD2-9749-A0BF-80D499174705}" srcOrd="0" destOrd="0" presId="urn:microsoft.com/office/officeart/2008/layout/HalfCircleOrganizationChart"/>
+    <dgm:cxn modelId="{B2CCB956-364E-004D-B326-505F4FB09F51}" type="presOf" srcId="{5183E3F3-AA96-D34E-9FE4-770740E78E36}" destId="{E36DECBD-CE62-CB40-BC90-691B4EFA0429}" srcOrd="1" destOrd="0" presId="urn:microsoft.com/office/officeart/2008/layout/HalfCircleOrganizationChart"/>
+    <dgm:cxn modelId="{D30C5B2D-5981-FE43-AB53-E34E08DA15AF}" type="presOf" srcId="{F0085FB7-14AF-8A4F-A5D8-B1A19C76C50F}" destId="{9583E96D-28C8-A34D-B3BF-346D192325C7}" srcOrd="0" destOrd="0" presId="urn:microsoft.com/office/officeart/2008/layout/HalfCircleOrganizationChart"/>
+    <dgm:cxn modelId="{1A17044B-A660-894C-B2CD-D2EB3E22086C}" srcId="{DCAC949F-1DBD-AC41-9DC5-5D9A919437B5}" destId="{867087C3-2A83-1849-8FEC-CED55602C72A}" srcOrd="1" destOrd="0" parTransId="{5DDB79D8-FD58-C14D-A447-CD66CBAA2B7C}" sibTransId="{79F784C8-424A-0A43-AA43-F8638DFB7257}"/>
+    <dgm:cxn modelId="{BF026323-7D9B-BA49-8805-D8CA5E77B565}" srcId="{2B96D57C-D419-DA48-92C8-813693E17CA9}" destId="{BC8F2A40-C0F8-9748-8C6D-A66B07C1883B}" srcOrd="0" destOrd="0" parTransId="{954B9F14-3386-DC45-A682-D8949833A1B5}" sibTransId="{868F0246-943B-D445-9ACF-64AD805C781A}"/>
+    <dgm:cxn modelId="{3B6C7136-3A87-3F4B-895C-0DD07CBE320E}" type="presOf" srcId="{0C233610-936B-3A4A-984E-34B07C7FB9B1}" destId="{CC2A17C9-ABF4-9447-9816-F84B0294F37B}" srcOrd="0" destOrd="0" presId="urn:microsoft.com/office/officeart/2008/layout/HalfCircleOrganizationChart"/>
+    <dgm:cxn modelId="{4865DD14-EE7B-AB46-9994-941ED3A0093C}" srcId="{9DCE1695-EA2B-CC4D-AF1E-CD876052DC67}" destId="{0490634B-B59B-AE46-AC3B-985DFDD8589B}" srcOrd="2" destOrd="0" parTransId="{CFBB1DFE-4AB6-8941-9935-759C1EABC905}" sibTransId="{53C03D45-9369-B545-A336-CFA8E4375138}"/>
+    <dgm:cxn modelId="{48AE9DB2-FE30-0449-BD38-F4C75085E1F0}" type="presOf" srcId="{A3A6C349-4C27-134A-B57A-3F14CA4DFAD4}" destId="{7AD188A8-1039-5E42-AD5B-B261F58CFC1D}" srcOrd="0" destOrd="0" presId="urn:microsoft.com/office/officeart/2008/layout/HalfCircleOrganizationChart"/>
+    <dgm:cxn modelId="{8C060AAD-D309-8C48-B85C-BE450F86270E}" type="presOf" srcId="{B43E983E-E0E8-F04A-822E-D4149FA2AD6A}" destId="{5C74DA7C-814E-7446-9A8E-D63B0FBD15EE}" srcOrd="0" destOrd="0" presId="urn:microsoft.com/office/officeart/2008/layout/HalfCircleOrganizationChart"/>
+    <dgm:cxn modelId="{F43AD11C-2400-7643-A213-C29045E08577}" type="presOf" srcId="{1BD702C6-CCBA-DE48-8F9A-30BB5F1E47BE}" destId="{E4B34564-46DD-EC45-910F-93806FDF843F}" srcOrd="1" destOrd="0" presId="urn:microsoft.com/office/officeart/2008/layout/HalfCircleOrganizationChart"/>
+    <dgm:cxn modelId="{87072D23-A90B-2644-B2F9-D53ECFB56E43}" type="presOf" srcId="{DBA031EB-5D8E-A64D-AF19-D8F2453AB753}" destId="{9308DCEE-B1E2-6B47-85BB-7A09EADAD6D3}" srcOrd="0" destOrd="0" presId="urn:microsoft.com/office/officeart/2008/layout/HalfCircleOrganizationChart"/>
+    <dgm:cxn modelId="{F29FED4A-E6E5-8A47-8C56-D842F3CD6B1C}" type="presOf" srcId="{867087C3-2A83-1849-8FEC-CED55602C72A}" destId="{8D08F7AE-B7FF-2A47-B739-944F035C8601}" srcOrd="1" destOrd="0" presId="urn:microsoft.com/office/officeart/2008/layout/HalfCircleOrganizationChart"/>
+    <dgm:cxn modelId="{59D57A5D-918E-254F-93C9-F1AC717E3371}" type="presOf" srcId="{896D7DDC-ED8E-634D-AAB7-B7C48AD48EAE}" destId="{5C031C6E-C791-3A49-82AF-D09ACCA61EC8}" srcOrd="0" destOrd="0" presId="urn:microsoft.com/office/officeart/2008/layout/HalfCircleOrganizationChart"/>
+    <dgm:cxn modelId="{5D05499A-BC17-0F42-9327-25DEF424784D}" type="presOf" srcId="{48E34583-C6FB-9F46-9762-A1E7A7B9EC78}" destId="{85FFA459-19D6-1444-B439-F1D9623EC761}" srcOrd="1" destOrd="0" presId="urn:microsoft.com/office/officeart/2008/layout/HalfCircleOrganizationChart"/>
+    <dgm:cxn modelId="{8906BAB5-03A7-EB4B-9FA0-CD17F4B92DEA}" type="presOf" srcId="{BC7D56F0-A3E4-D54F-AFD7-219A03F71349}" destId="{CEFE8E38-C549-2449-BFD1-2F66DF461DB8}" srcOrd="1" destOrd="0" presId="urn:microsoft.com/office/officeart/2008/layout/HalfCircleOrganizationChart"/>
+    <dgm:cxn modelId="{5E6FAA6A-B68A-654C-8AED-4600579E1752}" type="presOf" srcId="{2CE8A32F-0D48-C447-AE27-EF28E0CEF30A}" destId="{A7AE59D5-29F6-E14A-9779-C85E0FD7D36E}" srcOrd="1" destOrd="0" presId="urn:microsoft.com/office/officeart/2008/layout/HalfCircleOrganizationChart"/>
+    <dgm:cxn modelId="{8ACB3A54-A25F-6345-8421-82ACB970BF71}" type="presOf" srcId="{DCAC949F-1DBD-AC41-9DC5-5D9A919437B5}" destId="{81C7D1E6-EE4A-6843-BF6E-8F677A73F3FD}" srcOrd="1" destOrd="0" presId="urn:microsoft.com/office/officeart/2008/layout/HalfCircleOrganizationChart"/>
+    <dgm:cxn modelId="{6EC172A0-F081-5B46-B8B1-DB9D5D7B4407}" type="presOf" srcId="{896D7DDC-ED8E-634D-AAB7-B7C48AD48EAE}" destId="{AB2FE759-7EDA-C44C-A03C-17D85F92AE37}" srcOrd="1" destOrd="0" presId="urn:microsoft.com/office/officeart/2008/layout/HalfCircleOrganizationChart"/>
+    <dgm:cxn modelId="{0F162AF4-EE1B-E24A-92EF-3AA825A1CF6C}" type="presOf" srcId="{835C1838-0664-0945-957F-F5018FCDBB72}" destId="{4D17CAA2-8869-6E4A-8FEC-6A511A6F690F}" srcOrd="0" destOrd="0" presId="urn:microsoft.com/office/officeart/2008/layout/HalfCircleOrganizationChart"/>
+    <dgm:cxn modelId="{7ABF8246-C70A-014A-A7A7-16A6F7146AF8}" srcId="{BC7D56F0-A3E4-D54F-AFD7-219A03F71349}" destId="{22C3AF50-4409-8342-B9A9-9FB44B90FBA5}" srcOrd="1" destOrd="0" parTransId="{E0FF0543-1EFC-2D40-9AC7-7007BA1EF3CE}" sibTransId="{9241196A-DDBB-E840-89AB-CD7F3529D26E}"/>
+    <dgm:cxn modelId="{D9EF195C-55AC-1443-AA93-C21DDF31A4E0}" type="presOf" srcId="{73A28813-C699-2448-89E9-E6A81BE1F791}" destId="{95A3CD90-7214-1D4B-98F9-BC3F26260E6B}" srcOrd="0" destOrd="0" presId="urn:microsoft.com/office/officeart/2008/layout/HalfCircleOrganizationChart"/>
+    <dgm:cxn modelId="{C3AFD762-10C6-6C4F-BECC-FF8F22D78B0D}" type="presOf" srcId="{046ACAE3-B46B-9A46-B820-DBD3EE0350A0}" destId="{3D1A97C8-7B5D-AA4F-8B51-05A01E8F84CB}" srcOrd="0" destOrd="0" presId="urn:microsoft.com/office/officeart/2008/layout/HalfCircleOrganizationChart"/>
+    <dgm:cxn modelId="{193992E0-8201-AF4F-BDFB-F87BF157F5F6}" type="presOf" srcId="{BFBBC860-1BD7-CD4E-9B37-DCBFCBDBA1A5}" destId="{A9FE5DAC-F679-4B40-885E-DE07B433434F}" srcOrd="1" destOrd="0" presId="urn:microsoft.com/office/officeart/2008/layout/HalfCircleOrganizationChart"/>
+    <dgm:cxn modelId="{E5EBFA7B-FF1F-144B-83C0-938C87D82357}" srcId="{841D780B-8E72-1142-9DFB-77B443CA1C94}" destId="{2CE8A32F-0D48-C447-AE27-EF28E0CEF30A}" srcOrd="0" destOrd="0" parTransId="{2463EB82-7399-A546-B053-7A637D3431DD}" sibTransId="{42EB0D9D-C3EE-E149-9B5C-4F52C40AE110}"/>
+    <dgm:cxn modelId="{9F3C7CDB-F965-D746-A25E-941FE54C1C20}" type="presOf" srcId="{BC8F2A40-C0F8-9748-8C6D-A66B07C1883B}" destId="{D38EB59C-75EB-7E45-BF67-DCBA89414684}" srcOrd="1" destOrd="0" presId="urn:microsoft.com/office/officeart/2008/layout/HalfCircleOrganizationChart"/>
+    <dgm:cxn modelId="{80BB4A42-DAB1-4D4D-8FC8-645E84CE2B5E}" type="presOf" srcId="{45BE42C1-79DA-2748-8102-672994BAE582}" destId="{4886479D-EBB1-E644-9B6B-CB5921A85819}" srcOrd="1" destOrd="0" presId="urn:microsoft.com/office/officeart/2008/layout/HalfCircleOrganizationChart"/>
+    <dgm:cxn modelId="{A1E4BE64-4906-C84F-813D-B3D9FE186FA0}" type="presOf" srcId="{04A207B9-FE7C-924B-9779-06A92C939C45}" destId="{66137E5D-1129-9843-94D6-9D8B7C33B1BC}" srcOrd="0" destOrd="0" presId="urn:microsoft.com/office/officeart/2008/layout/HalfCircleOrganizationChart"/>
+    <dgm:cxn modelId="{CDF1BCFC-03B9-064A-9C47-A1EF70124193}" type="presOf" srcId="{29CF7463-8372-3B4D-9312-603A0DECE468}" destId="{CD97DD57-0552-7C4E-A999-63EF030B6EA8}" srcOrd="0" destOrd="0" presId="urn:microsoft.com/office/officeart/2008/layout/HalfCircleOrganizationChart"/>
+    <dgm:cxn modelId="{CE09BEDF-8492-3C40-8E0B-D0F851ED6E2A}" type="presOf" srcId="{A8E85653-594E-434A-9922-BCE4C2773DF2}" destId="{D8E256CB-B5CA-FF43-B1E6-559D8292D702}" srcOrd="0" destOrd="0" presId="urn:microsoft.com/office/officeart/2008/layout/HalfCircleOrganizationChart"/>
+    <dgm:cxn modelId="{1353D373-E70C-DF46-B51B-5AC57189D82A}" type="presOf" srcId="{105586C5-878B-1740-B83B-F37C154D8CA4}" destId="{2CC5E1BC-A1DF-604E-8D9B-8FC5518801F6}" srcOrd="1" destOrd="0" presId="urn:microsoft.com/office/officeart/2008/layout/HalfCircleOrganizationChart"/>
+    <dgm:cxn modelId="{34F0BE93-CF16-9349-A944-10B7369D50DF}" srcId="{48E34583-C6FB-9F46-9762-A1E7A7B9EC78}" destId="{7D785C77-6F13-D14D-8598-CE382A980013}" srcOrd="0" destOrd="0" parTransId="{AF0AC8DD-92A4-0747-A150-F16812038DC5}" sibTransId="{FFA9BEBA-764A-B149-8FFB-448A2C6A8557}"/>
+    <dgm:cxn modelId="{CFF683F7-A0DF-4948-BD8D-721BB7FC3F6D}" type="presOf" srcId="{BC8F2A40-C0F8-9748-8C6D-A66B07C1883B}" destId="{BCB2D6D5-8259-BB40-8C8B-D8E0A1A1E0F4}" srcOrd="0" destOrd="0" presId="urn:microsoft.com/office/officeart/2008/layout/HalfCircleOrganizationChart"/>
+    <dgm:cxn modelId="{E876ECFD-9782-7241-A836-05AB2B5464B2}" type="presOf" srcId="{EB6CF8F4-4469-D449-9F7A-CD5F364E4AE9}" destId="{1E2358F0-AFA0-5049-86AB-D07E3EA5EDBA}" srcOrd="0" destOrd="0" presId="urn:microsoft.com/office/officeart/2008/layout/HalfCircleOrganizationChart"/>
+    <dgm:cxn modelId="{38615873-38D8-3F45-83F9-78EB1C492502}" type="presOf" srcId="{00359E41-B8A2-4B4A-952C-582FE37E5154}" destId="{9AE0FC73-943A-C14B-A8B1-0F7084DF6627}" srcOrd="1" destOrd="0" presId="urn:microsoft.com/office/officeart/2008/layout/HalfCircleOrganizationChart"/>
+    <dgm:cxn modelId="{F6709301-1D6F-EC44-8012-AF5F510BF059}" type="presOf" srcId="{684EF7FF-9794-E34A-A13E-EA99712DB375}" destId="{20790CEC-34AA-0948-B5C5-5AF358573135}" srcOrd="0" destOrd="0" presId="urn:microsoft.com/office/officeart/2008/layout/HalfCircleOrganizationChart"/>
+    <dgm:cxn modelId="{74B7E18E-803A-C644-9AFA-A37736523157}" type="presOf" srcId="{2FAAFAEB-133F-4E4E-9501-FF60CA6E6995}" destId="{C337D16B-3491-5A40-85BA-4E46A5DEA40F}" srcOrd="1" destOrd="0" presId="urn:microsoft.com/office/officeart/2008/layout/HalfCircleOrganizationChart"/>
+    <dgm:cxn modelId="{FE01FD5C-CAB6-C544-AB3D-C6A195706920}" srcId="{AF9BCB72-BACE-2F4D-BF41-1DA74AC4C479}" destId="{105586C5-878B-1740-B83B-F37C154D8CA4}" srcOrd="1" destOrd="0" parTransId="{FE28A48A-6A5C-7A4A-B790-ED2C2179C3D9}" sibTransId="{51C0A1FE-4DDA-E84F-88F0-5BA6A6A35CDA}"/>
+    <dgm:cxn modelId="{86F986D8-B63A-B94D-8043-76EA8BA8DE8B}" type="presOf" srcId="{AF9BCB72-BACE-2F4D-BF41-1DA74AC4C479}" destId="{AC360180-DB3C-8343-B665-3CF6DE63CB52}" srcOrd="0" destOrd="0" presId="urn:microsoft.com/office/officeart/2008/layout/HalfCircleOrganizationChart"/>
+    <dgm:cxn modelId="{195F5FAE-F6EF-C543-9FCC-FEC8C91A50E3}" type="presOf" srcId="{105586C5-878B-1740-B83B-F37C154D8CA4}" destId="{0D14EC00-9E1B-7341-AD4F-A88ED9E9FDEA}" srcOrd="0" destOrd="0" presId="urn:microsoft.com/office/officeart/2008/layout/HalfCircleOrganizationChart"/>
+    <dgm:cxn modelId="{0C705ECB-546B-B844-BF34-AD10A82B7A8B}" type="presOf" srcId="{22C3AF50-4409-8342-B9A9-9FB44B90FBA5}" destId="{300CB6EB-2083-D146-867C-C6158258B6DA}" srcOrd="0" destOrd="0" presId="urn:microsoft.com/office/officeart/2008/layout/HalfCircleOrganizationChart"/>
+    <dgm:cxn modelId="{3C233857-588B-8842-83EB-5EC59A369D63}" type="presOf" srcId="{77450871-F7D0-3A46-BD58-6A29B70A067B}" destId="{83E41158-2BA1-3240-9734-57EC628A6138}" srcOrd="1" destOrd="0" presId="urn:microsoft.com/office/officeart/2008/layout/HalfCircleOrganizationChart"/>
+    <dgm:cxn modelId="{61DAE785-5B39-2344-A9CC-D9A9CDFE5933}" type="presOf" srcId="{45BE42C1-79DA-2748-8102-672994BAE582}" destId="{A42242A5-C2BD-2941-A96D-DCF27244CBA8}" srcOrd="0" destOrd="0" presId="urn:microsoft.com/office/officeart/2008/layout/HalfCircleOrganizationChart"/>
+    <dgm:cxn modelId="{CE1EC4B5-1D5D-0545-BF71-4D8A72D0A08F}" type="presOf" srcId="{3AA2FB9C-BAD6-044E-AD8F-96F85EE9D4B3}" destId="{C6EBD43F-6455-FE45-BDA5-95A944F58A4B}" srcOrd="0" destOrd="0" presId="urn:microsoft.com/office/officeart/2008/layout/HalfCircleOrganizationChart"/>
+    <dgm:cxn modelId="{81F5DB6F-656A-1A45-8C8B-2E6E66DA2DD7}" type="presOf" srcId="{A7EFD59A-3582-C34D-AC70-0DCBD3F8DA5A}" destId="{B7C8866C-4CFB-C84E-B8F3-2A2E669D31B6}" srcOrd="0" destOrd="0" presId="urn:microsoft.com/office/officeart/2008/layout/HalfCircleOrganizationChart"/>
+    <dgm:cxn modelId="{62C8C8BB-5787-8B43-9B9C-B4FB078FD3AD}" type="presOf" srcId="{5183E3F3-AA96-D34E-9FE4-770740E78E36}" destId="{B2530DBE-ADED-A747-BED2-151581E03FEE}" srcOrd="0" destOrd="0" presId="urn:microsoft.com/office/officeart/2008/layout/HalfCircleOrganizationChart"/>
+    <dgm:cxn modelId="{84019D87-C1D4-0744-ACCF-DDF19011B2BB}" srcId="{7D785C77-6F13-D14D-8598-CE382A980013}" destId="{9DCE1695-EA2B-CC4D-AF1E-CD876052DC67}" srcOrd="0" destOrd="0" parTransId="{DAAE9DC6-2FCB-EE42-A52D-442A1153D95B}" sibTransId="{7847B564-718E-A742-BF6B-B33A5F016995}"/>
+    <dgm:cxn modelId="{C98BF371-1F01-6B48-AB10-4FE1A02FA381}" type="presOf" srcId="{C688122C-CA81-E94E-9874-D7AC4DCB9A6C}" destId="{187ACEC2-0F71-3940-A1F8-E2679AEDECBC}" srcOrd="0" destOrd="0" presId="urn:microsoft.com/office/officeart/2008/layout/HalfCircleOrganizationChart"/>
+    <dgm:cxn modelId="{FB893865-A002-0243-A44A-9CD1D7BC9B5A}" type="presOf" srcId="{97164E0D-4729-2841-A007-F50DFB138AE9}" destId="{C3342A6A-E538-F440-A63E-395602095ADF}" srcOrd="1" destOrd="0" presId="urn:microsoft.com/office/officeart/2008/layout/HalfCircleOrganizationChart"/>
+    <dgm:cxn modelId="{E80D71BE-D0E4-8149-A04F-7E16D3BCD0EA}" type="presOf" srcId="{835C1838-0664-0945-957F-F5018FCDBB72}" destId="{2313CBA1-FA23-8D42-8934-1A3688303A76}" srcOrd="1" destOrd="0" presId="urn:microsoft.com/office/officeart/2008/layout/HalfCircleOrganizationChart"/>
+    <dgm:cxn modelId="{EFA37E48-6E8A-FA44-A9D6-20D513D72F5B}" srcId="{1387D87E-4C05-C84E-B5AC-DEC5A7F40CB0}" destId="{2B96D57C-D419-DA48-92C8-813693E17CA9}" srcOrd="1" destOrd="0" parTransId="{5E4E3383-1DD4-C24A-88EE-EA25F22AD18A}" sibTransId="{2663C7A2-ECD8-9042-A3FE-49E15337C4DA}"/>
+    <dgm:cxn modelId="{E42B2AB7-67EF-C24B-8436-C32B5867182D}" type="presOf" srcId="{F0085FB7-14AF-8A4F-A5D8-B1A19C76C50F}" destId="{5A1E05DF-4A04-C54C-AD78-9E2CF9CD5E2A}" srcOrd="1" destOrd="0" presId="urn:microsoft.com/office/officeart/2008/layout/HalfCircleOrganizationChart"/>
+    <dgm:cxn modelId="{B9D0E61D-0D67-2D42-A34E-0F490CC6C2BA}" type="presOf" srcId="{00359E41-B8A2-4B4A-952C-582FE37E5154}" destId="{F9D1A5E1-2B82-D648-8929-5E808F4E7CA9}" srcOrd="0" destOrd="0" presId="urn:microsoft.com/office/officeart/2008/layout/HalfCircleOrganizationChart"/>
+    <dgm:cxn modelId="{A4370465-297C-E046-B1F4-08564847D54B}" srcId="{34BEC457-E5B8-A344-AD0B-9A89A2A210AE}" destId="{19D5DB2E-A10A-0446-874E-9D18AF5262CB}" srcOrd="0" destOrd="0" parTransId="{8578D90B-BB01-BD45-BB88-51E221AA139B}" sibTransId="{EAFD7243-C62B-934D-9CC3-B4BDFA756801}"/>
+    <dgm:cxn modelId="{10DAF6DB-AD38-FE4A-B7E9-C0391B33216A}" srcId="{AF9BCB72-BACE-2F4D-BF41-1DA74AC4C479}" destId="{C688122C-CA81-E94E-9874-D7AC4DCB9A6C}" srcOrd="2" destOrd="0" parTransId="{A7EFD59A-3582-C34D-AC70-0DCBD3F8DA5A}" sibTransId="{D7495AF2-8722-034D-BF37-AA67DF8902BB}"/>
+    <dgm:cxn modelId="{8914A5FB-34FB-8245-B270-93ED90172A7E}" srcId="{34BEC457-E5B8-A344-AD0B-9A89A2A210AE}" destId="{5776AA25-C498-6A41-9532-48CCEAA7495A}" srcOrd="2" destOrd="0" parTransId="{6F48DA23-B619-804A-899E-952945B6E39D}" sibTransId="{B94D5BFF-94EB-1F4D-8DF9-4E1BCAB35C44}"/>
+    <dgm:cxn modelId="{D6F83B39-ED35-C94F-8573-E32575F93BCE}" type="presOf" srcId="{19D5DB2E-A10A-0446-874E-9D18AF5262CB}" destId="{4173F8AA-9097-9547-B97C-7B2D91497AA9}" srcOrd="1" destOrd="0" presId="urn:microsoft.com/office/officeart/2008/layout/HalfCircleOrganizationChart"/>
+    <dgm:cxn modelId="{7D93DD0D-6A73-EB48-ACF3-6CF3C0B13D36}" type="presOf" srcId="{A3DACBD5-4E99-1241-963E-762B0DB8AE32}" destId="{AD26F620-8090-1645-9530-166F68ACB9DC}" srcOrd="0" destOrd="0" presId="urn:microsoft.com/office/officeart/2008/layout/HalfCircleOrganizationChart"/>
+    <dgm:cxn modelId="{30404EF8-76BA-764D-B52F-DACDE39A4B5E}" type="presOf" srcId="{D57B0198-7568-D741-9560-6BD7AA5B70A9}" destId="{CAC1EF25-80D0-B141-83C3-23E727114786}" srcOrd="1" destOrd="0" presId="urn:microsoft.com/office/officeart/2008/layout/HalfCircleOrganizationChart"/>
+    <dgm:cxn modelId="{7ED5EC91-A1EF-1444-8477-1E65FA8E8D34}" srcId="{C6C5B67A-6BD7-E24D-A880-335332DBB888}" destId="{EA4804C9-87D4-074A-A03C-E01ABE4906E7}" srcOrd="0" destOrd="0" parTransId="{848F4028-63F7-704A-92C6-D5E4C5F3235F}" sibTransId="{50C8DD01-DEF2-994C-8360-5438681D9022}"/>
+    <dgm:cxn modelId="{531DA791-0A37-0145-9AB4-13379621D755}" srcId="{EA4804C9-87D4-074A-A03C-E01ABE4906E7}" destId="{48E34583-C6FB-9F46-9762-A1E7A7B9EC78}" srcOrd="2" destOrd="0" parTransId="{0F79E2E6-8A30-B040-ABD6-EB03E400F82D}" sibTransId="{14061A24-9783-FA43-A6A3-1CBA3B9D9D24}"/>
+    <dgm:cxn modelId="{B14DF351-C956-0D4D-8D95-2D36C6B9B181}" srcId="{1387D87E-4C05-C84E-B5AC-DEC5A7F40CB0}" destId="{97164E0D-4729-2841-A007-F50DFB138AE9}" srcOrd="0" destOrd="0" parTransId="{1375F46F-339A-364C-B95D-A31EA8802B80}" sibTransId="{6E1AF542-B9E4-7B40-A16A-670E6BC43641}"/>
+    <dgm:cxn modelId="{DF3C0D9A-32E6-CA4D-8506-D12DD2BED77F}" srcId="{97164E0D-4729-2841-A007-F50DFB138AE9}" destId="{841D780B-8E72-1142-9DFB-77B443CA1C94}" srcOrd="0" destOrd="0" parTransId="{249C99FB-FC32-0D45-AF0B-988E4FE71FDF}" sibTransId="{2BC1833E-1189-1344-8B99-258B8531642D}"/>
+    <dgm:cxn modelId="{8AF417EE-1935-C947-A7E4-9C5015D1AFBE}" type="presOf" srcId="{12565B92-98CE-AD40-933F-58F9A3D3F4EC}" destId="{E6D685A1-99A2-3141-BF3E-EB4C2D31A597}" srcOrd="0" destOrd="0" presId="urn:microsoft.com/office/officeart/2008/layout/HalfCircleOrganizationChart"/>
+    <dgm:cxn modelId="{60F3E226-2541-0D48-B03E-31ECD5C3E200}" type="presOf" srcId="{A480EA21-FB8C-7443-A329-AF514E7F050B}" destId="{64727BDA-B9FB-F249-81DA-2855AABD7B0B}" srcOrd="1" destOrd="0" presId="urn:microsoft.com/office/officeart/2008/layout/HalfCircleOrganizationChart"/>
+    <dgm:cxn modelId="{8E950517-2FF1-484E-AB3A-E8CC2C960922}" type="presOf" srcId="{CFBB1DFE-4AB6-8941-9935-759C1EABC905}" destId="{D8CA0CB0-57A3-C64D-BBC3-57B31738E9A1}" srcOrd="0" destOrd="0" presId="urn:microsoft.com/office/officeart/2008/layout/HalfCircleOrganizationChart"/>
+    <dgm:cxn modelId="{8BC6978A-4018-3943-9FAC-762F43EA4E07}" type="presOf" srcId="{9DCE1695-EA2B-CC4D-AF1E-CD876052DC67}" destId="{EF0CCA5B-8254-4F4C-ADD7-4857107802F7}" srcOrd="0" destOrd="0" presId="urn:microsoft.com/office/officeart/2008/layout/HalfCircleOrganizationChart"/>
+    <dgm:cxn modelId="{F41D2F82-20B8-E44E-8F6E-C08692D1E49A}" type="presOf" srcId="{534B750A-035B-0F4E-BECF-D2DFF5E06003}" destId="{F6E1B0C4-AC31-E844-A996-DDD72B64B408}" srcOrd="1" destOrd="0" presId="urn:microsoft.com/office/officeart/2008/layout/HalfCircleOrganizationChart"/>
+    <dgm:cxn modelId="{3DDB3828-B977-6347-8197-BB41E805039F}" type="presOf" srcId="{DDB09F3A-4B87-1546-A527-90EC18111CE7}" destId="{E23AED0E-4592-6D4D-80CA-5C5B7C709993}" srcOrd="1" destOrd="0" presId="urn:microsoft.com/office/officeart/2008/layout/HalfCircleOrganizationChart"/>
+    <dgm:cxn modelId="{B51EA89E-7EC3-0240-A864-8A7B325FB52B}" type="presOf" srcId="{7D785C77-6F13-D14D-8598-CE382A980013}" destId="{AEF16AE6-CFBF-9641-A5FE-4673C663EDFF}" srcOrd="0" destOrd="0" presId="urn:microsoft.com/office/officeart/2008/layout/HalfCircleOrganizationChart"/>
+    <dgm:cxn modelId="{F3610BE7-7071-B448-A3DA-8E94D723B909}" type="presOf" srcId="{5224944E-CC43-A74A-A7E4-F213B47A01B8}" destId="{834C5EB2-55B6-B24F-85C5-75E7EF430750}" srcOrd="0" destOrd="0" presId="urn:microsoft.com/office/officeart/2008/layout/HalfCircleOrganizationChart"/>
+    <dgm:cxn modelId="{BCD7A153-D10E-9845-8FE3-753E52D29CBE}" srcId="{34BEC457-E5B8-A344-AD0B-9A89A2A210AE}" destId="{00359E41-B8A2-4B4A-952C-582FE37E5154}" srcOrd="1" destOrd="0" parTransId="{9BDF29DF-3C7A-284E-8512-229D2AD0BF52}" sibTransId="{C00A2178-1728-1A4B-8646-E06314AB2C64}"/>
+    <dgm:cxn modelId="{33FDACAC-524F-3D4A-A7E5-71B347EA8CD8}" type="presOf" srcId="{31CDA08A-4913-0A47-9526-C8AF855C69A5}" destId="{A13CDFA9-698A-544E-A51E-DE3D857B9629}" srcOrd="0" destOrd="0" presId="urn:microsoft.com/office/officeart/2008/layout/HalfCircleOrganizationChart"/>
+    <dgm:cxn modelId="{9798DE49-D8C0-9E47-A200-79660C1A1BE4}" type="presOf" srcId="{4983BA32-0454-1147-A63D-F6C229221D91}" destId="{012877BE-4FCC-C640-B63E-1E07FCA8B0C0}" srcOrd="0" destOrd="0" presId="urn:microsoft.com/office/officeart/2008/layout/HalfCircleOrganizationChart"/>
+    <dgm:cxn modelId="{606A0F74-0EFE-A549-8A49-7624C079452D}" srcId="{97164E0D-4729-2841-A007-F50DFB138AE9}" destId="{1ED7B08E-747E-AC4D-B6B9-A4BB2D037D61}" srcOrd="3" destOrd="0" parTransId="{EB6CF8F4-4469-D449-9F7A-CD5F364E4AE9}" sibTransId="{825B55C2-3AED-9748-B320-F5007CB43F42}"/>
+    <dgm:cxn modelId="{E64AA08C-D400-814C-BCD2-17FC8436F9E5}" type="presOf" srcId="{A4E774D0-FAF3-6849-AAC7-E91390730C11}" destId="{DA4B7F2B-78C2-AC4D-AC1C-43AD43AE7CFB}" srcOrd="1" destOrd="0" presId="urn:microsoft.com/office/officeart/2008/layout/HalfCircleOrganizationChart"/>
+    <dgm:cxn modelId="{1E5A76B3-2320-D94C-99EC-CC9199030FF3}" type="presOf" srcId="{9A05551B-E187-8D49-9F86-24B82902A4DD}" destId="{70918E19-7A5B-AF4F-838F-9F98327C8C16}" srcOrd="0" destOrd="0" presId="urn:microsoft.com/office/officeart/2008/layout/HalfCircleOrganizationChart"/>
+    <dgm:cxn modelId="{28C8A89C-3FA8-C94B-992D-F2706F4B0E69}" type="presOf" srcId="{85BCFBBD-B612-654A-8D1D-0EB84F79151D}" destId="{AC4C85C4-4109-D74D-B07B-7555986BF595}" srcOrd="1" destOrd="0" presId="urn:microsoft.com/office/officeart/2008/layout/HalfCircleOrganizationChart"/>
+    <dgm:cxn modelId="{11200491-6585-7B48-B0C7-FB205656E077}" type="presOf" srcId="{F0F2DA79-F439-1C4F-B46D-E7ABD705C45D}" destId="{AF6C20BC-9AB9-C14E-894D-B2CA8D9A3B5D}" srcOrd="1" destOrd="0" presId="urn:microsoft.com/office/officeart/2008/layout/HalfCircleOrganizationChart"/>
+    <dgm:cxn modelId="{40E651AD-CB98-5A40-8FE1-42419402E548}" type="presOf" srcId="{22C3AF50-4409-8342-B9A9-9FB44B90FBA5}" destId="{A514C51D-0983-6241-96A5-A006D3062D3A}" srcOrd="1" destOrd="0" presId="urn:microsoft.com/office/officeart/2008/layout/HalfCircleOrganizationChart"/>
+    <dgm:cxn modelId="{C4C72199-80B4-8B4E-938D-F3D22DD09EFF}" type="presOf" srcId="{CA521465-54F2-B848-9F86-847E50F2A2E3}" destId="{419FEDED-149E-704D-BD0F-831FC1DC8D2E}" srcOrd="0" destOrd="0" presId="urn:microsoft.com/office/officeart/2008/layout/HalfCircleOrganizationChart"/>
+    <dgm:cxn modelId="{06E1431D-CE47-B148-AE56-8DC9774879B5}" type="presOf" srcId="{D89AD7D6-32D3-0C4F-BFA4-782CC545D786}" destId="{63434C1E-F51B-CE40-9B7E-814F3D50F6CE}" srcOrd="0" destOrd="0" presId="urn:microsoft.com/office/officeart/2008/layout/HalfCircleOrganizationChart"/>
+    <dgm:cxn modelId="{7F63337D-D26B-6C4E-AB46-6671BAFD30BA}" srcId="{31CDA08A-4913-0A47-9526-C8AF855C69A5}" destId="{45BE42C1-79DA-2748-8102-672994BAE582}" srcOrd="1" destOrd="0" parTransId="{D09D9B99-1EBB-AD45-A5D6-65113AAC251A}" sibTransId="{D2952240-DEE6-8C48-81FC-61D5CE5EE8CE}"/>
+    <dgm:cxn modelId="{3905C2C9-46DA-B74B-97F9-AEFB1A4EA6CC}" type="presOf" srcId="{5776AA25-C498-6A41-9532-48CCEAA7495A}" destId="{3C176E0C-D1DA-C440-AB7E-3F304DC91152}" srcOrd="0" destOrd="0" presId="urn:microsoft.com/office/officeart/2008/layout/HalfCircleOrganizationChart"/>
+    <dgm:cxn modelId="{415F59B4-AF6A-FE4B-B7B8-C39BB7060ADB}" type="presOf" srcId="{BFBBC860-1BD7-CD4E-9B37-DCBFCBDBA1A5}" destId="{70B6B824-69CA-1943-BB4B-EDD307547F2D}" srcOrd="0" destOrd="0" presId="urn:microsoft.com/office/officeart/2008/layout/HalfCircleOrganizationChart"/>
     <dgm:cxn modelId="{74AC88B1-9E70-BC4E-BC2D-ABA72AC44AED}" srcId="{2B96D57C-D419-DA48-92C8-813693E17CA9}" destId="{18E2E50F-9158-714D-8A2E-2FF8B14465EA}" srcOrd="1" destOrd="0" parTransId="{B43E983E-E0E8-F04A-822E-D4149FA2AD6A}" sibTransId="{0EE0D314-DB43-434F-830F-9E50F7FCF85B}"/>
-    <dgm:cxn modelId="{34F0BE93-CF16-9349-A944-10B7369D50DF}" srcId="{48E34583-C6FB-9F46-9762-A1E7A7B9EC78}" destId="{7D785C77-6F13-D14D-8598-CE382A980013}" srcOrd="0" destOrd="0" parTransId="{AF0AC8DD-92A4-0747-A150-F16812038DC5}" sibTransId="{FFA9BEBA-764A-B149-8FFB-448A2C6A8557}"/>
-    <dgm:cxn modelId="{B11DE49F-13AA-3B46-B7E7-4E535DC97FF2}" type="presOf" srcId="{1375F46F-339A-364C-B95D-A31EA8802B80}" destId="{4258A7A3-E0CA-1148-B15E-244CFC4A0897}" srcOrd="0" destOrd="0" presId="urn:microsoft.com/office/officeart/2008/layout/HalfCircleOrganizationChart"/>
-    <dgm:cxn modelId="{4865DD14-EE7B-AB46-9994-941ED3A0093C}" srcId="{9DCE1695-EA2B-CC4D-AF1E-CD876052DC67}" destId="{0490634B-B59B-AE46-AC3B-985DFDD8589B}" srcOrd="2" destOrd="0" parTransId="{CFBB1DFE-4AB6-8941-9935-759C1EABC905}" sibTransId="{53C03D45-9369-B545-A336-CFA8E4375138}"/>
+    <dgm:cxn modelId="{BCAB4D35-3748-2944-AC17-80FE2E9A0FE2}" type="presOf" srcId="{B1B74C55-0D7C-644C-A82E-19E7DEE21BA2}" destId="{FB84EEBD-9854-494A-96F6-FD6997733208}" srcOrd="1" destOrd="0" presId="urn:microsoft.com/office/officeart/2008/layout/HalfCircleOrganizationChart"/>
+    <dgm:cxn modelId="{3A42098F-439C-F64F-A102-27C8CF0F32E8}" type="presOf" srcId="{347EAAFF-EB0B-1341-9144-BA679C548901}" destId="{4E1888B6-CF1E-394D-8910-14850DD6F224}" srcOrd="1" destOrd="0" presId="urn:microsoft.com/office/officeart/2008/layout/HalfCircleOrganizationChart"/>
     <dgm:cxn modelId="{75C90B59-5A6A-7A43-A936-6F961DB9B85F}" srcId="{A480EA21-FB8C-7443-A329-AF514E7F050B}" destId="{77450871-F7D0-3A46-BD58-6A29B70A067B}" srcOrd="1" destOrd="0" parTransId="{5669791D-3AA1-E642-BB9E-BC3E1C998D17}" sibTransId="{8CC9053C-4481-6446-8372-2F84C3004FEF}"/>
-    <dgm:cxn modelId="{3A5F4FC1-25A0-644D-8E2C-CF90333CDF82}" type="presOf" srcId="{505C743D-3555-B741-8D48-1DB7F8467777}" destId="{A6806424-9748-0641-A06B-BE24C6DD29B7}" srcOrd="0" destOrd="0" presId="urn:microsoft.com/office/officeart/2008/layout/HalfCircleOrganizationChart"/>
-    <dgm:cxn modelId="{927372E2-13B0-A04D-B14D-65CE0021D55F}" srcId="{CA521465-54F2-B848-9F86-847E50F2A2E3}" destId="{1387D87E-4C05-C84E-B5AC-DEC5A7F40CB0}" srcOrd="0" destOrd="0" parTransId="{9FBE2397-3586-3A43-8BDC-CBBBAA679AF4}" sibTransId="{43C6BB1A-87C9-F348-A959-9BB5042741D8}"/>
-    <dgm:cxn modelId="{997920A0-0F40-C445-8088-9FEB9359FB2F}" type="presOf" srcId="{DBA031EB-5D8E-A64D-AF19-D8F2453AB753}" destId="{9308DCEE-B1E2-6B47-85BB-7A09EADAD6D3}" srcOrd="0" destOrd="0" presId="urn:microsoft.com/office/officeart/2008/layout/HalfCircleOrganizationChart"/>
-    <dgm:cxn modelId="{81843BAE-AEF3-4C4C-A7C2-7E2AC3065352}" type="presOf" srcId="{4983BA32-0454-1147-A63D-F6C229221D91}" destId="{012877BE-4FCC-C640-B63E-1E07FCA8B0C0}" srcOrd="0" destOrd="0" presId="urn:microsoft.com/office/officeart/2008/layout/HalfCircleOrganizationChart"/>
-    <dgm:cxn modelId="{07965D9F-3680-7B41-ACA5-E114C8B54D0D}" type="presOf" srcId="{EA4804C9-87D4-074A-A03C-E01ABE4906E7}" destId="{8B078A9D-224C-0A44-9BC9-B2B9BAB41D1E}" srcOrd="0" destOrd="0" presId="urn:microsoft.com/office/officeart/2008/layout/HalfCircleOrganizationChart"/>
-    <dgm:cxn modelId="{9DD50F72-DA38-2E4E-9C55-5795A4C97C66}" type="presOf" srcId="{DCAC949F-1DBD-AC41-9DC5-5D9A919437B5}" destId="{81C7D1E6-EE4A-6843-BF6E-8F677A73F3FD}" srcOrd="1" destOrd="0" presId="urn:microsoft.com/office/officeart/2008/layout/HalfCircleOrganizationChart"/>
-    <dgm:cxn modelId="{DC508825-5E2D-0349-89B0-BD029B8B02A0}" type="presOf" srcId="{3D218791-C721-5647-AF6C-C62D04CEFAE0}" destId="{B65EF4A2-5AD2-9749-A0BF-80D499174705}" srcOrd="0" destOrd="0" presId="urn:microsoft.com/office/officeart/2008/layout/HalfCircleOrganizationChart"/>
-    <dgm:cxn modelId="{F8F5D1B8-7A61-C14F-B1AB-0BF950F3DE2A}" type="presOf" srcId="{45BE42C1-79DA-2748-8102-672994BAE582}" destId="{4886479D-EBB1-E644-9B6B-CB5921A85819}" srcOrd="1" destOrd="0" presId="urn:microsoft.com/office/officeart/2008/layout/HalfCircleOrganizationChart"/>
-    <dgm:cxn modelId="{FCDA53C5-8364-E948-9535-6A76B969F0B3}" srcId="{D76E58E8-2BEE-EC40-B5DE-2788E7F11DDB}" destId="{CA521465-54F2-B848-9F86-847E50F2A2E3}" srcOrd="0" destOrd="0" parTransId="{13FC1321-F2A8-7B4C-BA3F-54B0CB68AD72}" sibTransId="{05D3E3D5-50C6-EE46-87C8-53285403BDBB}"/>
-    <dgm:cxn modelId="{E04437CB-EE4C-2F4E-B199-BAFF507FED30}" type="presOf" srcId="{684EF7FF-9794-E34A-A13E-EA99712DB375}" destId="{6A94FEE8-9729-FE4E-BA72-E01859D15419}" srcOrd="1" destOrd="0" presId="urn:microsoft.com/office/officeart/2008/layout/HalfCircleOrganizationChart"/>
-    <dgm:cxn modelId="{D8BE3B61-4BE1-0949-87C2-D2363ACE8201}" type="presOf" srcId="{C688122C-CA81-E94E-9874-D7AC4DCB9A6C}" destId="{187ACEC2-0F71-3940-A1F8-E2679AEDECBC}" srcOrd="0" destOrd="0" presId="urn:microsoft.com/office/officeart/2008/layout/HalfCircleOrganizationChart"/>
-    <dgm:cxn modelId="{D984AA3B-C7FD-E44C-A338-0909C4DDF2A9}" type="presOf" srcId="{CA521465-54F2-B848-9F86-847E50F2A2E3}" destId="{419FEDED-149E-704D-BD0F-831FC1DC8D2E}" srcOrd="0" destOrd="0" presId="urn:microsoft.com/office/officeart/2008/layout/HalfCircleOrganizationChart"/>
+    <dgm:cxn modelId="{CF336607-8876-E64B-880F-FF31B10CCDDD}" type="presOf" srcId="{AF9BCB72-BACE-2F4D-BF41-1DA74AC4C479}" destId="{0832F34B-222C-C64B-95B8-DA48697B57DA}" srcOrd="1" destOrd="0" presId="urn:microsoft.com/office/officeart/2008/layout/HalfCircleOrganizationChart"/>
+    <dgm:cxn modelId="{3C3AEF63-2C47-164D-A3BC-9133230FE7DC}" type="presOf" srcId="{B199D5DD-0FA3-6D46-A5A4-015969ED2EC2}" destId="{4E0076C1-A32D-604F-AF3E-01FEE8ABC1A1}" srcOrd="0" destOrd="0" presId="urn:microsoft.com/office/officeart/2008/layout/HalfCircleOrganizationChart"/>
+    <dgm:cxn modelId="{53F31BED-51E6-CF44-8D30-FFC6078B2E72}" srcId="{EA4804C9-87D4-074A-A03C-E01ABE4906E7}" destId="{D76E58E8-2BEE-EC40-B5DE-2788E7F11DDB}" srcOrd="0" destOrd="0" parTransId="{6697A1B6-76CB-1C45-BD67-38146E986F8E}" sibTransId="{F24A498F-DFCE-1A43-A28F-99B00440E5C7}"/>
+    <dgm:cxn modelId="{42523CB4-E618-C346-90E6-EC244E91B3E0}" type="presOf" srcId="{34BEC457-E5B8-A344-AD0B-9A89A2A210AE}" destId="{91F18BC2-1AA8-D64A-842A-7F0C10A9E220}" srcOrd="1" destOrd="0" presId="urn:microsoft.com/office/officeart/2008/layout/HalfCircleOrganizationChart"/>
+    <dgm:cxn modelId="{5E34564F-B84B-8441-9A81-0EDB0431BBEC}" type="presOf" srcId="{7D785C77-6F13-D14D-8598-CE382A980013}" destId="{41A48D60-D4BD-3044-A088-B637B87B2E8B}" srcOrd="1" destOrd="0" presId="urn:microsoft.com/office/officeart/2008/layout/HalfCircleOrganizationChart"/>
+    <dgm:cxn modelId="{E89085D9-D155-A340-BE00-7AAB6AD5ECF9}" type="presOf" srcId="{347EAAFF-EB0B-1341-9144-BA679C548901}" destId="{DB1D3BEF-0AEA-8743-A0D0-A062BEC5675D}" srcOrd="0" destOrd="0" presId="urn:microsoft.com/office/officeart/2008/layout/HalfCircleOrganizationChart"/>
+    <dgm:cxn modelId="{754A3AB9-494E-8541-A293-832DBB043C34}" type="presOf" srcId="{1BD702C6-CCBA-DE48-8F9A-30BB5F1E47BE}" destId="{3EF8E5CC-6965-4347-8975-7CDC54787994}" srcOrd="0" destOrd="0" presId="urn:microsoft.com/office/officeart/2008/layout/HalfCircleOrganizationChart"/>
+    <dgm:cxn modelId="{1FB7B841-ECE3-E84A-975F-86607E09F622}" type="presOf" srcId="{77450871-F7D0-3A46-BD58-6A29B70A067B}" destId="{E9E8ECFB-0668-2C43-8B80-79A4C3743651}" srcOrd="0" destOrd="0" presId="urn:microsoft.com/office/officeart/2008/layout/HalfCircleOrganizationChart"/>
+    <dgm:cxn modelId="{CF5C56B3-A526-D047-A8AD-0EFA3DA62B6E}" type="presOf" srcId="{1387D87E-4C05-C84E-B5AC-DEC5A7F40CB0}" destId="{1B5F545F-467E-FC4A-918F-2B0E2407D4B5}" srcOrd="0" destOrd="0" presId="urn:microsoft.com/office/officeart/2008/layout/HalfCircleOrganizationChart"/>
+    <dgm:cxn modelId="{3E22EA8A-B3EA-134E-A277-AAFF4E82C612}" type="presOf" srcId="{534B750A-035B-0F4E-BECF-D2DFF5E06003}" destId="{22138EF1-14C8-1B46-8F23-62DD8ED09734}" srcOrd="0" destOrd="0" presId="urn:microsoft.com/office/officeart/2008/layout/HalfCircleOrganizationChart"/>
+    <dgm:cxn modelId="{2CF57A4F-20D5-3D4D-AA3D-41FC68C673B4}" srcId="{9DCE1695-EA2B-CC4D-AF1E-CD876052DC67}" destId="{5556102B-31B6-F94F-8490-97FDB1774FC5}" srcOrd="0" destOrd="0" parTransId="{B199D5DD-0FA3-6D46-A5A4-015969ED2EC2}" sibTransId="{B342E086-5D01-6741-836F-51E31F8B5B62}"/>
+    <dgm:cxn modelId="{FF6002C5-74D6-2E43-9E66-8FCD0FBA28E0}" type="presOf" srcId="{0F79E2E6-8A30-B040-ABD6-EB03E400F82D}" destId="{A2AFDA0D-9649-6D46-A850-B4CD99279E6B}" srcOrd="0" destOrd="0" presId="urn:microsoft.com/office/officeart/2008/layout/HalfCircleOrganizationChart"/>
+    <dgm:cxn modelId="{A4B7E347-079F-2D41-A82B-9BE94A962137}" type="presOf" srcId="{2FAAFAEB-133F-4E4E-9501-FF60CA6E6995}" destId="{19D3E515-9B4B-EC47-AC5B-F4985CFF961D}" srcOrd="0" destOrd="0" presId="urn:microsoft.com/office/officeart/2008/layout/HalfCircleOrganizationChart"/>
     <dgm:cxn modelId="{EEDADB30-F115-A446-BF01-DFD69366D703}" srcId="{AF9BCB72-BACE-2F4D-BF41-1DA74AC4C479}" destId="{73A28813-C699-2448-89E9-E6A81BE1F791}" srcOrd="3" destOrd="0" parTransId="{B5AED847-177D-9E41-81C3-E3CB2805FF86}" sibTransId="{C5B1CF2A-9C67-6741-9346-3770A9273883}"/>
-    <dgm:cxn modelId="{B3CED30D-8D84-574E-87A6-04F7DF339EAA}" type="presOf" srcId="{F0F2DA79-F439-1C4F-B46D-E7ABD705C45D}" destId="{AF6C20BC-9AB9-C14E-894D-B2CA8D9A3B5D}" srcOrd="1" destOrd="0" presId="urn:microsoft.com/office/officeart/2008/layout/HalfCircleOrganizationChart"/>
-    <dgm:cxn modelId="{D8086EB8-9ECA-194A-B70E-21C14F48B541}" srcId="{F0F2DA79-F439-1C4F-B46D-E7ABD705C45D}" destId="{534B750A-035B-0F4E-BECF-D2DFF5E06003}" srcOrd="0" destOrd="0" parTransId="{6E4AB180-5DEC-D240-9EC3-6474F79143F0}" sibTransId="{0CA7CE9D-FD4F-9C47-9C36-E51C98CF9200}"/>
-    <dgm:cxn modelId="{832680ED-9C58-FC42-B8F4-FEC317B70D10}" type="presOf" srcId="{48E34583-C6FB-9F46-9762-A1E7A7B9EC78}" destId="{85FFA459-19D6-1444-B439-F1D9623EC761}" srcOrd="1" destOrd="0" presId="urn:microsoft.com/office/officeart/2008/layout/HalfCircleOrganizationChart"/>
-    <dgm:cxn modelId="{436AA21C-181E-EF47-A9FE-608D6D2B700E}" srcId="{5556102B-31B6-F94F-8490-97FDB1774FC5}" destId="{1BD702C6-CCBA-DE48-8F9A-30BB5F1E47BE}" srcOrd="1" destOrd="0" parTransId="{A8E85653-594E-434A-9922-BCE4C2773DF2}" sibTransId="{12C75ADF-21A8-3448-9072-B04527A5FA98}"/>
-    <dgm:cxn modelId="{531DA791-0A37-0145-9AB4-13379621D755}" srcId="{EA4804C9-87D4-074A-A03C-E01ABE4906E7}" destId="{48E34583-C6FB-9F46-9762-A1E7A7B9EC78}" srcOrd="2" destOrd="0" parTransId="{0F79E2E6-8A30-B040-ABD6-EB03E400F82D}" sibTransId="{14061A24-9783-FA43-A6A3-1CBA3B9D9D24}"/>
-    <dgm:cxn modelId="{A4370465-297C-E046-B1F4-08564847D54B}" srcId="{34BEC457-E5B8-A344-AD0B-9A89A2A210AE}" destId="{19D5DB2E-A10A-0446-874E-9D18AF5262CB}" srcOrd="0" destOrd="0" parTransId="{8578D90B-BB01-BD45-BB88-51E221AA139B}" sibTransId="{EAFD7243-C62B-934D-9CC3-B4BDFA756801}"/>
-    <dgm:cxn modelId="{582AFF6D-7712-A348-BFB2-135B211A40FF}" type="presOf" srcId="{3AA2FB9C-BAD6-044E-AD8F-96F85EE9D4B3}" destId="{C6EBD43F-6455-FE45-BDA5-95A944F58A4B}" srcOrd="0" destOrd="0" presId="urn:microsoft.com/office/officeart/2008/layout/HalfCircleOrganizationChart"/>
-    <dgm:cxn modelId="{8A33DA2C-9F43-3E44-BA09-851317C6918B}" type="presOf" srcId="{1BD702C6-CCBA-DE48-8F9A-30BB5F1E47BE}" destId="{E4B34564-46DD-EC45-910F-93806FDF843F}" srcOrd="1" destOrd="0" presId="urn:microsoft.com/office/officeart/2008/layout/HalfCircleOrganizationChart"/>
-    <dgm:cxn modelId="{694FA5E7-5638-5C44-80BF-D655B7F540F3}" type="presOf" srcId="{E9A46481-5A53-1741-A8E4-85C7B93A30C9}" destId="{6EA97A6A-85B6-F44C-9749-84C949BC1740}" srcOrd="0" destOrd="0" presId="urn:microsoft.com/office/officeart/2008/layout/HalfCircleOrganizationChart"/>
-    <dgm:cxn modelId="{82CCFEF5-2EF8-8D4A-B086-E922300389E7}" type="presOf" srcId="{0E1AE15D-20E8-F44A-9A2C-75DCF3911FA6}" destId="{AF36A55C-D082-DF4B-9B96-7D50B94573AE}" srcOrd="0" destOrd="0" presId="urn:microsoft.com/office/officeart/2008/layout/HalfCircleOrganizationChart"/>
-    <dgm:cxn modelId="{1E20316C-4257-D347-8887-D0E57FF4B52D}" type="presOf" srcId="{5556102B-31B6-F94F-8490-97FDB1774FC5}" destId="{89C2D161-6186-3842-92E2-50EA475C4757}" srcOrd="1" destOrd="0" presId="urn:microsoft.com/office/officeart/2008/layout/HalfCircleOrganizationChart"/>
-    <dgm:cxn modelId="{92599076-2D69-7343-903F-CDDC03C34012}" type="presOf" srcId="{B199D5DD-0FA3-6D46-A5A4-015969ED2EC2}" destId="{4E0076C1-A32D-604F-AF3E-01FEE8ABC1A1}" srcOrd="0" destOrd="0" presId="urn:microsoft.com/office/officeart/2008/layout/HalfCircleOrganizationChart"/>
-    <dgm:cxn modelId="{0F73F473-1699-834A-BE7D-7256A6DB696B}" type="presOf" srcId="{1ED7B08E-747E-AC4D-B6B9-A4BB2D037D61}" destId="{87312C89-8E03-E44F-8ABC-177F9482468F}" srcOrd="1" destOrd="0" presId="urn:microsoft.com/office/officeart/2008/layout/HalfCircleOrganizationChart"/>
-    <dgm:cxn modelId="{9B7C6A1C-716E-5847-B41A-5654215A3110}" type="presOf" srcId="{9DCE1695-EA2B-CC4D-AF1E-CD876052DC67}" destId="{EF0CCA5B-8254-4F4C-ADD7-4857107802F7}" srcOrd="0" destOrd="0" presId="urn:microsoft.com/office/officeart/2008/layout/HalfCircleOrganizationChart"/>
-    <dgm:cxn modelId="{D068DF8F-B4B4-A94D-8879-97CF0AB26743}" type="presOf" srcId="{29CF7463-8372-3B4D-9312-603A0DECE468}" destId="{CD97DD57-0552-7C4E-A999-63EF030B6EA8}" srcOrd="0" destOrd="0" presId="urn:microsoft.com/office/officeart/2008/layout/HalfCircleOrganizationChart"/>
-    <dgm:cxn modelId="{5FDF06B0-F369-9C44-851E-983399941905}" type="presOf" srcId="{0C233610-936B-3A4A-984E-34B07C7FB9B1}" destId="{CC2A17C9-ABF4-9447-9816-F84B0294F37B}" srcOrd="0" destOrd="0" presId="urn:microsoft.com/office/officeart/2008/layout/HalfCircleOrganizationChart"/>
-    <dgm:cxn modelId="{C571117B-3C40-064B-9A75-BE80B30B096A}" type="presOf" srcId="{0490634B-B59B-AE46-AC3B-985DFDD8589B}" destId="{8FCDB790-5C16-3344-A56F-62A4FC2CB319}" srcOrd="1" destOrd="0" presId="urn:microsoft.com/office/officeart/2008/layout/HalfCircleOrganizationChart"/>
-    <dgm:cxn modelId="{D10F9379-D092-2E4E-94E6-EB42A5AEECEB}" type="presOf" srcId="{D89AD7D6-32D3-0C4F-BFA4-782CC545D786}" destId="{63434C1E-F51B-CE40-9B7E-814F3D50F6CE}" srcOrd="0" destOrd="0" presId="urn:microsoft.com/office/officeart/2008/layout/HalfCircleOrganizationChart"/>
-    <dgm:cxn modelId="{B03AB037-5F07-BB47-9A15-69E4F8EDEF28}" type="presOf" srcId="{73A28813-C699-2448-89E9-E6A81BE1F791}" destId="{060ABCB5-7AE6-BE4E-B6B9-8A904B0A4D6B}" srcOrd="1" destOrd="0" presId="urn:microsoft.com/office/officeart/2008/layout/HalfCircleOrganizationChart"/>
-    <dgm:cxn modelId="{3F9AD33E-EE9C-864B-B13A-760B03035F18}" type="presOf" srcId="{5776AA25-C498-6A41-9532-48CCEAA7495A}" destId="{9C1533B1-4B0D-B941-AB35-C05B7B228531}" srcOrd="1" destOrd="0" presId="urn:microsoft.com/office/officeart/2008/layout/HalfCircleOrganizationChart"/>
-    <dgm:cxn modelId="{85FC3683-A6D0-0A46-8725-C76D8FE79744}" type="presOf" srcId="{9BDF29DF-3C7A-284E-8512-229D2AD0BF52}" destId="{5C9133E1-4DCB-6F4C-9021-C272F3A5CCE1}" srcOrd="0" destOrd="0" presId="urn:microsoft.com/office/officeart/2008/layout/HalfCircleOrganizationChart"/>
-    <dgm:cxn modelId="{2607BA1E-B40C-8242-A683-A8662F33618D}" type="presOf" srcId="{BC8F2A40-C0F8-9748-8C6D-A66B07C1883B}" destId="{BCB2D6D5-8259-BB40-8C8B-D8E0A1A1E0F4}" srcOrd="0" destOrd="0" presId="urn:microsoft.com/office/officeart/2008/layout/HalfCircleOrganizationChart"/>
-    <dgm:cxn modelId="{F9D04574-C173-0E40-B3FD-CE8C76660597}" type="presOf" srcId="{A4E774D0-FAF3-6849-AAC7-E91390730C11}" destId="{0F0B1C0A-CD12-444B-A991-3C3D3DCC0DC6}" srcOrd="0" destOrd="0" presId="urn:microsoft.com/office/officeart/2008/layout/HalfCircleOrganizationChart"/>
-    <dgm:cxn modelId="{C3E8EA57-6C0C-DC4E-BC6C-940D85619140}" type="presOf" srcId="{A480EA21-FB8C-7443-A329-AF514E7F050B}" destId="{64727BDA-B9FB-F249-81DA-2855AABD7B0B}" srcOrd="1" destOrd="0" presId="urn:microsoft.com/office/officeart/2008/layout/HalfCircleOrganizationChart"/>
-    <dgm:cxn modelId="{A0F1DDCA-0031-7A4F-8963-178D71E3BCFE}" srcId="{AF9BCB72-BACE-2F4D-BF41-1DA74AC4C479}" destId="{5183E3F3-AA96-D34E-9FE4-770740E78E36}" srcOrd="0" destOrd="0" parTransId="{505C743D-3555-B741-8D48-1DB7F8467777}" sibTransId="{3D6001E3-ED16-AD48-9640-2DA21E9BE9C9}"/>
-    <dgm:cxn modelId="{9D369E4A-81A6-3846-AEA4-28976C87D81B}" type="presOf" srcId="{6697A1B6-76CB-1C45-BD67-38146E986F8E}" destId="{17A744C0-05EF-2641-A5FB-03F024C43D2B}" srcOrd="0" destOrd="0" presId="urn:microsoft.com/office/officeart/2008/layout/HalfCircleOrganizationChart"/>
-    <dgm:cxn modelId="{E1D6EE19-D80A-DA4B-914F-ADAC1F22E54C}" type="presOf" srcId="{743EF79E-DE53-4C4D-B27B-0C9091423E61}" destId="{41732E8E-7BCB-FE4C-A568-0873FAFD1792}" srcOrd="0" destOrd="0" presId="urn:microsoft.com/office/officeart/2008/layout/HalfCircleOrganizationChart"/>
-    <dgm:cxn modelId="{7F3CF5E6-8A05-C048-9D31-67EE96C60CC9}" type="presOf" srcId="{BC80482E-7E98-544A-802E-72E2B726F1A7}" destId="{71913855-2338-C142-9B39-DD7C6C61EED8}" srcOrd="0" destOrd="0" presId="urn:microsoft.com/office/officeart/2008/layout/HalfCircleOrganizationChart"/>
-    <dgm:cxn modelId="{6BDCFAC5-8966-274D-9669-59135F819F04}" type="presOf" srcId="{77450871-F7D0-3A46-BD58-6A29B70A067B}" destId="{E9E8ECFB-0668-2C43-8B80-79A4C3743651}" srcOrd="0" destOrd="0" presId="urn:microsoft.com/office/officeart/2008/layout/HalfCircleOrganizationChart"/>
-    <dgm:cxn modelId="{CA9E6284-F409-EE41-B552-3B51CAC335F4}" type="presOf" srcId="{EE679E71-99A1-B041-8CCA-CDD71CFA145C}" destId="{171055CC-111B-ED40-8BCB-F9C467BE9264}" srcOrd="1" destOrd="0" presId="urn:microsoft.com/office/officeart/2008/layout/HalfCircleOrganizationChart"/>
-    <dgm:cxn modelId="{EFE20593-254B-D341-8536-79AFB09BECD0}" type="presOf" srcId="{1BD702C6-CCBA-DE48-8F9A-30BB5F1E47BE}" destId="{3EF8E5CC-6965-4347-8975-7CDC54787994}" srcOrd="0" destOrd="0" presId="urn:microsoft.com/office/officeart/2008/layout/HalfCircleOrganizationChart"/>
-    <dgm:cxn modelId="{E26C4B7F-9ABE-7A4A-AE1D-82C720062811}" type="presOf" srcId="{A9BC37E5-3C27-BF4A-81BA-A07FA5BDF486}" destId="{B170171B-D794-3A43-9FAD-606E0CA98CF0}" srcOrd="0" destOrd="0" presId="urn:microsoft.com/office/officeart/2008/layout/HalfCircleOrganizationChart"/>
-    <dgm:cxn modelId="{F6F8BCF0-B8BA-0344-A6F0-FEB2CF49D7A6}" type="presOf" srcId="{00359E41-B8A2-4B4A-952C-582FE37E5154}" destId="{9AE0FC73-943A-C14B-A8B1-0F7084DF6627}" srcOrd="1" destOrd="0" presId="urn:microsoft.com/office/officeart/2008/layout/HalfCircleOrganizationChart"/>
-    <dgm:cxn modelId="{A442158D-1F03-B042-9BAA-4D986717F2D0}" type="presOf" srcId="{EA4804C9-87D4-074A-A03C-E01ABE4906E7}" destId="{68B711D7-FBAB-8841-8BCE-1BEC03F7FF2D}" srcOrd="1" destOrd="0" presId="urn:microsoft.com/office/officeart/2008/layout/HalfCircleOrganizationChart"/>
-    <dgm:cxn modelId="{260ABE0B-3A0E-084F-BBB7-F4D430FB4D3B}" type="presOf" srcId="{F0085FB7-14AF-8A4F-A5D8-B1A19C76C50F}" destId="{9583E96D-28C8-A34D-B3BF-346D192325C7}" srcOrd="0" destOrd="0" presId="urn:microsoft.com/office/officeart/2008/layout/HalfCircleOrganizationChart"/>
-    <dgm:cxn modelId="{2E099BD3-CDCC-9B47-A956-63A83FF7A7DC}" srcId="{A480EA21-FB8C-7443-A329-AF514E7F050B}" destId="{835C1838-0664-0945-957F-F5018FCDBB72}" srcOrd="0" destOrd="0" parTransId="{9D4C9BEA-757B-9C41-9ACD-93FB5B373AC6}" sibTransId="{8B41B938-AE56-A44F-B979-1ABAECBC29FB}"/>
-    <dgm:cxn modelId="{253CBB69-100A-7D4C-B124-57B7F3D00171}" type="presOf" srcId="{AB660E67-CAAD-9147-BF0B-563CDB4A41B1}" destId="{D3A7C6B6-D341-1742-B41D-4ABD1EAA46B7}" srcOrd="0" destOrd="0" presId="urn:microsoft.com/office/officeart/2008/layout/HalfCircleOrganizationChart"/>
-    <dgm:cxn modelId="{BEAE3081-E57D-1743-9F97-872374856FA1}" type="presOf" srcId="{6F48DA23-B619-804A-899E-952945B6E39D}" destId="{52EA7693-91BF-1E4A-BE73-E460E69E9B1A}" srcOrd="0" destOrd="0" presId="urn:microsoft.com/office/officeart/2008/layout/HalfCircleOrganizationChart"/>
-    <dgm:cxn modelId="{1F9D6E93-70CD-A847-B751-4C8F5EB431CD}" type="presOf" srcId="{896D7DDC-ED8E-634D-AAB7-B7C48AD48EAE}" destId="{AB2FE759-7EDA-C44C-A03C-17D85F92AE37}" srcOrd="1" destOrd="0" presId="urn:microsoft.com/office/officeart/2008/layout/HalfCircleOrganizationChart"/>
-    <dgm:cxn modelId="{D2F26A99-5147-134F-B151-E9BA4CB10B22}" type="presOf" srcId="{2999FD36-EAC0-814F-94BA-32AD54EBF412}" destId="{8FE0524B-5118-6746-A8B4-E2719D51C21F}" srcOrd="0" destOrd="0" presId="urn:microsoft.com/office/officeart/2008/layout/HalfCircleOrganizationChart"/>
-    <dgm:cxn modelId="{48A23B2E-DCFC-2246-B19B-95E522861F5E}" type="presOf" srcId="{DDB09F3A-4B87-1546-A527-90EC18111CE7}" destId="{A932CA2B-7094-DC4C-973D-CE907897A633}" srcOrd="0" destOrd="0" presId="urn:microsoft.com/office/officeart/2008/layout/HalfCircleOrganizationChart"/>
-    <dgm:cxn modelId="{7E6395AF-DEE4-1143-923C-DB847B73CD8B}" srcId="{45BE42C1-79DA-2748-8102-672994BAE582}" destId="{34BEC457-E5B8-A344-AD0B-9A89A2A210AE}" srcOrd="0" destOrd="0" parTransId="{B19D15BA-F611-1A40-A16A-3C3884C0B34E}" sibTransId="{0228C639-0DFF-0544-832A-EEE34E374C51}"/>
     <dgm:cxn modelId="{4BE46723-4903-FF4D-8C68-924F864F4A4F}" srcId="{BFBBC860-1BD7-CD4E-9B37-DCBFCBDBA1A5}" destId="{85BCFBBD-B612-654A-8D1D-0EB84F79151D}" srcOrd="2" destOrd="0" parTransId="{0E1AE15D-20E8-F44A-9A2C-75DCF3911FA6}" sibTransId="{1AADA2FB-8CB0-6149-983A-950F3815D9B0}"/>
-    <dgm:cxn modelId="{2A33D126-C7DB-ED4B-86D4-D1DCB055A529}" type="presOf" srcId="{9DCE1695-EA2B-CC4D-AF1E-CD876052DC67}" destId="{A6E96D1B-76AB-4D40-8591-A70A65B3E2BA}" srcOrd="1" destOrd="0" presId="urn:microsoft.com/office/officeart/2008/layout/HalfCircleOrganizationChart"/>
-    <dgm:cxn modelId="{88CDBACF-5AC1-C548-89DA-B6D6F523C907}" type="presOf" srcId="{D09D9B99-1EBB-AD45-A5D6-65113AAC251A}" destId="{F7551B33-CFE3-934C-B4C7-9645678711EA}" srcOrd="0" destOrd="0" presId="urn:microsoft.com/office/officeart/2008/layout/HalfCircleOrganizationChart"/>
-    <dgm:cxn modelId="{8C5F3BA0-5C2B-EF4E-BA8C-D9449BA733C7}" type="presOf" srcId="{1ED7B08E-747E-AC4D-B6B9-A4BB2D037D61}" destId="{B6981D99-207A-714F-A5F5-FB312C603205}" srcOrd="0" destOrd="0" presId="urn:microsoft.com/office/officeart/2008/layout/HalfCircleOrganizationChart"/>
-    <dgm:cxn modelId="{D491C981-1383-674E-B6EA-CB9662588EA9}" type="presOf" srcId="{835C1838-0664-0945-957F-F5018FCDBB72}" destId="{2313CBA1-FA23-8D42-8934-1A3688303A76}" srcOrd="1" destOrd="0" presId="urn:microsoft.com/office/officeart/2008/layout/HalfCircleOrganizationChart"/>
-    <dgm:cxn modelId="{2DF22933-8B52-2042-B506-F079F36006AE}" type="presOf" srcId="{2CE8A32F-0D48-C447-AE27-EF28E0CEF30A}" destId="{27615221-48AB-E34B-87FD-0E086A6DCBAA}" srcOrd="0" destOrd="0" presId="urn:microsoft.com/office/officeart/2008/layout/HalfCircleOrganizationChart"/>
-    <dgm:cxn modelId="{60679221-0530-FD43-A8BF-999372DA76D7}" type="presOf" srcId="{A3A6C349-4C27-134A-B57A-3F14CA4DFAD4}" destId="{7AD188A8-1039-5E42-AD5B-B261F58CFC1D}" srcOrd="0" destOrd="0" presId="urn:microsoft.com/office/officeart/2008/layout/HalfCircleOrganizationChart"/>
-    <dgm:cxn modelId="{4BF60A97-4EA6-CE41-8FDB-66D87105AA5B}" type="presOf" srcId="{B43E983E-E0E8-F04A-822E-D4149FA2AD6A}" destId="{5C74DA7C-814E-7446-9A8E-D63B0FBD15EE}" srcOrd="0" destOrd="0" presId="urn:microsoft.com/office/officeart/2008/layout/HalfCircleOrganizationChart"/>
-    <dgm:cxn modelId="{7D85E67B-6608-DF46-8830-B38BF94931F2}" type="presOf" srcId="{C6C5B67A-6BD7-E24D-A880-335332DBB888}" destId="{1118557F-3E7E-114D-AAEA-B5F94E96BA67}" srcOrd="0" destOrd="0" presId="urn:microsoft.com/office/officeart/2008/layout/HalfCircleOrganizationChart"/>
-    <dgm:cxn modelId="{6E6C9642-92A1-8D43-B45D-F44A7F72EF5C}" type="presOf" srcId="{5183E3F3-AA96-D34E-9FE4-770740E78E36}" destId="{E36DECBD-CE62-CB40-BC90-691B4EFA0429}" srcOrd="1" destOrd="0" presId="urn:microsoft.com/office/officeart/2008/layout/HalfCircleOrganizationChart"/>
-    <dgm:cxn modelId="{F182075A-4AA1-2043-AC1D-5E0EE840B0D4}" type="presOf" srcId="{2A0C6AD9-0236-E245-979D-74BAC3AE0967}" destId="{DA53AA55-C337-0D44-AF0D-FB94662C7591}" srcOrd="0" destOrd="0" presId="urn:microsoft.com/office/officeart/2008/layout/HalfCircleOrganizationChart"/>
-    <dgm:cxn modelId="{F58F4FBB-ADBA-F14A-BF1D-8B7C950B917C}" type="presOf" srcId="{5556102B-31B6-F94F-8490-97FDB1774FC5}" destId="{0EA42011-9B54-794A-BD76-9741AC7E5694}" srcOrd="0" destOrd="0" presId="urn:microsoft.com/office/officeart/2008/layout/HalfCircleOrganizationChart"/>
-    <dgm:cxn modelId="{BCC65C70-A5EC-514D-AA18-DCD9D172D1A9}" srcId="{F0F2DA79-F439-1C4F-B46D-E7ABD705C45D}" destId="{A3DACBD5-4E99-1241-963E-762B0DB8AE32}" srcOrd="1" destOrd="0" parTransId="{4983BA32-0454-1147-A63D-F6C229221D91}" sibTransId="{731221EA-0340-CF42-AA28-733ACAFD75AD}"/>
-    <dgm:cxn modelId="{0CB05947-C556-944C-A304-8FA27962CC97}" type="presOf" srcId="{5776AA25-C498-6A41-9532-48CCEAA7495A}" destId="{3C176E0C-D1DA-C440-AB7E-3F304DC91152}" srcOrd="0" destOrd="0" presId="urn:microsoft.com/office/officeart/2008/layout/HalfCircleOrganizationChart"/>
-    <dgm:cxn modelId="{259BBD4B-777D-C349-B95E-9DE8344EE87F}" type="presOf" srcId="{31CDA08A-4913-0A47-9526-C8AF855C69A5}" destId="{9F023DA9-CC31-DE44-99B7-99F8F8586279}" srcOrd="1" destOrd="0" presId="urn:microsoft.com/office/officeart/2008/layout/HalfCircleOrganizationChart"/>
-    <dgm:cxn modelId="{84019D87-C1D4-0744-ACCF-DDF19011B2BB}" srcId="{7D785C77-6F13-D14D-8598-CE382A980013}" destId="{9DCE1695-EA2B-CC4D-AF1E-CD876052DC67}" srcOrd="0" destOrd="0" parTransId="{DAAE9DC6-2FCB-EE42-A52D-442A1153D95B}" sibTransId="{7847B564-718E-A742-BF6B-B33A5F016995}"/>
-    <dgm:cxn modelId="{7E6B9D0F-CEAE-8648-89FE-2523E6D1C4A4}" type="presOf" srcId="{34BEC457-E5B8-A344-AD0B-9A89A2A210AE}" destId="{91F18BC2-1AA8-D64A-842A-7F0C10A9E220}" srcOrd="1" destOrd="0" presId="urn:microsoft.com/office/officeart/2008/layout/HalfCircleOrganizationChart"/>
-    <dgm:cxn modelId="{7FD22A45-DE92-8548-B673-6BCAAD994EF1}" type="presOf" srcId="{1387D87E-4C05-C84E-B5AC-DEC5A7F40CB0}" destId="{C6105762-49ED-B34B-8F8E-5CE1F049734F}" srcOrd="1" destOrd="0" presId="urn:microsoft.com/office/officeart/2008/layout/HalfCircleOrganizationChart"/>
-    <dgm:cxn modelId="{DDF2E2C6-E7C3-874B-82F2-9C27CC5044F7}" type="presOf" srcId="{AF9BCB72-BACE-2F4D-BF41-1DA74AC4C479}" destId="{0832F34B-222C-C64B-95B8-DA48697B57DA}" srcOrd="1" destOrd="0" presId="urn:microsoft.com/office/officeart/2008/layout/HalfCircleOrganizationChart"/>
-    <dgm:cxn modelId="{7ABF8246-C70A-014A-A7A7-16A6F7146AF8}" srcId="{BC7D56F0-A3E4-D54F-AFD7-219A03F71349}" destId="{22C3AF50-4409-8342-B9A9-9FB44B90FBA5}" srcOrd="1" destOrd="0" parTransId="{E0FF0543-1EFC-2D40-9AC7-7007BA1EF3CE}" sibTransId="{9241196A-DDBB-E840-89AB-CD7F3529D26E}"/>
-    <dgm:cxn modelId="{BCD7A153-D10E-9845-8FE3-753E52D29CBE}" srcId="{34BEC457-E5B8-A344-AD0B-9A89A2A210AE}" destId="{00359E41-B8A2-4B4A-952C-582FE37E5154}" srcOrd="1" destOrd="0" parTransId="{9BDF29DF-3C7A-284E-8512-229D2AD0BF52}" sibTransId="{C00A2178-1728-1A4B-8646-E06314AB2C64}"/>
-    <dgm:cxn modelId="{9F371378-CB2C-2A4B-BF59-A7024EBBA460}" type="presOf" srcId="{A3DACBD5-4E99-1241-963E-762B0DB8AE32}" destId="{4A58FC97-C158-AF48-871A-72D36C53533A}" srcOrd="1" destOrd="0" presId="urn:microsoft.com/office/officeart/2008/layout/HalfCircleOrganizationChart"/>
-    <dgm:cxn modelId="{4CCECB8B-CCC6-1C49-8864-112AEC91930E}" type="presOf" srcId="{DDB09F3A-4B87-1546-A527-90EC18111CE7}" destId="{E23AED0E-4592-6D4D-80CA-5C5B7C709993}" srcOrd="1" destOrd="0" presId="urn:microsoft.com/office/officeart/2008/layout/HalfCircleOrganizationChart"/>
-    <dgm:cxn modelId="{52521899-7435-104B-8604-1CC5AAD3B8A8}" type="presOf" srcId="{9FBE2397-3586-3A43-8BDC-CBBBAA679AF4}" destId="{B8CBCC3D-CC88-D74C-9CD1-EB07081BCED2}" srcOrd="0" destOrd="0" presId="urn:microsoft.com/office/officeart/2008/layout/HalfCircleOrganizationChart"/>
-    <dgm:cxn modelId="{F4781A91-838E-E04F-874F-2E3EE35FC585}" srcId="{31CDA08A-4913-0A47-9526-C8AF855C69A5}" destId="{DCAC949F-1DBD-AC41-9DC5-5D9A919437B5}" srcOrd="0" destOrd="0" parTransId="{AB660E67-CAAD-9147-BF0B-563CDB4A41B1}" sibTransId="{0204F37C-D8CC-0A4F-A291-A18107C2E88F}"/>
-    <dgm:cxn modelId="{CCB28978-1616-E147-BAF4-1D1E3C321B04}" type="presOf" srcId="{BA27EB6F-4D42-1B45-B00B-BB564F6577CE}" destId="{90C91FD4-8ABF-1243-9296-EBB931B28C69}" srcOrd="0" destOrd="0" presId="urn:microsoft.com/office/officeart/2008/layout/HalfCircleOrganizationChart"/>
-    <dgm:cxn modelId="{3F8C7267-658D-BE4A-BDD6-41C339E8D4C9}" type="presOf" srcId="{2463EB82-7399-A546-B053-7A637D3431DD}" destId="{4954C6DC-A8DA-0A4F-A481-B67C75D05DE9}" srcOrd="0" destOrd="0" presId="urn:microsoft.com/office/officeart/2008/layout/HalfCircleOrganizationChart"/>
-    <dgm:cxn modelId="{1E8BC215-95D8-B347-A343-51EDACCC82FD}" type="presOf" srcId="{BC7D56F0-A3E4-D54F-AFD7-219A03F71349}" destId="{CEFE8E38-C549-2449-BFD1-2F66DF461DB8}" srcOrd="1" destOrd="0" presId="urn:microsoft.com/office/officeart/2008/layout/HalfCircleOrganizationChart"/>
-    <dgm:cxn modelId="{47B6C489-8609-2240-BDDA-C3ABAA6D63D0}" type="presOf" srcId="{896D7DDC-ED8E-634D-AAB7-B7C48AD48EAE}" destId="{5C031C6E-C791-3A49-82AF-D09ACCA61EC8}" srcOrd="0" destOrd="0" presId="urn:microsoft.com/office/officeart/2008/layout/HalfCircleOrganizationChart"/>
-    <dgm:cxn modelId="{B1E0A253-B2B5-6448-9830-C7DE18286F55}" type="presOf" srcId="{E0FF0543-1EFC-2D40-9AC7-7007BA1EF3CE}" destId="{288BD4F0-1261-9947-A9A0-A5FD551BF38F}" srcOrd="0" destOrd="0" presId="urn:microsoft.com/office/officeart/2008/layout/HalfCircleOrganizationChart"/>
-    <dgm:cxn modelId="{9D810B0F-5C64-DA43-9AE3-D6E909D218B5}" type="presOf" srcId="{DCAC949F-1DBD-AC41-9DC5-5D9A919437B5}" destId="{A9C5FFEA-568B-B840-B5F9-DE4F2E569690}" srcOrd="0" destOrd="0" presId="urn:microsoft.com/office/officeart/2008/layout/HalfCircleOrganizationChart"/>
-    <dgm:cxn modelId="{8448B350-4D80-CB47-AB0E-C088A411403F}" type="presOf" srcId="{D57B0198-7568-D741-9560-6BD7AA5B70A9}" destId="{66616781-1146-D546-9D7D-C1381D151983}" srcOrd="0" destOrd="0" presId="urn:microsoft.com/office/officeart/2008/layout/HalfCircleOrganizationChart"/>
-    <dgm:cxn modelId="{26F0CAD6-8BA0-634A-96D0-DE3355B2986B}" type="presOf" srcId="{5669791D-3AA1-E642-BB9E-BC3E1C998D17}" destId="{6E333340-FFFB-6B4A-95ED-4E1E57A0FEF4}" srcOrd="0" destOrd="0" presId="urn:microsoft.com/office/officeart/2008/layout/HalfCircleOrganizationChart"/>
-    <dgm:cxn modelId="{A16AC8A9-D214-CA45-AC9A-B4853AA040B7}" type="presOf" srcId="{BC7D56F0-A3E4-D54F-AFD7-219A03F71349}" destId="{C56C1C0F-5AA1-8B41-AA53-A8AC7981007C}" srcOrd="0" destOrd="0" presId="urn:microsoft.com/office/officeart/2008/layout/HalfCircleOrganizationChart"/>
-    <dgm:cxn modelId="{C651B98B-AB97-7146-8479-6F816A8D48E6}" type="presOf" srcId="{7D785C77-6F13-D14D-8598-CE382A980013}" destId="{41A48D60-D4BD-3044-A088-B637B87B2E8B}" srcOrd="1" destOrd="0" presId="urn:microsoft.com/office/officeart/2008/layout/HalfCircleOrganizationChart"/>
-    <dgm:cxn modelId="{5000A853-26A7-7542-A72A-94FC7E3B01BB}" type="presOf" srcId="{A8E85653-594E-434A-9922-BCE4C2773DF2}" destId="{D8E256CB-B5CA-FF43-B1E6-559D8292D702}" srcOrd="0" destOrd="0" presId="urn:microsoft.com/office/officeart/2008/layout/HalfCircleOrganizationChart"/>
-    <dgm:cxn modelId="{3A0ACF50-AD2E-B543-9080-5A2D08E39385}" type="presOf" srcId="{22C3AF50-4409-8342-B9A9-9FB44B90FBA5}" destId="{300CB6EB-2083-D146-867C-C6158258B6DA}" srcOrd="0" destOrd="0" presId="urn:microsoft.com/office/officeart/2008/layout/HalfCircleOrganizationChart"/>
-    <dgm:cxn modelId="{6797314F-9EF7-864F-A7D6-12D403512AD0}" srcId="{DCAC949F-1DBD-AC41-9DC5-5D9A919437B5}" destId="{B1B74C55-0D7C-644C-A82E-19E7DEE21BA2}" srcOrd="2" destOrd="0" parTransId="{0F9E6C88-A412-3049-84D9-7279B09FD473}" sibTransId="{4C939EC1-FBD9-B54B-87D2-28C3318C63FF}"/>
-    <dgm:cxn modelId="{A10340E1-86BA-E443-91A4-76325CAFAF5B}" type="presOf" srcId="{19D5DB2E-A10A-0446-874E-9D18AF5262CB}" destId="{EA74AA51-4700-6C48-9F72-9D1CB995B504}" srcOrd="0" destOrd="0" presId="urn:microsoft.com/office/officeart/2008/layout/HalfCircleOrganizationChart"/>
-    <dgm:cxn modelId="{EAED04EA-E55D-024D-8C7C-E17BC8AF606A}" type="presOf" srcId="{905421FD-77AB-B84F-AD67-C1E33C6275E1}" destId="{82BCF3FF-6D5B-D843-AEBA-F55E1AE40D50}" srcOrd="0" destOrd="0" presId="urn:microsoft.com/office/officeart/2008/layout/HalfCircleOrganizationChart"/>
-    <dgm:cxn modelId="{A44C846D-5200-2E40-B046-AE407FB021D4}" type="presOf" srcId="{22C3AF50-4409-8342-B9A9-9FB44B90FBA5}" destId="{A514C51D-0983-6241-96A5-A006D3062D3A}" srcOrd="1" destOrd="0" presId="urn:microsoft.com/office/officeart/2008/layout/HalfCircleOrganizationChart"/>
-    <dgm:cxn modelId="{DF3C0D9A-32E6-CA4D-8506-D12DD2BED77F}" srcId="{97164E0D-4729-2841-A007-F50DFB138AE9}" destId="{841D780B-8E72-1142-9DFB-77B443CA1C94}" srcOrd="0" destOrd="0" parTransId="{249C99FB-FC32-0D45-AF0B-988E4FE71FDF}" sibTransId="{2BC1833E-1189-1344-8B99-258B8531642D}"/>
-    <dgm:cxn modelId="{DE3AEB22-E273-C149-8AAC-E901C33B696E}" type="presOf" srcId="{2A0C6AD9-0236-E245-979D-74BAC3AE0967}" destId="{5CE686E3-BCE3-6A46-A804-F13BD75C176C}" srcOrd="1" destOrd="0" presId="urn:microsoft.com/office/officeart/2008/layout/HalfCircleOrganizationChart"/>
-    <dgm:cxn modelId="{4BB65CFB-D46E-E04C-924D-17F73D8FE761}" type="presOf" srcId="{BC8F2A40-C0F8-9748-8C6D-A66B07C1883B}" destId="{D38EB59C-75EB-7E45-BF67-DCBA89414684}" srcOrd="1" destOrd="0" presId="urn:microsoft.com/office/officeart/2008/layout/HalfCircleOrganizationChart"/>
-    <dgm:cxn modelId="{810F13BC-2D40-0A4A-B058-B6C19CADD0AC}" type="presOf" srcId="{B19D15BA-F611-1A40-A16A-3C3884C0B34E}" destId="{162DCB5E-A5C0-3548-A56F-1A4B80D5B391}" srcOrd="0" destOrd="0" presId="urn:microsoft.com/office/officeart/2008/layout/HalfCircleOrganizationChart"/>
-    <dgm:cxn modelId="{6A76E790-CE66-2549-83AB-141EDF8C682E}" type="presOf" srcId="{31CDA08A-4913-0A47-9526-C8AF855C69A5}" destId="{A13CDFA9-698A-544E-A51E-DE3D857B9629}" srcOrd="0" destOrd="0" presId="urn:microsoft.com/office/officeart/2008/layout/HalfCircleOrganizationChart"/>
-    <dgm:cxn modelId="{A10EC80C-6777-E642-A376-5432B28A73C6}" type="presOf" srcId="{534B750A-035B-0F4E-BECF-D2DFF5E06003}" destId="{22138EF1-14C8-1B46-8F23-62DD8ED09734}" srcOrd="0" destOrd="0" presId="urn:microsoft.com/office/officeart/2008/layout/HalfCircleOrganizationChart"/>
-    <dgm:cxn modelId="{4F37E443-45DD-9140-8529-96D91822E0A7}" type="presOf" srcId="{534B750A-035B-0F4E-BECF-D2DFF5E06003}" destId="{F6E1B0C4-AC31-E844-A996-DDD72B64B408}" srcOrd="1" destOrd="0" presId="urn:microsoft.com/office/officeart/2008/layout/HalfCircleOrganizationChart"/>
-    <dgm:cxn modelId="{C9DD3BD0-1B10-7C42-B511-6EAC552120A8}" type="presOf" srcId="{97164E0D-4729-2841-A007-F50DFB138AE9}" destId="{C3342A6A-E538-F440-A63E-395602095ADF}" srcOrd="1" destOrd="0" presId="urn:microsoft.com/office/officeart/2008/layout/HalfCircleOrganizationChart"/>
-    <dgm:cxn modelId="{08A7079D-1C81-5C42-AA0C-FABC37FBCD45}" type="presOf" srcId="{0F79E2E6-8A30-B040-ABD6-EB03E400F82D}" destId="{A2AFDA0D-9649-6D46-A850-B4CD99279E6B}" srcOrd="0" destOrd="0" presId="urn:microsoft.com/office/officeart/2008/layout/HalfCircleOrganizationChart"/>
-    <dgm:cxn modelId="{0945C619-A62D-0448-BA3C-689E3822C41C}" type="presOf" srcId="{73A28813-C699-2448-89E9-E6A81BE1F791}" destId="{95A3CD90-7214-1D4B-98F9-BC3F26260E6B}" srcOrd="0" destOrd="0" presId="urn:microsoft.com/office/officeart/2008/layout/HalfCircleOrganizationChart"/>
-    <dgm:cxn modelId="{BD381AD1-2C99-4948-BD74-584DE5DD1E84}" type="presOf" srcId="{C688122C-CA81-E94E-9874-D7AC4DCB9A6C}" destId="{B94076E4-3139-6A44-9274-66A9599EF319}" srcOrd="1" destOrd="0" presId="urn:microsoft.com/office/officeart/2008/layout/HalfCircleOrganizationChart"/>
-    <dgm:cxn modelId="{78092F84-FB93-BA46-9C8B-F8874C122F65}" type="presOf" srcId="{046ACAE3-B46B-9A46-B820-DBD3EE0350A0}" destId="{3D1A97C8-7B5D-AA4F-8B51-05A01E8F84CB}" srcOrd="0" destOrd="0" presId="urn:microsoft.com/office/officeart/2008/layout/HalfCircleOrganizationChart"/>
-    <dgm:cxn modelId="{B335EB0B-12E1-B547-9092-CB32D052CFF7}" type="presOf" srcId="{954B9F14-3386-DC45-A682-D8949833A1B5}" destId="{3D3D613E-6BA4-B340-9A94-CDEE9EC84FCB}" srcOrd="0" destOrd="0" presId="urn:microsoft.com/office/officeart/2008/layout/HalfCircleOrganizationChart"/>
-    <dgm:cxn modelId="{E5EBFA7B-FF1F-144B-83C0-938C87D82357}" srcId="{841D780B-8E72-1142-9DFB-77B443CA1C94}" destId="{2CE8A32F-0D48-C447-AE27-EF28E0CEF30A}" srcOrd="0" destOrd="0" parTransId="{2463EB82-7399-A546-B053-7A637D3431DD}" sibTransId="{42EB0D9D-C3EE-E149-9B5C-4F52C40AE110}"/>
-    <dgm:cxn modelId="{D943243A-6BE0-784A-A8B3-A5C0E38EAB00}" type="presOf" srcId="{EE679E71-99A1-B041-8CCA-CDD71CFA145C}" destId="{E89DC864-C68B-5046-92BB-F1EF0DC3DB62}" srcOrd="0" destOrd="0" presId="urn:microsoft.com/office/officeart/2008/layout/HalfCircleOrganizationChart"/>
-    <dgm:cxn modelId="{6A787CD2-1B2A-4B45-99F9-25434745E827}" type="presOf" srcId="{18E2E50F-9158-714D-8A2E-2FF8B14465EA}" destId="{2EED50B1-AFDF-3F45-B328-DA93F4BAACD9}" srcOrd="1" destOrd="0" presId="urn:microsoft.com/office/officeart/2008/layout/HalfCircleOrganizationChart"/>
-    <dgm:cxn modelId="{1BA1FF9D-8462-2041-87C3-A6A10FD165F9}" type="presOf" srcId="{34BEC457-E5B8-A344-AD0B-9A89A2A210AE}" destId="{599B8BFE-A288-E74D-BAFB-F9C33017DC61}" srcOrd="0" destOrd="0" presId="urn:microsoft.com/office/officeart/2008/layout/HalfCircleOrganizationChart"/>
-    <dgm:cxn modelId="{0117C1D8-D1FD-C842-9F1B-B42B471106A0}" srcId="{DCAC949F-1DBD-AC41-9DC5-5D9A919437B5}" destId="{2A0C6AD9-0236-E245-979D-74BAC3AE0967}" srcOrd="0" destOrd="0" parTransId="{3D218791-C721-5647-AF6C-C62D04CEFAE0}" sibTransId="{E23177DC-5835-544C-AAA3-CF32F508FE11}"/>
-    <dgm:cxn modelId="{B14DF351-C956-0D4D-8D95-2D36C6B9B181}" srcId="{1387D87E-4C05-C84E-B5AC-DEC5A7F40CB0}" destId="{97164E0D-4729-2841-A007-F50DFB138AE9}" srcOrd="0" destOrd="0" parTransId="{1375F46F-339A-364C-B95D-A31EA8802B80}" sibTransId="{6E1AF542-B9E4-7B40-A16A-670E6BC43641}"/>
-    <dgm:cxn modelId="{BF026323-7D9B-BA49-8805-D8CA5E77B565}" srcId="{2B96D57C-D419-DA48-92C8-813693E17CA9}" destId="{BC8F2A40-C0F8-9748-8C6D-A66B07C1883B}" srcOrd="0" destOrd="0" parTransId="{954B9F14-3386-DC45-A682-D8949833A1B5}" sibTransId="{868F0246-943B-D445-9ACF-64AD805C781A}"/>
-    <dgm:cxn modelId="{2615273A-EB9F-E745-A3E9-AA3F53FC71C0}" srcId="{97164E0D-4729-2841-A007-F50DFB138AE9}" destId="{EE679E71-99A1-B041-8CCA-CDD71CFA145C}" srcOrd="2" destOrd="0" parTransId="{12565B92-98CE-AD40-933F-58F9A3D3F4EC}" sibTransId="{33505D1A-4FD9-D048-B29A-84AD177AB125}"/>
-    <dgm:cxn modelId="{8FA8157C-A430-F044-93F3-1FF59F7A7A95}" type="presOf" srcId="{B5AED847-177D-9E41-81C3-E3CB2805FF86}" destId="{9EB376C3-13B3-8A42-8F46-0CF21EA46189}" srcOrd="0" destOrd="0" presId="urn:microsoft.com/office/officeart/2008/layout/HalfCircleOrganizationChart"/>
-    <dgm:cxn modelId="{5F90BD11-0E6B-1D40-81CF-520DB29F3A8E}" type="presOf" srcId="{A480EA21-FB8C-7443-A329-AF514E7F050B}" destId="{F431701A-A782-924F-82F1-C3C6A017D7C9}" srcOrd="0" destOrd="0" presId="urn:microsoft.com/office/officeart/2008/layout/HalfCircleOrganizationChart"/>
-    <dgm:cxn modelId="{FE01FD5C-CAB6-C544-AB3D-C6A195706920}" srcId="{AF9BCB72-BACE-2F4D-BF41-1DA74AC4C479}" destId="{105586C5-878B-1740-B83B-F37C154D8CA4}" srcOrd="1" destOrd="0" parTransId="{FE28A48A-6A5C-7A4A-B790-ED2C2179C3D9}" sibTransId="{51C0A1FE-4DDA-E84F-88F0-5BA6A6A35CDA}"/>
-    <dgm:cxn modelId="{DBE34415-188D-BB43-9D09-AFB88883C5BE}" type="presOf" srcId="{684EF7FF-9794-E34A-A13E-EA99712DB375}" destId="{20790CEC-34AA-0948-B5C5-5AF358573135}" srcOrd="0" destOrd="0" presId="urn:microsoft.com/office/officeart/2008/layout/HalfCircleOrganizationChart"/>
-    <dgm:cxn modelId="{385F649B-501A-F146-8DD6-A3650BC90C18}" srcId="{97164E0D-4729-2841-A007-F50DFB138AE9}" destId="{5224944E-CC43-A74A-A7E4-F213B47A01B8}" srcOrd="1" destOrd="0" parTransId="{BA27EB6F-4D42-1B45-B00B-BB564F6577CE}" sibTransId="{7A487CD7-7365-8F42-BE32-6854D65177DF}"/>
-    <dgm:cxn modelId="{25A68AC7-DBC1-0B48-8D8F-5531ABDBD3F9}" type="presOf" srcId="{5DDB79D8-FD58-C14D-A447-CD66CBAA2B7C}" destId="{8C6AC5BF-B28D-9A4E-B27A-98F88E44578C}" srcOrd="0" destOrd="0" presId="urn:microsoft.com/office/officeart/2008/layout/HalfCircleOrganizationChart"/>
-    <dgm:cxn modelId="{B7A80D6C-3212-DD46-8C89-083DEAA2DE76}" type="presOf" srcId="{BFBBC860-1BD7-CD4E-9B37-DCBFCBDBA1A5}" destId="{A9FE5DAC-F679-4B40-885E-DE07B433434F}" srcOrd="1" destOrd="0" presId="urn:microsoft.com/office/officeart/2008/layout/HalfCircleOrganizationChart"/>
-    <dgm:cxn modelId="{31D31767-3DAC-094E-8850-F1048AF27FFD}" type="presOf" srcId="{2B96D57C-D419-DA48-92C8-813693E17CA9}" destId="{7EF6249D-9741-0043-831F-1EA74D1DF4B2}" srcOrd="0" destOrd="0" presId="urn:microsoft.com/office/officeart/2008/layout/HalfCircleOrganizationChart"/>
-    <dgm:cxn modelId="{11659B7F-8CE6-D245-91CD-DD928070DB3E}" type="presOf" srcId="{F0F2DA79-F439-1C4F-B46D-E7ABD705C45D}" destId="{8C099D3A-445C-114F-968C-39FFDFF3E6B1}" srcOrd="0" destOrd="0" presId="urn:microsoft.com/office/officeart/2008/layout/HalfCircleOrganizationChart"/>
-    <dgm:cxn modelId="{2BB82F59-22B7-A545-8144-8B7A710ECE98}" type="presOf" srcId="{FE28A48A-6A5C-7A4A-B790-ED2C2179C3D9}" destId="{1304B183-D8E1-2C4D-B509-04A05ADECEBD}" srcOrd="0" destOrd="0" presId="urn:microsoft.com/office/officeart/2008/layout/HalfCircleOrganizationChart"/>
-    <dgm:cxn modelId="{904B84A2-D9EF-9A43-BD13-207CACD592A0}" srcId="{BFBBC860-1BD7-CD4E-9B37-DCBFCBDBA1A5}" destId="{2FAAFAEB-133F-4E4E-9501-FF60CA6E6995}" srcOrd="1" destOrd="0" parTransId="{29CF7463-8372-3B4D-9312-603A0DECE468}" sibTransId="{EF16A407-18E1-A14C-B3B9-A4C55AF282C9}"/>
-    <dgm:cxn modelId="{EC7D0A3F-D952-7741-837E-C1328CF4133C}" type="presOf" srcId="{2FAAFAEB-133F-4E4E-9501-FF60CA6E6995}" destId="{19D3E515-9B4B-EC47-AC5B-F4985CFF961D}" srcOrd="0" destOrd="0" presId="urn:microsoft.com/office/officeart/2008/layout/HalfCircleOrganizationChart"/>
-    <dgm:cxn modelId="{53F31BED-51E6-CF44-8D30-FFC6078B2E72}" srcId="{EA4804C9-87D4-074A-A03C-E01ABE4906E7}" destId="{D76E58E8-2BEE-EC40-B5DE-2788E7F11DDB}" srcOrd="0" destOrd="0" parTransId="{6697A1B6-76CB-1C45-BD67-38146E986F8E}" sibTransId="{F24A498F-DFCE-1A43-A28F-99B00440E5C7}"/>
-    <dgm:cxn modelId="{926E9D7E-DED4-BE42-9891-DDFD5DD19BAD}" type="presOf" srcId="{5E4E3383-1DD4-C24A-88EE-EA25F22AD18A}" destId="{BDC26B79-967A-B546-84B0-BF3648FA2B71}" srcOrd="0" destOrd="0" presId="urn:microsoft.com/office/officeart/2008/layout/HalfCircleOrganizationChart"/>
-    <dgm:cxn modelId="{9A06FD87-A899-6A4E-8400-F4B2F12F9BBD}" type="presOf" srcId="{1387D87E-4C05-C84E-B5AC-DEC5A7F40CB0}" destId="{1B5F545F-467E-FC4A-918F-2B0E2407D4B5}" srcOrd="0" destOrd="0" presId="urn:microsoft.com/office/officeart/2008/layout/HalfCircleOrganizationChart"/>
-    <dgm:cxn modelId="{BA4087B7-956A-5B49-B4DD-ECA3DB94C033}" type="presOf" srcId="{867087C3-2A83-1849-8FEC-CED55602C72A}" destId="{8D08F7AE-B7FF-2A47-B739-944F035C8601}" srcOrd="1" destOrd="0" presId="urn:microsoft.com/office/officeart/2008/layout/HalfCircleOrganizationChart"/>
-    <dgm:cxn modelId="{6DCC2BE1-8D3A-E543-BF7B-79CDB17072A4}" type="presOf" srcId="{2FAAFAEB-133F-4E4E-9501-FF60CA6E6995}" destId="{C337D16B-3491-5A40-85BA-4E46A5DEA40F}" srcOrd="1" destOrd="0" presId="urn:microsoft.com/office/officeart/2008/layout/HalfCircleOrganizationChart"/>
-    <dgm:cxn modelId="{14FA7BE9-982D-0342-9894-68404AC9372D}" type="presOf" srcId="{97164E0D-4729-2841-A007-F50DFB138AE9}" destId="{F35F8121-CEB1-7448-B3FE-55C496FA32CD}" srcOrd="0" destOrd="0" presId="urn:microsoft.com/office/officeart/2008/layout/HalfCircleOrganizationChart"/>
-    <dgm:cxn modelId="{9E709698-6628-C54A-991A-0A4F824FC70E}" type="presOf" srcId="{0490634B-B59B-AE46-AC3B-985DFDD8589B}" destId="{1B489447-AE79-6B4A-B8BB-448C78AEB7E6}" srcOrd="0" destOrd="0" presId="urn:microsoft.com/office/officeart/2008/layout/HalfCircleOrganizationChart"/>
-    <dgm:cxn modelId="{A579F697-7AF2-254C-8224-AE1E3501A819}" type="presOf" srcId="{74D2C370-662C-D44A-B9B7-D4C1171E70BE}" destId="{4B0146F0-6838-C84D-968C-60D22BB4EADD}" srcOrd="0" destOrd="0" presId="urn:microsoft.com/office/officeart/2008/layout/HalfCircleOrganizationChart"/>
-    <dgm:cxn modelId="{1A17044B-A660-894C-B2CD-D2EB3E22086C}" srcId="{DCAC949F-1DBD-AC41-9DC5-5D9A919437B5}" destId="{867087C3-2A83-1849-8FEC-CED55602C72A}" srcOrd="1" destOrd="0" parTransId="{5DDB79D8-FD58-C14D-A447-CD66CBAA2B7C}" sibTransId="{79F784C8-424A-0A43-AA43-F8638DFB7257}"/>
-    <dgm:cxn modelId="{B297DB7A-6D24-3B43-A090-DC6FFF39FE0B}" type="presOf" srcId="{F0085FB7-14AF-8A4F-A5D8-B1A19C76C50F}" destId="{5A1E05DF-4A04-C54C-AD78-9E2CF9CD5E2A}" srcOrd="1" destOrd="0" presId="urn:microsoft.com/office/officeart/2008/layout/HalfCircleOrganizationChart"/>
-    <dgm:cxn modelId="{9D278CB2-8AA7-614E-8793-6D7B10016F32}" srcId="{BFBBC860-1BD7-CD4E-9B37-DCBFCBDBA1A5}" destId="{D57B0198-7568-D741-9560-6BD7AA5B70A9}" srcOrd="0" destOrd="0" parTransId="{743EF79E-DE53-4C4D-B27B-0C9091423E61}" sibTransId="{A8D3FF7F-F7CE-E34D-AD1A-8CAA53F7F78A}"/>
-    <dgm:cxn modelId="{FE4C22E2-6578-834A-9C93-841251D87E88}" type="presOf" srcId="{DAAE9DC6-2FCB-EE42-A52D-442A1153D95B}" destId="{BC1F3BE2-429A-534C-ABE6-9F0E56262EC2}" srcOrd="0" destOrd="0" presId="urn:microsoft.com/office/officeart/2008/layout/HalfCircleOrganizationChart"/>
-    <dgm:cxn modelId="{2CF57A4F-20D5-3D4D-AA3D-41FC68C673B4}" srcId="{9DCE1695-EA2B-CC4D-AF1E-CD876052DC67}" destId="{5556102B-31B6-F94F-8490-97FDB1774FC5}" srcOrd="0" destOrd="0" parTransId="{B199D5DD-0FA3-6D46-A5A4-015969ED2EC2}" sibTransId="{B342E086-5D01-6741-836F-51E31F8B5B62}"/>
-    <dgm:cxn modelId="{8C3D4FFA-8FB7-6348-AC9A-BFB9551BB0F2}" srcId="{9DCE1695-EA2B-CC4D-AF1E-CD876052DC67}" destId="{BC7D56F0-A3E4-D54F-AFD7-219A03F71349}" srcOrd="1" destOrd="0" parTransId="{A3A6C349-4C27-134A-B57A-3F14CA4DFAD4}" sibTransId="{DE83DDEB-113A-9448-AF2D-330C597A1A8E}"/>
-    <dgm:cxn modelId="{8F56BB86-046F-2343-B72E-10BB4B598BE4}" type="presOf" srcId="{19D5DB2E-A10A-0446-874E-9D18AF5262CB}" destId="{4173F8AA-9097-9547-B97C-7B2D91497AA9}" srcOrd="1" destOrd="0" presId="urn:microsoft.com/office/officeart/2008/layout/HalfCircleOrganizationChart"/>
-    <dgm:cxn modelId="{A9DC665C-DF40-C64C-9080-5822F9A9305B}" srcId="{F0085FB7-14AF-8A4F-A5D8-B1A19C76C50F}" destId="{AF9BCB72-BACE-2F4D-BF41-1DA74AC4C479}" srcOrd="1" destOrd="0" parTransId="{2999FD36-EAC0-814F-94BA-32AD54EBF412}" sibTransId="{E0555829-55BE-0C47-8C3C-81833CE84DE9}"/>
-    <dgm:cxn modelId="{B13A3F20-B445-A544-BE45-470B11839218}" type="presOf" srcId="{2B96D57C-D419-DA48-92C8-813693E17CA9}" destId="{153DF4B7-216F-4042-B88B-FCC92114A778}" srcOrd="1" destOrd="0" presId="urn:microsoft.com/office/officeart/2008/layout/HalfCircleOrganizationChart"/>
-    <dgm:cxn modelId="{318CA1E8-FF6B-274B-840B-D01B697949A1}" type="presOf" srcId="{D62F3669-144F-CC43-99C9-8DEF2F9FFF69}" destId="{D362948E-4547-6D41-B7C7-AA2F085C5816}" srcOrd="0" destOrd="0" presId="urn:microsoft.com/office/officeart/2008/layout/HalfCircleOrganizationChart"/>
-    <dgm:cxn modelId="{4AB1F959-A78B-C844-BA86-959109971753}" type="presOf" srcId="{835C1838-0664-0945-957F-F5018FCDBB72}" destId="{4D17CAA2-8869-6E4A-8FEC-6A511A6F690F}" srcOrd="0" destOrd="0" presId="urn:microsoft.com/office/officeart/2008/layout/HalfCircleOrganizationChart"/>
-    <dgm:cxn modelId="{A57704C5-6019-8B48-BAC0-03533E606949}" type="presOf" srcId="{77450871-F7D0-3A46-BD58-6A29B70A067B}" destId="{83E41158-2BA1-3240-9734-57EC628A6138}" srcOrd="1" destOrd="0" presId="urn:microsoft.com/office/officeart/2008/layout/HalfCircleOrganizationChart"/>
-    <dgm:cxn modelId="{8A2D3795-CB3B-C345-AEA8-61D5A2FD5606}" srcId="{E9A46481-5A53-1741-A8E4-85C7B93A30C9}" destId="{684EF7FF-9794-E34A-A13E-EA99712DB375}" srcOrd="1" destOrd="0" parTransId="{905421FD-77AB-B84F-AD67-C1E33C6275E1}" sibTransId="{6BAAE2ED-6E13-7644-854D-1083AB51D524}"/>
-    <dgm:cxn modelId="{8DC72121-5BEE-9A42-BE17-7B16310C3B9A}" type="presOf" srcId="{7D785C77-6F13-D14D-8598-CE382A980013}" destId="{AEF16AE6-CFBF-9641-A5FE-4673C663EDFF}" srcOrd="0" destOrd="0" presId="urn:microsoft.com/office/officeart/2008/layout/HalfCircleOrganizationChart"/>
-    <dgm:cxn modelId="{8075A346-5F95-924F-98A8-CBC9E898D6A1}" srcId="{E9A46481-5A53-1741-A8E4-85C7B93A30C9}" destId="{9A05551B-E187-8D49-9F86-24B82902A4DD}" srcOrd="0" destOrd="0" parTransId="{DBA031EB-5D8E-A64D-AF19-D8F2453AB753}" sibTransId="{11E5F520-C554-6146-8A4A-566409425F26}"/>
-    <dgm:cxn modelId="{BACDC3B1-EDB2-CE42-AE54-50A0AA71D3B0}" type="presOf" srcId="{A4E774D0-FAF3-6849-AAC7-E91390730C11}" destId="{DA4B7F2B-78C2-AC4D-AC1C-43AD43AE7CFB}" srcOrd="1" destOrd="0" presId="urn:microsoft.com/office/officeart/2008/layout/HalfCircleOrganizationChart"/>
-    <dgm:cxn modelId="{A675324D-CF57-C045-9B9C-CAA085A14B34}" type="presOf" srcId="{841D780B-8E72-1142-9DFB-77B443CA1C94}" destId="{0A0965B7-651B-1B42-AD60-D91FCE99DB10}" srcOrd="1" destOrd="0" presId="urn:microsoft.com/office/officeart/2008/layout/HalfCircleOrganizationChart"/>
-    <dgm:cxn modelId="{B43948E5-D6E1-A14F-AE9B-B73A34F507F8}" type="presOf" srcId="{8578D90B-BB01-BD45-BB88-51E221AA139B}" destId="{8A38119C-065C-8942-901D-FA2A9E381B45}" srcOrd="0" destOrd="0" presId="urn:microsoft.com/office/officeart/2008/layout/HalfCircleOrganizationChart"/>
-    <dgm:cxn modelId="{18E10CA3-C233-784E-8DD1-0AF0A579C1D1}" type="presOf" srcId="{AF0AC8DD-92A4-0747-A150-F16812038DC5}" destId="{8CFE5703-F8F8-6C47-8E26-BD03CF75863A}" srcOrd="0" destOrd="0" presId="urn:microsoft.com/office/officeart/2008/layout/HalfCircleOrganizationChart"/>
-    <dgm:cxn modelId="{A7DA53DB-71D0-844F-9037-CDA2F518FE08}" type="presOf" srcId="{5224944E-CC43-A74A-A7E4-F213B47A01B8}" destId="{834C5EB2-55B6-B24F-85C5-75E7EF430750}" srcOrd="0" destOrd="0" presId="urn:microsoft.com/office/officeart/2008/layout/HalfCircleOrganizationChart"/>
-    <dgm:cxn modelId="{AE7BD345-55C6-2D4C-8980-E98D19AA6026}" srcId="{2CE8A32F-0D48-C447-AE27-EF28E0CEF30A}" destId="{347EAAFF-EB0B-1341-9144-BA679C548901}" srcOrd="1" destOrd="0" parTransId="{BC80482E-7E98-544A-802E-72E2B726F1A7}" sibTransId="{A5D0C187-CD4E-2245-AF7E-F85A883EEE7F}"/>
-    <dgm:cxn modelId="{C65C7B90-9BC2-D64D-8A64-F846102EC39B}" type="presOf" srcId="{2CE8A32F-0D48-C447-AE27-EF28E0CEF30A}" destId="{A7AE59D5-29F6-E14A-9779-C85E0FD7D36E}" srcOrd="1" destOrd="0" presId="urn:microsoft.com/office/officeart/2008/layout/HalfCircleOrganizationChart"/>
-    <dgm:cxn modelId="{F6F0E3C9-F116-D741-B4A5-8BE5C69B08CF}" type="presOf" srcId="{CA521465-54F2-B848-9F86-847E50F2A2E3}" destId="{ECE87980-050E-C84C-B61F-B5B8ABB04110}" srcOrd="1" destOrd="0" presId="urn:microsoft.com/office/officeart/2008/layout/HalfCircleOrganizationChart"/>
-    <dgm:cxn modelId="{10DAF6DB-AD38-FE4A-B7E9-C0391B33216A}" srcId="{AF9BCB72-BACE-2F4D-BF41-1DA74AC4C479}" destId="{C688122C-CA81-E94E-9874-D7AC4DCB9A6C}" srcOrd="2" destOrd="0" parTransId="{A7EFD59A-3582-C34D-AC70-0DCBD3F8DA5A}" sibTransId="{D7495AF2-8722-034D-BF37-AA67DF8902BB}"/>
-    <dgm:cxn modelId="{A1A34599-D066-9046-8E4E-F47D88793FF2}" type="presOf" srcId="{97BAD4A4-FF29-FB4B-B799-67466592AA50}" destId="{69826630-409B-C54B-8244-FCDE080F40DA}" srcOrd="0" destOrd="0" presId="urn:microsoft.com/office/officeart/2008/layout/HalfCircleOrganizationChart"/>
-    <dgm:cxn modelId="{22ED3D63-3257-6748-BA31-65436E232C67}" type="presOf" srcId="{EB6CF8F4-4469-D449-9F7A-CD5F364E4AE9}" destId="{1E2358F0-AFA0-5049-86AB-D07E3EA5EDBA}" srcOrd="0" destOrd="0" presId="urn:microsoft.com/office/officeart/2008/layout/HalfCircleOrganizationChart"/>
-    <dgm:cxn modelId="{E380585A-A42E-F040-90D1-FDA0902F4AF2}" type="presOf" srcId="{BFBBC860-1BD7-CD4E-9B37-DCBFCBDBA1A5}" destId="{70B6B824-69CA-1943-BB4B-EDD307547F2D}" srcOrd="0" destOrd="0" presId="urn:microsoft.com/office/officeart/2008/layout/HalfCircleOrganizationChart"/>
-    <dgm:cxn modelId="{606A0F74-0EFE-A549-8A49-7624C079452D}" srcId="{97164E0D-4729-2841-A007-F50DFB138AE9}" destId="{1ED7B08E-747E-AC4D-B6B9-A4BB2D037D61}" srcOrd="3" destOrd="0" parTransId="{EB6CF8F4-4469-D449-9F7A-CD5F364E4AE9}" sibTransId="{825B55C2-3AED-9748-B320-F5007CB43F42}"/>
-    <dgm:cxn modelId="{7F63337D-D26B-6C4E-AB46-6671BAFD30BA}" srcId="{31CDA08A-4913-0A47-9526-C8AF855C69A5}" destId="{45BE42C1-79DA-2748-8102-672994BAE582}" srcOrd="1" destOrd="0" parTransId="{D09D9B99-1EBB-AD45-A5D6-65113AAC251A}" sibTransId="{D2952240-DEE6-8C48-81FC-61D5CE5EE8CE}"/>
-    <dgm:cxn modelId="{A65F63BC-B75F-534A-8C54-7D84084884CE}" type="presOf" srcId="{5224944E-CC43-A74A-A7E4-F213B47A01B8}" destId="{A6088714-8DE9-F249-AA5C-17AB39575B72}" srcOrd="1" destOrd="0" presId="urn:microsoft.com/office/officeart/2008/layout/HalfCircleOrganizationChart"/>
-    <dgm:cxn modelId="{AB664991-2FEF-E641-94DF-F0441BB0CBAD}" type="presOf" srcId="{347EAAFF-EB0B-1341-9144-BA679C548901}" destId="{4E1888B6-CF1E-394D-8910-14850DD6F224}" srcOrd="1" destOrd="0" presId="urn:microsoft.com/office/officeart/2008/layout/HalfCircleOrganizationChart"/>
-    <dgm:cxn modelId="{F430E2EB-153A-EE42-AF3D-E86AE142D8E4}" type="presOf" srcId="{A3DACBD5-4E99-1241-963E-762B0DB8AE32}" destId="{AD26F620-8090-1645-9530-166F68ACB9DC}" srcOrd="0" destOrd="0" presId="urn:microsoft.com/office/officeart/2008/layout/HalfCircleOrganizationChart"/>
-    <dgm:cxn modelId="{719E8C23-9E99-4249-ACC4-05FEA9D22DD2}" srcId="{BC7D56F0-A3E4-D54F-AFD7-219A03F71349}" destId="{896D7DDC-ED8E-634D-AAB7-B7C48AD48EAE}" srcOrd="0" destOrd="0" parTransId="{046ACAE3-B46B-9A46-B820-DBD3EE0350A0}" sibTransId="{26650DF6-7CBC-3F4D-A395-00A6DD5DFE36}"/>
-    <dgm:cxn modelId="{CAB2133A-9340-7A42-8E77-ABF95D7DD522}" type="presOf" srcId="{B1B74C55-0D7C-644C-A82E-19E7DEE21BA2}" destId="{010A2F6A-DF71-3B49-9462-BB4CD9C15E77}" srcOrd="0" destOrd="0" presId="urn:microsoft.com/office/officeart/2008/layout/HalfCircleOrganizationChart"/>
-    <dgm:cxn modelId="{C1412FEE-F74C-F64B-8249-7F0AD1F3BEB9}" srcId="{2CE8A32F-0D48-C447-AE27-EF28E0CEF30A}" destId="{A4E774D0-FAF3-6849-AAC7-E91390730C11}" srcOrd="0" destOrd="0" parTransId="{3AA2FB9C-BAD6-044E-AD8F-96F85EE9D4B3}" sibTransId="{13D8267E-76E1-5246-ACA8-7C9460EBBA59}"/>
-    <dgm:cxn modelId="{AF9FDE45-A643-D540-A37C-2053236E115C}" type="presOf" srcId="{B1B74C55-0D7C-644C-A82E-19E7DEE21BA2}" destId="{FB84EEBD-9854-494A-96F6-FD6997733208}" srcOrd="1" destOrd="0" presId="urn:microsoft.com/office/officeart/2008/layout/HalfCircleOrganizationChart"/>
-    <dgm:cxn modelId="{6A274119-A0CF-A74D-816A-340C827DDBFB}" type="presOf" srcId="{249C99FB-FC32-0D45-AF0B-988E4FE71FDF}" destId="{BE9E911F-D446-2845-9BBA-C628A7B35A74}" srcOrd="0" destOrd="0" presId="urn:microsoft.com/office/officeart/2008/layout/HalfCircleOrganizationChart"/>
-    <dgm:cxn modelId="{61A8D7CC-711E-B24D-9CD9-908A656DCCB4}" type="presOf" srcId="{6E4AB180-5DEC-D240-9EC3-6474F79143F0}" destId="{482255C9-F27F-8F48-B6D7-4C0909300301}" srcOrd="0" destOrd="0" presId="urn:microsoft.com/office/officeart/2008/layout/HalfCircleOrganizationChart"/>
-    <dgm:cxn modelId="{0D21A57A-8E62-D747-93CB-3D3F1B779225}" type="presOf" srcId="{841D780B-8E72-1142-9DFB-77B443CA1C94}" destId="{A0846EC9-DEC3-124D-9248-F7928955A8C1}" srcOrd="0" destOrd="0" presId="urn:microsoft.com/office/officeart/2008/layout/HalfCircleOrganizationChart"/>
-    <dgm:cxn modelId="{3A2C0EF6-DB92-1743-9967-C88F9D7CC516}" type="presOf" srcId="{12565B92-98CE-AD40-933F-58F9A3D3F4EC}" destId="{E6D685A1-99A2-3141-BF3E-EB4C2D31A597}" srcOrd="0" destOrd="0" presId="urn:microsoft.com/office/officeart/2008/layout/HalfCircleOrganizationChart"/>
-    <dgm:cxn modelId="{6A5B947C-FE3C-AE43-B28A-26DFBCA729DE}" type="presOf" srcId="{5183E3F3-AA96-D34E-9FE4-770740E78E36}" destId="{B2530DBE-ADED-A747-BED2-151581E03FEE}" srcOrd="0" destOrd="0" presId="urn:microsoft.com/office/officeart/2008/layout/HalfCircleOrganizationChart"/>
-    <dgm:cxn modelId="{ED1375A0-1217-3B42-A50A-932D28858296}" type="presOf" srcId="{13FC1321-F2A8-7B4C-BA3F-54B0CB68AD72}" destId="{28B1B35E-E29A-1644-8450-2ED0164DB1A3}" srcOrd="0" destOrd="0" presId="urn:microsoft.com/office/officeart/2008/layout/HalfCircleOrganizationChart"/>
-    <dgm:cxn modelId="{0C17C48E-0206-3F41-BD6A-EDF0D3C9A050}" srcId="{EA4804C9-87D4-074A-A03C-E01ABE4906E7}" destId="{31CDA08A-4913-0A47-9526-C8AF855C69A5}" srcOrd="1" destOrd="0" parTransId="{0C233610-936B-3A4A-984E-34B07C7FB9B1}" sibTransId="{92F8D946-57EA-DA49-8EEC-B57EAB23E7C3}"/>
-    <dgm:cxn modelId="{2580DB02-BDCA-5748-B9C4-E64CC397467D}" type="presOf" srcId="{CFBB1DFE-4AB6-8941-9935-759C1EABC905}" destId="{D8CA0CB0-57A3-C64D-BBC3-57B31738E9A1}" srcOrd="0" destOrd="0" presId="urn:microsoft.com/office/officeart/2008/layout/HalfCircleOrganizationChart"/>
-    <dgm:cxn modelId="{EFA37E48-6E8A-FA44-A9D6-20D513D72F5B}" srcId="{1387D87E-4C05-C84E-B5AC-DEC5A7F40CB0}" destId="{2B96D57C-D419-DA48-92C8-813693E17CA9}" srcOrd="1" destOrd="0" parTransId="{5E4E3383-1DD4-C24A-88EE-EA25F22AD18A}" sibTransId="{2663C7A2-ECD8-9042-A3FE-49E15337C4DA}"/>
-    <dgm:cxn modelId="{DA003F04-D762-2644-8933-2178D3E3B46E}" srcId="{5224944E-CC43-A74A-A7E4-F213B47A01B8}" destId="{A480EA21-FB8C-7443-A329-AF514E7F050B}" srcOrd="0" destOrd="0" parTransId="{D89AD7D6-32D3-0C4F-BFA4-782CC545D786}" sibTransId="{792FB20A-C277-5348-910B-5BDB321F83BA}"/>
-    <dgm:cxn modelId="{58596247-6A01-D648-988D-DDE10619F864}" srcId="{EE679E71-99A1-B041-8CCA-CDD71CFA145C}" destId="{E9A46481-5A53-1741-A8E4-85C7B93A30C9}" srcOrd="0" destOrd="0" parTransId="{97BAD4A4-FF29-FB4B-B799-67466592AA50}" sibTransId="{433A028A-F3C5-6640-91B1-267793626372}"/>
-    <dgm:cxn modelId="{743DF1C6-B23C-044B-A5A7-637F6CE46BFF}" srcId="{F0085FB7-14AF-8A4F-A5D8-B1A19C76C50F}" destId="{BFBBC860-1BD7-CD4E-9B37-DCBFCBDBA1A5}" srcOrd="0" destOrd="0" parTransId="{04A207B9-FE7C-924B-9779-06A92C939C45}" sibTransId="{9D83B4DA-E20E-0B4C-A9DB-D6D182540FFD}"/>
-    <dgm:cxn modelId="{BA0AF305-B85E-3E4A-816C-DE9D54676E66}" srcId="{1387D87E-4C05-C84E-B5AC-DEC5A7F40CB0}" destId="{F0F2DA79-F439-1C4F-B46D-E7ABD705C45D}" srcOrd="2" destOrd="0" parTransId="{74D2C370-662C-D44A-B9B7-D4C1171E70BE}" sibTransId="{DE64343F-8685-674D-BA1F-BD0EBCB13FD1}"/>
-    <dgm:cxn modelId="{9ED62BA4-1882-BF4A-A7C8-24DDD20027CB}" type="presOf" srcId="{A7EFD59A-3582-C34D-AC70-0DCBD3F8DA5A}" destId="{B7C8866C-4CFB-C84E-B8F3-2A2E669D31B6}" srcOrd="0" destOrd="0" presId="urn:microsoft.com/office/officeart/2008/layout/HalfCircleOrganizationChart"/>
-    <dgm:cxn modelId="{FEA27E77-938A-9540-9CEB-5D0828AD4F4B}" type="presOf" srcId="{18E2E50F-9158-714D-8A2E-2FF8B14465EA}" destId="{DAA1FDA5-07A4-0047-BADF-2F7671C73231}" srcOrd="0" destOrd="0" presId="urn:microsoft.com/office/officeart/2008/layout/HalfCircleOrganizationChart"/>
-    <dgm:cxn modelId="{8914A5FB-34FB-8245-B270-93ED90172A7E}" srcId="{34BEC457-E5B8-A344-AD0B-9A89A2A210AE}" destId="{5776AA25-C498-6A41-9532-48CCEAA7495A}" srcOrd="2" destOrd="0" parTransId="{6F48DA23-B619-804A-899E-952945B6E39D}" sibTransId="{B94D5BFF-94EB-1F4D-8DF9-4E1BCAB35C44}"/>
-    <dgm:cxn modelId="{DE30289A-1F6C-6546-95C2-2F99EA447BDE}" type="presOf" srcId="{48E34583-C6FB-9F46-9762-A1E7A7B9EC78}" destId="{96C6CBDF-31C8-7649-AF4A-17F248983FFD}" srcOrd="0" destOrd="0" presId="urn:microsoft.com/office/officeart/2008/layout/HalfCircleOrganizationChart"/>
-    <dgm:cxn modelId="{642C8A76-710B-124C-809A-CA41B0BEA598}" type="presOf" srcId="{45BE42C1-79DA-2748-8102-672994BAE582}" destId="{A42242A5-C2BD-2941-A96D-DCF27244CBA8}" srcOrd="0" destOrd="0" presId="urn:microsoft.com/office/officeart/2008/layout/HalfCircleOrganizationChart"/>
-    <dgm:cxn modelId="{A977C577-7795-F247-8D54-532D305D9AAE}" type="presOf" srcId="{D76E58E8-2BEE-EC40-B5DE-2788E7F11DDB}" destId="{1D470DAB-AA0D-0548-984A-DDC27AC11E4F}" srcOrd="1" destOrd="0" presId="urn:microsoft.com/office/officeart/2008/layout/HalfCircleOrganizationChart"/>
-    <dgm:cxn modelId="{1C783FE6-DB20-3348-9D19-609685963787}" type="presOf" srcId="{105586C5-878B-1740-B83B-F37C154D8CA4}" destId="{0D14EC00-9E1B-7341-AD4F-A88ED9E9FDEA}" srcOrd="0" destOrd="0" presId="urn:microsoft.com/office/officeart/2008/layout/HalfCircleOrganizationChart"/>
-    <dgm:cxn modelId="{A97F5C43-8610-D343-AD54-BA4B1553D565}" srcId="{5556102B-31B6-F94F-8490-97FDB1774FC5}" destId="{DDB09F3A-4B87-1546-A527-90EC18111CE7}" srcOrd="0" destOrd="0" parTransId="{A9BC37E5-3C27-BF4A-81BA-A07FA5BDF486}" sibTransId="{56C3E13C-638F-6E4B-8996-726155F62E4D}"/>
-    <dgm:cxn modelId="{2788C617-B1CC-A34F-A00E-0C54BB9DCEC4}" type="presOf" srcId="{105586C5-878B-1740-B83B-F37C154D8CA4}" destId="{2CC5E1BC-A1DF-604E-8D9B-8FC5518801F6}" srcOrd="1" destOrd="0" presId="urn:microsoft.com/office/officeart/2008/layout/HalfCircleOrganizationChart"/>
-    <dgm:cxn modelId="{5A196BB1-05BF-CF40-8EEF-78AA7DF8559C}" type="presOf" srcId="{E9A46481-5A53-1741-A8E4-85C7B93A30C9}" destId="{31D2C9EA-EA87-494F-B54C-8FFCB8D177FB}" srcOrd="1" destOrd="0" presId="urn:microsoft.com/office/officeart/2008/layout/HalfCircleOrganizationChart"/>
-    <dgm:cxn modelId="{E5271F29-4702-D242-97D8-D831B3A4278A}" type="presOf" srcId="{AF9BCB72-BACE-2F4D-BF41-1DA74AC4C479}" destId="{AC360180-DB3C-8343-B665-3CF6DE63CB52}" srcOrd="0" destOrd="0" presId="urn:microsoft.com/office/officeart/2008/layout/HalfCircleOrganizationChart"/>
-    <dgm:cxn modelId="{9F28522A-147C-2A42-AB7B-6B80B5C1549E}" type="presOf" srcId="{85BCFBBD-B612-654A-8D1D-0EB84F79151D}" destId="{83BF4320-A682-3B46-95E3-C337E1BD7099}" srcOrd="0" destOrd="0" presId="urn:microsoft.com/office/officeart/2008/layout/HalfCircleOrganizationChart"/>
-    <dgm:cxn modelId="{9856CB6E-CE8F-AA45-9464-D4583AAC003C}" type="presOf" srcId="{85BCFBBD-B612-654A-8D1D-0EB84F79151D}" destId="{AC4C85C4-4109-D74D-B07B-7555986BF595}" srcOrd="1" destOrd="0" presId="urn:microsoft.com/office/officeart/2008/layout/HalfCircleOrganizationChart"/>
-    <dgm:cxn modelId="{63314641-CCC7-8A4A-9557-03B2339A7B82}" type="presOf" srcId="{867087C3-2A83-1849-8FEC-CED55602C72A}" destId="{716F0669-A7FE-B84B-9D2C-71C0D52B3EA1}" srcOrd="0" destOrd="0" presId="urn:microsoft.com/office/officeart/2008/layout/HalfCircleOrganizationChart"/>
-    <dgm:cxn modelId="{6D5898EE-B7D6-6745-8378-FD61CC644608}" type="presOf" srcId="{9D4C9BEA-757B-9C41-9ACD-93FB5B373AC6}" destId="{68EF9503-1A88-E849-AD9B-92C51BC9DD38}" srcOrd="0" destOrd="0" presId="urn:microsoft.com/office/officeart/2008/layout/HalfCircleOrganizationChart"/>
-    <dgm:cxn modelId="{A774B792-763F-0D44-99BC-B817011FD18B}" type="presOf" srcId="{9A05551B-E187-8D49-9F86-24B82902A4DD}" destId="{70918E19-7A5B-AF4F-838F-9F98327C8C16}" srcOrd="0" destOrd="0" presId="urn:microsoft.com/office/officeart/2008/layout/HalfCircleOrganizationChart"/>
-    <dgm:cxn modelId="{F3E9D69D-A840-A345-A682-41E52AD01456}" type="presOf" srcId="{00359E41-B8A2-4B4A-952C-582FE37E5154}" destId="{F9D1A5E1-2B82-D648-8929-5E808F4E7CA9}" srcOrd="0" destOrd="0" presId="urn:microsoft.com/office/officeart/2008/layout/HalfCircleOrganizationChart"/>
-    <dgm:cxn modelId="{A3A2BCA2-A7CB-4942-A18E-034ADCB27218}" type="presOf" srcId="{D57B0198-7568-D741-9560-6BD7AA5B70A9}" destId="{CAC1EF25-80D0-B141-83C3-23E727114786}" srcOrd="1" destOrd="0" presId="urn:microsoft.com/office/officeart/2008/layout/HalfCircleOrganizationChart"/>
-    <dgm:cxn modelId="{7ED5EC91-A1EF-1444-8477-1E65FA8E8D34}" srcId="{C6C5B67A-6BD7-E24D-A880-335332DBB888}" destId="{EA4804C9-87D4-074A-A03C-E01ABE4906E7}" srcOrd="0" destOrd="0" parTransId="{848F4028-63F7-704A-92C6-D5E4C5F3235F}" sibTransId="{50C8DD01-DEF2-994C-8360-5438681D9022}"/>
-    <dgm:cxn modelId="{807C809B-124E-1640-9723-C8B9D1D4839F}" srcId="{1387D87E-4C05-C84E-B5AC-DEC5A7F40CB0}" destId="{F0085FB7-14AF-8A4F-A5D8-B1A19C76C50F}" srcOrd="3" destOrd="0" parTransId="{D62F3669-144F-CC43-99C9-8DEF2F9FFF69}" sibTransId="{762E9A6D-257B-6041-9F6F-1B88D160C0AA}"/>
-    <dgm:cxn modelId="{3EA6E133-6A56-5E43-962C-D1760F607CB1}" type="presOf" srcId="{347EAAFF-EB0B-1341-9144-BA679C548901}" destId="{DB1D3BEF-0AEA-8743-A0D0-A062BEC5675D}" srcOrd="0" destOrd="0" presId="urn:microsoft.com/office/officeart/2008/layout/HalfCircleOrganizationChart"/>
-    <dgm:cxn modelId="{080D3C82-DCD0-B447-8EBF-1CCF8F2967CB}" type="presParOf" srcId="{1118557F-3E7E-114D-AAEA-B5F94E96BA67}" destId="{11DEB04C-4B32-AF4F-A1FE-6EF04428682B}" srcOrd="0" destOrd="0" presId="urn:microsoft.com/office/officeart/2008/layout/HalfCircleOrganizationChart"/>
-    <dgm:cxn modelId="{511D1BE5-BD92-AE4A-A3D6-E578A4A82070}" type="presParOf" srcId="{11DEB04C-4B32-AF4F-A1FE-6EF04428682B}" destId="{1F2D1A5A-2CE0-EA49-9506-6E6F7F4DF4DB}" srcOrd="0" destOrd="0" presId="urn:microsoft.com/office/officeart/2008/layout/HalfCircleOrganizationChart"/>
-    <dgm:cxn modelId="{BC8558BB-A078-7642-B473-5941A0ED39CD}" type="presParOf" srcId="{1F2D1A5A-2CE0-EA49-9506-6E6F7F4DF4DB}" destId="{8B078A9D-224C-0A44-9BC9-B2B9BAB41D1E}" srcOrd="0" destOrd="0" presId="urn:microsoft.com/office/officeart/2008/layout/HalfCircleOrganizationChart"/>
-    <dgm:cxn modelId="{BA2B0F9B-64F2-F44C-8017-21DF6715FAAF}" type="presParOf" srcId="{1F2D1A5A-2CE0-EA49-9506-6E6F7F4DF4DB}" destId="{A36719FA-D51B-DE48-A405-7E33235F0036}" srcOrd="1" destOrd="0" presId="urn:microsoft.com/office/officeart/2008/layout/HalfCircleOrganizationChart"/>
-    <dgm:cxn modelId="{09B2D84F-B560-3D43-8F2A-34F53AB5C69C}" type="presParOf" srcId="{1F2D1A5A-2CE0-EA49-9506-6E6F7F4DF4DB}" destId="{C7CC435B-51EE-C644-90B4-C59D9858183E}" srcOrd="2" destOrd="0" presId="urn:microsoft.com/office/officeart/2008/layout/HalfCircleOrganizationChart"/>
-    <dgm:cxn modelId="{0E52344C-CC3C-3847-87C8-69D57DDD3D10}" type="presParOf" srcId="{1F2D1A5A-2CE0-EA49-9506-6E6F7F4DF4DB}" destId="{68B711D7-FBAB-8841-8BCE-1BEC03F7FF2D}" srcOrd="3" destOrd="0" presId="urn:microsoft.com/office/officeart/2008/layout/HalfCircleOrganizationChart"/>
-    <dgm:cxn modelId="{B3995797-CDDA-4545-AF12-3DE82F6B948E}" type="presParOf" srcId="{11DEB04C-4B32-AF4F-A1FE-6EF04428682B}" destId="{58E7AE9C-83AF-FD4E-9269-8DDDA9D69675}" srcOrd="1" destOrd="0" presId="urn:microsoft.com/office/officeart/2008/layout/HalfCircleOrganizationChart"/>
-    <dgm:cxn modelId="{5C3EFFD5-7F39-1D49-9C42-7FF70D17C940}" type="presParOf" srcId="{58E7AE9C-83AF-FD4E-9269-8DDDA9D69675}" destId="{17A744C0-05EF-2641-A5FB-03F024C43D2B}" srcOrd="0" destOrd="0" presId="urn:microsoft.com/office/officeart/2008/layout/HalfCircleOrganizationChart"/>
-    <dgm:cxn modelId="{A6732DAF-80E5-D649-A90D-C6D2FF996012}" type="presParOf" srcId="{58E7AE9C-83AF-FD4E-9269-8DDDA9D69675}" destId="{F51E7B72-A82D-3B42-84F7-182FD8973FF7}" srcOrd="1" destOrd="0" presId="urn:microsoft.com/office/officeart/2008/layout/HalfCircleOrganizationChart"/>
-    <dgm:cxn modelId="{1C913A3C-747E-174A-BB19-449E00AB6201}" type="presParOf" srcId="{F51E7B72-A82D-3B42-84F7-182FD8973FF7}" destId="{A04B530B-2F5E-A446-BCDD-495B2285ED19}" srcOrd="0" destOrd="0" presId="urn:microsoft.com/office/officeart/2008/layout/HalfCircleOrganizationChart"/>
-    <dgm:cxn modelId="{14B9A235-6992-4646-950D-543290F9AF0C}" type="presParOf" srcId="{A04B530B-2F5E-A446-BCDD-495B2285ED19}" destId="{B25ED686-E57E-8944-9851-2B0D35F5BAB6}" srcOrd="0" destOrd="0" presId="urn:microsoft.com/office/officeart/2008/layout/HalfCircleOrganizationChart"/>
-    <dgm:cxn modelId="{C425E972-9E32-4F44-9B3E-7B3A1A3628AF}" type="presParOf" srcId="{A04B530B-2F5E-A446-BCDD-495B2285ED19}" destId="{9D0213C5-5BA1-E34F-B8A5-8A5740109139}" srcOrd="1" destOrd="0" presId="urn:microsoft.com/office/officeart/2008/layout/HalfCircleOrganizationChart"/>
-    <dgm:cxn modelId="{F03CBE15-B2E7-B143-8DBE-1640B4685883}" type="presParOf" srcId="{A04B530B-2F5E-A446-BCDD-495B2285ED19}" destId="{9BD36DCD-0E67-274F-8E07-17F748079F86}" srcOrd="2" destOrd="0" presId="urn:microsoft.com/office/officeart/2008/layout/HalfCircleOrganizationChart"/>
-    <dgm:cxn modelId="{A491F282-19AC-D84B-AA7C-18EAA8E5CBD2}" type="presParOf" srcId="{A04B530B-2F5E-A446-BCDD-495B2285ED19}" destId="{1D470DAB-AA0D-0548-984A-DDC27AC11E4F}" srcOrd="3" destOrd="0" presId="urn:microsoft.com/office/officeart/2008/layout/HalfCircleOrganizationChart"/>
-    <dgm:cxn modelId="{17C4F598-619F-3349-9C91-5779ABDFCC1D}" type="presParOf" srcId="{F51E7B72-A82D-3B42-84F7-182FD8973FF7}" destId="{76BD63F0-4267-6C4F-8987-DCDAE517087B}" srcOrd="1" destOrd="0" presId="urn:microsoft.com/office/officeart/2008/layout/HalfCircleOrganizationChart"/>
-    <dgm:cxn modelId="{C43B4C24-4A3F-EF43-93FE-3EC2E70FB779}" type="presParOf" srcId="{76BD63F0-4267-6C4F-8987-DCDAE517087B}" destId="{28B1B35E-E29A-1644-8450-2ED0164DB1A3}" srcOrd="0" destOrd="0" presId="urn:microsoft.com/office/officeart/2008/layout/HalfCircleOrganizationChart"/>
-    <dgm:cxn modelId="{45D388C3-5C6B-6143-AD88-406A08F9915F}" type="presParOf" srcId="{76BD63F0-4267-6C4F-8987-DCDAE517087B}" destId="{7476D42D-B16F-794C-B9FD-78833FEAED25}" srcOrd="1" destOrd="0" presId="urn:microsoft.com/office/officeart/2008/layout/HalfCircleOrganizationChart"/>
-    <dgm:cxn modelId="{673A1F19-C851-3646-8EC3-DBF386745D0E}" type="presParOf" srcId="{7476D42D-B16F-794C-B9FD-78833FEAED25}" destId="{DC21A3A1-0456-5941-A6E8-5D4C3EAFB800}" srcOrd="0" destOrd="0" presId="urn:microsoft.com/office/officeart/2008/layout/HalfCircleOrganizationChart"/>
-    <dgm:cxn modelId="{A0F6FD2A-BBB1-AA47-9DCD-15B363AE3954}" type="presParOf" srcId="{DC21A3A1-0456-5941-A6E8-5D4C3EAFB800}" destId="{419FEDED-149E-704D-BD0F-831FC1DC8D2E}" srcOrd="0" destOrd="0" presId="urn:microsoft.com/office/officeart/2008/layout/HalfCircleOrganizationChart"/>
-    <dgm:cxn modelId="{BABC994F-363B-264C-9C21-510F5B82CCB6}" type="presParOf" srcId="{DC21A3A1-0456-5941-A6E8-5D4C3EAFB800}" destId="{DC7EEBAA-0F80-FD41-B052-5D0A9F7C1474}" srcOrd="1" destOrd="0" presId="urn:microsoft.com/office/officeart/2008/layout/HalfCircleOrganizationChart"/>
-    <dgm:cxn modelId="{7B99760C-2DB8-DA42-A0DE-E5E6EDF41169}" type="presParOf" srcId="{DC21A3A1-0456-5941-A6E8-5D4C3EAFB800}" destId="{EF4A9B24-BC29-3A45-B1F7-2803DC7B8CC9}" srcOrd="2" destOrd="0" presId="urn:microsoft.com/office/officeart/2008/layout/HalfCircleOrganizationChart"/>
-    <dgm:cxn modelId="{C59E740C-D6BA-6E4C-B923-ACCA6355F66A}" type="presParOf" srcId="{DC21A3A1-0456-5941-A6E8-5D4C3EAFB800}" destId="{ECE87980-050E-C84C-B61F-B5B8ABB04110}" srcOrd="3" destOrd="0" presId="urn:microsoft.com/office/officeart/2008/layout/HalfCircleOrganizationChart"/>
-    <dgm:cxn modelId="{167CF5B2-7C81-0C47-B72F-C72A52FB020E}" type="presParOf" srcId="{7476D42D-B16F-794C-B9FD-78833FEAED25}" destId="{5148AA60-1404-7E45-B8B5-7677AA9CBB23}" srcOrd="1" destOrd="0" presId="urn:microsoft.com/office/officeart/2008/layout/HalfCircleOrganizationChart"/>
-    <dgm:cxn modelId="{658C6026-4824-C642-A30D-2775F62F90FC}" type="presParOf" srcId="{5148AA60-1404-7E45-B8B5-7677AA9CBB23}" destId="{B8CBCC3D-CC88-D74C-9CD1-EB07081BCED2}" srcOrd="0" destOrd="0" presId="urn:microsoft.com/office/officeart/2008/layout/HalfCircleOrganizationChart"/>
-    <dgm:cxn modelId="{F7DF7067-5015-1C47-A19D-F67C046C9987}" type="presParOf" srcId="{5148AA60-1404-7E45-B8B5-7677AA9CBB23}" destId="{0484DE3F-D3F9-0649-80CB-D6CA2E8A6609}" srcOrd="1" destOrd="0" presId="urn:microsoft.com/office/officeart/2008/layout/HalfCircleOrganizationChart"/>
-    <dgm:cxn modelId="{B7B866DF-DA2B-204C-8841-DC2D5AE6B5CD}" type="presParOf" srcId="{0484DE3F-D3F9-0649-80CB-D6CA2E8A6609}" destId="{03E9EF07-B5EB-454B-8F18-46BD222BF6D5}" srcOrd="0" destOrd="0" presId="urn:microsoft.com/office/officeart/2008/layout/HalfCircleOrganizationChart"/>
-    <dgm:cxn modelId="{AC00E7F0-B13E-984F-B892-8CEDB475748A}" type="presParOf" srcId="{03E9EF07-B5EB-454B-8F18-46BD222BF6D5}" destId="{1B5F545F-467E-FC4A-918F-2B0E2407D4B5}" srcOrd="0" destOrd="0" presId="urn:microsoft.com/office/officeart/2008/layout/HalfCircleOrganizationChart"/>
-    <dgm:cxn modelId="{FE730429-4190-E649-B6C2-BB95265FECA4}" type="presParOf" srcId="{03E9EF07-B5EB-454B-8F18-46BD222BF6D5}" destId="{4C762F8A-3AC4-A54B-BFDE-A42DC8D2B6C8}" srcOrd="1" destOrd="0" presId="urn:microsoft.com/office/officeart/2008/layout/HalfCircleOrganizationChart"/>
-    <dgm:cxn modelId="{D6681337-7496-AB47-80A8-EE7C6D5676E0}" type="presParOf" srcId="{03E9EF07-B5EB-454B-8F18-46BD222BF6D5}" destId="{6BC53978-44C4-E34B-803E-DD92D827E0E0}" srcOrd="2" destOrd="0" presId="urn:microsoft.com/office/officeart/2008/layout/HalfCircleOrganizationChart"/>
-    <dgm:cxn modelId="{6FB25B37-25AB-C44E-A3A8-F1965F0D482E}" type="presParOf" srcId="{03E9EF07-B5EB-454B-8F18-46BD222BF6D5}" destId="{C6105762-49ED-B34B-8F8E-5CE1F049734F}" srcOrd="3" destOrd="0" presId="urn:microsoft.com/office/officeart/2008/layout/HalfCircleOrganizationChart"/>
-    <dgm:cxn modelId="{9FB312ED-B5F3-1E4A-912C-BDE3C7DB6387}" type="presParOf" srcId="{0484DE3F-D3F9-0649-80CB-D6CA2E8A6609}" destId="{B10E34FD-B6A1-6C4E-ADE3-5C172F013CEE}" srcOrd="1" destOrd="0" presId="urn:microsoft.com/office/officeart/2008/layout/HalfCircleOrganizationChart"/>
-    <dgm:cxn modelId="{E2925215-8CAF-4145-99D3-8506E6751417}" type="presParOf" srcId="{B10E34FD-B6A1-6C4E-ADE3-5C172F013CEE}" destId="{4258A7A3-E0CA-1148-B15E-244CFC4A0897}" srcOrd="0" destOrd="0" presId="urn:microsoft.com/office/officeart/2008/layout/HalfCircleOrganizationChart"/>
-    <dgm:cxn modelId="{600A2945-2921-7D48-90A5-93FCE3CD7565}" type="presParOf" srcId="{B10E34FD-B6A1-6C4E-ADE3-5C172F013CEE}" destId="{C91A4362-DA02-5D4B-A7F8-719E12EC1A9C}" srcOrd="1" destOrd="0" presId="urn:microsoft.com/office/officeart/2008/layout/HalfCircleOrganizationChart"/>
-    <dgm:cxn modelId="{877C77AD-E0A2-2541-A239-1C1B042CDF3E}" type="presParOf" srcId="{C91A4362-DA02-5D4B-A7F8-719E12EC1A9C}" destId="{B9C9C379-CF74-5A40-A5D9-68E3A9A85DE0}" srcOrd="0" destOrd="0" presId="urn:microsoft.com/office/officeart/2008/layout/HalfCircleOrganizationChart"/>
-    <dgm:cxn modelId="{0538298E-B057-EC4C-9764-C346C8ACB08E}" type="presParOf" srcId="{B9C9C379-CF74-5A40-A5D9-68E3A9A85DE0}" destId="{F35F8121-CEB1-7448-B3FE-55C496FA32CD}" srcOrd="0" destOrd="0" presId="urn:microsoft.com/office/officeart/2008/layout/HalfCircleOrganizationChart"/>
-    <dgm:cxn modelId="{EE60DE8C-53E1-694A-8C64-50CB0CB2462F}" type="presParOf" srcId="{B9C9C379-CF74-5A40-A5D9-68E3A9A85DE0}" destId="{E85AFA20-E5F7-5F40-90B6-3C690E59FDDB}" srcOrd="1" destOrd="0" presId="urn:microsoft.com/office/officeart/2008/layout/HalfCircleOrganizationChart"/>
-    <dgm:cxn modelId="{27E4DE77-DEE4-CB4B-9EA3-51DC67889BB6}" type="presParOf" srcId="{B9C9C379-CF74-5A40-A5D9-68E3A9A85DE0}" destId="{142B26EF-6397-E943-B550-060B117A2244}" srcOrd="2" destOrd="0" presId="urn:microsoft.com/office/officeart/2008/layout/HalfCircleOrganizationChart"/>
-    <dgm:cxn modelId="{2BB01708-E6E4-AC45-8F9F-53FA420CF095}" type="presParOf" srcId="{B9C9C379-CF74-5A40-A5D9-68E3A9A85DE0}" destId="{C3342A6A-E538-F440-A63E-395602095ADF}" srcOrd="3" destOrd="0" presId="urn:microsoft.com/office/officeart/2008/layout/HalfCircleOrganizationChart"/>
-    <dgm:cxn modelId="{B2FB5EAE-4CB3-1F4A-931E-6806177497D9}" type="presParOf" srcId="{C91A4362-DA02-5D4B-A7F8-719E12EC1A9C}" destId="{A529193A-F674-2549-8451-0F8414528EEB}" srcOrd="1" destOrd="0" presId="urn:microsoft.com/office/officeart/2008/layout/HalfCircleOrganizationChart"/>
-    <dgm:cxn modelId="{5FBCEB0E-A33F-0343-840D-660806B18D68}" type="presParOf" srcId="{A529193A-F674-2549-8451-0F8414528EEB}" destId="{BE9E911F-D446-2845-9BBA-C628A7B35A74}" srcOrd="0" destOrd="0" presId="urn:microsoft.com/office/officeart/2008/layout/HalfCircleOrganizationChart"/>
-    <dgm:cxn modelId="{A722F12D-F9D5-BD43-9858-E3D94E74742E}" type="presParOf" srcId="{A529193A-F674-2549-8451-0F8414528EEB}" destId="{1A05B090-400D-9443-BC1E-C29994C115B5}" srcOrd="1" destOrd="0" presId="urn:microsoft.com/office/officeart/2008/layout/HalfCircleOrganizationChart"/>
-    <dgm:cxn modelId="{A1A0C2C0-6379-FA48-93B6-2094B80DB76C}" type="presParOf" srcId="{1A05B090-400D-9443-BC1E-C29994C115B5}" destId="{DFEFAFE6-9CA1-0E43-A297-6D215889A815}" srcOrd="0" destOrd="0" presId="urn:microsoft.com/office/officeart/2008/layout/HalfCircleOrganizationChart"/>
-    <dgm:cxn modelId="{200FE1C7-87C4-2942-8E34-020C785F32EF}" type="presParOf" srcId="{DFEFAFE6-9CA1-0E43-A297-6D215889A815}" destId="{A0846EC9-DEC3-124D-9248-F7928955A8C1}" srcOrd="0" destOrd="0" presId="urn:microsoft.com/office/officeart/2008/layout/HalfCircleOrganizationChart"/>
-    <dgm:cxn modelId="{635C07C4-C5EF-DD46-A7B3-CE2948AE760F}" type="presParOf" srcId="{DFEFAFE6-9CA1-0E43-A297-6D215889A815}" destId="{FEA0635B-2B15-6045-AF95-9C5411FA581A}" srcOrd="1" destOrd="0" presId="urn:microsoft.com/office/officeart/2008/layout/HalfCircleOrganizationChart"/>
-    <dgm:cxn modelId="{B3342267-7E3B-9F4A-8918-6451C262F7C8}" type="presParOf" srcId="{DFEFAFE6-9CA1-0E43-A297-6D215889A815}" destId="{87495975-D5F7-0646-BA67-D62C5F0D8CB8}" srcOrd="2" destOrd="0" presId="urn:microsoft.com/office/officeart/2008/layout/HalfCircleOrganizationChart"/>
-    <dgm:cxn modelId="{A791EABB-3BAE-194A-B440-5C580E0435D8}" type="presParOf" srcId="{DFEFAFE6-9CA1-0E43-A297-6D215889A815}" destId="{0A0965B7-651B-1B42-AD60-D91FCE99DB10}" srcOrd="3" destOrd="0" presId="urn:microsoft.com/office/officeart/2008/layout/HalfCircleOrganizationChart"/>
-    <dgm:cxn modelId="{418ACC30-02A8-2E41-A386-591BC50601B7}" type="presParOf" srcId="{1A05B090-400D-9443-BC1E-C29994C115B5}" destId="{01A0A48D-CDF7-0042-B11B-9BFFCCA0F18D}" srcOrd="1" destOrd="0" presId="urn:microsoft.com/office/officeart/2008/layout/HalfCircleOrganizationChart"/>
-    <dgm:cxn modelId="{746FF682-4F4D-EA4B-BC8B-B96D1D95E9CE}" type="presParOf" srcId="{01A0A48D-CDF7-0042-B11B-9BFFCCA0F18D}" destId="{4954C6DC-A8DA-0A4F-A481-B67C75D05DE9}" srcOrd="0" destOrd="0" presId="urn:microsoft.com/office/officeart/2008/layout/HalfCircleOrganizationChart"/>
-    <dgm:cxn modelId="{3C596A9B-5405-A941-8C12-0F82E12B2C3C}" type="presParOf" srcId="{01A0A48D-CDF7-0042-B11B-9BFFCCA0F18D}" destId="{08C1E128-F56F-2348-A984-245C5BBB554B}" srcOrd="1" destOrd="0" presId="urn:microsoft.com/office/officeart/2008/layout/HalfCircleOrganizationChart"/>
-    <dgm:cxn modelId="{C40E90FA-2BC0-C149-B804-81317DB804A4}" type="presParOf" srcId="{08C1E128-F56F-2348-A984-245C5BBB554B}" destId="{D549FB0A-2C97-A44B-954B-62E9F6566E7B}" srcOrd="0" destOrd="0" presId="urn:microsoft.com/office/officeart/2008/layout/HalfCircleOrganizationChart"/>
-    <dgm:cxn modelId="{2F802C3A-C92D-4149-A8DE-7D2243BC8EFD}" type="presParOf" srcId="{D549FB0A-2C97-A44B-954B-62E9F6566E7B}" destId="{27615221-48AB-E34B-87FD-0E086A6DCBAA}" srcOrd="0" destOrd="0" presId="urn:microsoft.com/office/officeart/2008/layout/HalfCircleOrganizationChart"/>
-    <dgm:cxn modelId="{D567FA91-C78C-7D40-B989-E2501CA04799}" type="presParOf" srcId="{D549FB0A-2C97-A44B-954B-62E9F6566E7B}" destId="{33779B53-B7CC-2041-9238-0B05B3FE00D3}" srcOrd="1" destOrd="0" presId="urn:microsoft.com/office/officeart/2008/layout/HalfCircleOrganizationChart"/>
-    <dgm:cxn modelId="{3548AE7D-63EB-B041-9DB1-5FFB8FDCF264}" type="presParOf" srcId="{D549FB0A-2C97-A44B-954B-62E9F6566E7B}" destId="{7D2B33DA-E485-9845-8522-1C5D4ABEEF2E}" srcOrd="2" destOrd="0" presId="urn:microsoft.com/office/officeart/2008/layout/HalfCircleOrganizationChart"/>
-    <dgm:cxn modelId="{7860EB2C-2E0F-DE49-AFAA-E1FE2415E139}" type="presParOf" srcId="{D549FB0A-2C97-A44B-954B-62E9F6566E7B}" destId="{A7AE59D5-29F6-E14A-9779-C85E0FD7D36E}" srcOrd="3" destOrd="0" presId="urn:microsoft.com/office/officeart/2008/layout/HalfCircleOrganizationChart"/>
-    <dgm:cxn modelId="{940C5630-1C3E-A14C-B82E-904F0AFE696B}" type="presParOf" srcId="{08C1E128-F56F-2348-A984-245C5BBB554B}" destId="{A2A8B75C-009E-894A-B782-5203995207D6}" srcOrd="1" destOrd="0" presId="urn:microsoft.com/office/officeart/2008/layout/HalfCircleOrganizationChart"/>
-    <dgm:cxn modelId="{175FC127-22D7-974D-86E3-249EDA2BDE8D}" type="presParOf" srcId="{A2A8B75C-009E-894A-B782-5203995207D6}" destId="{C6EBD43F-6455-FE45-BDA5-95A944F58A4B}" srcOrd="0" destOrd="0" presId="urn:microsoft.com/office/officeart/2008/layout/HalfCircleOrganizationChart"/>
-    <dgm:cxn modelId="{75429ACD-CB8A-C743-A8BF-51F1CA11E4D4}" type="presParOf" srcId="{A2A8B75C-009E-894A-B782-5203995207D6}" destId="{66BB8777-AD7F-E547-8D06-312B24B14F01}" srcOrd="1" destOrd="0" presId="urn:microsoft.com/office/officeart/2008/layout/HalfCircleOrganizationChart"/>
-    <dgm:cxn modelId="{03E1EE1D-671C-2549-8186-5C57DD018BEE}" type="presParOf" srcId="{66BB8777-AD7F-E547-8D06-312B24B14F01}" destId="{3E1DEA2F-7356-144A-8119-621843DABC51}" srcOrd="0" destOrd="0" presId="urn:microsoft.com/office/officeart/2008/layout/HalfCircleOrganizationChart"/>
-    <dgm:cxn modelId="{FF8707B1-6107-D647-B71C-EB0ADCC248A2}" type="presParOf" srcId="{3E1DEA2F-7356-144A-8119-621843DABC51}" destId="{0F0B1C0A-CD12-444B-A991-3C3D3DCC0DC6}" srcOrd="0" destOrd="0" presId="urn:microsoft.com/office/officeart/2008/layout/HalfCircleOrganizationChart"/>
-    <dgm:cxn modelId="{DBC7A097-05A0-C84C-B6CE-833657B9C741}" type="presParOf" srcId="{3E1DEA2F-7356-144A-8119-621843DABC51}" destId="{AF302A1E-CE02-0540-AFC7-44BADB503AEB}" srcOrd="1" destOrd="0" presId="urn:microsoft.com/office/officeart/2008/layout/HalfCircleOrganizationChart"/>
-    <dgm:cxn modelId="{6EB286F4-1E72-6F48-8D1A-7C1A0D689F97}" type="presParOf" srcId="{3E1DEA2F-7356-144A-8119-621843DABC51}" destId="{86EB1E12-8B8E-3A42-A8C7-F6C833FD3C68}" srcOrd="2" destOrd="0" presId="urn:microsoft.com/office/officeart/2008/layout/HalfCircleOrganizationChart"/>
-    <dgm:cxn modelId="{0DB70C00-525C-DE43-8497-308BDDAA14D7}" type="presParOf" srcId="{3E1DEA2F-7356-144A-8119-621843DABC51}" destId="{DA4B7F2B-78C2-AC4D-AC1C-43AD43AE7CFB}" srcOrd="3" destOrd="0" presId="urn:microsoft.com/office/officeart/2008/layout/HalfCircleOrganizationChart"/>
-    <dgm:cxn modelId="{09DDEDC3-A6B1-5D45-874A-5B80D6E7D38C}" type="presParOf" srcId="{66BB8777-AD7F-E547-8D06-312B24B14F01}" destId="{3923C9E9-2AAF-F449-8AD8-3C0EF3B7BCE0}" srcOrd="1" destOrd="0" presId="urn:microsoft.com/office/officeart/2008/layout/HalfCircleOrganizationChart"/>
-    <dgm:cxn modelId="{FD15AE64-C4E2-514B-92AB-8A4301CAE354}" type="presParOf" srcId="{66BB8777-AD7F-E547-8D06-312B24B14F01}" destId="{5552865D-92D6-AC4C-8EEE-B0BD5FDAF682}" srcOrd="2" destOrd="0" presId="urn:microsoft.com/office/officeart/2008/layout/HalfCircleOrganizationChart"/>
-    <dgm:cxn modelId="{10405785-BE05-5B46-B25D-E8915E42EF93}" type="presParOf" srcId="{A2A8B75C-009E-894A-B782-5203995207D6}" destId="{71913855-2338-C142-9B39-DD7C6C61EED8}" srcOrd="2" destOrd="0" presId="urn:microsoft.com/office/officeart/2008/layout/HalfCircleOrganizationChart"/>
-    <dgm:cxn modelId="{E1C176FF-495C-7241-9394-50B63D7440D9}" type="presParOf" srcId="{A2A8B75C-009E-894A-B782-5203995207D6}" destId="{F279BAB8-DB78-4C4B-9113-0CE1AD290D59}" srcOrd="3" destOrd="0" presId="urn:microsoft.com/office/officeart/2008/layout/HalfCircleOrganizationChart"/>
-    <dgm:cxn modelId="{B29A9659-1852-E847-8C61-6350246B8705}" type="presParOf" srcId="{F279BAB8-DB78-4C4B-9113-0CE1AD290D59}" destId="{32397C44-C5A0-754F-8D3F-3D5959AD558C}" srcOrd="0" destOrd="0" presId="urn:microsoft.com/office/officeart/2008/layout/HalfCircleOrganizationChart"/>
-    <dgm:cxn modelId="{8B845405-8B45-9647-BA77-E215EDD46F26}" type="presParOf" srcId="{32397C44-C5A0-754F-8D3F-3D5959AD558C}" destId="{DB1D3BEF-0AEA-8743-A0D0-A062BEC5675D}" srcOrd="0" destOrd="0" presId="urn:microsoft.com/office/officeart/2008/layout/HalfCircleOrganizationChart"/>
-    <dgm:cxn modelId="{0D5D8A0D-FF8F-904D-83D9-52BA1F1A591A}" type="presParOf" srcId="{32397C44-C5A0-754F-8D3F-3D5959AD558C}" destId="{A9191367-55D7-B045-98B5-3DFA5CA004C2}" srcOrd="1" destOrd="0" presId="urn:microsoft.com/office/officeart/2008/layout/HalfCircleOrganizationChart"/>
-    <dgm:cxn modelId="{54EAE409-55B9-7B4B-BE2C-E2410AB72063}" type="presParOf" srcId="{32397C44-C5A0-754F-8D3F-3D5959AD558C}" destId="{5849F301-FCA6-B54B-B52C-7A074045C3A9}" srcOrd="2" destOrd="0" presId="urn:microsoft.com/office/officeart/2008/layout/HalfCircleOrganizationChart"/>
-    <dgm:cxn modelId="{725667D6-92D9-354D-B45E-C71E4BB8671D}" type="presParOf" srcId="{32397C44-C5A0-754F-8D3F-3D5959AD558C}" destId="{4E1888B6-CF1E-394D-8910-14850DD6F224}" srcOrd="3" destOrd="0" presId="urn:microsoft.com/office/officeart/2008/layout/HalfCircleOrganizationChart"/>
-    <dgm:cxn modelId="{BDFB3AAB-2C2C-7F44-8C57-44D34ED2ED0D}" type="presParOf" srcId="{F279BAB8-DB78-4C4B-9113-0CE1AD290D59}" destId="{F5C3CEE3-A2BC-FE4D-9482-C175914EF7A8}" srcOrd="1" destOrd="0" presId="urn:microsoft.com/office/officeart/2008/layout/HalfCircleOrganizationChart"/>
-    <dgm:cxn modelId="{1C582EF8-4D73-8F4E-A92E-E20FFF1E6FA1}" type="presParOf" srcId="{F279BAB8-DB78-4C4B-9113-0CE1AD290D59}" destId="{41350910-46FF-4D4F-8FAD-2AA9C99C2BB0}" srcOrd="2" destOrd="0" presId="urn:microsoft.com/office/officeart/2008/layout/HalfCircleOrganizationChart"/>
-    <dgm:cxn modelId="{16C7259C-BD8B-1E40-A199-823FFB2D7C26}" type="presParOf" srcId="{08C1E128-F56F-2348-A984-245C5BBB554B}" destId="{17E469B8-CF5B-9A4C-AA1A-E9F85CA848EA}" srcOrd="2" destOrd="0" presId="urn:microsoft.com/office/officeart/2008/layout/HalfCircleOrganizationChart"/>
-    <dgm:cxn modelId="{AED37C98-8C6E-3B47-96D2-C283365221B3}" type="presParOf" srcId="{1A05B090-400D-9443-BC1E-C29994C115B5}" destId="{620E6B32-2E49-9648-8AB2-A323F7C5CB8F}" srcOrd="2" destOrd="0" presId="urn:microsoft.com/office/officeart/2008/layout/HalfCircleOrganizationChart"/>
-    <dgm:cxn modelId="{405B44F6-6184-B94F-8D76-9F10548D3CCB}" type="presParOf" srcId="{A529193A-F674-2549-8451-0F8414528EEB}" destId="{90C91FD4-8ABF-1243-9296-EBB931B28C69}" srcOrd="2" destOrd="0" presId="urn:microsoft.com/office/officeart/2008/layout/HalfCircleOrganizationChart"/>
-    <dgm:cxn modelId="{4A7FE642-9CDE-4F4A-AA72-A3773F707E1B}" type="presParOf" srcId="{A529193A-F674-2549-8451-0F8414528EEB}" destId="{32644AB7-0E0A-B94A-B98D-F0F0F4715C96}" srcOrd="3" destOrd="0" presId="urn:microsoft.com/office/officeart/2008/layout/HalfCircleOrganizationChart"/>
-    <dgm:cxn modelId="{ACF5D5A7-5F94-E24E-B1AB-D5F9E3118C17}" type="presParOf" srcId="{32644AB7-0E0A-B94A-B98D-F0F0F4715C96}" destId="{DC04922A-54D8-B44C-9614-481DD63D9F55}" srcOrd="0" destOrd="0" presId="urn:microsoft.com/office/officeart/2008/layout/HalfCircleOrganizationChart"/>
-    <dgm:cxn modelId="{177A326F-2FF9-CB46-8490-C6BEFA6EF730}" type="presParOf" srcId="{DC04922A-54D8-B44C-9614-481DD63D9F55}" destId="{834C5EB2-55B6-B24F-85C5-75E7EF430750}" srcOrd="0" destOrd="0" presId="urn:microsoft.com/office/officeart/2008/layout/HalfCircleOrganizationChart"/>
-    <dgm:cxn modelId="{DA939C6A-04D1-F043-A7E9-6FC3012789EA}" type="presParOf" srcId="{DC04922A-54D8-B44C-9614-481DD63D9F55}" destId="{3E82585E-53E7-8645-8963-D6A7B1241C36}" srcOrd="1" destOrd="0" presId="urn:microsoft.com/office/officeart/2008/layout/HalfCircleOrganizationChart"/>
-    <dgm:cxn modelId="{4608D9FF-8EA5-3547-8773-6D2B92FEAD87}" type="presParOf" srcId="{DC04922A-54D8-B44C-9614-481DD63D9F55}" destId="{33474801-F974-A54D-8464-CB79BCA5FE46}" srcOrd="2" destOrd="0" presId="urn:microsoft.com/office/officeart/2008/layout/HalfCircleOrganizationChart"/>
-    <dgm:cxn modelId="{F63B901B-7968-4A44-9587-F13880C1C280}" type="presParOf" srcId="{DC04922A-54D8-B44C-9614-481DD63D9F55}" destId="{A6088714-8DE9-F249-AA5C-17AB39575B72}" srcOrd="3" destOrd="0" presId="urn:microsoft.com/office/officeart/2008/layout/HalfCircleOrganizationChart"/>
-    <dgm:cxn modelId="{09F1880F-BBBD-B041-ABE9-6A8CC97BD322}" type="presParOf" srcId="{32644AB7-0E0A-B94A-B98D-F0F0F4715C96}" destId="{41823D50-6820-114F-B675-B9E0D3E1F62E}" srcOrd="1" destOrd="0" presId="urn:microsoft.com/office/officeart/2008/layout/HalfCircleOrganizationChart"/>
-    <dgm:cxn modelId="{3A06D33E-174D-9341-872D-B92823CE6C1D}" type="presParOf" srcId="{41823D50-6820-114F-B675-B9E0D3E1F62E}" destId="{63434C1E-F51B-CE40-9B7E-814F3D50F6CE}" srcOrd="0" destOrd="0" presId="urn:microsoft.com/office/officeart/2008/layout/HalfCircleOrganizationChart"/>
-    <dgm:cxn modelId="{FB264290-2275-EF4F-BD71-1CA88301C364}" type="presParOf" srcId="{41823D50-6820-114F-B675-B9E0D3E1F62E}" destId="{A3DD3654-61A5-0847-AD38-D3CDB7335C5E}" srcOrd="1" destOrd="0" presId="urn:microsoft.com/office/officeart/2008/layout/HalfCircleOrganizationChart"/>
-    <dgm:cxn modelId="{79F4AFE4-4F35-7D4F-9E11-5B4BC31000B7}" type="presParOf" srcId="{A3DD3654-61A5-0847-AD38-D3CDB7335C5E}" destId="{9A31ADA7-75FD-F244-BB87-19A1A7F2BC71}" srcOrd="0" destOrd="0" presId="urn:microsoft.com/office/officeart/2008/layout/HalfCircleOrganizationChart"/>
-    <dgm:cxn modelId="{AF5C64E6-3296-9149-AFD2-A0155F90535F}" type="presParOf" srcId="{9A31ADA7-75FD-F244-BB87-19A1A7F2BC71}" destId="{F431701A-A782-924F-82F1-C3C6A017D7C9}" srcOrd="0" destOrd="0" presId="urn:microsoft.com/office/officeart/2008/layout/HalfCircleOrganizationChart"/>
-    <dgm:cxn modelId="{BB2A90C2-9C42-0045-85DC-2DC547AF0781}" type="presParOf" srcId="{9A31ADA7-75FD-F244-BB87-19A1A7F2BC71}" destId="{5E8CCE77-7BDB-9A48-A91E-DA2DBD365888}" srcOrd="1" destOrd="0" presId="urn:microsoft.com/office/officeart/2008/layout/HalfCircleOrganizationChart"/>
-    <dgm:cxn modelId="{812EADBB-9F60-6A4C-A2A5-2F586F7BDE12}" type="presParOf" srcId="{9A31ADA7-75FD-F244-BB87-19A1A7F2BC71}" destId="{E2E0AB73-1F24-8946-832A-9ABCEF75039D}" srcOrd="2" destOrd="0" presId="urn:microsoft.com/office/officeart/2008/layout/HalfCircleOrganizationChart"/>
-    <dgm:cxn modelId="{38B2BE43-8E1E-7A48-80F0-62BF879734CF}" type="presParOf" srcId="{9A31ADA7-75FD-F244-BB87-19A1A7F2BC71}" destId="{64727BDA-B9FB-F249-81DA-2855AABD7B0B}" srcOrd="3" destOrd="0" presId="urn:microsoft.com/office/officeart/2008/layout/HalfCircleOrganizationChart"/>
-    <dgm:cxn modelId="{53400AA5-C3B9-6F45-8AAF-C6C90EAD582B}" type="presParOf" srcId="{A3DD3654-61A5-0847-AD38-D3CDB7335C5E}" destId="{B188BFA2-B0EF-6345-B0C8-31C0778329CA}" srcOrd="1" destOrd="0" presId="urn:microsoft.com/office/officeart/2008/layout/HalfCircleOrganizationChart"/>
-    <dgm:cxn modelId="{5F3F616F-AF75-5C40-A94A-172FB70B44E3}" type="presParOf" srcId="{B188BFA2-B0EF-6345-B0C8-31C0778329CA}" destId="{68EF9503-1A88-E849-AD9B-92C51BC9DD38}" srcOrd="0" destOrd="0" presId="urn:microsoft.com/office/officeart/2008/layout/HalfCircleOrganizationChart"/>
-    <dgm:cxn modelId="{545100C1-645A-1743-A48F-3E8142C6452C}" type="presParOf" srcId="{B188BFA2-B0EF-6345-B0C8-31C0778329CA}" destId="{5E37E9A3-ED33-704C-9BEA-F06D2983C0ED}" srcOrd="1" destOrd="0" presId="urn:microsoft.com/office/officeart/2008/layout/HalfCircleOrganizationChart"/>
-    <dgm:cxn modelId="{85900E58-2212-E844-9F3C-AB9782B6855B}" type="presParOf" srcId="{5E37E9A3-ED33-704C-9BEA-F06D2983C0ED}" destId="{5504EC66-C962-2A4E-931D-8F7BE625985C}" srcOrd="0" destOrd="0" presId="urn:microsoft.com/office/officeart/2008/layout/HalfCircleOrganizationChart"/>
-    <dgm:cxn modelId="{4B239AFC-0EE8-004B-A66B-3AF4A24A861F}" type="presParOf" srcId="{5504EC66-C962-2A4E-931D-8F7BE625985C}" destId="{4D17CAA2-8869-6E4A-8FEC-6A511A6F690F}" srcOrd="0" destOrd="0" presId="urn:microsoft.com/office/officeart/2008/layout/HalfCircleOrganizationChart"/>
-    <dgm:cxn modelId="{B1A10E44-6FD8-224D-B693-05DB1ACE86A2}" type="presParOf" srcId="{5504EC66-C962-2A4E-931D-8F7BE625985C}" destId="{D75A7FC6-067F-DB49-B6D0-6FE170C20AC0}" srcOrd="1" destOrd="0" presId="urn:microsoft.com/office/officeart/2008/layout/HalfCircleOrganizationChart"/>
-    <dgm:cxn modelId="{20FA658F-F79A-9D49-B615-A7FC1D441DE2}" type="presParOf" srcId="{5504EC66-C962-2A4E-931D-8F7BE625985C}" destId="{AC54F55E-5999-674C-BB56-455313E8C9F3}" srcOrd="2" destOrd="0" presId="urn:microsoft.com/office/officeart/2008/layout/HalfCircleOrganizationChart"/>
-    <dgm:cxn modelId="{D9ECB41D-718C-C040-84EC-386021AC555D}" type="presParOf" srcId="{5504EC66-C962-2A4E-931D-8F7BE625985C}" destId="{2313CBA1-FA23-8D42-8934-1A3688303A76}" srcOrd="3" destOrd="0" presId="urn:microsoft.com/office/officeart/2008/layout/HalfCircleOrganizationChart"/>
-    <dgm:cxn modelId="{1D7D0CB2-6652-CE40-BE9E-D0FE62B29CA8}" type="presParOf" srcId="{5E37E9A3-ED33-704C-9BEA-F06D2983C0ED}" destId="{A5AFDA42-8136-D148-8954-385275B7EEE5}" srcOrd="1" destOrd="0" presId="urn:microsoft.com/office/officeart/2008/layout/HalfCircleOrganizationChart"/>
-    <dgm:cxn modelId="{A7360D90-83A7-CB41-AA6B-920D48E57163}" type="presParOf" srcId="{5E37E9A3-ED33-704C-9BEA-F06D2983C0ED}" destId="{394A534B-A242-E34A-8F1E-329A0D3E5068}" srcOrd="2" destOrd="0" presId="urn:microsoft.com/office/officeart/2008/layout/HalfCircleOrganizationChart"/>
-    <dgm:cxn modelId="{4D50C2AD-C09E-0943-B5B9-763C2C347EA2}" type="presParOf" srcId="{B188BFA2-B0EF-6345-B0C8-31C0778329CA}" destId="{6E333340-FFFB-6B4A-95ED-4E1E57A0FEF4}" srcOrd="2" destOrd="0" presId="urn:microsoft.com/office/officeart/2008/layout/HalfCircleOrganizationChart"/>
-    <dgm:cxn modelId="{6F746996-5FB8-5943-BD3A-35D2CC2D9A08}" type="presParOf" srcId="{B188BFA2-B0EF-6345-B0C8-31C0778329CA}" destId="{FCA5C9AC-B90E-7E41-84E2-59C708353A79}" srcOrd="3" destOrd="0" presId="urn:microsoft.com/office/officeart/2008/layout/HalfCircleOrganizationChart"/>
-    <dgm:cxn modelId="{83881940-31F7-9943-8BA7-4B29237B6F89}" type="presParOf" srcId="{FCA5C9AC-B90E-7E41-84E2-59C708353A79}" destId="{739FDA02-F3EA-8945-817C-920D771A933A}" srcOrd="0" destOrd="0" presId="urn:microsoft.com/office/officeart/2008/layout/HalfCircleOrganizationChart"/>
-    <dgm:cxn modelId="{BB5F206A-438D-9C47-BF23-C70B8BA14891}" type="presParOf" srcId="{739FDA02-F3EA-8945-817C-920D771A933A}" destId="{E9E8ECFB-0668-2C43-8B80-79A4C3743651}" srcOrd="0" destOrd="0" presId="urn:microsoft.com/office/officeart/2008/layout/HalfCircleOrganizationChart"/>
-    <dgm:cxn modelId="{83C6CDF9-6C2E-B54E-8E19-11F8372DFF8F}" type="presParOf" srcId="{739FDA02-F3EA-8945-817C-920D771A933A}" destId="{562D6A5E-1517-E249-BC7D-417C2C7A4FC8}" srcOrd="1" destOrd="0" presId="urn:microsoft.com/office/officeart/2008/layout/HalfCircleOrganizationChart"/>
-    <dgm:cxn modelId="{E67797B8-4CDE-DD41-842F-F2A13A52F49D}" type="presParOf" srcId="{739FDA02-F3EA-8945-817C-920D771A933A}" destId="{CC7D732D-1E2C-144C-8EAA-D35B655C550E}" srcOrd="2" destOrd="0" presId="urn:microsoft.com/office/officeart/2008/layout/HalfCircleOrganizationChart"/>
-    <dgm:cxn modelId="{FC2BBE2E-70DA-BF4C-8206-7FE27EAF14CD}" type="presParOf" srcId="{739FDA02-F3EA-8945-817C-920D771A933A}" destId="{83E41158-2BA1-3240-9734-57EC628A6138}" srcOrd="3" destOrd="0" presId="urn:microsoft.com/office/officeart/2008/layout/HalfCircleOrganizationChart"/>
-    <dgm:cxn modelId="{91F0B883-12DD-5140-A2D1-BAB5EE5FB932}" type="presParOf" srcId="{FCA5C9AC-B90E-7E41-84E2-59C708353A79}" destId="{AF70498E-9057-9349-82BA-B6EDCE4BB8A3}" srcOrd="1" destOrd="0" presId="urn:microsoft.com/office/officeart/2008/layout/HalfCircleOrganizationChart"/>
-    <dgm:cxn modelId="{D940E5A8-DAAA-4E4D-9999-E39C7D70F089}" type="presParOf" srcId="{FCA5C9AC-B90E-7E41-84E2-59C708353A79}" destId="{44A64CC7-F0CA-6A44-922C-78F9E1F0326B}" srcOrd="2" destOrd="0" presId="urn:microsoft.com/office/officeart/2008/layout/HalfCircleOrganizationChart"/>
-    <dgm:cxn modelId="{992EED25-0702-2145-B60F-B4A8ABA75B8A}" type="presParOf" srcId="{A3DD3654-61A5-0847-AD38-D3CDB7335C5E}" destId="{5FB25B9F-2EE4-9946-A63A-DF3211F56CEC}" srcOrd="2" destOrd="0" presId="urn:microsoft.com/office/officeart/2008/layout/HalfCircleOrganizationChart"/>
-    <dgm:cxn modelId="{4C297C23-9A5A-BC4B-8AD9-C23525909A92}" type="presParOf" srcId="{32644AB7-0E0A-B94A-B98D-F0F0F4715C96}" destId="{741764F2-BDC3-E945-9E51-C771E610A565}" srcOrd="2" destOrd="0" presId="urn:microsoft.com/office/officeart/2008/layout/HalfCircleOrganizationChart"/>
-    <dgm:cxn modelId="{19C467BD-A7EF-4246-8674-20C7867290AC}" type="presParOf" srcId="{A529193A-F674-2549-8451-0F8414528EEB}" destId="{E6D685A1-99A2-3141-BF3E-EB4C2D31A597}" srcOrd="4" destOrd="0" presId="urn:microsoft.com/office/officeart/2008/layout/HalfCircleOrganizationChart"/>
-    <dgm:cxn modelId="{F1E8A06E-05F7-774F-B464-0BC3CEB84D15}" type="presParOf" srcId="{A529193A-F674-2549-8451-0F8414528EEB}" destId="{8B52EBF0-23D6-D84B-AC17-BFCBA811798D}" srcOrd="5" destOrd="0" presId="urn:microsoft.com/office/officeart/2008/layout/HalfCircleOrganizationChart"/>
-    <dgm:cxn modelId="{401B2F8E-912B-E34A-A7E0-22CC91F9784C}" type="presParOf" srcId="{8B52EBF0-23D6-D84B-AC17-BFCBA811798D}" destId="{8E129DD5-1BD7-6A47-9AA8-3ABE4F15BB0C}" srcOrd="0" destOrd="0" presId="urn:microsoft.com/office/officeart/2008/layout/HalfCircleOrganizationChart"/>
-    <dgm:cxn modelId="{FA4B1A69-F251-6D46-8D60-8C868B166826}" type="presParOf" srcId="{8E129DD5-1BD7-6A47-9AA8-3ABE4F15BB0C}" destId="{E89DC864-C68B-5046-92BB-F1EF0DC3DB62}" srcOrd="0" destOrd="0" presId="urn:microsoft.com/office/officeart/2008/layout/HalfCircleOrganizationChart"/>
-    <dgm:cxn modelId="{CB2ABCE3-B94E-2043-B348-BB09B4FB97E9}" type="presParOf" srcId="{8E129DD5-1BD7-6A47-9AA8-3ABE4F15BB0C}" destId="{AC2FB422-BE71-EC40-A622-63DBD9D1C806}" srcOrd="1" destOrd="0" presId="urn:microsoft.com/office/officeart/2008/layout/HalfCircleOrganizationChart"/>
-    <dgm:cxn modelId="{20CA8C4B-4707-7840-AD07-2A23F04BADC6}" type="presParOf" srcId="{8E129DD5-1BD7-6A47-9AA8-3ABE4F15BB0C}" destId="{C017649B-DBE0-3B4A-94D2-924247358B20}" srcOrd="2" destOrd="0" presId="urn:microsoft.com/office/officeart/2008/layout/HalfCircleOrganizationChart"/>
-    <dgm:cxn modelId="{65F3F82E-FED4-4C4B-8059-D8664ACC6A6A}" type="presParOf" srcId="{8E129DD5-1BD7-6A47-9AA8-3ABE4F15BB0C}" destId="{171055CC-111B-ED40-8BCB-F9C467BE9264}" srcOrd="3" destOrd="0" presId="urn:microsoft.com/office/officeart/2008/layout/HalfCircleOrganizationChart"/>
-    <dgm:cxn modelId="{0195439E-B84C-C542-9C39-1B9966635C6B}" type="presParOf" srcId="{8B52EBF0-23D6-D84B-AC17-BFCBA811798D}" destId="{C5AF3419-F264-1C4A-A620-8E10550B0BFC}" srcOrd="1" destOrd="0" presId="urn:microsoft.com/office/officeart/2008/layout/HalfCircleOrganizationChart"/>
-    <dgm:cxn modelId="{A287E873-BBF7-8145-99D5-1D8F0B26D8CD}" type="presParOf" srcId="{C5AF3419-F264-1C4A-A620-8E10550B0BFC}" destId="{69826630-409B-C54B-8244-FCDE080F40DA}" srcOrd="0" destOrd="0" presId="urn:microsoft.com/office/officeart/2008/layout/HalfCircleOrganizationChart"/>
-    <dgm:cxn modelId="{69B5D8D0-62E6-1A4C-82B1-82A7878DF317}" type="presParOf" srcId="{C5AF3419-F264-1C4A-A620-8E10550B0BFC}" destId="{03AC13A8-96B4-8943-98F9-2B39C198BA92}" srcOrd="1" destOrd="0" presId="urn:microsoft.com/office/officeart/2008/layout/HalfCircleOrganizationChart"/>
-    <dgm:cxn modelId="{E1CABE78-C0DC-CF49-803B-ABC520C88783}" type="presParOf" srcId="{03AC13A8-96B4-8943-98F9-2B39C198BA92}" destId="{99AA772A-E1F8-C44C-85F0-44CB8562B8EE}" srcOrd="0" destOrd="0" presId="urn:microsoft.com/office/officeart/2008/layout/HalfCircleOrganizationChart"/>
-    <dgm:cxn modelId="{F8D4DB1D-1525-4B4D-9322-ECCE898D3A60}" type="presParOf" srcId="{99AA772A-E1F8-C44C-85F0-44CB8562B8EE}" destId="{6EA97A6A-85B6-F44C-9749-84C949BC1740}" srcOrd="0" destOrd="0" presId="urn:microsoft.com/office/officeart/2008/layout/HalfCircleOrganizationChart"/>
-    <dgm:cxn modelId="{4636B8B3-FE89-F449-8461-82138011AA8C}" type="presParOf" srcId="{99AA772A-E1F8-C44C-85F0-44CB8562B8EE}" destId="{52CC325E-5D2A-C442-B933-DCDA2D181C89}" srcOrd="1" destOrd="0" presId="urn:microsoft.com/office/officeart/2008/layout/HalfCircleOrganizationChart"/>
-    <dgm:cxn modelId="{496B2E7C-D4B8-9344-8788-AE743C9B8AF6}" type="presParOf" srcId="{99AA772A-E1F8-C44C-85F0-44CB8562B8EE}" destId="{F4E83716-C955-B04B-9CAA-C42C1234C156}" srcOrd="2" destOrd="0" presId="urn:microsoft.com/office/officeart/2008/layout/HalfCircleOrganizationChart"/>
-    <dgm:cxn modelId="{BAAF1AA0-0D5D-2F43-88A5-01DDE1D27EB6}" type="presParOf" srcId="{99AA772A-E1F8-C44C-85F0-44CB8562B8EE}" destId="{31D2C9EA-EA87-494F-B54C-8FFCB8D177FB}" srcOrd="3" destOrd="0" presId="urn:microsoft.com/office/officeart/2008/layout/HalfCircleOrganizationChart"/>
-    <dgm:cxn modelId="{A8C028F2-6721-C345-ABF4-DF7A31F8AE27}" type="presParOf" srcId="{03AC13A8-96B4-8943-98F9-2B39C198BA92}" destId="{5BA057EF-A879-5F49-9EA4-41DBA5AC3697}" srcOrd="1" destOrd="0" presId="urn:microsoft.com/office/officeart/2008/layout/HalfCircleOrganizationChart"/>
-    <dgm:cxn modelId="{45D61146-56BA-CA45-B7C0-9DF544F551A7}" type="presParOf" srcId="{5BA057EF-A879-5F49-9EA4-41DBA5AC3697}" destId="{9308DCEE-B1E2-6B47-85BB-7A09EADAD6D3}" srcOrd="0" destOrd="0" presId="urn:microsoft.com/office/officeart/2008/layout/HalfCircleOrganizationChart"/>
-    <dgm:cxn modelId="{4EDF56D4-BB16-AA4A-9801-8ED19490141B}" type="presParOf" srcId="{5BA057EF-A879-5F49-9EA4-41DBA5AC3697}" destId="{94C8179D-1AA6-D14E-BC02-3A1BF4B8EA8B}" srcOrd="1" destOrd="0" presId="urn:microsoft.com/office/officeart/2008/layout/HalfCircleOrganizationChart"/>
-    <dgm:cxn modelId="{15213592-8A3D-9645-BCBB-EBF75348FA49}" type="presParOf" srcId="{94C8179D-1AA6-D14E-BC02-3A1BF4B8EA8B}" destId="{92D3F791-8050-3241-A280-D74BA52BA12B}" srcOrd="0" destOrd="0" presId="urn:microsoft.com/office/officeart/2008/layout/HalfCircleOrganizationChart"/>
-    <dgm:cxn modelId="{10D609DC-DBC8-2042-B37A-2AE77E4C6EE1}" type="presParOf" srcId="{92D3F791-8050-3241-A280-D74BA52BA12B}" destId="{70918E19-7A5B-AF4F-838F-9F98327C8C16}" srcOrd="0" destOrd="0" presId="urn:microsoft.com/office/officeart/2008/layout/HalfCircleOrganizationChart"/>
-    <dgm:cxn modelId="{991F3F4E-8993-944B-A0ED-7FCA36671893}" type="presParOf" srcId="{92D3F791-8050-3241-A280-D74BA52BA12B}" destId="{49FF45F8-BE4D-1648-A3D2-6BD01BDE1BFD}" srcOrd="1" destOrd="0" presId="urn:microsoft.com/office/officeart/2008/layout/HalfCircleOrganizationChart"/>
-    <dgm:cxn modelId="{482D4BC9-C01E-BE4D-9294-D40C27F9E49F}" type="presParOf" srcId="{92D3F791-8050-3241-A280-D74BA52BA12B}" destId="{F9B509D3-61F1-5942-981D-716EF5308A04}" srcOrd="2" destOrd="0" presId="urn:microsoft.com/office/officeart/2008/layout/HalfCircleOrganizationChart"/>
-    <dgm:cxn modelId="{A38BE980-B6C9-9942-AA0B-32FF4ECF3A1B}" type="presParOf" srcId="{92D3F791-8050-3241-A280-D74BA52BA12B}" destId="{850FF68D-5FE5-FD47-A917-670D06E0FDBD}" srcOrd="3" destOrd="0" presId="urn:microsoft.com/office/officeart/2008/layout/HalfCircleOrganizationChart"/>
-    <dgm:cxn modelId="{ED08A5CA-6424-8042-8491-44B40B59FD11}" type="presParOf" srcId="{94C8179D-1AA6-D14E-BC02-3A1BF4B8EA8B}" destId="{DFE57E82-4156-9140-953D-88732F97F9F5}" srcOrd="1" destOrd="0" presId="urn:microsoft.com/office/officeart/2008/layout/HalfCircleOrganizationChart"/>
-    <dgm:cxn modelId="{6CEF41F2-4C95-E04A-884C-EA60A456CF31}" type="presParOf" srcId="{94C8179D-1AA6-D14E-BC02-3A1BF4B8EA8B}" destId="{4D4EB153-AB87-E74D-97BB-54E4CFB68AD1}" srcOrd="2" destOrd="0" presId="urn:microsoft.com/office/officeart/2008/layout/HalfCircleOrganizationChart"/>
-    <dgm:cxn modelId="{35E000DE-4AE3-B94D-B3E4-61AB385232C4}" type="presParOf" srcId="{5BA057EF-A879-5F49-9EA4-41DBA5AC3697}" destId="{82BCF3FF-6D5B-D843-AEBA-F55E1AE40D50}" srcOrd="2" destOrd="0" presId="urn:microsoft.com/office/officeart/2008/layout/HalfCircleOrganizationChart"/>
-    <dgm:cxn modelId="{8ECFFEE4-8A80-2E4E-903F-4ED440301A32}" type="presParOf" srcId="{5BA057EF-A879-5F49-9EA4-41DBA5AC3697}" destId="{3A0D55F9-3D69-6443-A0CA-F2DF75FB2E1C}" srcOrd="3" destOrd="0" presId="urn:microsoft.com/office/officeart/2008/layout/HalfCircleOrganizationChart"/>
-    <dgm:cxn modelId="{21D52C17-8164-8E4A-BD8A-D55ABF6C162F}" type="presParOf" srcId="{3A0D55F9-3D69-6443-A0CA-F2DF75FB2E1C}" destId="{CF9A7E5E-C1B8-6B40-9373-7EEA77E76499}" srcOrd="0" destOrd="0" presId="urn:microsoft.com/office/officeart/2008/layout/HalfCircleOrganizationChart"/>
-    <dgm:cxn modelId="{52306140-505A-E049-8C9B-E81894D52ADC}" type="presParOf" srcId="{CF9A7E5E-C1B8-6B40-9373-7EEA77E76499}" destId="{20790CEC-34AA-0948-B5C5-5AF358573135}" srcOrd="0" destOrd="0" presId="urn:microsoft.com/office/officeart/2008/layout/HalfCircleOrganizationChart"/>
-    <dgm:cxn modelId="{AC96103B-A12D-5E49-9EA8-AD7E62CF5A39}" type="presParOf" srcId="{CF9A7E5E-C1B8-6B40-9373-7EEA77E76499}" destId="{E71E9215-2CA8-9445-A42D-306633FE4661}" srcOrd="1" destOrd="0" presId="urn:microsoft.com/office/officeart/2008/layout/HalfCircleOrganizationChart"/>
-    <dgm:cxn modelId="{FB1AE4EE-98B3-9F4C-BBF8-0D24EE3C4F4A}" type="presParOf" srcId="{CF9A7E5E-C1B8-6B40-9373-7EEA77E76499}" destId="{A6AF273D-BFE0-C24C-97D9-B4F8F0CBF077}" srcOrd="2" destOrd="0" presId="urn:microsoft.com/office/officeart/2008/layout/HalfCircleOrganizationChart"/>
-    <dgm:cxn modelId="{B243341C-6510-6C4B-A106-8AB0CAED25B3}" type="presParOf" srcId="{CF9A7E5E-C1B8-6B40-9373-7EEA77E76499}" destId="{6A94FEE8-9729-FE4E-BA72-E01859D15419}" srcOrd="3" destOrd="0" presId="urn:microsoft.com/office/officeart/2008/layout/HalfCircleOrganizationChart"/>
-    <dgm:cxn modelId="{2A796311-F75C-BE42-B39C-BD9ADC290CAF}" type="presParOf" srcId="{3A0D55F9-3D69-6443-A0CA-F2DF75FB2E1C}" destId="{CD5617AC-FFD2-1A4F-95EC-AEB972A8F1F0}" srcOrd="1" destOrd="0" presId="urn:microsoft.com/office/officeart/2008/layout/HalfCircleOrganizationChart"/>
-    <dgm:cxn modelId="{B1738ECB-1A6C-EA4C-9E9A-BA5AB8630F0A}" type="presParOf" srcId="{3A0D55F9-3D69-6443-A0CA-F2DF75FB2E1C}" destId="{7F6B6E24-23AF-0A4F-9A3C-C7CF58BC9AD9}" srcOrd="2" destOrd="0" presId="urn:microsoft.com/office/officeart/2008/layout/HalfCircleOrganizationChart"/>
-    <dgm:cxn modelId="{8A618782-5F81-1642-822A-C871838709FA}" type="presParOf" srcId="{03AC13A8-96B4-8943-98F9-2B39C198BA92}" destId="{D416DB9A-71B6-ED4D-ACC6-23AC307E39CD}" srcOrd="2" destOrd="0" presId="urn:microsoft.com/office/officeart/2008/layout/HalfCircleOrganizationChart"/>
-    <dgm:cxn modelId="{9524C702-F784-FB45-99AB-58435C6F2D50}" type="presParOf" srcId="{8B52EBF0-23D6-D84B-AC17-BFCBA811798D}" destId="{73B0B893-470E-7948-BC00-FC078DDF2D68}" srcOrd="2" destOrd="0" presId="urn:microsoft.com/office/officeart/2008/layout/HalfCircleOrganizationChart"/>
-    <dgm:cxn modelId="{EAC8C74E-728D-1643-B0BF-E800A78E27F9}" type="presParOf" srcId="{A529193A-F674-2549-8451-0F8414528EEB}" destId="{1E2358F0-AFA0-5049-86AB-D07E3EA5EDBA}" srcOrd="6" destOrd="0" presId="urn:microsoft.com/office/officeart/2008/layout/HalfCircleOrganizationChart"/>
-    <dgm:cxn modelId="{F536B0A9-D2A9-C243-8093-3BFDC9F776A5}" type="presParOf" srcId="{A529193A-F674-2549-8451-0F8414528EEB}" destId="{7ACA0808-F365-784F-B180-16E7646D3171}" srcOrd="7" destOrd="0" presId="urn:microsoft.com/office/officeart/2008/layout/HalfCircleOrganizationChart"/>
-    <dgm:cxn modelId="{B9F5F6BC-861D-6641-B433-C3869ED77C96}" type="presParOf" srcId="{7ACA0808-F365-784F-B180-16E7646D3171}" destId="{FA8C411E-2EE2-D849-99D1-2CE64F8218DD}" srcOrd="0" destOrd="0" presId="urn:microsoft.com/office/officeart/2008/layout/HalfCircleOrganizationChart"/>
-    <dgm:cxn modelId="{49C32C81-CD7C-1B43-B83E-2BA595F7928D}" type="presParOf" srcId="{FA8C411E-2EE2-D849-99D1-2CE64F8218DD}" destId="{B6981D99-207A-714F-A5F5-FB312C603205}" srcOrd="0" destOrd="0" presId="urn:microsoft.com/office/officeart/2008/layout/HalfCircleOrganizationChart"/>
-    <dgm:cxn modelId="{597734A5-F389-5A4F-8FA5-4D24E7258E60}" type="presParOf" srcId="{FA8C411E-2EE2-D849-99D1-2CE64F8218DD}" destId="{5965D8DA-A488-3249-96EC-B82595A4C202}" srcOrd="1" destOrd="0" presId="urn:microsoft.com/office/officeart/2008/layout/HalfCircleOrganizationChart"/>
-    <dgm:cxn modelId="{68FB7794-A85F-CF46-9235-10ED026ABBBE}" type="presParOf" srcId="{FA8C411E-2EE2-D849-99D1-2CE64F8218DD}" destId="{63000027-9EA5-6249-BDBD-34FA56D61C4C}" srcOrd="2" destOrd="0" presId="urn:microsoft.com/office/officeart/2008/layout/HalfCircleOrganizationChart"/>
-    <dgm:cxn modelId="{A3940126-22B0-EF44-ACC8-DD588B0E8910}" type="presParOf" srcId="{FA8C411E-2EE2-D849-99D1-2CE64F8218DD}" destId="{87312C89-8E03-E44F-8ABC-177F9482468F}" srcOrd="3" destOrd="0" presId="urn:microsoft.com/office/officeart/2008/layout/HalfCircleOrganizationChart"/>
-    <dgm:cxn modelId="{48DC6A38-E00D-5C4E-813A-DD733F161570}" type="presParOf" srcId="{7ACA0808-F365-784F-B180-16E7646D3171}" destId="{6751D59E-FB37-B44D-8418-B14B9DDF830B}" srcOrd="1" destOrd="0" presId="urn:microsoft.com/office/officeart/2008/layout/HalfCircleOrganizationChart"/>
-    <dgm:cxn modelId="{76550475-73C4-DC47-9C9D-EEA2754C1001}" type="presParOf" srcId="{7ACA0808-F365-784F-B180-16E7646D3171}" destId="{C76EDAAC-B2C8-CE40-A7F4-31703CEC0DE4}" srcOrd="2" destOrd="0" presId="urn:microsoft.com/office/officeart/2008/layout/HalfCircleOrganizationChart"/>
-    <dgm:cxn modelId="{3A14FDF2-6DFE-6743-B139-1E873CF8ED53}" type="presParOf" srcId="{C91A4362-DA02-5D4B-A7F8-719E12EC1A9C}" destId="{80A2400D-0E1C-794E-844C-6CFFEFB6CFE8}" srcOrd="2" destOrd="0" presId="urn:microsoft.com/office/officeart/2008/layout/HalfCircleOrganizationChart"/>
-    <dgm:cxn modelId="{D6EA3DE5-0F3F-E74A-A3BB-7056AEFF62E0}" type="presParOf" srcId="{B10E34FD-B6A1-6C4E-ADE3-5C172F013CEE}" destId="{BDC26B79-967A-B546-84B0-BF3648FA2B71}" srcOrd="2" destOrd="0" presId="urn:microsoft.com/office/officeart/2008/layout/HalfCircleOrganizationChart"/>
-    <dgm:cxn modelId="{5FAB660C-91DB-A946-84EE-64544900646F}" type="presParOf" srcId="{B10E34FD-B6A1-6C4E-ADE3-5C172F013CEE}" destId="{2B2D40AC-B84F-284E-87C0-A6972F034659}" srcOrd="3" destOrd="0" presId="urn:microsoft.com/office/officeart/2008/layout/HalfCircleOrganizationChart"/>
-    <dgm:cxn modelId="{E39DA447-8B75-5A4A-8668-BA25A720A3F6}" type="presParOf" srcId="{2B2D40AC-B84F-284E-87C0-A6972F034659}" destId="{5A9FF3EA-1CA5-CF44-B86F-3BEAC086DC8D}" srcOrd="0" destOrd="0" presId="urn:microsoft.com/office/officeart/2008/layout/HalfCircleOrganizationChart"/>
-    <dgm:cxn modelId="{AF171E06-3569-D54B-8CBB-F80F6C5B91DC}" type="presParOf" srcId="{5A9FF3EA-1CA5-CF44-B86F-3BEAC086DC8D}" destId="{7EF6249D-9741-0043-831F-1EA74D1DF4B2}" srcOrd="0" destOrd="0" presId="urn:microsoft.com/office/officeart/2008/layout/HalfCircleOrganizationChart"/>
-    <dgm:cxn modelId="{D086172B-CD2D-CF4A-A919-00CC0BD8FCC4}" type="presParOf" srcId="{5A9FF3EA-1CA5-CF44-B86F-3BEAC086DC8D}" destId="{6704B878-1384-A741-8E71-F234274F4185}" srcOrd="1" destOrd="0" presId="urn:microsoft.com/office/officeart/2008/layout/HalfCircleOrganizationChart"/>
-    <dgm:cxn modelId="{034423E0-2ACB-A64A-B3D4-D14DA4EE6D11}" type="presParOf" srcId="{5A9FF3EA-1CA5-CF44-B86F-3BEAC086DC8D}" destId="{03594FC9-1646-2A41-9782-D3432BE44AE9}" srcOrd="2" destOrd="0" presId="urn:microsoft.com/office/officeart/2008/layout/HalfCircleOrganizationChart"/>
-    <dgm:cxn modelId="{8F9BC84D-3ECD-5144-ABB4-04B442206E1A}" type="presParOf" srcId="{5A9FF3EA-1CA5-CF44-B86F-3BEAC086DC8D}" destId="{153DF4B7-216F-4042-B88B-FCC92114A778}" srcOrd="3" destOrd="0" presId="urn:microsoft.com/office/officeart/2008/layout/HalfCircleOrganizationChart"/>
-    <dgm:cxn modelId="{46BEF5D2-F9AE-A74E-9B77-554FC08C5EB2}" type="presParOf" srcId="{2B2D40AC-B84F-284E-87C0-A6972F034659}" destId="{F028E9C4-ABBD-D549-98C7-0454FB740F0D}" srcOrd="1" destOrd="0" presId="urn:microsoft.com/office/officeart/2008/layout/HalfCircleOrganizationChart"/>
-    <dgm:cxn modelId="{DDB43A92-F832-5941-B554-2121E31213DB}" type="presParOf" srcId="{F028E9C4-ABBD-D549-98C7-0454FB740F0D}" destId="{3D3D613E-6BA4-B340-9A94-CDEE9EC84FCB}" srcOrd="0" destOrd="0" presId="urn:microsoft.com/office/officeart/2008/layout/HalfCircleOrganizationChart"/>
-    <dgm:cxn modelId="{D694B563-2CAF-3D47-AF04-5EC81D27DE7B}" type="presParOf" srcId="{F028E9C4-ABBD-D549-98C7-0454FB740F0D}" destId="{823BC66D-748E-344E-A2A5-B64B69C3F1C8}" srcOrd="1" destOrd="0" presId="urn:microsoft.com/office/officeart/2008/layout/HalfCircleOrganizationChart"/>
-    <dgm:cxn modelId="{7B22EC3C-DDD2-F645-9DB7-D0BDEEEDF74D}" type="presParOf" srcId="{823BC66D-748E-344E-A2A5-B64B69C3F1C8}" destId="{AE9CB5E8-AB2B-084D-8C0F-E4B23CF8F3ED}" srcOrd="0" destOrd="0" presId="urn:microsoft.com/office/officeart/2008/layout/HalfCircleOrganizationChart"/>
-    <dgm:cxn modelId="{3ACABE1F-0BB8-6F44-AA30-4AB17193E11A}" type="presParOf" srcId="{AE9CB5E8-AB2B-084D-8C0F-E4B23CF8F3ED}" destId="{BCB2D6D5-8259-BB40-8C8B-D8E0A1A1E0F4}" srcOrd="0" destOrd="0" presId="urn:microsoft.com/office/officeart/2008/layout/HalfCircleOrganizationChart"/>
-    <dgm:cxn modelId="{C1626A2E-5542-A848-8D53-973C9F19569C}" type="presParOf" srcId="{AE9CB5E8-AB2B-084D-8C0F-E4B23CF8F3ED}" destId="{6B83BF6C-1488-344C-9872-EF3861664597}" srcOrd="1" destOrd="0" presId="urn:microsoft.com/office/officeart/2008/layout/HalfCircleOrganizationChart"/>
-    <dgm:cxn modelId="{F294C43A-A996-A243-BA73-979C90FD181A}" type="presParOf" srcId="{AE9CB5E8-AB2B-084D-8C0F-E4B23CF8F3ED}" destId="{7CB57BA1-42C7-CE4A-83E4-DC20C69F4ABD}" srcOrd="2" destOrd="0" presId="urn:microsoft.com/office/officeart/2008/layout/HalfCircleOrganizationChart"/>
-    <dgm:cxn modelId="{7B343CD8-9617-BC46-B209-908856AA16BB}" type="presParOf" srcId="{AE9CB5E8-AB2B-084D-8C0F-E4B23CF8F3ED}" destId="{D38EB59C-75EB-7E45-BF67-DCBA89414684}" srcOrd="3" destOrd="0" presId="urn:microsoft.com/office/officeart/2008/layout/HalfCircleOrganizationChart"/>
-    <dgm:cxn modelId="{F86FD8AF-21F9-0444-BF58-3845AA63B05E}" type="presParOf" srcId="{823BC66D-748E-344E-A2A5-B64B69C3F1C8}" destId="{8E692DE7-4889-284C-854B-AD17B2BC13AD}" srcOrd="1" destOrd="0" presId="urn:microsoft.com/office/officeart/2008/layout/HalfCircleOrganizationChart"/>
-    <dgm:cxn modelId="{F871EC8F-DD66-604E-8AB9-2A5CDC52D287}" type="presParOf" srcId="{823BC66D-748E-344E-A2A5-B64B69C3F1C8}" destId="{671E69D0-EBCE-9D47-B1E5-313B3438FA8F}" srcOrd="2" destOrd="0" presId="urn:microsoft.com/office/officeart/2008/layout/HalfCircleOrganizationChart"/>
-    <dgm:cxn modelId="{D41F0077-4952-7545-A537-B0BA3007C701}" type="presParOf" srcId="{F028E9C4-ABBD-D549-98C7-0454FB740F0D}" destId="{5C74DA7C-814E-7446-9A8E-D63B0FBD15EE}" srcOrd="2" destOrd="0" presId="urn:microsoft.com/office/officeart/2008/layout/HalfCircleOrganizationChart"/>
-    <dgm:cxn modelId="{8111AA95-73DA-7740-AAC1-6A0EC3DEA0F4}" type="presParOf" srcId="{F028E9C4-ABBD-D549-98C7-0454FB740F0D}" destId="{3F15C033-C78F-9B4A-B28B-D6DA1E5DEBCC}" srcOrd="3" destOrd="0" presId="urn:microsoft.com/office/officeart/2008/layout/HalfCircleOrganizationChart"/>
-    <dgm:cxn modelId="{BB7F6090-BCF0-1749-9DD5-738E47059CD3}" type="presParOf" srcId="{3F15C033-C78F-9B4A-B28B-D6DA1E5DEBCC}" destId="{23C59F8C-BC68-F643-B718-17B9E4C97664}" srcOrd="0" destOrd="0" presId="urn:microsoft.com/office/officeart/2008/layout/HalfCircleOrganizationChart"/>
-    <dgm:cxn modelId="{5098DD36-FA43-C541-BD84-EBF4A78585A0}" type="presParOf" srcId="{23C59F8C-BC68-F643-B718-17B9E4C97664}" destId="{DAA1FDA5-07A4-0047-BADF-2F7671C73231}" srcOrd="0" destOrd="0" presId="urn:microsoft.com/office/officeart/2008/layout/HalfCircleOrganizationChart"/>
-    <dgm:cxn modelId="{5ABEA637-97DD-F247-8206-7D7D29734C21}" type="presParOf" srcId="{23C59F8C-BC68-F643-B718-17B9E4C97664}" destId="{E5A94835-A902-6E4F-9397-E2C3A62CF91F}" srcOrd="1" destOrd="0" presId="urn:microsoft.com/office/officeart/2008/layout/HalfCircleOrganizationChart"/>
-    <dgm:cxn modelId="{EF9340F9-78E9-DD44-B65F-652AC7FF19E8}" type="presParOf" srcId="{23C59F8C-BC68-F643-B718-17B9E4C97664}" destId="{A5413662-33FD-2A41-A9D0-1AE08B4825DF}" srcOrd="2" destOrd="0" presId="urn:microsoft.com/office/officeart/2008/layout/HalfCircleOrganizationChart"/>
-    <dgm:cxn modelId="{ACAF9C46-435A-9C4F-86B3-4104D5471BB3}" type="presParOf" srcId="{23C59F8C-BC68-F643-B718-17B9E4C97664}" destId="{2EED50B1-AFDF-3F45-B328-DA93F4BAACD9}" srcOrd="3" destOrd="0" presId="urn:microsoft.com/office/officeart/2008/layout/HalfCircleOrganizationChart"/>
-    <dgm:cxn modelId="{8AFDBC8E-2763-9648-A72E-FB76D70831BE}" type="presParOf" srcId="{3F15C033-C78F-9B4A-B28B-D6DA1E5DEBCC}" destId="{368830A8-B794-EE4F-8FC7-2A001B30FDB1}" srcOrd="1" destOrd="0" presId="urn:microsoft.com/office/officeart/2008/layout/HalfCircleOrganizationChart"/>
-    <dgm:cxn modelId="{A0EE89C4-209C-2F4D-A395-4A2266938D04}" type="presParOf" srcId="{3F15C033-C78F-9B4A-B28B-D6DA1E5DEBCC}" destId="{2840B6B7-58FF-874C-A633-EC1E3C57A60D}" srcOrd="2" destOrd="0" presId="urn:microsoft.com/office/officeart/2008/layout/HalfCircleOrganizationChart"/>
-    <dgm:cxn modelId="{7140B6D7-E7FD-D449-AC35-D46C81BC93A4}" type="presParOf" srcId="{2B2D40AC-B84F-284E-87C0-A6972F034659}" destId="{94392224-6409-5F40-9BF5-68B513F578EC}" srcOrd="2" destOrd="0" presId="urn:microsoft.com/office/officeart/2008/layout/HalfCircleOrganizationChart"/>
-    <dgm:cxn modelId="{B7190836-2C8D-564B-8E41-6051F321002E}" type="presParOf" srcId="{B10E34FD-B6A1-6C4E-ADE3-5C172F013CEE}" destId="{4B0146F0-6838-C84D-968C-60D22BB4EADD}" srcOrd="4" destOrd="0" presId="urn:microsoft.com/office/officeart/2008/layout/HalfCircleOrganizationChart"/>
-    <dgm:cxn modelId="{54E745E8-49B3-7547-86E7-BA93A8A37E61}" type="presParOf" srcId="{B10E34FD-B6A1-6C4E-ADE3-5C172F013CEE}" destId="{5EED637B-B15B-ED4A-934B-446237F625C3}" srcOrd="5" destOrd="0" presId="urn:microsoft.com/office/officeart/2008/layout/HalfCircleOrganizationChart"/>
-    <dgm:cxn modelId="{6CFF1E3A-76D6-894C-8DC9-EDD4D45E5808}" type="presParOf" srcId="{5EED637B-B15B-ED4A-934B-446237F625C3}" destId="{B45B7BAF-63D7-3D44-9516-6CBED342148D}" srcOrd="0" destOrd="0" presId="urn:microsoft.com/office/officeart/2008/layout/HalfCircleOrganizationChart"/>
-    <dgm:cxn modelId="{1377EC16-7A8D-E145-B034-F953F29CB720}" type="presParOf" srcId="{B45B7BAF-63D7-3D44-9516-6CBED342148D}" destId="{8C099D3A-445C-114F-968C-39FFDFF3E6B1}" srcOrd="0" destOrd="0" presId="urn:microsoft.com/office/officeart/2008/layout/HalfCircleOrganizationChart"/>
-    <dgm:cxn modelId="{5936C035-9C14-D146-A65B-36EC96965088}" type="presParOf" srcId="{B45B7BAF-63D7-3D44-9516-6CBED342148D}" destId="{E75CEBC8-8EBD-D14F-AD8D-0C195E8F7463}" srcOrd="1" destOrd="0" presId="urn:microsoft.com/office/officeart/2008/layout/HalfCircleOrganizationChart"/>
-    <dgm:cxn modelId="{19BED003-2796-6346-9D38-577D7837A7EB}" type="presParOf" srcId="{B45B7BAF-63D7-3D44-9516-6CBED342148D}" destId="{DF477509-02C4-5A4A-B0C0-4FFEBE87D5E1}" srcOrd="2" destOrd="0" presId="urn:microsoft.com/office/officeart/2008/layout/HalfCircleOrganizationChart"/>
-    <dgm:cxn modelId="{665AE8A6-6607-C74E-90F9-305BB5D5FCAA}" type="presParOf" srcId="{B45B7BAF-63D7-3D44-9516-6CBED342148D}" destId="{AF6C20BC-9AB9-C14E-894D-B2CA8D9A3B5D}" srcOrd="3" destOrd="0" presId="urn:microsoft.com/office/officeart/2008/layout/HalfCircleOrganizationChart"/>
-    <dgm:cxn modelId="{59D28F5D-4D52-BF42-9431-52F06EC76CDA}" type="presParOf" srcId="{5EED637B-B15B-ED4A-934B-446237F625C3}" destId="{3A3E2709-3277-6844-8D99-5BCE56B76E4A}" srcOrd="1" destOrd="0" presId="urn:microsoft.com/office/officeart/2008/layout/HalfCircleOrganizationChart"/>
-    <dgm:cxn modelId="{D9520540-30B4-584B-8C36-4094E06A85AA}" type="presParOf" srcId="{3A3E2709-3277-6844-8D99-5BCE56B76E4A}" destId="{482255C9-F27F-8F48-B6D7-4C0909300301}" srcOrd="0" destOrd="0" presId="urn:microsoft.com/office/officeart/2008/layout/HalfCircleOrganizationChart"/>
-    <dgm:cxn modelId="{8488C65A-71D8-394B-A8DA-FC7446165917}" type="presParOf" srcId="{3A3E2709-3277-6844-8D99-5BCE56B76E4A}" destId="{F7E6A382-6926-A647-8C2B-F14A6F728407}" srcOrd="1" destOrd="0" presId="urn:microsoft.com/office/officeart/2008/layout/HalfCircleOrganizationChart"/>
-    <dgm:cxn modelId="{D133C400-E0D1-D94D-9FD0-7CCE0AF89002}" type="presParOf" srcId="{F7E6A382-6926-A647-8C2B-F14A6F728407}" destId="{A095759B-92B4-B54C-8C8B-FCEA1049AF34}" srcOrd="0" destOrd="0" presId="urn:microsoft.com/office/officeart/2008/layout/HalfCircleOrganizationChart"/>
-    <dgm:cxn modelId="{DA37FED6-2299-614F-9338-9A25AD6ED831}" type="presParOf" srcId="{A095759B-92B4-B54C-8C8B-FCEA1049AF34}" destId="{22138EF1-14C8-1B46-8F23-62DD8ED09734}" srcOrd="0" destOrd="0" presId="urn:microsoft.com/office/officeart/2008/layout/HalfCircleOrganizationChart"/>
-    <dgm:cxn modelId="{8DBABA65-7072-4D49-B502-C228E406B787}" type="presParOf" srcId="{A095759B-92B4-B54C-8C8B-FCEA1049AF34}" destId="{D6ECF840-BB99-8445-BE0E-0F9E25B58E17}" srcOrd="1" destOrd="0" presId="urn:microsoft.com/office/officeart/2008/layout/HalfCircleOrganizationChart"/>
-    <dgm:cxn modelId="{D022C8BC-55B8-A447-9DBE-9CDC5EF2D61A}" type="presParOf" srcId="{A095759B-92B4-B54C-8C8B-FCEA1049AF34}" destId="{13B1D97C-EC8E-3F47-A8DC-F56A3CD8D281}" srcOrd="2" destOrd="0" presId="urn:microsoft.com/office/officeart/2008/layout/HalfCircleOrganizationChart"/>
-    <dgm:cxn modelId="{0E9BB798-31AA-294D-A061-98DED0EBFD3B}" type="presParOf" srcId="{A095759B-92B4-B54C-8C8B-FCEA1049AF34}" destId="{F6E1B0C4-AC31-E844-A996-DDD72B64B408}" srcOrd="3" destOrd="0" presId="urn:microsoft.com/office/officeart/2008/layout/HalfCircleOrganizationChart"/>
-    <dgm:cxn modelId="{901804A2-BFB8-DC45-A0A3-79E944726FBA}" type="presParOf" srcId="{F7E6A382-6926-A647-8C2B-F14A6F728407}" destId="{A8AF48CE-7EB7-974E-91D8-DCAA9245E115}" srcOrd="1" destOrd="0" presId="urn:microsoft.com/office/officeart/2008/layout/HalfCircleOrganizationChart"/>
-    <dgm:cxn modelId="{23E0641A-D929-9749-AFD0-60AE03B18B7E}" type="presParOf" srcId="{F7E6A382-6926-A647-8C2B-F14A6F728407}" destId="{1F9D9A3B-3C70-4246-8E16-7916A68CCD6E}" srcOrd="2" destOrd="0" presId="urn:microsoft.com/office/officeart/2008/layout/HalfCircleOrganizationChart"/>
-    <dgm:cxn modelId="{29A85E3F-B038-9945-B208-730496796CFE}" type="presParOf" srcId="{3A3E2709-3277-6844-8D99-5BCE56B76E4A}" destId="{012877BE-4FCC-C640-B63E-1E07FCA8B0C0}" srcOrd="2" destOrd="0" presId="urn:microsoft.com/office/officeart/2008/layout/HalfCircleOrganizationChart"/>
-    <dgm:cxn modelId="{9E984774-D95E-A34A-9CCD-60512F762A4F}" type="presParOf" srcId="{3A3E2709-3277-6844-8D99-5BCE56B76E4A}" destId="{130A4D6F-65BD-574D-9A89-33FFF931DDC1}" srcOrd="3" destOrd="0" presId="urn:microsoft.com/office/officeart/2008/layout/HalfCircleOrganizationChart"/>
-    <dgm:cxn modelId="{95B3A774-37F8-ED44-960B-1033220A4E56}" type="presParOf" srcId="{130A4D6F-65BD-574D-9A89-33FFF931DDC1}" destId="{E5EF575A-9DC2-2E4C-8CB4-CDDE0F0B57F3}" srcOrd="0" destOrd="0" presId="urn:microsoft.com/office/officeart/2008/layout/HalfCircleOrganizationChart"/>
-    <dgm:cxn modelId="{FBB17A70-9D06-9F48-A711-AA7A3069E185}" type="presParOf" srcId="{E5EF575A-9DC2-2E4C-8CB4-CDDE0F0B57F3}" destId="{AD26F620-8090-1645-9530-166F68ACB9DC}" srcOrd="0" destOrd="0" presId="urn:microsoft.com/office/officeart/2008/layout/HalfCircleOrganizationChart"/>
-    <dgm:cxn modelId="{B279F6C7-C4EA-9E43-ACBD-282B3E219062}" type="presParOf" srcId="{E5EF575A-9DC2-2E4C-8CB4-CDDE0F0B57F3}" destId="{37314797-E4AA-514F-A81D-D1AB8013A74B}" srcOrd="1" destOrd="0" presId="urn:microsoft.com/office/officeart/2008/layout/HalfCircleOrganizationChart"/>
-    <dgm:cxn modelId="{A7285991-22C0-8D43-B58B-03D489063A80}" type="presParOf" srcId="{E5EF575A-9DC2-2E4C-8CB4-CDDE0F0B57F3}" destId="{FED08F79-614F-A548-ACEF-61E41E4D5372}" srcOrd="2" destOrd="0" presId="urn:microsoft.com/office/officeart/2008/layout/HalfCircleOrganizationChart"/>
-    <dgm:cxn modelId="{E00604EC-5C2D-2346-ACCA-7CE362C43C78}" type="presParOf" srcId="{E5EF575A-9DC2-2E4C-8CB4-CDDE0F0B57F3}" destId="{4A58FC97-C158-AF48-871A-72D36C53533A}" srcOrd="3" destOrd="0" presId="urn:microsoft.com/office/officeart/2008/layout/HalfCircleOrganizationChart"/>
-    <dgm:cxn modelId="{7E50F787-3F70-4947-831D-93504A613023}" type="presParOf" srcId="{130A4D6F-65BD-574D-9A89-33FFF931DDC1}" destId="{03B3921A-4CBA-994E-B322-A04FB894E48E}" srcOrd="1" destOrd="0" presId="urn:microsoft.com/office/officeart/2008/layout/HalfCircleOrganizationChart"/>
-    <dgm:cxn modelId="{2808DBAA-D3C9-9D46-8CD3-8DFA0EEAA5A2}" type="presParOf" srcId="{130A4D6F-65BD-574D-9A89-33FFF931DDC1}" destId="{DAE661DD-0BF7-AD47-B1E6-D552AE106F04}" srcOrd="2" destOrd="0" presId="urn:microsoft.com/office/officeart/2008/layout/HalfCircleOrganizationChart"/>
-    <dgm:cxn modelId="{165AFB76-CE53-BC4A-BC0E-1B74532B2D62}" type="presParOf" srcId="{5EED637B-B15B-ED4A-934B-446237F625C3}" destId="{A2F5D454-D800-2046-86E7-04717F3E9314}" srcOrd="2" destOrd="0" presId="urn:microsoft.com/office/officeart/2008/layout/HalfCircleOrganizationChart"/>
-    <dgm:cxn modelId="{50EEE7D2-5F79-D348-A2F8-DD64721E1D86}" type="presParOf" srcId="{B10E34FD-B6A1-6C4E-ADE3-5C172F013CEE}" destId="{D362948E-4547-6D41-B7C7-AA2F085C5816}" srcOrd="6" destOrd="0" presId="urn:microsoft.com/office/officeart/2008/layout/HalfCircleOrganizationChart"/>
-    <dgm:cxn modelId="{63CEBDDD-82AE-6C4E-A70F-CF25B1795255}" type="presParOf" srcId="{B10E34FD-B6A1-6C4E-ADE3-5C172F013CEE}" destId="{3FBD4B9A-F4ED-834E-A056-811C84659BFB}" srcOrd="7" destOrd="0" presId="urn:microsoft.com/office/officeart/2008/layout/HalfCircleOrganizationChart"/>
-    <dgm:cxn modelId="{652D69FA-A376-7649-B467-A10B42AE268C}" type="presParOf" srcId="{3FBD4B9A-F4ED-834E-A056-811C84659BFB}" destId="{9161A1C0-344C-8848-A5BD-05D37DEE6EE9}" srcOrd="0" destOrd="0" presId="urn:microsoft.com/office/officeart/2008/layout/HalfCircleOrganizationChart"/>
-    <dgm:cxn modelId="{5085A169-5AC4-2A49-8D64-02744991C278}" type="presParOf" srcId="{9161A1C0-344C-8848-A5BD-05D37DEE6EE9}" destId="{9583E96D-28C8-A34D-B3BF-346D192325C7}" srcOrd="0" destOrd="0" presId="urn:microsoft.com/office/officeart/2008/layout/HalfCircleOrganizationChart"/>
-    <dgm:cxn modelId="{FFC6AB68-4ADB-184B-9FE5-B3F98082056B}" type="presParOf" srcId="{9161A1C0-344C-8848-A5BD-05D37DEE6EE9}" destId="{1C9C1898-0C66-344C-B5C5-3288A173CBAC}" srcOrd="1" destOrd="0" presId="urn:microsoft.com/office/officeart/2008/layout/HalfCircleOrganizationChart"/>
-    <dgm:cxn modelId="{A5C76B78-AA14-3443-B6D5-86894D74948C}" type="presParOf" srcId="{9161A1C0-344C-8848-A5BD-05D37DEE6EE9}" destId="{696B6FFC-D078-D049-95CA-C9D34F183E40}" srcOrd="2" destOrd="0" presId="urn:microsoft.com/office/officeart/2008/layout/HalfCircleOrganizationChart"/>
-    <dgm:cxn modelId="{31A6649D-A55E-7344-86BE-B540E2BB1CBB}" type="presParOf" srcId="{9161A1C0-344C-8848-A5BD-05D37DEE6EE9}" destId="{5A1E05DF-4A04-C54C-AD78-9E2CF9CD5E2A}" srcOrd="3" destOrd="0" presId="urn:microsoft.com/office/officeart/2008/layout/HalfCircleOrganizationChart"/>
-    <dgm:cxn modelId="{AEBEAC80-157B-F049-878D-2B2D00F5273F}" type="presParOf" srcId="{3FBD4B9A-F4ED-834E-A056-811C84659BFB}" destId="{2DE561EA-365A-4642-A89C-CE3C7FAA0D6F}" srcOrd="1" destOrd="0" presId="urn:microsoft.com/office/officeart/2008/layout/HalfCircleOrganizationChart"/>
-    <dgm:cxn modelId="{D79C39F6-DE0D-4C4B-BE66-E5F16B58C075}" type="presParOf" srcId="{2DE561EA-365A-4642-A89C-CE3C7FAA0D6F}" destId="{66137E5D-1129-9843-94D6-9D8B7C33B1BC}" srcOrd="0" destOrd="0" presId="urn:microsoft.com/office/officeart/2008/layout/HalfCircleOrganizationChart"/>
-    <dgm:cxn modelId="{091DD004-C900-3948-86C4-8E2CED284096}" type="presParOf" srcId="{2DE561EA-365A-4642-A89C-CE3C7FAA0D6F}" destId="{EE856753-0E2B-4A45-A26F-8D9AA5F92EF4}" srcOrd="1" destOrd="0" presId="urn:microsoft.com/office/officeart/2008/layout/HalfCircleOrganizationChart"/>
-    <dgm:cxn modelId="{0C914DE6-5983-CE4F-A083-6A5B0814A0B2}" type="presParOf" srcId="{EE856753-0E2B-4A45-A26F-8D9AA5F92EF4}" destId="{29972B90-8550-6942-82AD-F6177C61E468}" srcOrd="0" destOrd="0" presId="urn:microsoft.com/office/officeart/2008/layout/HalfCircleOrganizationChart"/>
-    <dgm:cxn modelId="{CC98F0E1-4080-9A48-9367-5EB153A5F3FE}" type="presParOf" srcId="{29972B90-8550-6942-82AD-F6177C61E468}" destId="{70B6B824-69CA-1943-BB4B-EDD307547F2D}" srcOrd="0" destOrd="0" presId="urn:microsoft.com/office/officeart/2008/layout/HalfCircleOrganizationChart"/>
-    <dgm:cxn modelId="{17F8BCC2-D2D0-5B47-ADAD-2839002D8873}" type="presParOf" srcId="{29972B90-8550-6942-82AD-F6177C61E468}" destId="{0D2283CF-204C-9545-A8FF-34A59C9B8244}" srcOrd="1" destOrd="0" presId="urn:microsoft.com/office/officeart/2008/layout/HalfCircleOrganizationChart"/>
-    <dgm:cxn modelId="{BE2E1AC9-AE2F-F349-AB2B-DBB7CDDC40C8}" type="presParOf" srcId="{29972B90-8550-6942-82AD-F6177C61E468}" destId="{3A41AB22-0074-5343-A03C-C51AE5BE38AA}" srcOrd="2" destOrd="0" presId="urn:microsoft.com/office/officeart/2008/layout/HalfCircleOrganizationChart"/>
-    <dgm:cxn modelId="{43E9FD54-98DD-5F46-81B3-CD23F869CF10}" type="presParOf" srcId="{29972B90-8550-6942-82AD-F6177C61E468}" destId="{A9FE5DAC-F679-4B40-885E-DE07B433434F}" srcOrd="3" destOrd="0" presId="urn:microsoft.com/office/officeart/2008/layout/HalfCircleOrganizationChart"/>
-    <dgm:cxn modelId="{4E56B0B0-118B-294C-9F02-DC1400F245C9}" type="presParOf" srcId="{EE856753-0E2B-4A45-A26F-8D9AA5F92EF4}" destId="{D368807D-2F61-CC4F-A668-29ABC78A719A}" srcOrd="1" destOrd="0" presId="urn:microsoft.com/office/officeart/2008/layout/HalfCircleOrganizationChart"/>
-    <dgm:cxn modelId="{BD0D1B9C-0D33-DD44-8DB7-1745BD93BDAA}" type="presParOf" srcId="{D368807D-2F61-CC4F-A668-29ABC78A719A}" destId="{41732E8E-7BCB-FE4C-A568-0873FAFD1792}" srcOrd="0" destOrd="0" presId="urn:microsoft.com/office/officeart/2008/layout/HalfCircleOrganizationChart"/>
-    <dgm:cxn modelId="{08C8D384-4ADA-0649-87F5-C5B6578671FB}" type="presParOf" srcId="{D368807D-2F61-CC4F-A668-29ABC78A719A}" destId="{DC6714E1-989C-8740-BE1B-192B2EF73DFE}" srcOrd="1" destOrd="0" presId="urn:microsoft.com/office/officeart/2008/layout/HalfCircleOrganizationChart"/>
-    <dgm:cxn modelId="{9C764EF5-13AA-DA41-8FA7-83A1F42974C8}" type="presParOf" srcId="{DC6714E1-989C-8740-BE1B-192B2EF73DFE}" destId="{4FA4A534-EA47-3E4B-AF29-CF7A74075F11}" srcOrd="0" destOrd="0" presId="urn:microsoft.com/office/officeart/2008/layout/HalfCircleOrganizationChart"/>
-    <dgm:cxn modelId="{2CBEF868-D310-1B42-A080-A437AD32F748}" type="presParOf" srcId="{4FA4A534-EA47-3E4B-AF29-CF7A74075F11}" destId="{66616781-1146-D546-9D7D-C1381D151983}" srcOrd="0" destOrd="0" presId="urn:microsoft.com/office/officeart/2008/layout/HalfCircleOrganizationChart"/>
-    <dgm:cxn modelId="{D3C1D035-304E-CA44-AB1B-A935D78EA232}" type="presParOf" srcId="{4FA4A534-EA47-3E4B-AF29-CF7A74075F11}" destId="{35AFC353-3E25-5244-AFFA-9A2722C3FD48}" srcOrd="1" destOrd="0" presId="urn:microsoft.com/office/officeart/2008/layout/HalfCircleOrganizationChart"/>
-    <dgm:cxn modelId="{8CA87B71-E8D5-F44B-B595-EFBD9F2964A3}" type="presParOf" srcId="{4FA4A534-EA47-3E4B-AF29-CF7A74075F11}" destId="{4E800E58-11BA-2E4B-9B4E-547A4E6550CB}" srcOrd="2" destOrd="0" presId="urn:microsoft.com/office/officeart/2008/layout/HalfCircleOrganizationChart"/>
-    <dgm:cxn modelId="{4330FD4E-1A45-DA4B-B978-948788ABFD2D}" type="presParOf" srcId="{4FA4A534-EA47-3E4B-AF29-CF7A74075F11}" destId="{CAC1EF25-80D0-B141-83C3-23E727114786}" srcOrd="3" destOrd="0" presId="urn:microsoft.com/office/officeart/2008/layout/HalfCircleOrganizationChart"/>
-    <dgm:cxn modelId="{AD30FF2A-C3E4-6648-BB55-BB2E38E9A415}" type="presParOf" srcId="{DC6714E1-989C-8740-BE1B-192B2EF73DFE}" destId="{319B8149-57CA-3846-A4C7-86A55AD93388}" srcOrd="1" destOrd="0" presId="urn:microsoft.com/office/officeart/2008/layout/HalfCircleOrganizationChart"/>
-    <dgm:cxn modelId="{F8D93487-17A1-F74B-BCCA-E38D38B29AC0}" type="presParOf" srcId="{DC6714E1-989C-8740-BE1B-192B2EF73DFE}" destId="{5556A4B8-2EB3-E145-A689-0FCF98D07EF8}" srcOrd="2" destOrd="0" presId="urn:microsoft.com/office/officeart/2008/layout/HalfCircleOrganizationChart"/>
-    <dgm:cxn modelId="{53E7D713-2E36-1D4C-B30A-B6C41BC59FE0}" type="presParOf" srcId="{D368807D-2F61-CC4F-A668-29ABC78A719A}" destId="{CD97DD57-0552-7C4E-A999-63EF030B6EA8}" srcOrd="2" destOrd="0" presId="urn:microsoft.com/office/officeart/2008/layout/HalfCircleOrganizationChart"/>
-    <dgm:cxn modelId="{AC820AB0-5621-1241-AADF-9C089DF32B6F}" type="presParOf" srcId="{D368807D-2F61-CC4F-A668-29ABC78A719A}" destId="{8F24F156-B7BE-FC49-B09B-C6DDCB6617EE}" srcOrd="3" destOrd="0" presId="urn:microsoft.com/office/officeart/2008/layout/HalfCircleOrganizationChart"/>
-    <dgm:cxn modelId="{91C80464-BFE2-E646-8FA9-1F2E15A07B92}" type="presParOf" srcId="{8F24F156-B7BE-FC49-B09B-C6DDCB6617EE}" destId="{7F5B2555-6A2B-0746-BB7B-C3D4C3C12E0A}" srcOrd="0" destOrd="0" presId="urn:microsoft.com/office/officeart/2008/layout/HalfCircleOrganizationChart"/>
-    <dgm:cxn modelId="{2E1EC0A7-3C2D-2D4B-A5C9-FBEB52641C0D}" type="presParOf" srcId="{7F5B2555-6A2B-0746-BB7B-C3D4C3C12E0A}" destId="{19D3E515-9B4B-EC47-AC5B-F4985CFF961D}" srcOrd="0" destOrd="0" presId="urn:microsoft.com/office/officeart/2008/layout/HalfCircleOrganizationChart"/>
-    <dgm:cxn modelId="{E9C1ADDD-B945-8848-A3E5-943469571EE5}" type="presParOf" srcId="{7F5B2555-6A2B-0746-BB7B-C3D4C3C12E0A}" destId="{33556D38-01AD-2345-8E51-172B1A268152}" srcOrd="1" destOrd="0" presId="urn:microsoft.com/office/officeart/2008/layout/HalfCircleOrganizationChart"/>
-    <dgm:cxn modelId="{327E940F-E01F-0F4B-9E06-B5E652FFDCFE}" type="presParOf" srcId="{7F5B2555-6A2B-0746-BB7B-C3D4C3C12E0A}" destId="{04548F56-DCE7-7B45-BFB8-230512B9850E}" srcOrd="2" destOrd="0" presId="urn:microsoft.com/office/officeart/2008/layout/HalfCircleOrganizationChart"/>
-    <dgm:cxn modelId="{F65DF4D7-A2A2-F749-8542-C7DB365EC127}" type="presParOf" srcId="{7F5B2555-6A2B-0746-BB7B-C3D4C3C12E0A}" destId="{C337D16B-3491-5A40-85BA-4E46A5DEA40F}" srcOrd="3" destOrd="0" presId="urn:microsoft.com/office/officeart/2008/layout/HalfCircleOrganizationChart"/>
-    <dgm:cxn modelId="{3C878B21-7B71-4D44-B5C9-9D305259E3A9}" type="presParOf" srcId="{8F24F156-B7BE-FC49-B09B-C6DDCB6617EE}" destId="{9D3EABFB-6F63-954C-8C55-5773E312517B}" srcOrd="1" destOrd="0" presId="urn:microsoft.com/office/officeart/2008/layout/HalfCircleOrganizationChart"/>
-    <dgm:cxn modelId="{AB9445EC-65B0-B748-B510-FCBF0350BEF6}" type="presParOf" srcId="{8F24F156-B7BE-FC49-B09B-C6DDCB6617EE}" destId="{70619EC0-4E02-0042-83B3-5DD5C90723E6}" srcOrd="2" destOrd="0" presId="urn:microsoft.com/office/officeart/2008/layout/HalfCircleOrganizationChart"/>
-    <dgm:cxn modelId="{A8B4C9F9-5179-7248-AA16-B25DD2E69A56}" type="presParOf" srcId="{D368807D-2F61-CC4F-A668-29ABC78A719A}" destId="{AF36A55C-D082-DF4B-9B96-7D50B94573AE}" srcOrd="4" destOrd="0" presId="urn:microsoft.com/office/officeart/2008/layout/HalfCircleOrganizationChart"/>
-    <dgm:cxn modelId="{B9E7C42A-4D70-774C-A4CC-C346E1F23DC8}" type="presParOf" srcId="{D368807D-2F61-CC4F-A668-29ABC78A719A}" destId="{B14BB4FC-D495-7C49-A4E6-6E5ED1A2EB17}" srcOrd="5" destOrd="0" presId="urn:microsoft.com/office/officeart/2008/layout/HalfCircleOrganizationChart"/>
-    <dgm:cxn modelId="{7987ABF5-4451-C04D-A99A-85B9F711AF7E}" type="presParOf" srcId="{B14BB4FC-D495-7C49-A4E6-6E5ED1A2EB17}" destId="{987FB742-7076-5044-A0E6-0B850DC6B66B}" srcOrd="0" destOrd="0" presId="urn:microsoft.com/office/officeart/2008/layout/HalfCircleOrganizationChart"/>
-    <dgm:cxn modelId="{CE2E8EC9-7978-B348-AB92-68B71126F20D}" type="presParOf" srcId="{987FB742-7076-5044-A0E6-0B850DC6B66B}" destId="{83BF4320-A682-3B46-95E3-C337E1BD7099}" srcOrd="0" destOrd="0" presId="urn:microsoft.com/office/officeart/2008/layout/HalfCircleOrganizationChart"/>
-    <dgm:cxn modelId="{4C2A1CE7-74AA-D04D-8CEA-5ABC8C6FB035}" type="presParOf" srcId="{987FB742-7076-5044-A0E6-0B850DC6B66B}" destId="{348A0812-0CD6-F54A-A85F-02F310087BE7}" srcOrd="1" destOrd="0" presId="urn:microsoft.com/office/officeart/2008/layout/HalfCircleOrganizationChart"/>
-    <dgm:cxn modelId="{3F037D7E-B751-CA40-B80C-31AF2706035A}" type="presParOf" srcId="{987FB742-7076-5044-A0E6-0B850DC6B66B}" destId="{B666DCBF-54A7-A84C-B435-FCD09F12D49F}" srcOrd="2" destOrd="0" presId="urn:microsoft.com/office/officeart/2008/layout/HalfCircleOrganizationChart"/>
-    <dgm:cxn modelId="{CFA49B06-6AAB-3A44-8635-6501DFA106E1}" type="presParOf" srcId="{987FB742-7076-5044-A0E6-0B850DC6B66B}" destId="{AC4C85C4-4109-D74D-B07B-7555986BF595}" srcOrd="3" destOrd="0" presId="urn:microsoft.com/office/officeart/2008/layout/HalfCircleOrganizationChart"/>
-    <dgm:cxn modelId="{9D72D751-C49B-0640-B406-21DA763161BC}" type="presParOf" srcId="{B14BB4FC-D495-7C49-A4E6-6E5ED1A2EB17}" destId="{0D4B78A1-9502-1541-A80D-2905972C9999}" srcOrd="1" destOrd="0" presId="urn:microsoft.com/office/officeart/2008/layout/HalfCircleOrganizationChart"/>
-    <dgm:cxn modelId="{174E359F-5A87-5246-ABF4-DBAB88A42576}" type="presParOf" srcId="{B14BB4FC-D495-7C49-A4E6-6E5ED1A2EB17}" destId="{73BC909B-A57E-A44C-9B7C-36B5135F35EE}" srcOrd="2" destOrd="0" presId="urn:microsoft.com/office/officeart/2008/layout/HalfCircleOrganizationChart"/>
-    <dgm:cxn modelId="{07AD815E-E1F1-EC4F-A672-A79002F523C9}" type="presParOf" srcId="{EE856753-0E2B-4A45-A26F-8D9AA5F92EF4}" destId="{F529B2B5-4B2A-7045-8AA7-6C26C28EA3E7}" srcOrd="2" destOrd="0" presId="urn:microsoft.com/office/officeart/2008/layout/HalfCircleOrganizationChart"/>
-    <dgm:cxn modelId="{5FDB44B6-54DA-CF46-9BAF-325B86FA3610}" type="presParOf" srcId="{2DE561EA-365A-4642-A89C-CE3C7FAA0D6F}" destId="{8FE0524B-5118-6746-A8B4-E2719D51C21F}" srcOrd="2" destOrd="0" presId="urn:microsoft.com/office/officeart/2008/layout/HalfCircleOrganizationChart"/>
-    <dgm:cxn modelId="{2573F783-3780-FD47-A3DE-E418E89157E0}" type="presParOf" srcId="{2DE561EA-365A-4642-A89C-CE3C7FAA0D6F}" destId="{2C81D572-AF62-8B47-B179-DCF084AAE512}" srcOrd="3" destOrd="0" presId="urn:microsoft.com/office/officeart/2008/layout/HalfCircleOrganizationChart"/>
-    <dgm:cxn modelId="{E21C3511-8386-8C43-B405-F9FCDAA0B0CB}" type="presParOf" srcId="{2C81D572-AF62-8B47-B179-DCF084AAE512}" destId="{19C0F9D9-8147-AB47-A1F8-DC302A9351EE}" srcOrd="0" destOrd="0" presId="urn:microsoft.com/office/officeart/2008/layout/HalfCircleOrganizationChart"/>
-    <dgm:cxn modelId="{E8360C7D-A022-2947-BEA7-FB9DEB73A6DD}" type="presParOf" srcId="{19C0F9D9-8147-AB47-A1F8-DC302A9351EE}" destId="{AC360180-DB3C-8343-B665-3CF6DE63CB52}" srcOrd="0" destOrd="0" presId="urn:microsoft.com/office/officeart/2008/layout/HalfCircleOrganizationChart"/>
-    <dgm:cxn modelId="{197BAA47-0586-0849-BCD9-224E42D7CB89}" type="presParOf" srcId="{19C0F9D9-8147-AB47-A1F8-DC302A9351EE}" destId="{4D84DB89-47D9-674A-8E7B-6C1CAA8D3B5F}" srcOrd="1" destOrd="0" presId="urn:microsoft.com/office/officeart/2008/layout/HalfCircleOrganizationChart"/>
-    <dgm:cxn modelId="{2992FA86-A4B0-1448-85EE-6D00D9527484}" type="presParOf" srcId="{19C0F9D9-8147-AB47-A1F8-DC302A9351EE}" destId="{710DE966-9FAF-504E-AB2A-9561AA8F8A77}" srcOrd="2" destOrd="0" presId="urn:microsoft.com/office/officeart/2008/layout/HalfCircleOrganizationChart"/>
-    <dgm:cxn modelId="{F2B7BD8F-265C-1B40-9712-AA12379F6BD5}" type="presParOf" srcId="{19C0F9D9-8147-AB47-A1F8-DC302A9351EE}" destId="{0832F34B-222C-C64B-95B8-DA48697B57DA}" srcOrd="3" destOrd="0" presId="urn:microsoft.com/office/officeart/2008/layout/HalfCircleOrganizationChart"/>
-    <dgm:cxn modelId="{1B941EA2-68CD-754A-BFB2-0C3638087EFB}" type="presParOf" srcId="{2C81D572-AF62-8B47-B179-DCF084AAE512}" destId="{137096F6-38E6-0944-8421-7545A730A3F0}" srcOrd="1" destOrd="0" presId="urn:microsoft.com/office/officeart/2008/layout/HalfCircleOrganizationChart"/>
-    <dgm:cxn modelId="{9F389D5C-E4AF-4C46-BAC4-9BA675CE2791}" type="presParOf" srcId="{137096F6-38E6-0944-8421-7545A730A3F0}" destId="{A6806424-9748-0641-A06B-BE24C6DD29B7}" srcOrd="0" destOrd="0" presId="urn:microsoft.com/office/officeart/2008/layout/HalfCircleOrganizationChart"/>
-    <dgm:cxn modelId="{EA06BA98-1A92-5F4F-9275-2E08A0AF3EE9}" type="presParOf" srcId="{137096F6-38E6-0944-8421-7545A730A3F0}" destId="{5AFC0402-97A2-324C-A3AD-6F449EB1D533}" srcOrd="1" destOrd="0" presId="urn:microsoft.com/office/officeart/2008/layout/HalfCircleOrganizationChart"/>
-    <dgm:cxn modelId="{0D05219F-B02E-7643-9451-D3172752A862}" type="presParOf" srcId="{5AFC0402-97A2-324C-A3AD-6F449EB1D533}" destId="{570BC93D-81F9-E544-970C-8C8626F95790}" srcOrd="0" destOrd="0" presId="urn:microsoft.com/office/officeart/2008/layout/HalfCircleOrganizationChart"/>
-    <dgm:cxn modelId="{5F10BF2D-33C8-B546-9010-8F93B5869255}" type="presParOf" srcId="{570BC93D-81F9-E544-970C-8C8626F95790}" destId="{B2530DBE-ADED-A747-BED2-151581E03FEE}" srcOrd="0" destOrd="0" presId="urn:microsoft.com/office/officeart/2008/layout/HalfCircleOrganizationChart"/>
-    <dgm:cxn modelId="{1716275C-9E0C-2949-8360-B65D9E4FB770}" type="presParOf" srcId="{570BC93D-81F9-E544-970C-8C8626F95790}" destId="{D6D70755-F7A3-E74D-9FEC-06A435C21ADF}" srcOrd="1" destOrd="0" presId="urn:microsoft.com/office/officeart/2008/layout/HalfCircleOrganizationChart"/>
-    <dgm:cxn modelId="{05FA3C8A-F462-A84E-93B4-68B589AB953E}" type="presParOf" srcId="{570BC93D-81F9-E544-970C-8C8626F95790}" destId="{F4187313-995A-5A4B-926A-0167F3C36AD7}" srcOrd="2" destOrd="0" presId="urn:microsoft.com/office/officeart/2008/layout/HalfCircleOrganizationChart"/>
-    <dgm:cxn modelId="{CE78C6C3-F76B-9C4C-9014-824465F70D16}" type="presParOf" srcId="{570BC93D-81F9-E544-970C-8C8626F95790}" destId="{E36DECBD-CE62-CB40-BC90-691B4EFA0429}" srcOrd="3" destOrd="0" presId="urn:microsoft.com/office/officeart/2008/layout/HalfCircleOrganizationChart"/>
-    <dgm:cxn modelId="{C66EE01F-DC67-F545-A08F-E98F2B037442}" type="presParOf" srcId="{5AFC0402-97A2-324C-A3AD-6F449EB1D533}" destId="{2BC3E494-B21C-A14B-B6E8-55DDEDA0AF42}" srcOrd="1" destOrd="0" presId="urn:microsoft.com/office/officeart/2008/layout/HalfCircleOrganizationChart"/>
-    <dgm:cxn modelId="{84F7F3E9-0724-A34F-9EB9-AC282D7710D9}" type="presParOf" srcId="{5AFC0402-97A2-324C-A3AD-6F449EB1D533}" destId="{9F2B93AC-63EC-D641-8226-5BA7DE9F89D3}" srcOrd="2" destOrd="0" presId="urn:microsoft.com/office/officeart/2008/layout/HalfCircleOrganizationChart"/>
-    <dgm:cxn modelId="{451A679A-1C1C-C34B-B58F-90BE6E7C59E6}" type="presParOf" srcId="{137096F6-38E6-0944-8421-7545A730A3F0}" destId="{1304B183-D8E1-2C4D-B509-04A05ADECEBD}" srcOrd="2" destOrd="0" presId="urn:microsoft.com/office/officeart/2008/layout/HalfCircleOrganizationChart"/>
-    <dgm:cxn modelId="{512109CB-B6AA-DA44-9307-64913E4D1B58}" type="presParOf" srcId="{137096F6-38E6-0944-8421-7545A730A3F0}" destId="{6C19E706-FB23-7542-A8A5-4EC1D812443F}" srcOrd="3" destOrd="0" presId="urn:microsoft.com/office/officeart/2008/layout/HalfCircleOrganizationChart"/>
-    <dgm:cxn modelId="{818662C7-D64A-554C-896E-037D6BCE2861}" type="presParOf" srcId="{6C19E706-FB23-7542-A8A5-4EC1D812443F}" destId="{E76CBB2D-8DA1-6144-9905-5D75BF19BE7C}" srcOrd="0" destOrd="0" presId="urn:microsoft.com/office/officeart/2008/layout/HalfCircleOrganizationChart"/>
-    <dgm:cxn modelId="{7534D72E-9E5B-3945-AEA5-C7AF257D2F51}" type="presParOf" srcId="{E76CBB2D-8DA1-6144-9905-5D75BF19BE7C}" destId="{0D14EC00-9E1B-7341-AD4F-A88ED9E9FDEA}" srcOrd="0" destOrd="0" presId="urn:microsoft.com/office/officeart/2008/layout/HalfCircleOrganizationChart"/>
-    <dgm:cxn modelId="{9BDB953F-DDAB-D444-9A53-9E2908912ABF}" type="presParOf" srcId="{E76CBB2D-8DA1-6144-9905-5D75BF19BE7C}" destId="{2EB3B243-D1EA-F641-ABC8-45E309F6F49F}" srcOrd="1" destOrd="0" presId="urn:microsoft.com/office/officeart/2008/layout/HalfCircleOrganizationChart"/>
-    <dgm:cxn modelId="{DA7A6559-1686-3242-BC4E-FE65927EC5C6}" type="presParOf" srcId="{E76CBB2D-8DA1-6144-9905-5D75BF19BE7C}" destId="{BCAE88BE-68DE-F347-BE38-A8CB2AF2EFC1}" srcOrd="2" destOrd="0" presId="urn:microsoft.com/office/officeart/2008/layout/HalfCircleOrganizationChart"/>
-    <dgm:cxn modelId="{429D93FB-D5D7-454F-A1C3-1E836C8B91A5}" type="presParOf" srcId="{E76CBB2D-8DA1-6144-9905-5D75BF19BE7C}" destId="{2CC5E1BC-A1DF-604E-8D9B-8FC5518801F6}" srcOrd="3" destOrd="0" presId="urn:microsoft.com/office/officeart/2008/layout/HalfCircleOrganizationChart"/>
-    <dgm:cxn modelId="{F2ECFC4D-3A0E-8942-84CF-CA994A5FD704}" type="presParOf" srcId="{6C19E706-FB23-7542-A8A5-4EC1D812443F}" destId="{1A38BFB6-AEAA-4045-B341-0A79FEBEEBC4}" srcOrd="1" destOrd="0" presId="urn:microsoft.com/office/officeart/2008/layout/HalfCircleOrganizationChart"/>
-    <dgm:cxn modelId="{C6D30504-9986-9745-95C2-F27D301327D1}" type="presParOf" srcId="{6C19E706-FB23-7542-A8A5-4EC1D812443F}" destId="{02518C73-6E83-7E4A-8A9A-B5911AD812CB}" srcOrd="2" destOrd="0" presId="urn:microsoft.com/office/officeart/2008/layout/HalfCircleOrganizationChart"/>
-    <dgm:cxn modelId="{0317C64A-7870-7147-9D2D-9AAC6D00CE18}" type="presParOf" srcId="{137096F6-38E6-0944-8421-7545A730A3F0}" destId="{B7C8866C-4CFB-C84E-B8F3-2A2E669D31B6}" srcOrd="4" destOrd="0" presId="urn:microsoft.com/office/officeart/2008/layout/HalfCircleOrganizationChart"/>
-    <dgm:cxn modelId="{EF6083CF-364D-0045-BE9D-F7DC9A9E8797}" type="presParOf" srcId="{137096F6-38E6-0944-8421-7545A730A3F0}" destId="{59810EA1-E0C9-0A49-989A-BFBBC74D61B3}" srcOrd="5" destOrd="0" presId="urn:microsoft.com/office/officeart/2008/layout/HalfCircleOrganizationChart"/>
-    <dgm:cxn modelId="{0CDDC91F-4AE4-8644-8E71-0E30B9AEC3BE}" type="presParOf" srcId="{59810EA1-E0C9-0A49-989A-BFBBC74D61B3}" destId="{25041401-3874-E34F-AA04-6B5B23FC3721}" srcOrd="0" destOrd="0" presId="urn:microsoft.com/office/officeart/2008/layout/HalfCircleOrganizationChart"/>
-    <dgm:cxn modelId="{EEF71E51-4023-AA45-8A3D-C2C94DDBF5A6}" type="presParOf" srcId="{25041401-3874-E34F-AA04-6B5B23FC3721}" destId="{187ACEC2-0F71-3940-A1F8-E2679AEDECBC}" srcOrd="0" destOrd="0" presId="urn:microsoft.com/office/officeart/2008/layout/HalfCircleOrganizationChart"/>
-    <dgm:cxn modelId="{4A38BDF2-F276-AB4B-BE1C-3C7924C7988C}" type="presParOf" srcId="{25041401-3874-E34F-AA04-6B5B23FC3721}" destId="{91374AF5-A47B-9C44-9534-2E5F08460533}" srcOrd="1" destOrd="0" presId="urn:microsoft.com/office/officeart/2008/layout/HalfCircleOrganizationChart"/>
-    <dgm:cxn modelId="{5B236076-FF1C-C14F-9FF2-18ECBCDF44BF}" type="presParOf" srcId="{25041401-3874-E34F-AA04-6B5B23FC3721}" destId="{72CB52B4-642E-E140-A146-22649069467F}" srcOrd="2" destOrd="0" presId="urn:microsoft.com/office/officeart/2008/layout/HalfCircleOrganizationChart"/>
-    <dgm:cxn modelId="{6BFBE0E6-113B-1940-947D-67D91845C0F0}" type="presParOf" srcId="{25041401-3874-E34F-AA04-6B5B23FC3721}" destId="{B94076E4-3139-6A44-9274-66A9599EF319}" srcOrd="3" destOrd="0" presId="urn:microsoft.com/office/officeart/2008/layout/HalfCircleOrganizationChart"/>
-    <dgm:cxn modelId="{C647872A-29D2-E048-A5D1-C722AA2E036D}" type="presParOf" srcId="{59810EA1-E0C9-0A49-989A-BFBBC74D61B3}" destId="{89478D79-9766-2645-92B5-8543B71A2A2C}" srcOrd="1" destOrd="0" presId="urn:microsoft.com/office/officeart/2008/layout/HalfCircleOrganizationChart"/>
-    <dgm:cxn modelId="{EB473524-A234-E643-9244-9D0CE0D13557}" type="presParOf" srcId="{59810EA1-E0C9-0A49-989A-BFBBC74D61B3}" destId="{02819A71-E0C6-844B-B467-8E145D3625A4}" srcOrd="2" destOrd="0" presId="urn:microsoft.com/office/officeart/2008/layout/HalfCircleOrganizationChart"/>
-    <dgm:cxn modelId="{620212A7-FC08-AE45-8BBA-E54BDD0EF8F1}" type="presParOf" srcId="{137096F6-38E6-0944-8421-7545A730A3F0}" destId="{9EB376C3-13B3-8A42-8F46-0CF21EA46189}" srcOrd="6" destOrd="0" presId="urn:microsoft.com/office/officeart/2008/layout/HalfCircleOrganizationChart"/>
-    <dgm:cxn modelId="{C2A314D9-15CA-7C46-A5DE-D4E50B550757}" type="presParOf" srcId="{137096F6-38E6-0944-8421-7545A730A3F0}" destId="{992FDD93-77B9-9440-8885-218B008587AB}" srcOrd="7" destOrd="0" presId="urn:microsoft.com/office/officeart/2008/layout/HalfCircleOrganizationChart"/>
-    <dgm:cxn modelId="{9E4A2213-416C-AA43-BEF9-D3C24812FB78}" type="presParOf" srcId="{992FDD93-77B9-9440-8885-218B008587AB}" destId="{3B9FF697-7178-C64E-8D3A-D6BA9FBC61E2}" srcOrd="0" destOrd="0" presId="urn:microsoft.com/office/officeart/2008/layout/HalfCircleOrganizationChart"/>
-    <dgm:cxn modelId="{A369A7A8-AA0C-A749-B851-0C1A0E88FE9D}" type="presParOf" srcId="{3B9FF697-7178-C64E-8D3A-D6BA9FBC61E2}" destId="{95A3CD90-7214-1D4B-98F9-BC3F26260E6B}" srcOrd="0" destOrd="0" presId="urn:microsoft.com/office/officeart/2008/layout/HalfCircleOrganizationChart"/>
-    <dgm:cxn modelId="{B3DF8149-7456-0849-BF35-8514A38C7497}" type="presParOf" srcId="{3B9FF697-7178-C64E-8D3A-D6BA9FBC61E2}" destId="{2C3BD54B-3BFA-504B-9B5F-5326543A5E00}" srcOrd="1" destOrd="0" presId="urn:microsoft.com/office/officeart/2008/layout/HalfCircleOrganizationChart"/>
-    <dgm:cxn modelId="{6F790FBF-9AD1-8143-9810-E418CA798A89}" type="presParOf" srcId="{3B9FF697-7178-C64E-8D3A-D6BA9FBC61E2}" destId="{29FE26CB-9203-A340-9251-8F5A39C4820E}" srcOrd="2" destOrd="0" presId="urn:microsoft.com/office/officeart/2008/layout/HalfCircleOrganizationChart"/>
-    <dgm:cxn modelId="{D18EF175-7820-154E-92A2-E134F8672483}" type="presParOf" srcId="{3B9FF697-7178-C64E-8D3A-D6BA9FBC61E2}" destId="{060ABCB5-7AE6-BE4E-B6B9-8A904B0A4D6B}" srcOrd="3" destOrd="0" presId="urn:microsoft.com/office/officeart/2008/layout/HalfCircleOrganizationChart"/>
-    <dgm:cxn modelId="{FD7527D2-B73D-9B46-9E7E-027598232E6D}" type="presParOf" srcId="{992FDD93-77B9-9440-8885-218B008587AB}" destId="{B7E7C8AC-568E-DC43-A78E-E1FDDBF15627}" srcOrd="1" destOrd="0" presId="urn:microsoft.com/office/officeart/2008/layout/HalfCircleOrganizationChart"/>
-    <dgm:cxn modelId="{679EAA99-F22B-5E4C-8509-406BA3250F44}" type="presParOf" srcId="{992FDD93-77B9-9440-8885-218B008587AB}" destId="{3C7CF2DC-95C3-3E47-BADC-B2E947EE2FED}" srcOrd="2" destOrd="0" presId="urn:microsoft.com/office/officeart/2008/layout/HalfCircleOrganizationChart"/>
-    <dgm:cxn modelId="{D03CF767-B152-C241-88C3-D8F5375C5CBF}" type="presParOf" srcId="{2C81D572-AF62-8B47-B179-DCF084AAE512}" destId="{D7F5339E-E488-C842-8EFB-8DA4FC078748}" srcOrd="2" destOrd="0" presId="urn:microsoft.com/office/officeart/2008/layout/HalfCircleOrganizationChart"/>
-    <dgm:cxn modelId="{ACB4A1EB-70DB-1344-B1EB-51FF04840259}" type="presParOf" srcId="{3FBD4B9A-F4ED-834E-A056-811C84659BFB}" destId="{78E5B7C3-24E6-1B44-8F64-F3C4F3D2A15D}" srcOrd="2" destOrd="0" presId="urn:microsoft.com/office/officeart/2008/layout/HalfCircleOrganizationChart"/>
-    <dgm:cxn modelId="{5CE74307-52E8-DF41-869C-50BF5FDBB5B4}" type="presParOf" srcId="{0484DE3F-D3F9-0649-80CB-D6CA2E8A6609}" destId="{C6AF6F6A-2298-264E-A05E-C8C904C1AFCE}" srcOrd="2" destOrd="0" presId="urn:microsoft.com/office/officeart/2008/layout/HalfCircleOrganizationChart"/>
-    <dgm:cxn modelId="{9D410118-00D5-644C-9460-E08A022D29EC}" type="presParOf" srcId="{7476D42D-B16F-794C-B9FD-78833FEAED25}" destId="{0A281936-B147-774B-B505-70715434A84E}" srcOrd="2" destOrd="0" presId="urn:microsoft.com/office/officeart/2008/layout/HalfCircleOrganizationChart"/>
-    <dgm:cxn modelId="{D212A302-9F73-E24A-A229-191B4C1325F5}" type="presParOf" srcId="{F51E7B72-A82D-3B42-84F7-182FD8973FF7}" destId="{9E8FA729-A451-9840-8F1D-618449333D83}" srcOrd="2" destOrd="0" presId="urn:microsoft.com/office/officeart/2008/layout/HalfCircleOrganizationChart"/>
-    <dgm:cxn modelId="{CD0DEF7C-789B-3240-9913-0A5E51B362B7}" type="presParOf" srcId="{58E7AE9C-83AF-FD4E-9269-8DDDA9D69675}" destId="{CC2A17C9-ABF4-9447-9816-F84B0294F37B}" srcOrd="2" destOrd="0" presId="urn:microsoft.com/office/officeart/2008/layout/HalfCircleOrganizationChart"/>
-    <dgm:cxn modelId="{31D9067B-2A9D-F342-8C56-2F2DA228CA59}" type="presParOf" srcId="{58E7AE9C-83AF-FD4E-9269-8DDDA9D69675}" destId="{9D74519A-056B-D44E-8444-F2B9E985E137}" srcOrd="3" destOrd="0" presId="urn:microsoft.com/office/officeart/2008/layout/HalfCircleOrganizationChart"/>
-    <dgm:cxn modelId="{C431ADC5-313F-2046-8A31-CC6BA0A798E3}" type="presParOf" srcId="{9D74519A-056B-D44E-8444-F2B9E985E137}" destId="{D3FA727F-CC49-B046-8B81-2D8617467E18}" srcOrd="0" destOrd="0" presId="urn:microsoft.com/office/officeart/2008/layout/HalfCircleOrganizationChart"/>
-    <dgm:cxn modelId="{EE3D5DDA-27DB-C649-AA01-568BF9D49C21}" type="presParOf" srcId="{D3FA727F-CC49-B046-8B81-2D8617467E18}" destId="{A13CDFA9-698A-544E-A51E-DE3D857B9629}" srcOrd="0" destOrd="0" presId="urn:microsoft.com/office/officeart/2008/layout/HalfCircleOrganizationChart"/>
-    <dgm:cxn modelId="{2AFEC28E-83CE-B749-AAFE-D398F4706D35}" type="presParOf" srcId="{D3FA727F-CC49-B046-8B81-2D8617467E18}" destId="{53662CB4-CCDC-124E-9141-783A127C3A10}" srcOrd="1" destOrd="0" presId="urn:microsoft.com/office/officeart/2008/layout/HalfCircleOrganizationChart"/>
-    <dgm:cxn modelId="{62F1B086-68A4-394B-B46B-5257E5126C79}" type="presParOf" srcId="{D3FA727F-CC49-B046-8B81-2D8617467E18}" destId="{4094CA35-21F5-6444-899C-31AE6DA6B0EC}" srcOrd="2" destOrd="0" presId="urn:microsoft.com/office/officeart/2008/layout/HalfCircleOrganizationChart"/>
-    <dgm:cxn modelId="{573CD67E-E60B-1743-8298-E2EC7F931B11}" type="presParOf" srcId="{D3FA727F-CC49-B046-8B81-2D8617467E18}" destId="{9F023DA9-CC31-DE44-99B7-99F8F8586279}" srcOrd="3" destOrd="0" presId="urn:microsoft.com/office/officeart/2008/layout/HalfCircleOrganizationChart"/>
-    <dgm:cxn modelId="{1E61352E-82B2-7B45-9247-A7058050A98B}" type="presParOf" srcId="{9D74519A-056B-D44E-8444-F2B9E985E137}" destId="{6AE28FB6-9033-384E-B08E-A00B4DA39C3D}" srcOrd="1" destOrd="0" presId="urn:microsoft.com/office/officeart/2008/layout/HalfCircleOrganizationChart"/>
-    <dgm:cxn modelId="{2CCBF4C0-2020-D643-8EC4-A49143F97FB6}" type="presParOf" srcId="{6AE28FB6-9033-384E-B08E-A00B4DA39C3D}" destId="{D3A7C6B6-D341-1742-B41D-4ABD1EAA46B7}" srcOrd="0" destOrd="0" presId="urn:microsoft.com/office/officeart/2008/layout/HalfCircleOrganizationChart"/>
-    <dgm:cxn modelId="{15919C93-617D-C74A-A95C-AA86773D478A}" type="presParOf" srcId="{6AE28FB6-9033-384E-B08E-A00B4DA39C3D}" destId="{85BBEBD5-5ED4-5142-A7BF-485BA1173215}" srcOrd="1" destOrd="0" presId="urn:microsoft.com/office/officeart/2008/layout/HalfCircleOrganizationChart"/>
-    <dgm:cxn modelId="{E19C7ED9-D2D2-9A4C-B267-2A207277A370}" type="presParOf" srcId="{85BBEBD5-5ED4-5142-A7BF-485BA1173215}" destId="{DF832811-6707-524E-9535-C000E0DA4D8E}" srcOrd="0" destOrd="0" presId="urn:microsoft.com/office/officeart/2008/layout/HalfCircleOrganizationChart"/>
-    <dgm:cxn modelId="{FB136F1E-493A-FF45-BDC0-DD184DC5C7CE}" type="presParOf" srcId="{DF832811-6707-524E-9535-C000E0DA4D8E}" destId="{A9C5FFEA-568B-B840-B5F9-DE4F2E569690}" srcOrd="0" destOrd="0" presId="urn:microsoft.com/office/officeart/2008/layout/HalfCircleOrganizationChart"/>
-    <dgm:cxn modelId="{10AC70B7-79F5-E142-A338-215ADC4743E5}" type="presParOf" srcId="{DF832811-6707-524E-9535-C000E0DA4D8E}" destId="{ABF9E480-62C9-2148-AD5F-18192FB58AE1}" srcOrd="1" destOrd="0" presId="urn:microsoft.com/office/officeart/2008/layout/HalfCircleOrganizationChart"/>
-    <dgm:cxn modelId="{652B04FD-780B-E045-9711-3BD987588238}" type="presParOf" srcId="{DF832811-6707-524E-9535-C000E0DA4D8E}" destId="{EF2F9E3C-366F-E24B-9DA9-15406201D7B8}" srcOrd="2" destOrd="0" presId="urn:microsoft.com/office/officeart/2008/layout/HalfCircleOrganizationChart"/>
-    <dgm:cxn modelId="{5404B5E9-1EC5-6C47-8AE1-31BA0D427B48}" type="presParOf" srcId="{DF832811-6707-524E-9535-C000E0DA4D8E}" destId="{81C7D1E6-EE4A-6843-BF6E-8F677A73F3FD}" srcOrd="3" destOrd="0" presId="urn:microsoft.com/office/officeart/2008/layout/HalfCircleOrganizationChart"/>
-    <dgm:cxn modelId="{B6055445-8AB7-9741-B076-5969A0388651}" type="presParOf" srcId="{85BBEBD5-5ED4-5142-A7BF-485BA1173215}" destId="{7CDEFA37-A074-D345-8842-CDCDD76BBBDB}" srcOrd="1" destOrd="0" presId="urn:microsoft.com/office/officeart/2008/layout/HalfCircleOrganizationChart"/>
-    <dgm:cxn modelId="{87A80242-22A7-8043-AE93-66BA212992DD}" type="presParOf" srcId="{7CDEFA37-A074-D345-8842-CDCDD76BBBDB}" destId="{B65EF4A2-5AD2-9749-A0BF-80D499174705}" srcOrd="0" destOrd="0" presId="urn:microsoft.com/office/officeart/2008/layout/HalfCircleOrganizationChart"/>
-    <dgm:cxn modelId="{BA7D5598-7D7C-4E43-A764-60E9EE252C22}" type="presParOf" srcId="{7CDEFA37-A074-D345-8842-CDCDD76BBBDB}" destId="{3282E1FE-A650-464B-96E7-33CA6C852197}" srcOrd="1" destOrd="0" presId="urn:microsoft.com/office/officeart/2008/layout/HalfCircleOrganizationChart"/>
-    <dgm:cxn modelId="{BC85F3A1-6933-194B-8CE5-8B79DE8D7A3F}" type="presParOf" srcId="{3282E1FE-A650-464B-96E7-33CA6C852197}" destId="{4671E5F1-C18F-4442-A6EE-AA24FA278781}" srcOrd="0" destOrd="0" presId="urn:microsoft.com/office/officeart/2008/layout/HalfCircleOrganizationChart"/>
-    <dgm:cxn modelId="{59115D6A-FB4A-A348-9FC1-95BD0B3EC93B}" type="presParOf" srcId="{4671E5F1-C18F-4442-A6EE-AA24FA278781}" destId="{DA53AA55-C337-0D44-AF0D-FB94662C7591}" srcOrd="0" destOrd="0" presId="urn:microsoft.com/office/officeart/2008/layout/HalfCircleOrganizationChart"/>
-    <dgm:cxn modelId="{552DD85D-4104-CC47-A05D-58F793060E24}" type="presParOf" srcId="{4671E5F1-C18F-4442-A6EE-AA24FA278781}" destId="{06549FD3-B43C-CC49-A9F8-257AB85F12B3}" srcOrd="1" destOrd="0" presId="urn:microsoft.com/office/officeart/2008/layout/HalfCircleOrganizationChart"/>
-    <dgm:cxn modelId="{C4F217EE-3D9A-8244-A229-FFFEF4E4EE59}" type="presParOf" srcId="{4671E5F1-C18F-4442-A6EE-AA24FA278781}" destId="{691F0A2C-7B82-5445-B77B-512BDB4F0733}" srcOrd="2" destOrd="0" presId="urn:microsoft.com/office/officeart/2008/layout/HalfCircleOrganizationChart"/>
-    <dgm:cxn modelId="{02B04C4C-3DE9-3E41-AC76-C021B54A5CB3}" type="presParOf" srcId="{4671E5F1-C18F-4442-A6EE-AA24FA278781}" destId="{5CE686E3-BCE3-6A46-A804-F13BD75C176C}" srcOrd="3" destOrd="0" presId="urn:microsoft.com/office/officeart/2008/layout/HalfCircleOrganizationChart"/>
-    <dgm:cxn modelId="{DB298B1D-BA8B-B541-ADD1-771BDC544E61}" type="presParOf" srcId="{3282E1FE-A650-464B-96E7-33CA6C852197}" destId="{D30BA958-DA6B-3944-B8D5-46224A13B925}" srcOrd="1" destOrd="0" presId="urn:microsoft.com/office/officeart/2008/layout/HalfCircleOrganizationChart"/>
-    <dgm:cxn modelId="{410797E9-C0AE-D048-AB0A-1A9269307689}" type="presParOf" srcId="{3282E1FE-A650-464B-96E7-33CA6C852197}" destId="{1B46052E-07DB-2642-9F08-8E30106775F5}" srcOrd="2" destOrd="0" presId="urn:microsoft.com/office/officeart/2008/layout/HalfCircleOrganizationChart"/>
-    <dgm:cxn modelId="{238308D2-C93B-5348-983A-39CC9E57E2AA}" type="presParOf" srcId="{7CDEFA37-A074-D345-8842-CDCDD76BBBDB}" destId="{8C6AC5BF-B28D-9A4E-B27A-98F88E44578C}" srcOrd="2" destOrd="0" presId="urn:microsoft.com/office/officeart/2008/layout/HalfCircleOrganizationChart"/>
-    <dgm:cxn modelId="{A0B0581E-2DC6-574D-99D2-1854BBED00D0}" type="presParOf" srcId="{7CDEFA37-A074-D345-8842-CDCDD76BBBDB}" destId="{BDF0545E-100E-594B-9C1F-BDD700F2ACEB}" srcOrd="3" destOrd="0" presId="urn:microsoft.com/office/officeart/2008/layout/HalfCircleOrganizationChart"/>
-    <dgm:cxn modelId="{84BA1F17-AC66-AD4D-A608-4502816870ED}" type="presParOf" srcId="{BDF0545E-100E-594B-9C1F-BDD700F2ACEB}" destId="{05E1FC1C-0194-4B4A-95A8-DB6DD7172FDE}" srcOrd="0" destOrd="0" presId="urn:microsoft.com/office/officeart/2008/layout/HalfCircleOrganizationChart"/>
-    <dgm:cxn modelId="{0AB5B7C2-AEDD-E940-A865-82662A321187}" type="presParOf" srcId="{05E1FC1C-0194-4B4A-95A8-DB6DD7172FDE}" destId="{716F0669-A7FE-B84B-9D2C-71C0D52B3EA1}" srcOrd="0" destOrd="0" presId="urn:microsoft.com/office/officeart/2008/layout/HalfCircleOrganizationChart"/>
-    <dgm:cxn modelId="{EF772347-1FFF-2844-9E9C-5E47A275FDFE}" type="presParOf" srcId="{05E1FC1C-0194-4B4A-95A8-DB6DD7172FDE}" destId="{279B23B9-BFBC-084C-9A27-B27ACEFA6E59}" srcOrd="1" destOrd="0" presId="urn:microsoft.com/office/officeart/2008/layout/HalfCircleOrganizationChart"/>
-    <dgm:cxn modelId="{A2BC3E72-5D36-3243-874E-AC4DB33146BD}" type="presParOf" srcId="{05E1FC1C-0194-4B4A-95A8-DB6DD7172FDE}" destId="{77DE1ECB-914F-F94F-85FC-5F0E36C79BBA}" srcOrd="2" destOrd="0" presId="urn:microsoft.com/office/officeart/2008/layout/HalfCircleOrganizationChart"/>
-    <dgm:cxn modelId="{6CDA4DF5-7028-A748-9144-B4B5BDE58197}" type="presParOf" srcId="{05E1FC1C-0194-4B4A-95A8-DB6DD7172FDE}" destId="{8D08F7AE-B7FF-2A47-B739-944F035C8601}" srcOrd="3" destOrd="0" presId="urn:microsoft.com/office/officeart/2008/layout/HalfCircleOrganizationChart"/>
-    <dgm:cxn modelId="{BA06DDB8-77FE-B740-A8B9-8F198A6B98CA}" type="presParOf" srcId="{BDF0545E-100E-594B-9C1F-BDD700F2ACEB}" destId="{502D5844-344D-7045-9A83-D89DA2E3A461}" srcOrd="1" destOrd="0" presId="urn:microsoft.com/office/officeart/2008/layout/HalfCircleOrganizationChart"/>
-    <dgm:cxn modelId="{4CC7A7A1-29F4-9C49-A5C8-D6F28263C5C9}" type="presParOf" srcId="{BDF0545E-100E-594B-9C1F-BDD700F2ACEB}" destId="{084FCA8D-DD0E-CA46-A22B-C56AD27E52FA}" srcOrd="2" destOrd="0" presId="urn:microsoft.com/office/officeart/2008/layout/HalfCircleOrganizationChart"/>
-    <dgm:cxn modelId="{D0804EA7-F613-5D4A-A627-581F7D323E96}" type="presParOf" srcId="{7CDEFA37-A074-D345-8842-CDCDD76BBBDB}" destId="{6400D38F-D2D9-A940-803B-09C57BAA1FB2}" srcOrd="4" destOrd="0" presId="urn:microsoft.com/office/officeart/2008/layout/HalfCircleOrganizationChart"/>
-    <dgm:cxn modelId="{F0DA83F0-D816-7440-9664-A1233805237E}" type="presParOf" srcId="{7CDEFA37-A074-D345-8842-CDCDD76BBBDB}" destId="{79DCE6D4-C1B7-EF48-9D2A-E2165FBBDCE5}" srcOrd="5" destOrd="0" presId="urn:microsoft.com/office/officeart/2008/layout/HalfCircleOrganizationChart"/>
-    <dgm:cxn modelId="{7953B88C-9309-C44D-8AAD-285C8D1685BC}" type="presParOf" srcId="{79DCE6D4-C1B7-EF48-9D2A-E2165FBBDCE5}" destId="{4B4E2228-9713-A643-A4C2-58D9B1A6503F}" srcOrd="0" destOrd="0" presId="urn:microsoft.com/office/officeart/2008/layout/HalfCircleOrganizationChart"/>
-    <dgm:cxn modelId="{5F520969-B5E8-9C44-B0BD-93BBFCAA1144}" type="presParOf" srcId="{4B4E2228-9713-A643-A4C2-58D9B1A6503F}" destId="{010A2F6A-DF71-3B49-9462-BB4CD9C15E77}" srcOrd="0" destOrd="0" presId="urn:microsoft.com/office/officeart/2008/layout/HalfCircleOrganizationChart"/>
-    <dgm:cxn modelId="{6F1EB2AF-88DD-7247-BA61-1048E2B0D414}" type="presParOf" srcId="{4B4E2228-9713-A643-A4C2-58D9B1A6503F}" destId="{1AFF9C0E-D2AD-5242-85B0-21EC0935B096}" srcOrd="1" destOrd="0" presId="urn:microsoft.com/office/officeart/2008/layout/HalfCircleOrganizationChart"/>
-    <dgm:cxn modelId="{0DF4AF94-CABC-0642-AE47-1808E020D31E}" type="presParOf" srcId="{4B4E2228-9713-A643-A4C2-58D9B1A6503F}" destId="{9BCB1D45-CEF5-B24A-A907-51F8C99A3B37}" srcOrd="2" destOrd="0" presId="urn:microsoft.com/office/officeart/2008/layout/HalfCircleOrganizationChart"/>
-    <dgm:cxn modelId="{DD7E3BDF-F289-C941-A9AD-AF7CC3FE7B19}" type="presParOf" srcId="{4B4E2228-9713-A643-A4C2-58D9B1A6503F}" destId="{FB84EEBD-9854-494A-96F6-FD6997733208}" srcOrd="3" destOrd="0" presId="urn:microsoft.com/office/officeart/2008/layout/HalfCircleOrganizationChart"/>
-    <dgm:cxn modelId="{B035A003-5972-6D4B-B444-1AC7E40E5ACB}" type="presParOf" srcId="{79DCE6D4-C1B7-EF48-9D2A-E2165FBBDCE5}" destId="{65EAC46C-E290-0C4C-BAF9-9CD9FC37800D}" srcOrd="1" destOrd="0" presId="urn:microsoft.com/office/officeart/2008/layout/HalfCircleOrganizationChart"/>
-    <dgm:cxn modelId="{5A663B43-E97D-C34F-9146-60CC57F79752}" type="presParOf" srcId="{79DCE6D4-C1B7-EF48-9D2A-E2165FBBDCE5}" destId="{9D6AE2D7-7196-494A-9EE3-D05CA6589FBF}" srcOrd="2" destOrd="0" presId="urn:microsoft.com/office/officeart/2008/layout/HalfCircleOrganizationChart"/>
-    <dgm:cxn modelId="{FD29BCFB-1086-6240-B583-3BB89E5B775E}" type="presParOf" srcId="{85BBEBD5-5ED4-5142-A7BF-485BA1173215}" destId="{890B8D55-E77F-134A-BE77-3A8D7818B5DD}" srcOrd="2" destOrd="0" presId="urn:microsoft.com/office/officeart/2008/layout/HalfCircleOrganizationChart"/>
-    <dgm:cxn modelId="{A44280DB-7026-B14D-A699-8594A7894226}" type="presParOf" srcId="{6AE28FB6-9033-384E-B08E-A00B4DA39C3D}" destId="{F7551B33-CFE3-934C-B4C7-9645678711EA}" srcOrd="2" destOrd="0" presId="urn:microsoft.com/office/officeart/2008/layout/HalfCircleOrganizationChart"/>
-    <dgm:cxn modelId="{CC9036E8-6690-3B45-B322-7086EA1FDBD1}" type="presParOf" srcId="{6AE28FB6-9033-384E-B08E-A00B4DA39C3D}" destId="{DCBC2E5B-8AF0-2041-A163-B69A234BF13E}" srcOrd="3" destOrd="0" presId="urn:microsoft.com/office/officeart/2008/layout/HalfCircleOrganizationChart"/>
-    <dgm:cxn modelId="{C3E5671C-294F-254C-B1F2-63CD817D225F}" type="presParOf" srcId="{DCBC2E5B-8AF0-2041-A163-B69A234BF13E}" destId="{F26E1A45-1382-084E-AEB0-FC7477E34315}" srcOrd="0" destOrd="0" presId="urn:microsoft.com/office/officeart/2008/layout/HalfCircleOrganizationChart"/>
-    <dgm:cxn modelId="{CA626A52-568D-1B4C-976F-CCE1A1546741}" type="presParOf" srcId="{F26E1A45-1382-084E-AEB0-FC7477E34315}" destId="{A42242A5-C2BD-2941-A96D-DCF27244CBA8}" srcOrd="0" destOrd="0" presId="urn:microsoft.com/office/officeart/2008/layout/HalfCircleOrganizationChart"/>
-    <dgm:cxn modelId="{22DC138C-D458-4C48-BC71-16BED067E35F}" type="presParOf" srcId="{F26E1A45-1382-084E-AEB0-FC7477E34315}" destId="{FB1454A1-AB58-6740-A413-19A4BBBF0878}" srcOrd="1" destOrd="0" presId="urn:microsoft.com/office/officeart/2008/layout/HalfCircleOrganizationChart"/>
-    <dgm:cxn modelId="{E5FCABB7-0BE1-F549-8A7C-199C0712C346}" type="presParOf" srcId="{F26E1A45-1382-084E-AEB0-FC7477E34315}" destId="{6F4669B4-E513-4943-8BAE-248E33648C4A}" srcOrd="2" destOrd="0" presId="urn:microsoft.com/office/officeart/2008/layout/HalfCircleOrganizationChart"/>
-    <dgm:cxn modelId="{37FD296C-5AD0-5F43-8D8B-FA65E0FDF52E}" type="presParOf" srcId="{F26E1A45-1382-084E-AEB0-FC7477E34315}" destId="{4886479D-EBB1-E644-9B6B-CB5921A85819}" srcOrd="3" destOrd="0" presId="urn:microsoft.com/office/officeart/2008/layout/HalfCircleOrganizationChart"/>
-    <dgm:cxn modelId="{E03E920A-EA23-B847-9A92-4AA6EE4A7DAA}" type="presParOf" srcId="{DCBC2E5B-8AF0-2041-A163-B69A234BF13E}" destId="{2F1C9EC2-1BDA-1D45-AA98-7FAAA38AC0E4}" srcOrd="1" destOrd="0" presId="urn:microsoft.com/office/officeart/2008/layout/HalfCircleOrganizationChart"/>
-    <dgm:cxn modelId="{4608D7F1-CD26-D247-B8A5-73B31DFABB8E}" type="presParOf" srcId="{2F1C9EC2-1BDA-1D45-AA98-7FAAA38AC0E4}" destId="{162DCB5E-A5C0-3548-A56F-1A4B80D5B391}" srcOrd="0" destOrd="0" presId="urn:microsoft.com/office/officeart/2008/layout/HalfCircleOrganizationChart"/>
-    <dgm:cxn modelId="{7CA23E3A-A4CC-9D43-B870-52E7D37C463B}" type="presParOf" srcId="{2F1C9EC2-1BDA-1D45-AA98-7FAAA38AC0E4}" destId="{945A8D45-FDEC-E646-A26C-6F0CA947EF0A}" srcOrd="1" destOrd="0" presId="urn:microsoft.com/office/officeart/2008/layout/HalfCircleOrganizationChart"/>
-    <dgm:cxn modelId="{9C0E13AD-FBC5-C343-B29D-177768B0255C}" type="presParOf" srcId="{945A8D45-FDEC-E646-A26C-6F0CA947EF0A}" destId="{64307042-4F23-D347-8230-47AE6C2B6F65}" srcOrd="0" destOrd="0" presId="urn:microsoft.com/office/officeart/2008/layout/HalfCircleOrganizationChart"/>
-    <dgm:cxn modelId="{C5DB7D9B-C1F8-2F4D-AD69-5DFBC5F81FFC}" type="presParOf" srcId="{64307042-4F23-D347-8230-47AE6C2B6F65}" destId="{599B8BFE-A288-E74D-BAFB-F9C33017DC61}" srcOrd="0" destOrd="0" presId="urn:microsoft.com/office/officeart/2008/layout/HalfCircleOrganizationChart"/>
-    <dgm:cxn modelId="{86BA38E5-F826-B44C-AF7C-874183A3D250}" type="presParOf" srcId="{64307042-4F23-D347-8230-47AE6C2B6F65}" destId="{D7B9A6A8-BEEE-6C4C-98DA-28BB839748E9}" srcOrd="1" destOrd="0" presId="urn:microsoft.com/office/officeart/2008/layout/HalfCircleOrganizationChart"/>
-    <dgm:cxn modelId="{D65F074B-C2EA-8F42-9664-042493828461}" type="presParOf" srcId="{64307042-4F23-D347-8230-47AE6C2B6F65}" destId="{CA0C1596-5AE0-3D42-BBD2-605E7413D3B4}" srcOrd="2" destOrd="0" presId="urn:microsoft.com/office/officeart/2008/layout/HalfCircleOrganizationChart"/>
-    <dgm:cxn modelId="{D04D082B-107E-3942-A4C6-DF4ED3247FC2}" type="presParOf" srcId="{64307042-4F23-D347-8230-47AE6C2B6F65}" destId="{91F18BC2-1AA8-D64A-842A-7F0C10A9E220}" srcOrd="3" destOrd="0" presId="urn:microsoft.com/office/officeart/2008/layout/HalfCircleOrganizationChart"/>
-    <dgm:cxn modelId="{8D466620-FBD8-074D-807C-CF5EBC4E2E6A}" type="presParOf" srcId="{945A8D45-FDEC-E646-A26C-6F0CA947EF0A}" destId="{475BDD79-DD6B-CC49-9E87-731E171F15B3}" srcOrd="1" destOrd="0" presId="urn:microsoft.com/office/officeart/2008/layout/HalfCircleOrganizationChart"/>
-    <dgm:cxn modelId="{00467391-3284-DB4B-9F9D-0EC5EB814179}" type="presParOf" srcId="{475BDD79-DD6B-CC49-9E87-731E171F15B3}" destId="{8A38119C-065C-8942-901D-FA2A9E381B45}" srcOrd="0" destOrd="0" presId="urn:microsoft.com/office/officeart/2008/layout/HalfCircleOrganizationChart"/>
-    <dgm:cxn modelId="{229328FC-4A1B-C74A-91FD-91BC44A46783}" type="presParOf" srcId="{475BDD79-DD6B-CC49-9E87-731E171F15B3}" destId="{74B87C4E-0E63-E743-B955-A1DD6C3E7119}" srcOrd="1" destOrd="0" presId="urn:microsoft.com/office/officeart/2008/layout/HalfCircleOrganizationChart"/>
-    <dgm:cxn modelId="{D5EE87A3-D90C-B242-A3F5-C1FB7EAC4AF8}" type="presParOf" srcId="{74B87C4E-0E63-E743-B955-A1DD6C3E7119}" destId="{9F2C71EB-CFA0-D84D-B963-B62274F6B149}" srcOrd="0" destOrd="0" presId="urn:microsoft.com/office/officeart/2008/layout/HalfCircleOrganizationChart"/>
-    <dgm:cxn modelId="{9D14553C-C9E3-3D45-B163-3EB2D212A4F0}" type="presParOf" srcId="{9F2C71EB-CFA0-D84D-B963-B62274F6B149}" destId="{EA74AA51-4700-6C48-9F72-9D1CB995B504}" srcOrd="0" destOrd="0" presId="urn:microsoft.com/office/officeart/2008/layout/HalfCircleOrganizationChart"/>
-    <dgm:cxn modelId="{BB9B0EF3-2CD3-E54C-A7A7-286E83D08B02}" type="presParOf" srcId="{9F2C71EB-CFA0-D84D-B963-B62274F6B149}" destId="{88C5FA08-C2C5-5048-AF48-D691C7A21470}" srcOrd="1" destOrd="0" presId="urn:microsoft.com/office/officeart/2008/layout/HalfCircleOrganizationChart"/>
-    <dgm:cxn modelId="{4B61C1F3-A658-2E45-ABB0-03BEB49CC34B}" type="presParOf" srcId="{9F2C71EB-CFA0-D84D-B963-B62274F6B149}" destId="{C504ECD9-AE7F-524E-BFB5-F4013B458A30}" srcOrd="2" destOrd="0" presId="urn:microsoft.com/office/officeart/2008/layout/HalfCircleOrganizationChart"/>
-    <dgm:cxn modelId="{88830798-F5F6-854E-84BF-780D03269CB0}" type="presParOf" srcId="{9F2C71EB-CFA0-D84D-B963-B62274F6B149}" destId="{4173F8AA-9097-9547-B97C-7B2D91497AA9}" srcOrd="3" destOrd="0" presId="urn:microsoft.com/office/officeart/2008/layout/HalfCircleOrganizationChart"/>
-    <dgm:cxn modelId="{7782D2F4-5225-FC44-870E-7FDB3C7201B6}" type="presParOf" srcId="{74B87C4E-0E63-E743-B955-A1DD6C3E7119}" destId="{7C751466-75DD-434F-A175-8E9F76AF5243}" srcOrd="1" destOrd="0" presId="urn:microsoft.com/office/officeart/2008/layout/HalfCircleOrganizationChart"/>
-    <dgm:cxn modelId="{C8670788-4687-3948-88F0-2F22D5BEA32D}" type="presParOf" srcId="{74B87C4E-0E63-E743-B955-A1DD6C3E7119}" destId="{C5E27FB3-C3AF-344C-8C3C-9C451666CD23}" srcOrd="2" destOrd="0" presId="urn:microsoft.com/office/officeart/2008/layout/HalfCircleOrganizationChart"/>
-    <dgm:cxn modelId="{7DC48BA2-ACF3-764A-ACDA-AF7F2F6F9666}" type="presParOf" srcId="{475BDD79-DD6B-CC49-9E87-731E171F15B3}" destId="{5C9133E1-4DCB-6F4C-9021-C272F3A5CCE1}" srcOrd="2" destOrd="0" presId="urn:microsoft.com/office/officeart/2008/layout/HalfCircleOrganizationChart"/>
-    <dgm:cxn modelId="{E324EBB2-C377-9F43-9389-A00A4A678762}" type="presParOf" srcId="{475BDD79-DD6B-CC49-9E87-731E171F15B3}" destId="{470FFC68-A4EA-C945-BAFD-CE4AA6FCB00C}" srcOrd="3" destOrd="0" presId="urn:microsoft.com/office/officeart/2008/layout/HalfCircleOrganizationChart"/>
-    <dgm:cxn modelId="{8E7F0591-488B-0942-B252-94064522D9B1}" type="presParOf" srcId="{470FFC68-A4EA-C945-BAFD-CE4AA6FCB00C}" destId="{8E27A360-F4E6-A64B-B8B5-B9E8DC0FFE92}" srcOrd="0" destOrd="0" presId="urn:microsoft.com/office/officeart/2008/layout/HalfCircleOrganizationChart"/>
-    <dgm:cxn modelId="{9B1AE081-59C8-5745-BB02-8B5E9E69C65D}" type="presParOf" srcId="{8E27A360-F4E6-A64B-B8B5-B9E8DC0FFE92}" destId="{F9D1A5E1-2B82-D648-8929-5E808F4E7CA9}" srcOrd="0" destOrd="0" presId="urn:microsoft.com/office/officeart/2008/layout/HalfCircleOrganizationChart"/>
-    <dgm:cxn modelId="{5E9DB477-23F2-7A49-A33B-7C06576109B6}" type="presParOf" srcId="{8E27A360-F4E6-A64B-B8B5-B9E8DC0FFE92}" destId="{4B40EAB6-6E0C-D142-9AF2-30E74464E868}" srcOrd="1" destOrd="0" presId="urn:microsoft.com/office/officeart/2008/layout/HalfCircleOrganizationChart"/>
-    <dgm:cxn modelId="{A98039A5-B7E5-714E-B2E3-A755662E60A4}" type="presParOf" srcId="{8E27A360-F4E6-A64B-B8B5-B9E8DC0FFE92}" destId="{12B6E6DB-7D0B-164F-93DF-5FDD22C08262}" srcOrd="2" destOrd="0" presId="urn:microsoft.com/office/officeart/2008/layout/HalfCircleOrganizationChart"/>
-    <dgm:cxn modelId="{B0797612-1FA1-0140-A47F-7B09C37373A6}" type="presParOf" srcId="{8E27A360-F4E6-A64B-B8B5-B9E8DC0FFE92}" destId="{9AE0FC73-943A-C14B-A8B1-0F7084DF6627}" srcOrd="3" destOrd="0" presId="urn:microsoft.com/office/officeart/2008/layout/HalfCircleOrganizationChart"/>
-    <dgm:cxn modelId="{E0EC8729-1A43-9B46-8016-1EA7A1F1DE88}" type="presParOf" srcId="{470FFC68-A4EA-C945-BAFD-CE4AA6FCB00C}" destId="{30DB659F-1981-0747-A1B3-3EAAD3FBFDFF}" srcOrd="1" destOrd="0" presId="urn:microsoft.com/office/officeart/2008/layout/HalfCircleOrganizationChart"/>
-    <dgm:cxn modelId="{383C76E7-D3DA-9F4B-AE35-047235B5F826}" type="presParOf" srcId="{470FFC68-A4EA-C945-BAFD-CE4AA6FCB00C}" destId="{DFAC45B2-C5DC-C242-9922-44CC989022D8}" srcOrd="2" destOrd="0" presId="urn:microsoft.com/office/officeart/2008/layout/HalfCircleOrganizationChart"/>
-    <dgm:cxn modelId="{8F7298F1-42CC-5443-8CBC-0F826FF24A5A}" type="presParOf" srcId="{475BDD79-DD6B-CC49-9E87-731E171F15B3}" destId="{52EA7693-91BF-1E4A-BE73-E460E69E9B1A}" srcOrd="4" destOrd="0" presId="urn:microsoft.com/office/officeart/2008/layout/HalfCircleOrganizationChart"/>
-    <dgm:cxn modelId="{35E0BDC0-BC21-3040-A6F3-3B97D8510550}" type="presParOf" srcId="{475BDD79-DD6B-CC49-9E87-731E171F15B3}" destId="{34E27088-EA55-7347-9B91-7BEA94057C24}" srcOrd="5" destOrd="0" presId="urn:microsoft.com/office/officeart/2008/layout/HalfCircleOrganizationChart"/>
-    <dgm:cxn modelId="{770D1319-9D27-3C4A-8F5C-1CA30401D8E0}" type="presParOf" srcId="{34E27088-EA55-7347-9B91-7BEA94057C24}" destId="{BF70D9BD-D4B7-3142-8B7D-D384200F464D}" srcOrd="0" destOrd="0" presId="urn:microsoft.com/office/officeart/2008/layout/HalfCircleOrganizationChart"/>
-    <dgm:cxn modelId="{30EC790F-9EF5-824F-A5F0-3EEA098AF54C}" type="presParOf" srcId="{BF70D9BD-D4B7-3142-8B7D-D384200F464D}" destId="{3C176E0C-D1DA-C440-AB7E-3F304DC91152}" srcOrd="0" destOrd="0" presId="urn:microsoft.com/office/officeart/2008/layout/HalfCircleOrganizationChart"/>
-    <dgm:cxn modelId="{9FE7EEB0-C36C-EC49-A76D-DBC605E7FBA1}" type="presParOf" srcId="{BF70D9BD-D4B7-3142-8B7D-D384200F464D}" destId="{2A5AAAE8-3A4E-FF49-90AD-8390924A128D}" srcOrd="1" destOrd="0" presId="urn:microsoft.com/office/officeart/2008/layout/HalfCircleOrganizationChart"/>
-    <dgm:cxn modelId="{A8FB0E8F-DA45-CD4C-AAE1-39076EF02D0C}" type="presParOf" srcId="{BF70D9BD-D4B7-3142-8B7D-D384200F464D}" destId="{9D953D32-FCED-B045-8F53-C0A66DE0F87B}" srcOrd="2" destOrd="0" presId="urn:microsoft.com/office/officeart/2008/layout/HalfCircleOrganizationChart"/>
-    <dgm:cxn modelId="{D216D881-6197-A542-8134-5929ED3A24AE}" type="presParOf" srcId="{BF70D9BD-D4B7-3142-8B7D-D384200F464D}" destId="{9C1533B1-4B0D-B941-AB35-C05B7B228531}" srcOrd="3" destOrd="0" presId="urn:microsoft.com/office/officeart/2008/layout/HalfCircleOrganizationChart"/>
-    <dgm:cxn modelId="{0A5857E2-8A7A-D04F-8F10-CB64AD9104D8}" type="presParOf" srcId="{34E27088-EA55-7347-9B91-7BEA94057C24}" destId="{006A2DF3-D8B2-E140-B702-A3C20F0A2306}" srcOrd="1" destOrd="0" presId="urn:microsoft.com/office/officeart/2008/layout/HalfCircleOrganizationChart"/>
-    <dgm:cxn modelId="{E92750F9-0F4B-AA4B-BE83-5E44574B36AC}" type="presParOf" srcId="{34E27088-EA55-7347-9B91-7BEA94057C24}" destId="{E33294A3-2404-EE4C-9ACC-B34B2E84F56F}" srcOrd="2" destOrd="0" presId="urn:microsoft.com/office/officeart/2008/layout/HalfCircleOrganizationChart"/>
-    <dgm:cxn modelId="{D10967D8-4050-2445-AC5C-615A11000603}" type="presParOf" srcId="{945A8D45-FDEC-E646-A26C-6F0CA947EF0A}" destId="{6AA93BD0-4D0B-B74D-8934-C0389B427C48}" srcOrd="2" destOrd="0" presId="urn:microsoft.com/office/officeart/2008/layout/HalfCircleOrganizationChart"/>
-    <dgm:cxn modelId="{8E2E1074-09A3-ED43-8A7F-56A574A19123}" type="presParOf" srcId="{DCBC2E5B-8AF0-2041-A163-B69A234BF13E}" destId="{FBFF222E-8790-3F42-943A-E7F18144F513}" srcOrd="2" destOrd="0" presId="urn:microsoft.com/office/officeart/2008/layout/HalfCircleOrganizationChart"/>
-    <dgm:cxn modelId="{DD6F1572-D07E-4C49-9AE0-3BB662C581B6}" type="presParOf" srcId="{9D74519A-056B-D44E-8444-F2B9E985E137}" destId="{E51F2E6E-5830-3047-AEB0-C6D2631285FB}" srcOrd="2" destOrd="0" presId="urn:microsoft.com/office/officeart/2008/layout/HalfCircleOrganizationChart"/>
-    <dgm:cxn modelId="{B5C17EA7-DD7D-E547-A0A6-783F2988C2DF}" type="presParOf" srcId="{58E7AE9C-83AF-FD4E-9269-8DDDA9D69675}" destId="{A2AFDA0D-9649-6D46-A850-B4CD99279E6B}" srcOrd="4" destOrd="0" presId="urn:microsoft.com/office/officeart/2008/layout/HalfCircleOrganizationChart"/>
-    <dgm:cxn modelId="{F128712A-91F0-2047-B68B-9C170F10F9CE}" type="presParOf" srcId="{58E7AE9C-83AF-FD4E-9269-8DDDA9D69675}" destId="{D592782F-B853-A04F-9684-3C61A84E3CCE}" srcOrd="5" destOrd="0" presId="urn:microsoft.com/office/officeart/2008/layout/HalfCircleOrganizationChart"/>
-    <dgm:cxn modelId="{1EDA51AE-B09B-404D-AF21-7881CFC2F46B}" type="presParOf" srcId="{D592782F-B853-A04F-9684-3C61A84E3CCE}" destId="{A994E2CA-6E5F-F045-8795-DBDFFCC8C593}" srcOrd="0" destOrd="0" presId="urn:microsoft.com/office/officeart/2008/layout/HalfCircleOrganizationChart"/>
-    <dgm:cxn modelId="{B54708C5-BC21-9E4E-99BB-568B6ED514F4}" type="presParOf" srcId="{A994E2CA-6E5F-F045-8795-DBDFFCC8C593}" destId="{96C6CBDF-31C8-7649-AF4A-17F248983FFD}" srcOrd="0" destOrd="0" presId="urn:microsoft.com/office/officeart/2008/layout/HalfCircleOrganizationChart"/>
-    <dgm:cxn modelId="{014B8A3A-A015-454F-BCA5-D57B2A72A4C6}" type="presParOf" srcId="{A994E2CA-6E5F-F045-8795-DBDFFCC8C593}" destId="{DA05EB57-5A95-CF45-98D2-39A362993276}" srcOrd="1" destOrd="0" presId="urn:microsoft.com/office/officeart/2008/layout/HalfCircleOrganizationChart"/>
-    <dgm:cxn modelId="{D0F1C8B2-28D3-AD47-80D8-501C7C8E4AA1}" type="presParOf" srcId="{A994E2CA-6E5F-F045-8795-DBDFFCC8C593}" destId="{F798B2F9-0AD1-6042-89B9-07CD94F88DD2}" srcOrd="2" destOrd="0" presId="urn:microsoft.com/office/officeart/2008/layout/HalfCircleOrganizationChart"/>
-    <dgm:cxn modelId="{EE2CB76C-CF78-BA49-A681-FCFEAE039E20}" type="presParOf" srcId="{A994E2CA-6E5F-F045-8795-DBDFFCC8C593}" destId="{85FFA459-19D6-1444-B439-F1D9623EC761}" srcOrd="3" destOrd="0" presId="urn:microsoft.com/office/officeart/2008/layout/HalfCircleOrganizationChart"/>
-    <dgm:cxn modelId="{3DC00F78-3F66-9747-A0B6-D59F01BC8D2F}" type="presParOf" srcId="{D592782F-B853-A04F-9684-3C61A84E3CCE}" destId="{DCC1A1F3-42C4-9B4E-A9C9-3D5DACED5F56}" srcOrd="1" destOrd="0" presId="urn:microsoft.com/office/officeart/2008/layout/HalfCircleOrganizationChart"/>
-    <dgm:cxn modelId="{DD347154-AF7A-464D-AC8C-7B2D2C1DFF17}" type="presParOf" srcId="{DCC1A1F3-42C4-9B4E-A9C9-3D5DACED5F56}" destId="{8CFE5703-F8F8-6C47-8E26-BD03CF75863A}" srcOrd="0" destOrd="0" presId="urn:microsoft.com/office/officeart/2008/layout/HalfCircleOrganizationChart"/>
-    <dgm:cxn modelId="{67271B0B-925F-EA42-9B93-1749C725F703}" type="presParOf" srcId="{DCC1A1F3-42C4-9B4E-A9C9-3D5DACED5F56}" destId="{B88FA855-1266-C84B-A954-36881F335D4C}" srcOrd="1" destOrd="0" presId="urn:microsoft.com/office/officeart/2008/layout/HalfCircleOrganizationChart"/>
-    <dgm:cxn modelId="{C1C9DFD3-4FB9-9C41-AA28-F7A1195B5077}" type="presParOf" srcId="{B88FA855-1266-C84B-A954-36881F335D4C}" destId="{0AB10960-9938-DF42-BE6C-742CC22DF7FE}" srcOrd="0" destOrd="0" presId="urn:microsoft.com/office/officeart/2008/layout/HalfCircleOrganizationChart"/>
-    <dgm:cxn modelId="{453AB46B-A779-D942-BAD9-3F72EC61E96E}" type="presParOf" srcId="{0AB10960-9938-DF42-BE6C-742CC22DF7FE}" destId="{AEF16AE6-CFBF-9641-A5FE-4673C663EDFF}" srcOrd="0" destOrd="0" presId="urn:microsoft.com/office/officeart/2008/layout/HalfCircleOrganizationChart"/>
-    <dgm:cxn modelId="{A04FCC14-2355-5B4F-8C73-EE967CCD451C}" type="presParOf" srcId="{0AB10960-9938-DF42-BE6C-742CC22DF7FE}" destId="{687C2DBE-D82B-2E43-93DA-04D47C425E72}" srcOrd="1" destOrd="0" presId="urn:microsoft.com/office/officeart/2008/layout/HalfCircleOrganizationChart"/>
-    <dgm:cxn modelId="{3DB42D8B-C276-FD48-85E4-A4E4CBD4D078}" type="presParOf" srcId="{0AB10960-9938-DF42-BE6C-742CC22DF7FE}" destId="{FA77A9CF-9204-F74E-A861-71ED6CB52599}" srcOrd="2" destOrd="0" presId="urn:microsoft.com/office/officeart/2008/layout/HalfCircleOrganizationChart"/>
-    <dgm:cxn modelId="{D8EC1D70-313A-2242-90E9-A487BE997D13}" type="presParOf" srcId="{0AB10960-9938-DF42-BE6C-742CC22DF7FE}" destId="{41A48D60-D4BD-3044-A088-B637B87B2E8B}" srcOrd="3" destOrd="0" presId="urn:microsoft.com/office/officeart/2008/layout/HalfCircleOrganizationChart"/>
-    <dgm:cxn modelId="{23859AF3-CC98-554B-95D4-F7DE31D7C4CF}" type="presParOf" srcId="{B88FA855-1266-C84B-A954-36881F335D4C}" destId="{42AD23DB-3F6C-5745-A003-034EA080600F}" srcOrd="1" destOrd="0" presId="urn:microsoft.com/office/officeart/2008/layout/HalfCircleOrganizationChart"/>
-    <dgm:cxn modelId="{5F81BEEE-A313-A14A-ACE2-D54BA65117A0}" type="presParOf" srcId="{42AD23DB-3F6C-5745-A003-034EA080600F}" destId="{BC1F3BE2-429A-534C-ABE6-9F0E56262EC2}" srcOrd="0" destOrd="0" presId="urn:microsoft.com/office/officeart/2008/layout/HalfCircleOrganizationChart"/>
-    <dgm:cxn modelId="{6A863AE6-8BFB-5745-A2B1-FA39AA9624A2}" type="presParOf" srcId="{42AD23DB-3F6C-5745-A003-034EA080600F}" destId="{D600B8F4-C0A9-C448-A2FC-5DC7D9D4D160}" srcOrd="1" destOrd="0" presId="urn:microsoft.com/office/officeart/2008/layout/HalfCircleOrganizationChart"/>
-    <dgm:cxn modelId="{5BD811CF-44AD-9D49-BF6C-42D297B15545}" type="presParOf" srcId="{D600B8F4-C0A9-C448-A2FC-5DC7D9D4D160}" destId="{10E6C6A3-0C7A-E44A-8D2E-B2B6BE1827B5}" srcOrd="0" destOrd="0" presId="urn:microsoft.com/office/officeart/2008/layout/HalfCircleOrganizationChart"/>
-    <dgm:cxn modelId="{1995FEF0-40AE-0F43-B6A5-C173EDAD6D19}" type="presParOf" srcId="{10E6C6A3-0C7A-E44A-8D2E-B2B6BE1827B5}" destId="{EF0CCA5B-8254-4F4C-ADD7-4857107802F7}" srcOrd="0" destOrd="0" presId="urn:microsoft.com/office/officeart/2008/layout/HalfCircleOrganizationChart"/>
-    <dgm:cxn modelId="{DE982D68-4A31-C24E-B7FE-A41183CF3551}" type="presParOf" srcId="{10E6C6A3-0C7A-E44A-8D2E-B2B6BE1827B5}" destId="{83A7504C-C71D-9F41-876A-D20554D088BA}" srcOrd="1" destOrd="0" presId="urn:microsoft.com/office/officeart/2008/layout/HalfCircleOrganizationChart"/>
-    <dgm:cxn modelId="{D069FF0A-4B49-E24A-B752-86FFE811B893}" type="presParOf" srcId="{10E6C6A3-0C7A-E44A-8D2E-B2B6BE1827B5}" destId="{2F3964E0-8DDF-CC41-845C-8422E80EF812}" srcOrd="2" destOrd="0" presId="urn:microsoft.com/office/officeart/2008/layout/HalfCircleOrganizationChart"/>
-    <dgm:cxn modelId="{FEEFF7C1-0822-F541-B64D-08B36036D234}" type="presParOf" srcId="{10E6C6A3-0C7A-E44A-8D2E-B2B6BE1827B5}" destId="{A6E96D1B-76AB-4D40-8591-A70A65B3E2BA}" srcOrd="3" destOrd="0" presId="urn:microsoft.com/office/officeart/2008/layout/HalfCircleOrganizationChart"/>
-    <dgm:cxn modelId="{A89757A0-5D6C-734A-BE05-19A2781C8253}" type="presParOf" srcId="{D600B8F4-C0A9-C448-A2FC-5DC7D9D4D160}" destId="{7D705F72-B4C4-6C45-B299-6D225547DE9C}" srcOrd="1" destOrd="0" presId="urn:microsoft.com/office/officeart/2008/layout/HalfCircleOrganizationChart"/>
-    <dgm:cxn modelId="{FEFFC038-DAB5-5E42-9910-90432E25D273}" type="presParOf" srcId="{7D705F72-B4C4-6C45-B299-6D225547DE9C}" destId="{4E0076C1-A32D-604F-AF3E-01FEE8ABC1A1}" srcOrd="0" destOrd="0" presId="urn:microsoft.com/office/officeart/2008/layout/HalfCircleOrganizationChart"/>
-    <dgm:cxn modelId="{B9C8DEA4-9455-4F4A-976C-1A3835401100}" type="presParOf" srcId="{7D705F72-B4C4-6C45-B299-6D225547DE9C}" destId="{31266414-00DF-2444-82A3-351B6378E721}" srcOrd="1" destOrd="0" presId="urn:microsoft.com/office/officeart/2008/layout/HalfCircleOrganizationChart"/>
-    <dgm:cxn modelId="{F44647AA-960F-BA47-9218-D175A5A7C49C}" type="presParOf" srcId="{31266414-00DF-2444-82A3-351B6378E721}" destId="{EAE0E32A-A8F9-7945-B2F0-F761866DF40F}" srcOrd="0" destOrd="0" presId="urn:microsoft.com/office/officeart/2008/layout/HalfCircleOrganizationChart"/>
-    <dgm:cxn modelId="{936906DE-9A62-B247-92AB-2148168F0B0D}" type="presParOf" srcId="{EAE0E32A-A8F9-7945-B2F0-F761866DF40F}" destId="{0EA42011-9B54-794A-BD76-9741AC7E5694}" srcOrd="0" destOrd="0" presId="urn:microsoft.com/office/officeart/2008/layout/HalfCircleOrganizationChart"/>
-    <dgm:cxn modelId="{340D271F-2C52-9D48-80BF-368D8C736040}" type="presParOf" srcId="{EAE0E32A-A8F9-7945-B2F0-F761866DF40F}" destId="{0368627D-7204-B749-83EA-34D9EC3F0986}" srcOrd="1" destOrd="0" presId="urn:microsoft.com/office/officeart/2008/layout/HalfCircleOrganizationChart"/>
-    <dgm:cxn modelId="{961E20B1-DC77-8649-B027-875BF3A6002C}" type="presParOf" srcId="{EAE0E32A-A8F9-7945-B2F0-F761866DF40F}" destId="{AB66633E-A396-9840-B98E-C53DA84CEACD}" srcOrd="2" destOrd="0" presId="urn:microsoft.com/office/officeart/2008/layout/HalfCircleOrganizationChart"/>
-    <dgm:cxn modelId="{C3AA40BD-0543-0148-8FDF-107247C7096D}" type="presParOf" srcId="{EAE0E32A-A8F9-7945-B2F0-F761866DF40F}" destId="{89C2D161-6186-3842-92E2-50EA475C4757}" srcOrd="3" destOrd="0" presId="urn:microsoft.com/office/officeart/2008/layout/HalfCircleOrganizationChart"/>
-    <dgm:cxn modelId="{CDE4F23D-E377-9540-9F3D-F81AF23FB158}" type="presParOf" srcId="{31266414-00DF-2444-82A3-351B6378E721}" destId="{03BACD15-7D9B-4948-AF09-7B4350824495}" srcOrd="1" destOrd="0" presId="urn:microsoft.com/office/officeart/2008/layout/HalfCircleOrganizationChart"/>
-    <dgm:cxn modelId="{9D6D42FD-FB16-2044-806B-DFC65DE08A33}" type="presParOf" srcId="{03BACD15-7D9B-4948-AF09-7B4350824495}" destId="{B170171B-D794-3A43-9FAD-606E0CA98CF0}" srcOrd="0" destOrd="0" presId="urn:microsoft.com/office/officeart/2008/layout/HalfCircleOrganizationChart"/>
-    <dgm:cxn modelId="{315477FA-0A4D-2248-875D-FE239A37CF0F}" type="presParOf" srcId="{03BACD15-7D9B-4948-AF09-7B4350824495}" destId="{C649642F-E169-D244-9954-ECA3CD7FDE02}" srcOrd="1" destOrd="0" presId="urn:microsoft.com/office/officeart/2008/layout/HalfCircleOrganizationChart"/>
-    <dgm:cxn modelId="{5F79466F-D046-7C43-8808-EDEB277B127A}" type="presParOf" srcId="{C649642F-E169-D244-9954-ECA3CD7FDE02}" destId="{8AA6B802-8525-804E-B10E-E5ADC450CCE6}" srcOrd="0" destOrd="0" presId="urn:microsoft.com/office/officeart/2008/layout/HalfCircleOrganizationChart"/>
-    <dgm:cxn modelId="{EC6688AA-8459-AA44-8487-4F14C1AD2C4C}" type="presParOf" srcId="{8AA6B802-8525-804E-B10E-E5ADC450CCE6}" destId="{A932CA2B-7094-DC4C-973D-CE907897A633}" srcOrd="0" destOrd="0" presId="urn:microsoft.com/office/officeart/2008/layout/HalfCircleOrganizationChart"/>
-    <dgm:cxn modelId="{7BA7439F-F759-864C-BC10-797A7A44C6E4}" type="presParOf" srcId="{8AA6B802-8525-804E-B10E-E5ADC450CCE6}" destId="{877C58A9-B1BF-B948-A3A0-AE19B5419F4A}" srcOrd="1" destOrd="0" presId="urn:microsoft.com/office/officeart/2008/layout/HalfCircleOrganizationChart"/>
-    <dgm:cxn modelId="{457DB619-3666-1C49-8DEC-0BD46ABB2422}" type="presParOf" srcId="{8AA6B802-8525-804E-B10E-E5ADC450CCE6}" destId="{9DB6187F-82EF-D245-B963-DB1EF6764C47}" srcOrd="2" destOrd="0" presId="urn:microsoft.com/office/officeart/2008/layout/HalfCircleOrganizationChart"/>
-    <dgm:cxn modelId="{E652E08A-B22D-1041-9C94-D4EAEBFDF02C}" type="presParOf" srcId="{8AA6B802-8525-804E-B10E-E5ADC450CCE6}" destId="{E23AED0E-4592-6D4D-80CA-5C5B7C709993}" srcOrd="3" destOrd="0" presId="urn:microsoft.com/office/officeart/2008/layout/HalfCircleOrganizationChart"/>
-    <dgm:cxn modelId="{5359CA63-3E3B-7543-A673-74EA5677CC8A}" type="presParOf" srcId="{C649642F-E169-D244-9954-ECA3CD7FDE02}" destId="{9DB98549-0A1A-6B4E-B20B-9EA506794AFE}" srcOrd="1" destOrd="0" presId="urn:microsoft.com/office/officeart/2008/layout/HalfCircleOrganizationChart"/>
-    <dgm:cxn modelId="{FD5B3B21-4C8F-DF43-B190-6CC88528E1CA}" type="presParOf" srcId="{C649642F-E169-D244-9954-ECA3CD7FDE02}" destId="{6DF1D051-F36E-484A-9AA9-F18D1B9D24C4}" srcOrd="2" destOrd="0" presId="urn:microsoft.com/office/officeart/2008/layout/HalfCircleOrganizationChart"/>
-    <dgm:cxn modelId="{86C5374B-B9FA-B448-B7E2-18A96FCF2390}" type="presParOf" srcId="{03BACD15-7D9B-4948-AF09-7B4350824495}" destId="{D8E256CB-B5CA-FF43-B1E6-559D8292D702}" srcOrd="2" destOrd="0" presId="urn:microsoft.com/office/officeart/2008/layout/HalfCircleOrganizationChart"/>
-    <dgm:cxn modelId="{3999C465-A730-D445-A0D6-E5297A288A10}" type="presParOf" srcId="{03BACD15-7D9B-4948-AF09-7B4350824495}" destId="{830D0193-11A9-F645-9C5B-F3225CEC0B34}" srcOrd="3" destOrd="0" presId="urn:microsoft.com/office/officeart/2008/layout/HalfCircleOrganizationChart"/>
-    <dgm:cxn modelId="{80480A1D-0AE8-414E-A108-9F4EE0441852}" type="presParOf" srcId="{830D0193-11A9-F645-9C5B-F3225CEC0B34}" destId="{00E85A8F-0294-114E-8E06-A09555D77BF9}" srcOrd="0" destOrd="0" presId="urn:microsoft.com/office/officeart/2008/layout/HalfCircleOrganizationChart"/>
-    <dgm:cxn modelId="{A6C8DFDE-8061-3848-AE29-FC1171AA8823}" type="presParOf" srcId="{00E85A8F-0294-114E-8E06-A09555D77BF9}" destId="{3EF8E5CC-6965-4347-8975-7CDC54787994}" srcOrd="0" destOrd="0" presId="urn:microsoft.com/office/officeart/2008/layout/HalfCircleOrganizationChart"/>
-    <dgm:cxn modelId="{EA3829B3-4647-BA41-9135-8B8E0D4BEB4B}" type="presParOf" srcId="{00E85A8F-0294-114E-8E06-A09555D77BF9}" destId="{7C268011-23AC-5E45-968D-06E747D725BD}" srcOrd="1" destOrd="0" presId="urn:microsoft.com/office/officeart/2008/layout/HalfCircleOrganizationChart"/>
-    <dgm:cxn modelId="{22447E9F-1C43-6946-8571-4482FE15AA9A}" type="presParOf" srcId="{00E85A8F-0294-114E-8E06-A09555D77BF9}" destId="{E0392CE8-3C18-E84D-B3FE-4ABD785C3F0A}" srcOrd="2" destOrd="0" presId="urn:microsoft.com/office/officeart/2008/layout/HalfCircleOrganizationChart"/>
-    <dgm:cxn modelId="{03B4F0B3-D13B-6D4F-A69F-57A81E25665B}" type="presParOf" srcId="{00E85A8F-0294-114E-8E06-A09555D77BF9}" destId="{E4B34564-46DD-EC45-910F-93806FDF843F}" srcOrd="3" destOrd="0" presId="urn:microsoft.com/office/officeart/2008/layout/HalfCircleOrganizationChart"/>
-    <dgm:cxn modelId="{B6B3F1E9-780A-5F46-A868-16149F920A4A}" type="presParOf" srcId="{830D0193-11A9-F645-9C5B-F3225CEC0B34}" destId="{3D0DDCAC-0A08-0C46-9324-D192F7298AD8}" srcOrd="1" destOrd="0" presId="urn:microsoft.com/office/officeart/2008/layout/HalfCircleOrganizationChart"/>
-    <dgm:cxn modelId="{1D904B09-EB87-E145-92C1-23BCD54B5F0D}" type="presParOf" srcId="{830D0193-11A9-F645-9C5B-F3225CEC0B34}" destId="{71B54D65-07D4-E54A-9E35-6336665BAC7A}" srcOrd="2" destOrd="0" presId="urn:microsoft.com/office/officeart/2008/layout/HalfCircleOrganizationChart"/>
-    <dgm:cxn modelId="{6B04820F-D7DE-D144-9CBF-96F5374ABB86}" type="presParOf" srcId="{31266414-00DF-2444-82A3-351B6378E721}" destId="{F37C3CDC-F90B-3149-9045-5BB838F730ED}" srcOrd="2" destOrd="0" presId="urn:microsoft.com/office/officeart/2008/layout/HalfCircleOrganizationChart"/>
-    <dgm:cxn modelId="{1E555846-BCE0-F54A-9C60-41737A1A95F5}" type="presParOf" srcId="{7D705F72-B4C4-6C45-B299-6D225547DE9C}" destId="{7AD188A8-1039-5E42-AD5B-B261F58CFC1D}" srcOrd="2" destOrd="0" presId="urn:microsoft.com/office/officeart/2008/layout/HalfCircleOrganizationChart"/>
-    <dgm:cxn modelId="{C69917E9-309C-2C48-98BC-B09C00ACF35F}" type="presParOf" srcId="{7D705F72-B4C4-6C45-B299-6D225547DE9C}" destId="{7DEC4DF1-D92A-614F-8BFA-6141D9383DB7}" srcOrd="3" destOrd="0" presId="urn:microsoft.com/office/officeart/2008/layout/HalfCircleOrganizationChart"/>
-    <dgm:cxn modelId="{9FEBBC45-72C2-184B-B8F5-752B3B153855}" type="presParOf" srcId="{7DEC4DF1-D92A-614F-8BFA-6141D9383DB7}" destId="{A597C243-2EFE-624F-8ED0-A2EC82D37548}" srcOrd="0" destOrd="0" presId="urn:microsoft.com/office/officeart/2008/layout/HalfCircleOrganizationChart"/>
-    <dgm:cxn modelId="{214FAB2D-1755-4249-B2FC-B647FF6C490F}" type="presParOf" srcId="{A597C243-2EFE-624F-8ED0-A2EC82D37548}" destId="{C56C1C0F-5AA1-8B41-AA53-A8AC7981007C}" srcOrd="0" destOrd="0" presId="urn:microsoft.com/office/officeart/2008/layout/HalfCircleOrganizationChart"/>
-    <dgm:cxn modelId="{6152A570-2617-534F-B331-BF018FC64178}" type="presParOf" srcId="{A597C243-2EFE-624F-8ED0-A2EC82D37548}" destId="{8227AD98-CDD1-464E-8E78-0BCA6AC9EB79}" srcOrd="1" destOrd="0" presId="urn:microsoft.com/office/officeart/2008/layout/HalfCircleOrganizationChart"/>
-    <dgm:cxn modelId="{238AE9F2-786C-5D4F-9295-A0E8C43C3504}" type="presParOf" srcId="{A597C243-2EFE-624F-8ED0-A2EC82D37548}" destId="{850CAFF4-71F5-6547-9357-6EE34FD6D1A2}" srcOrd="2" destOrd="0" presId="urn:microsoft.com/office/officeart/2008/layout/HalfCircleOrganizationChart"/>
-    <dgm:cxn modelId="{D8AEDF64-DCF6-1E43-85E1-2354738A4929}" type="presParOf" srcId="{A597C243-2EFE-624F-8ED0-A2EC82D37548}" destId="{CEFE8E38-C549-2449-BFD1-2F66DF461DB8}" srcOrd="3" destOrd="0" presId="urn:microsoft.com/office/officeart/2008/layout/HalfCircleOrganizationChart"/>
-    <dgm:cxn modelId="{39B3BCC4-EB11-2747-B29E-91AC9094F9D8}" type="presParOf" srcId="{7DEC4DF1-D92A-614F-8BFA-6141D9383DB7}" destId="{0B0943D0-4BB0-EA48-AB48-AEDB3DA78A79}" srcOrd="1" destOrd="0" presId="urn:microsoft.com/office/officeart/2008/layout/HalfCircleOrganizationChart"/>
-    <dgm:cxn modelId="{855BEE31-FF62-C44B-B55B-DA51D6AB3BB4}" type="presParOf" srcId="{0B0943D0-4BB0-EA48-AB48-AEDB3DA78A79}" destId="{3D1A97C8-7B5D-AA4F-8B51-05A01E8F84CB}" srcOrd="0" destOrd="0" presId="urn:microsoft.com/office/officeart/2008/layout/HalfCircleOrganizationChart"/>
-    <dgm:cxn modelId="{4DAA439E-8E62-1940-844B-975FDA1FAE2E}" type="presParOf" srcId="{0B0943D0-4BB0-EA48-AB48-AEDB3DA78A79}" destId="{147ED1D5-8AAC-7F48-A07A-6D015CA8162F}" srcOrd="1" destOrd="0" presId="urn:microsoft.com/office/officeart/2008/layout/HalfCircleOrganizationChart"/>
-    <dgm:cxn modelId="{4AF7EEC6-8720-9640-BF56-0E8FCBDE2211}" type="presParOf" srcId="{147ED1D5-8AAC-7F48-A07A-6D015CA8162F}" destId="{5CEFC4D9-BD41-9A41-AC33-8C71C7A39FAE}" srcOrd="0" destOrd="0" presId="urn:microsoft.com/office/officeart/2008/layout/HalfCircleOrganizationChart"/>
-    <dgm:cxn modelId="{172E8012-F299-8E42-B111-43ACDE454375}" type="presParOf" srcId="{5CEFC4D9-BD41-9A41-AC33-8C71C7A39FAE}" destId="{5C031C6E-C791-3A49-82AF-D09ACCA61EC8}" srcOrd="0" destOrd="0" presId="urn:microsoft.com/office/officeart/2008/layout/HalfCircleOrganizationChart"/>
-    <dgm:cxn modelId="{B3726662-50B6-2E4D-80FB-A1A7B0A33B71}" type="presParOf" srcId="{5CEFC4D9-BD41-9A41-AC33-8C71C7A39FAE}" destId="{ECC42A76-6DD3-8048-B290-5354934C3B0B}" srcOrd="1" destOrd="0" presId="urn:microsoft.com/office/officeart/2008/layout/HalfCircleOrganizationChart"/>
-    <dgm:cxn modelId="{FC23250B-0052-964C-83FC-A9970F0F9806}" type="presParOf" srcId="{5CEFC4D9-BD41-9A41-AC33-8C71C7A39FAE}" destId="{3F4CE419-4127-2D48-9D84-83B729A2EF2E}" srcOrd="2" destOrd="0" presId="urn:microsoft.com/office/officeart/2008/layout/HalfCircleOrganizationChart"/>
-    <dgm:cxn modelId="{44A32AA4-CC87-F243-A994-6C856882B9EF}" type="presParOf" srcId="{5CEFC4D9-BD41-9A41-AC33-8C71C7A39FAE}" destId="{AB2FE759-7EDA-C44C-A03C-17D85F92AE37}" srcOrd="3" destOrd="0" presId="urn:microsoft.com/office/officeart/2008/layout/HalfCircleOrganizationChart"/>
-    <dgm:cxn modelId="{BF6C6C0C-806B-9744-9AFC-D464EE869F5F}" type="presParOf" srcId="{147ED1D5-8AAC-7F48-A07A-6D015CA8162F}" destId="{9C9F9BD7-03C4-354E-8DF3-F589318CF726}" srcOrd="1" destOrd="0" presId="urn:microsoft.com/office/officeart/2008/layout/HalfCircleOrganizationChart"/>
-    <dgm:cxn modelId="{A2986D2A-A176-FC44-89E5-0D16CEFD6BC0}" type="presParOf" srcId="{147ED1D5-8AAC-7F48-A07A-6D015CA8162F}" destId="{679E29EC-01F5-4B4C-B562-DAB4A95FF6C3}" srcOrd="2" destOrd="0" presId="urn:microsoft.com/office/officeart/2008/layout/HalfCircleOrganizationChart"/>
-    <dgm:cxn modelId="{7ECD0E43-AD96-3F4E-B4E5-54205635C3DE}" type="presParOf" srcId="{0B0943D0-4BB0-EA48-AB48-AEDB3DA78A79}" destId="{288BD4F0-1261-9947-A9A0-A5FD551BF38F}" srcOrd="2" destOrd="0" presId="urn:microsoft.com/office/officeart/2008/layout/HalfCircleOrganizationChart"/>
-    <dgm:cxn modelId="{F86F5912-A49D-594E-82E9-DEFC1890423A}" type="presParOf" srcId="{0B0943D0-4BB0-EA48-AB48-AEDB3DA78A79}" destId="{49F993D0-259E-E443-BAF8-780A0012C639}" srcOrd="3" destOrd="0" presId="urn:microsoft.com/office/officeart/2008/layout/HalfCircleOrganizationChart"/>
-    <dgm:cxn modelId="{0B304C5E-A387-ED49-A75B-426C73EC4E2C}" type="presParOf" srcId="{49F993D0-259E-E443-BAF8-780A0012C639}" destId="{EB5F77CB-4B4C-8C43-BAE8-76FA1960E9F4}" srcOrd="0" destOrd="0" presId="urn:microsoft.com/office/officeart/2008/layout/HalfCircleOrganizationChart"/>
-    <dgm:cxn modelId="{8496C606-8534-A942-A146-CDFFE27AEB1F}" type="presParOf" srcId="{EB5F77CB-4B4C-8C43-BAE8-76FA1960E9F4}" destId="{300CB6EB-2083-D146-867C-C6158258B6DA}" srcOrd="0" destOrd="0" presId="urn:microsoft.com/office/officeart/2008/layout/HalfCircleOrganizationChart"/>
-    <dgm:cxn modelId="{BA65F3EF-5F50-6E46-B36F-341A51349C4F}" type="presParOf" srcId="{EB5F77CB-4B4C-8C43-BAE8-76FA1960E9F4}" destId="{AE2D26DE-265B-EB44-931F-949466721037}" srcOrd="1" destOrd="0" presId="urn:microsoft.com/office/officeart/2008/layout/HalfCircleOrganizationChart"/>
-    <dgm:cxn modelId="{48814EBE-E11F-0440-A2C6-F350D7E92017}" type="presParOf" srcId="{EB5F77CB-4B4C-8C43-BAE8-76FA1960E9F4}" destId="{1A22DE1F-0A9F-C848-8890-077FF7573D6C}" srcOrd="2" destOrd="0" presId="urn:microsoft.com/office/officeart/2008/layout/HalfCircleOrganizationChart"/>
-    <dgm:cxn modelId="{7C07E4D1-C2B5-734D-B719-0389B93BD722}" type="presParOf" srcId="{EB5F77CB-4B4C-8C43-BAE8-76FA1960E9F4}" destId="{A514C51D-0983-6241-96A5-A006D3062D3A}" srcOrd="3" destOrd="0" presId="urn:microsoft.com/office/officeart/2008/layout/HalfCircleOrganizationChart"/>
-    <dgm:cxn modelId="{765A5850-2303-F649-A681-C1C65D87CD62}" type="presParOf" srcId="{49F993D0-259E-E443-BAF8-780A0012C639}" destId="{B2196246-710B-D643-8C54-F016DCAFA0CB}" srcOrd="1" destOrd="0" presId="urn:microsoft.com/office/officeart/2008/layout/HalfCircleOrganizationChart"/>
-    <dgm:cxn modelId="{52DC47B6-3BEC-8C41-AFC8-2734DD1B4E53}" type="presParOf" srcId="{49F993D0-259E-E443-BAF8-780A0012C639}" destId="{0C154D69-2752-3146-AA6D-5717AAE1A8ED}" srcOrd="2" destOrd="0" presId="urn:microsoft.com/office/officeart/2008/layout/HalfCircleOrganizationChart"/>
-    <dgm:cxn modelId="{A2A90177-1F6E-BF42-99DA-B48916334801}" type="presParOf" srcId="{7DEC4DF1-D92A-614F-8BFA-6141D9383DB7}" destId="{73BCAA15-2B11-324A-9E63-218F22CD16F4}" srcOrd="2" destOrd="0" presId="urn:microsoft.com/office/officeart/2008/layout/HalfCircleOrganizationChart"/>
-    <dgm:cxn modelId="{0A660D36-9A21-704B-9F37-3BAF2D98A40C}" type="presParOf" srcId="{7D705F72-B4C4-6C45-B299-6D225547DE9C}" destId="{D8CA0CB0-57A3-C64D-BBC3-57B31738E9A1}" srcOrd="4" destOrd="0" presId="urn:microsoft.com/office/officeart/2008/layout/HalfCircleOrganizationChart"/>
-    <dgm:cxn modelId="{E6A86061-F847-D84D-BA8F-4E65E2E5B951}" type="presParOf" srcId="{7D705F72-B4C4-6C45-B299-6D225547DE9C}" destId="{5A2ED879-886B-BA42-B3F9-B516CA556904}" srcOrd="5" destOrd="0" presId="urn:microsoft.com/office/officeart/2008/layout/HalfCircleOrganizationChart"/>
-    <dgm:cxn modelId="{6C8EE271-3C2A-C044-BAC8-6195F4FFA44B}" type="presParOf" srcId="{5A2ED879-886B-BA42-B3F9-B516CA556904}" destId="{F40C73B9-46E7-6E49-8D02-54A57BE97D30}" srcOrd="0" destOrd="0" presId="urn:microsoft.com/office/officeart/2008/layout/HalfCircleOrganizationChart"/>
-    <dgm:cxn modelId="{0AA3D663-7865-7B48-A4BA-FA90B019F995}" type="presParOf" srcId="{F40C73B9-46E7-6E49-8D02-54A57BE97D30}" destId="{1B489447-AE79-6B4A-B8BB-448C78AEB7E6}" srcOrd="0" destOrd="0" presId="urn:microsoft.com/office/officeart/2008/layout/HalfCircleOrganizationChart"/>
-    <dgm:cxn modelId="{FA8AC6FF-54B3-F44A-BD53-2AAA4F349A56}" type="presParOf" srcId="{F40C73B9-46E7-6E49-8D02-54A57BE97D30}" destId="{593415F5-F920-7744-BB77-2DA86D7FD6CA}" srcOrd="1" destOrd="0" presId="urn:microsoft.com/office/officeart/2008/layout/HalfCircleOrganizationChart"/>
-    <dgm:cxn modelId="{A7B3BC5C-3BFE-9F46-8568-4289233D8AD7}" type="presParOf" srcId="{F40C73B9-46E7-6E49-8D02-54A57BE97D30}" destId="{2DC6C4E1-839F-B649-8C52-8FC4F5C547CD}" srcOrd="2" destOrd="0" presId="urn:microsoft.com/office/officeart/2008/layout/HalfCircleOrganizationChart"/>
-    <dgm:cxn modelId="{B4776C92-6C01-C84B-B289-AE2BEDA2EF4B}" type="presParOf" srcId="{F40C73B9-46E7-6E49-8D02-54A57BE97D30}" destId="{8FCDB790-5C16-3344-A56F-62A4FC2CB319}" srcOrd="3" destOrd="0" presId="urn:microsoft.com/office/officeart/2008/layout/HalfCircleOrganizationChart"/>
-    <dgm:cxn modelId="{9F660566-7240-6545-982C-9192C3A9B806}" type="presParOf" srcId="{5A2ED879-886B-BA42-B3F9-B516CA556904}" destId="{48964189-EB48-3A43-90B4-0A1B61C92B96}" srcOrd="1" destOrd="0" presId="urn:microsoft.com/office/officeart/2008/layout/HalfCircleOrganizationChart"/>
-    <dgm:cxn modelId="{66847A8D-891E-9443-8838-DF9A2BFEE621}" type="presParOf" srcId="{5A2ED879-886B-BA42-B3F9-B516CA556904}" destId="{B1B13FE0-A8CE-AD46-A208-CF9F3C044490}" srcOrd="2" destOrd="0" presId="urn:microsoft.com/office/officeart/2008/layout/HalfCircleOrganizationChart"/>
-    <dgm:cxn modelId="{63B531BD-DEA7-3B4A-8185-A92EA4541135}" type="presParOf" srcId="{D600B8F4-C0A9-C448-A2FC-5DC7D9D4D160}" destId="{82DCE766-B18F-9C47-B984-6B7B387E5650}" srcOrd="2" destOrd="0" presId="urn:microsoft.com/office/officeart/2008/layout/HalfCircleOrganizationChart"/>
-    <dgm:cxn modelId="{CE24452D-837E-054E-B3B7-742EB27EC676}" type="presParOf" srcId="{B88FA855-1266-C84B-A954-36881F335D4C}" destId="{77231B16-D37E-0B43-A817-385319164462}" srcOrd="2" destOrd="0" presId="urn:microsoft.com/office/officeart/2008/layout/HalfCircleOrganizationChart"/>
-    <dgm:cxn modelId="{208941A1-2468-2943-B329-9F3A81D6042F}" type="presParOf" srcId="{D592782F-B853-A04F-9684-3C61A84E3CCE}" destId="{70DFC7B2-27EE-7446-AB49-39FB88B145D5}" srcOrd="2" destOrd="0" presId="urn:microsoft.com/office/officeart/2008/layout/HalfCircleOrganizationChart"/>
-    <dgm:cxn modelId="{8E8B2640-FC45-FA49-BCB5-0DC9DE7AC0AD}" type="presParOf" srcId="{11DEB04C-4B32-AF4F-A1FE-6EF04428682B}" destId="{8CF6369C-3A23-1F4A-94A4-295551E0967B}" srcOrd="2" destOrd="0" presId="urn:microsoft.com/office/officeart/2008/layout/HalfCircleOrganizationChart"/>
+    <dgm:cxn modelId="{CA413CBB-2077-FA4D-AFFD-CB86005B461D}" type="presOf" srcId="{B5AED847-177D-9E41-81C3-E3CB2805FF86}" destId="{9EB376C3-13B3-8A42-8F46-0CF21EA46189}" srcOrd="0" destOrd="0" presId="urn:microsoft.com/office/officeart/2008/layout/HalfCircleOrganizationChart"/>
+    <dgm:cxn modelId="{21179670-F3F0-2045-80B2-896414BD9967}" type="presOf" srcId="{1387D87E-4C05-C84E-B5AC-DEC5A7F40CB0}" destId="{C6105762-49ED-B34B-8F8E-5CE1F049734F}" srcOrd="1" destOrd="0" presId="urn:microsoft.com/office/officeart/2008/layout/HalfCircleOrganizationChart"/>
+    <dgm:cxn modelId="{A84B19CB-CE01-234E-8869-9530090B7EB2}" type="presOf" srcId="{E9A46481-5A53-1741-A8E4-85C7B93A30C9}" destId="{31D2C9EA-EA87-494F-B54C-8FFCB8D177FB}" srcOrd="1" destOrd="0" presId="urn:microsoft.com/office/officeart/2008/layout/HalfCircleOrganizationChart"/>
+    <dgm:cxn modelId="{CFB69590-7832-BF4A-B9D9-706320799C23}" type="presOf" srcId="{85BCFBBD-B612-654A-8D1D-0EB84F79151D}" destId="{83BF4320-A682-3B46-95E3-C337E1BD7099}" srcOrd="0" destOrd="0" presId="urn:microsoft.com/office/officeart/2008/layout/HalfCircleOrganizationChart"/>
+    <dgm:cxn modelId="{2234FC08-EFBC-5941-AC4E-8AB14DE56DD7}" type="presOf" srcId="{841D780B-8E72-1142-9DFB-77B443CA1C94}" destId="{A0846EC9-DEC3-124D-9248-F7928955A8C1}" srcOrd="0" destOrd="0" presId="urn:microsoft.com/office/officeart/2008/layout/HalfCircleOrganizationChart"/>
+    <dgm:cxn modelId="{17E7A1D2-590D-3D40-99A9-8BA7A7BEB1AA}" type="presParOf" srcId="{1118557F-3E7E-114D-AAEA-B5F94E96BA67}" destId="{11DEB04C-4B32-AF4F-A1FE-6EF04428682B}" srcOrd="0" destOrd="0" presId="urn:microsoft.com/office/officeart/2008/layout/HalfCircleOrganizationChart"/>
+    <dgm:cxn modelId="{4DF62FC6-708C-0647-96A2-D42950C481EB}" type="presParOf" srcId="{11DEB04C-4B32-AF4F-A1FE-6EF04428682B}" destId="{1F2D1A5A-2CE0-EA49-9506-6E6F7F4DF4DB}" srcOrd="0" destOrd="0" presId="urn:microsoft.com/office/officeart/2008/layout/HalfCircleOrganizationChart"/>
+    <dgm:cxn modelId="{4C72CFF6-4F2C-6A42-8892-47588E47C2AA}" type="presParOf" srcId="{1F2D1A5A-2CE0-EA49-9506-6E6F7F4DF4DB}" destId="{8B078A9D-224C-0A44-9BC9-B2B9BAB41D1E}" srcOrd="0" destOrd="0" presId="urn:microsoft.com/office/officeart/2008/layout/HalfCircleOrganizationChart"/>
+    <dgm:cxn modelId="{7B24C691-2A91-2E4C-96DC-F5E20D7A5A0B}" type="presParOf" srcId="{1F2D1A5A-2CE0-EA49-9506-6E6F7F4DF4DB}" destId="{A36719FA-D51B-DE48-A405-7E33235F0036}" srcOrd="1" destOrd="0" presId="urn:microsoft.com/office/officeart/2008/layout/HalfCircleOrganizationChart"/>
+    <dgm:cxn modelId="{50373003-9061-D842-8531-63D5B465C26D}" type="presParOf" srcId="{1F2D1A5A-2CE0-EA49-9506-6E6F7F4DF4DB}" destId="{C7CC435B-51EE-C644-90B4-C59D9858183E}" srcOrd="2" destOrd="0" presId="urn:microsoft.com/office/officeart/2008/layout/HalfCircleOrganizationChart"/>
+    <dgm:cxn modelId="{515030D4-58C8-F745-A866-2ED1C23351E0}" type="presParOf" srcId="{1F2D1A5A-2CE0-EA49-9506-6E6F7F4DF4DB}" destId="{68B711D7-FBAB-8841-8BCE-1BEC03F7FF2D}" srcOrd="3" destOrd="0" presId="urn:microsoft.com/office/officeart/2008/layout/HalfCircleOrganizationChart"/>
+    <dgm:cxn modelId="{CD75A41F-911B-7240-B099-C3E0246C8070}" type="presParOf" srcId="{11DEB04C-4B32-AF4F-A1FE-6EF04428682B}" destId="{58E7AE9C-83AF-FD4E-9269-8DDDA9D69675}" srcOrd="1" destOrd="0" presId="urn:microsoft.com/office/officeart/2008/layout/HalfCircleOrganizationChart"/>
+    <dgm:cxn modelId="{AEE4839D-AF2D-7B4B-B0D4-6D913F5CA2B1}" type="presParOf" srcId="{58E7AE9C-83AF-FD4E-9269-8DDDA9D69675}" destId="{17A744C0-05EF-2641-A5FB-03F024C43D2B}" srcOrd="0" destOrd="0" presId="urn:microsoft.com/office/officeart/2008/layout/HalfCircleOrganizationChart"/>
+    <dgm:cxn modelId="{7E6D4A7D-4214-324E-994E-1C0D27D10BDF}" type="presParOf" srcId="{58E7AE9C-83AF-FD4E-9269-8DDDA9D69675}" destId="{F51E7B72-A82D-3B42-84F7-182FD8973FF7}" srcOrd="1" destOrd="0" presId="urn:microsoft.com/office/officeart/2008/layout/HalfCircleOrganizationChart"/>
+    <dgm:cxn modelId="{957792D5-DBCF-874E-A48C-AA727F493097}" type="presParOf" srcId="{F51E7B72-A82D-3B42-84F7-182FD8973FF7}" destId="{A04B530B-2F5E-A446-BCDD-495B2285ED19}" srcOrd="0" destOrd="0" presId="urn:microsoft.com/office/officeart/2008/layout/HalfCircleOrganizationChart"/>
+    <dgm:cxn modelId="{6D07ABE2-EEDE-964E-91EB-309B9D068AE7}" type="presParOf" srcId="{A04B530B-2F5E-A446-BCDD-495B2285ED19}" destId="{B25ED686-E57E-8944-9851-2B0D35F5BAB6}" srcOrd="0" destOrd="0" presId="urn:microsoft.com/office/officeart/2008/layout/HalfCircleOrganizationChart"/>
+    <dgm:cxn modelId="{56F81BF1-7BAD-2C4D-82BE-562B60C5A90A}" type="presParOf" srcId="{A04B530B-2F5E-A446-BCDD-495B2285ED19}" destId="{9D0213C5-5BA1-E34F-B8A5-8A5740109139}" srcOrd="1" destOrd="0" presId="urn:microsoft.com/office/officeart/2008/layout/HalfCircleOrganizationChart"/>
+    <dgm:cxn modelId="{426BD477-D965-7540-AEE4-E1A490B00604}" type="presParOf" srcId="{A04B530B-2F5E-A446-BCDD-495B2285ED19}" destId="{9BD36DCD-0E67-274F-8E07-17F748079F86}" srcOrd="2" destOrd="0" presId="urn:microsoft.com/office/officeart/2008/layout/HalfCircleOrganizationChart"/>
+    <dgm:cxn modelId="{EDF9597E-9B7F-7041-BA44-552F3A5F98F0}" type="presParOf" srcId="{A04B530B-2F5E-A446-BCDD-495B2285ED19}" destId="{1D470DAB-AA0D-0548-984A-DDC27AC11E4F}" srcOrd="3" destOrd="0" presId="urn:microsoft.com/office/officeart/2008/layout/HalfCircleOrganizationChart"/>
+    <dgm:cxn modelId="{8743FFDD-083F-574B-A0FD-DAE897F5B58B}" type="presParOf" srcId="{F51E7B72-A82D-3B42-84F7-182FD8973FF7}" destId="{76BD63F0-4267-6C4F-8987-DCDAE517087B}" srcOrd="1" destOrd="0" presId="urn:microsoft.com/office/officeart/2008/layout/HalfCircleOrganizationChart"/>
+    <dgm:cxn modelId="{83CD4897-693F-2645-A1E6-31FAE734A4D8}" type="presParOf" srcId="{76BD63F0-4267-6C4F-8987-DCDAE517087B}" destId="{28B1B35E-E29A-1644-8450-2ED0164DB1A3}" srcOrd="0" destOrd="0" presId="urn:microsoft.com/office/officeart/2008/layout/HalfCircleOrganizationChart"/>
+    <dgm:cxn modelId="{DC78DDCF-1FA5-F447-9C79-A2535ABA6018}" type="presParOf" srcId="{76BD63F0-4267-6C4F-8987-DCDAE517087B}" destId="{7476D42D-B16F-794C-B9FD-78833FEAED25}" srcOrd="1" destOrd="0" presId="urn:microsoft.com/office/officeart/2008/layout/HalfCircleOrganizationChart"/>
+    <dgm:cxn modelId="{DFE1EDDD-4C61-CD4A-8444-7754F0F5963E}" type="presParOf" srcId="{7476D42D-B16F-794C-B9FD-78833FEAED25}" destId="{DC21A3A1-0456-5941-A6E8-5D4C3EAFB800}" srcOrd="0" destOrd="0" presId="urn:microsoft.com/office/officeart/2008/layout/HalfCircleOrganizationChart"/>
+    <dgm:cxn modelId="{ACF32096-3313-AF49-9E2E-99362534DF7C}" type="presParOf" srcId="{DC21A3A1-0456-5941-A6E8-5D4C3EAFB800}" destId="{419FEDED-149E-704D-BD0F-831FC1DC8D2E}" srcOrd="0" destOrd="0" presId="urn:microsoft.com/office/officeart/2008/layout/HalfCircleOrganizationChart"/>
+    <dgm:cxn modelId="{F8921FE2-511D-3E48-9030-224B640C9111}" type="presParOf" srcId="{DC21A3A1-0456-5941-A6E8-5D4C3EAFB800}" destId="{DC7EEBAA-0F80-FD41-B052-5D0A9F7C1474}" srcOrd="1" destOrd="0" presId="urn:microsoft.com/office/officeart/2008/layout/HalfCircleOrganizationChart"/>
+    <dgm:cxn modelId="{0996C7FD-E046-5243-8BEE-2D64C07C3FE0}" type="presParOf" srcId="{DC21A3A1-0456-5941-A6E8-5D4C3EAFB800}" destId="{EF4A9B24-BC29-3A45-B1F7-2803DC7B8CC9}" srcOrd="2" destOrd="0" presId="urn:microsoft.com/office/officeart/2008/layout/HalfCircleOrganizationChart"/>
+    <dgm:cxn modelId="{F46D92A5-9850-7B47-AF09-AB172FB88CD0}" type="presParOf" srcId="{DC21A3A1-0456-5941-A6E8-5D4C3EAFB800}" destId="{ECE87980-050E-C84C-B61F-B5B8ABB04110}" srcOrd="3" destOrd="0" presId="urn:microsoft.com/office/officeart/2008/layout/HalfCircleOrganizationChart"/>
+    <dgm:cxn modelId="{D7A9B828-49A2-A44E-AF0B-C52A05C9E589}" type="presParOf" srcId="{7476D42D-B16F-794C-B9FD-78833FEAED25}" destId="{5148AA60-1404-7E45-B8B5-7677AA9CBB23}" srcOrd="1" destOrd="0" presId="urn:microsoft.com/office/officeart/2008/layout/HalfCircleOrganizationChart"/>
+    <dgm:cxn modelId="{D94F14E7-88C5-B148-9ABF-2F89BB25349D}" type="presParOf" srcId="{5148AA60-1404-7E45-B8B5-7677AA9CBB23}" destId="{B8CBCC3D-CC88-D74C-9CD1-EB07081BCED2}" srcOrd="0" destOrd="0" presId="urn:microsoft.com/office/officeart/2008/layout/HalfCircleOrganizationChart"/>
+    <dgm:cxn modelId="{E2681AAB-9D71-9446-A6F2-D404725C9B5E}" type="presParOf" srcId="{5148AA60-1404-7E45-B8B5-7677AA9CBB23}" destId="{0484DE3F-D3F9-0649-80CB-D6CA2E8A6609}" srcOrd="1" destOrd="0" presId="urn:microsoft.com/office/officeart/2008/layout/HalfCircleOrganizationChart"/>
+    <dgm:cxn modelId="{27B637DD-E00B-4840-A1ED-C00520EBBE5C}" type="presParOf" srcId="{0484DE3F-D3F9-0649-80CB-D6CA2E8A6609}" destId="{03E9EF07-B5EB-454B-8F18-46BD222BF6D5}" srcOrd="0" destOrd="0" presId="urn:microsoft.com/office/officeart/2008/layout/HalfCircleOrganizationChart"/>
+    <dgm:cxn modelId="{B4E9A060-FC40-C04A-991C-1547BA1019A5}" type="presParOf" srcId="{03E9EF07-B5EB-454B-8F18-46BD222BF6D5}" destId="{1B5F545F-467E-FC4A-918F-2B0E2407D4B5}" srcOrd="0" destOrd="0" presId="urn:microsoft.com/office/officeart/2008/layout/HalfCircleOrganizationChart"/>
+    <dgm:cxn modelId="{CDC53531-C7D3-DD4D-8690-8383E7C54BA4}" type="presParOf" srcId="{03E9EF07-B5EB-454B-8F18-46BD222BF6D5}" destId="{4C762F8A-3AC4-A54B-BFDE-A42DC8D2B6C8}" srcOrd="1" destOrd="0" presId="urn:microsoft.com/office/officeart/2008/layout/HalfCircleOrganizationChart"/>
+    <dgm:cxn modelId="{84E06947-4F01-4F4D-98D7-BD33AC635C0A}" type="presParOf" srcId="{03E9EF07-B5EB-454B-8F18-46BD222BF6D5}" destId="{6BC53978-44C4-E34B-803E-DD92D827E0E0}" srcOrd="2" destOrd="0" presId="urn:microsoft.com/office/officeart/2008/layout/HalfCircleOrganizationChart"/>
+    <dgm:cxn modelId="{BB46306D-EA9E-FE42-A4E2-8E44062A4255}" type="presParOf" srcId="{03E9EF07-B5EB-454B-8F18-46BD222BF6D5}" destId="{C6105762-49ED-B34B-8F8E-5CE1F049734F}" srcOrd="3" destOrd="0" presId="urn:microsoft.com/office/officeart/2008/layout/HalfCircleOrganizationChart"/>
+    <dgm:cxn modelId="{663D676E-C540-5C4C-9CA3-261FDA4C4B1A}" type="presParOf" srcId="{0484DE3F-D3F9-0649-80CB-D6CA2E8A6609}" destId="{B10E34FD-B6A1-6C4E-ADE3-5C172F013CEE}" srcOrd="1" destOrd="0" presId="urn:microsoft.com/office/officeart/2008/layout/HalfCircleOrganizationChart"/>
+    <dgm:cxn modelId="{453AC3D5-BEF7-3C4D-B7AD-7E36D1F4269F}" type="presParOf" srcId="{B10E34FD-B6A1-6C4E-ADE3-5C172F013CEE}" destId="{4258A7A3-E0CA-1148-B15E-244CFC4A0897}" srcOrd="0" destOrd="0" presId="urn:microsoft.com/office/officeart/2008/layout/HalfCircleOrganizationChart"/>
+    <dgm:cxn modelId="{7FF4F722-8330-014C-B5C5-481A7CDAA155}" type="presParOf" srcId="{B10E34FD-B6A1-6C4E-ADE3-5C172F013CEE}" destId="{C91A4362-DA02-5D4B-A7F8-719E12EC1A9C}" srcOrd="1" destOrd="0" presId="urn:microsoft.com/office/officeart/2008/layout/HalfCircleOrganizationChart"/>
+    <dgm:cxn modelId="{0A4724A1-D05E-C944-84EE-C22E7651D9EC}" type="presParOf" srcId="{C91A4362-DA02-5D4B-A7F8-719E12EC1A9C}" destId="{B9C9C379-CF74-5A40-A5D9-68E3A9A85DE0}" srcOrd="0" destOrd="0" presId="urn:microsoft.com/office/officeart/2008/layout/HalfCircleOrganizationChart"/>
+    <dgm:cxn modelId="{080D0951-70FD-7745-9F05-55B5FF1DC48F}" type="presParOf" srcId="{B9C9C379-CF74-5A40-A5D9-68E3A9A85DE0}" destId="{F35F8121-CEB1-7448-B3FE-55C496FA32CD}" srcOrd="0" destOrd="0" presId="urn:microsoft.com/office/officeart/2008/layout/HalfCircleOrganizationChart"/>
+    <dgm:cxn modelId="{21FC8F5D-7D48-C84C-AFF4-89E1C1DAB279}" type="presParOf" srcId="{B9C9C379-CF74-5A40-A5D9-68E3A9A85DE0}" destId="{E85AFA20-E5F7-5F40-90B6-3C690E59FDDB}" srcOrd="1" destOrd="0" presId="urn:microsoft.com/office/officeart/2008/layout/HalfCircleOrganizationChart"/>
+    <dgm:cxn modelId="{BBE767CC-ED32-6C46-B80B-D50A19D1C9EB}" type="presParOf" srcId="{B9C9C379-CF74-5A40-A5D9-68E3A9A85DE0}" destId="{142B26EF-6397-E943-B550-060B117A2244}" srcOrd="2" destOrd="0" presId="urn:microsoft.com/office/officeart/2008/layout/HalfCircleOrganizationChart"/>
+    <dgm:cxn modelId="{6F0B7735-47D6-7740-861A-F6977E5367EA}" type="presParOf" srcId="{B9C9C379-CF74-5A40-A5D9-68E3A9A85DE0}" destId="{C3342A6A-E538-F440-A63E-395602095ADF}" srcOrd="3" destOrd="0" presId="urn:microsoft.com/office/officeart/2008/layout/HalfCircleOrganizationChart"/>
+    <dgm:cxn modelId="{9F6EC887-0E76-4C41-A4D7-FE835C4D5DF2}" type="presParOf" srcId="{C91A4362-DA02-5D4B-A7F8-719E12EC1A9C}" destId="{A529193A-F674-2549-8451-0F8414528EEB}" srcOrd="1" destOrd="0" presId="urn:microsoft.com/office/officeart/2008/layout/HalfCircleOrganizationChart"/>
+    <dgm:cxn modelId="{33F5CB68-3DFD-0C4C-8C92-F1127BC9575A}" type="presParOf" srcId="{A529193A-F674-2549-8451-0F8414528EEB}" destId="{BE9E911F-D446-2845-9BBA-C628A7B35A74}" srcOrd="0" destOrd="0" presId="urn:microsoft.com/office/officeart/2008/layout/HalfCircleOrganizationChart"/>
+    <dgm:cxn modelId="{13AB7198-C2ED-224D-802A-6946CC589E85}" type="presParOf" srcId="{A529193A-F674-2549-8451-0F8414528EEB}" destId="{1A05B090-400D-9443-BC1E-C29994C115B5}" srcOrd="1" destOrd="0" presId="urn:microsoft.com/office/officeart/2008/layout/HalfCircleOrganizationChart"/>
+    <dgm:cxn modelId="{95A174B2-5410-FB42-8429-AB90B118FBB9}" type="presParOf" srcId="{1A05B090-400D-9443-BC1E-C29994C115B5}" destId="{DFEFAFE6-9CA1-0E43-A297-6D215889A815}" srcOrd="0" destOrd="0" presId="urn:microsoft.com/office/officeart/2008/layout/HalfCircleOrganizationChart"/>
+    <dgm:cxn modelId="{3403B312-03A3-D446-AFF6-6483146C494E}" type="presParOf" srcId="{DFEFAFE6-9CA1-0E43-A297-6D215889A815}" destId="{A0846EC9-DEC3-124D-9248-F7928955A8C1}" srcOrd="0" destOrd="0" presId="urn:microsoft.com/office/officeart/2008/layout/HalfCircleOrganizationChart"/>
+    <dgm:cxn modelId="{4B37F946-30F0-E943-83B1-C9EE9B8C1EC4}" type="presParOf" srcId="{DFEFAFE6-9CA1-0E43-A297-6D215889A815}" destId="{FEA0635B-2B15-6045-AF95-9C5411FA581A}" srcOrd="1" destOrd="0" presId="urn:microsoft.com/office/officeart/2008/layout/HalfCircleOrganizationChart"/>
+    <dgm:cxn modelId="{3A3B2044-E962-E443-9515-F737DEF572CB}" type="presParOf" srcId="{DFEFAFE6-9CA1-0E43-A297-6D215889A815}" destId="{87495975-D5F7-0646-BA67-D62C5F0D8CB8}" srcOrd="2" destOrd="0" presId="urn:microsoft.com/office/officeart/2008/layout/HalfCircleOrganizationChart"/>
+    <dgm:cxn modelId="{F7F73D3F-B2D8-C44F-8C4F-E0FB9BA0F940}" type="presParOf" srcId="{DFEFAFE6-9CA1-0E43-A297-6D215889A815}" destId="{0A0965B7-651B-1B42-AD60-D91FCE99DB10}" srcOrd="3" destOrd="0" presId="urn:microsoft.com/office/officeart/2008/layout/HalfCircleOrganizationChart"/>
+    <dgm:cxn modelId="{E6EB1928-54BC-B045-9003-5A508CBF368B}" type="presParOf" srcId="{1A05B090-400D-9443-BC1E-C29994C115B5}" destId="{01A0A48D-CDF7-0042-B11B-9BFFCCA0F18D}" srcOrd="1" destOrd="0" presId="urn:microsoft.com/office/officeart/2008/layout/HalfCircleOrganizationChart"/>
+    <dgm:cxn modelId="{45BA8536-992A-9E48-B13B-40FFD3925240}" type="presParOf" srcId="{01A0A48D-CDF7-0042-B11B-9BFFCCA0F18D}" destId="{4954C6DC-A8DA-0A4F-A481-B67C75D05DE9}" srcOrd="0" destOrd="0" presId="urn:microsoft.com/office/officeart/2008/layout/HalfCircleOrganizationChart"/>
+    <dgm:cxn modelId="{0E4C5FCB-B8F3-B24D-A5B8-2B2543BB04B4}" type="presParOf" srcId="{01A0A48D-CDF7-0042-B11B-9BFFCCA0F18D}" destId="{08C1E128-F56F-2348-A984-245C5BBB554B}" srcOrd="1" destOrd="0" presId="urn:microsoft.com/office/officeart/2008/layout/HalfCircleOrganizationChart"/>
+    <dgm:cxn modelId="{D5B6E481-33D8-C24E-AAE8-EC157F41C6F0}" type="presParOf" srcId="{08C1E128-F56F-2348-A984-245C5BBB554B}" destId="{D549FB0A-2C97-A44B-954B-62E9F6566E7B}" srcOrd="0" destOrd="0" presId="urn:microsoft.com/office/officeart/2008/layout/HalfCircleOrganizationChart"/>
+    <dgm:cxn modelId="{2026632B-A5AF-B14B-A801-48DF4BC1570B}" type="presParOf" srcId="{D549FB0A-2C97-A44B-954B-62E9F6566E7B}" destId="{27615221-48AB-E34B-87FD-0E086A6DCBAA}" srcOrd="0" destOrd="0" presId="urn:microsoft.com/office/officeart/2008/layout/HalfCircleOrganizationChart"/>
+    <dgm:cxn modelId="{DC115E36-6F8F-904C-9AA6-377893136E20}" type="presParOf" srcId="{D549FB0A-2C97-A44B-954B-62E9F6566E7B}" destId="{33779B53-B7CC-2041-9238-0B05B3FE00D3}" srcOrd="1" destOrd="0" presId="urn:microsoft.com/office/officeart/2008/layout/HalfCircleOrganizationChart"/>
+    <dgm:cxn modelId="{8630C322-FFEA-C143-B4A4-DAE312AC0176}" type="presParOf" srcId="{D549FB0A-2C97-A44B-954B-62E9F6566E7B}" destId="{7D2B33DA-E485-9845-8522-1C5D4ABEEF2E}" srcOrd="2" destOrd="0" presId="urn:microsoft.com/office/officeart/2008/layout/HalfCircleOrganizationChart"/>
+    <dgm:cxn modelId="{35865EAD-46C8-0549-AD2A-9CF20ACCC87A}" type="presParOf" srcId="{D549FB0A-2C97-A44B-954B-62E9F6566E7B}" destId="{A7AE59D5-29F6-E14A-9779-C85E0FD7D36E}" srcOrd="3" destOrd="0" presId="urn:microsoft.com/office/officeart/2008/layout/HalfCircleOrganizationChart"/>
+    <dgm:cxn modelId="{646CCE75-32D0-054E-89C7-91D44D4AE0B8}" type="presParOf" srcId="{08C1E128-F56F-2348-A984-245C5BBB554B}" destId="{A2A8B75C-009E-894A-B782-5203995207D6}" srcOrd="1" destOrd="0" presId="urn:microsoft.com/office/officeart/2008/layout/HalfCircleOrganizationChart"/>
+    <dgm:cxn modelId="{07BEB9CF-B0F2-0347-8060-955E45B03F00}" type="presParOf" srcId="{A2A8B75C-009E-894A-B782-5203995207D6}" destId="{C6EBD43F-6455-FE45-BDA5-95A944F58A4B}" srcOrd="0" destOrd="0" presId="urn:microsoft.com/office/officeart/2008/layout/HalfCircleOrganizationChart"/>
+    <dgm:cxn modelId="{AF20B165-26D0-7645-94A2-EB70387EABCF}" type="presParOf" srcId="{A2A8B75C-009E-894A-B782-5203995207D6}" destId="{66BB8777-AD7F-E547-8D06-312B24B14F01}" srcOrd="1" destOrd="0" presId="urn:microsoft.com/office/officeart/2008/layout/HalfCircleOrganizationChart"/>
+    <dgm:cxn modelId="{BFF15CA0-C026-184F-BBF0-AABD201392AB}" type="presParOf" srcId="{66BB8777-AD7F-E547-8D06-312B24B14F01}" destId="{3E1DEA2F-7356-144A-8119-621843DABC51}" srcOrd="0" destOrd="0" presId="urn:microsoft.com/office/officeart/2008/layout/HalfCircleOrganizationChart"/>
+    <dgm:cxn modelId="{E1E7FBED-96C2-BB48-97B9-8A0C1C388B05}" type="presParOf" srcId="{3E1DEA2F-7356-144A-8119-621843DABC51}" destId="{0F0B1C0A-CD12-444B-A991-3C3D3DCC0DC6}" srcOrd="0" destOrd="0" presId="urn:microsoft.com/office/officeart/2008/layout/HalfCircleOrganizationChart"/>
+    <dgm:cxn modelId="{5927CF8D-4B83-1B44-975D-CA34AB05AB40}" type="presParOf" srcId="{3E1DEA2F-7356-144A-8119-621843DABC51}" destId="{AF302A1E-CE02-0540-AFC7-44BADB503AEB}" srcOrd="1" destOrd="0" presId="urn:microsoft.com/office/officeart/2008/layout/HalfCircleOrganizationChart"/>
+    <dgm:cxn modelId="{6BF77CA1-5188-C14F-90E1-14F6A328EA6E}" type="presParOf" srcId="{3E1DEA2F-7356-144A-8119-621843DABC51}" destId="{86EB1E12-8B8E-3A42-A8C7-F6C833FD3C68}" srcOrd="2" destOrd="0" presId="urn:microsoft.com/office/officeart/2008/layout/HalfCircleOrganizationChart"/>
+    <dgm:cxn modelId="{859DAB71-139F-EC42-B0EA-CA4CAC5ED92D}" type="presParOf" srcId="{3E1DEA2F-7356-144A-8119-621843DABC51}" destId="{DA4B7F2B-78C2-AC4D-AC1C-43AD43AE7CFB}" srcOrd="3" destOrd="0" presId="urn:microsoft.com/office/officeart/2008/layout/HalfCircleOrganizationChart"/>
+    <dgm:cxn modelId="{18D06410-B86C-724C-A99D-4554F44AEAA5}" type="presParOf" srcId="{66BB8777-AD7F-E547-8D06-312B24B14F01}" destId="{3923C9E9-2AAF-F449-8AD8-3C0EF3B7BCE0}" srcOrd="1" destOrd="0" presId="urn:microsoft.com/office/officeart/2008/layout/HalfCircleOrganizationChart"/>
+    <dgm:cxn modelId="{B7BBE636-2670-004B-8EC3-10A4A481E9AD}" type="presParOf" srcId="{66BB8777-AD7F-E547-8D06-312B24B14F01}" destId="{5552865D-92D6-AC4C-8EEE-B0BD5FDAF682}" srcOrd="2" destOrd="0" presId="urn:microsoft.com/office/officeart/2008/layout/HalfCircleOrganizationChart"/>
+    <dgm:cxn modelId="{E888E371-8281-1045-BAFF-A5582F06CFB7}" type="presParOf" srcId="{A2A8B75C-009E-894A-B782-5203995207D6}" destId="{71913855-2338-C142-9B39-DD7C6C61EED8}" srcOrd="2" destOrd="0" presId="urn:microsoft.com/office/officeart/2008/layout/HalfCircleOrganizationChart"/>
+    <dgm:cxn modelId="{B136920E-B78A-2B46-8733-371C3FF5B0E1}" type="presParOf" srcId="{A2A8B75C-009E-894A-B782-5203995207D6}" destId="{F279BAB8-DB78-4C4B-9113-0CE1AD290D59}" srcOrd="3" destOrd="0" presId="urn:microsoft.com/office/officeart/2008/layout/HalfCircleOrganizationChart"/>
+    <dgm:cxn modelId="{2B60A481-E3B9-894A-A855-27EE088321EE}" type="presParOf" srcId="{F279BAB8-DB78-4C4B-9113-0CE1AD290D59}" destId="{32397C44-C5A0-754F-8D3F-3D5959AD558C}" srcOrd="0" destOrd="0" presId="urn:microsoft.com/office/officeart/2008/layout/HalfCircleOrganizationChart"/>
+    <dgm:cxn modelId="{DD3ABB66-5019-784C-9FCA-533BD72FA7EC}" type="presParOf" srcId="{32397C44-C5A0-754F-8D3F-3D5959AD558C}" destId="{DB1D3BEF-0AEA-8743-A0D0-A062BEC5675D}" srcOrd="0" destOrd="0" presId="urn:microsoft.com/office/officeart/2008/layout/HalfCircleOrganizationChart"/>
+    <dgm:cxn modelId="{16A2D9E9-6008-4642-8972-2236B69CEBA0}" type="presParOf" srcId="{32397C44-C5A0-754F-8D3F-3D5959AD558C}" destId="{A9191367-55D7-B045-98B5-3DFA5CA004C2}" srcOrd="1" destOrd="0" presId="urn:microsoft.com/office/officeart/2008/layout/HalfCircleOrganizationChart"/>
+    <dgm:cxn modelId="{8242B9C4-455E-D146-888D-2E9040801BC6}" type="presParOf" srcId="{32397C44-C5A0-754F-8D3F-3D5959AD558C}" destId="{5849F301-FCA6-B54B-B52C-7A074045C3A9}" srcOrd="2" destOrd="0" presId="urn:microsoft.com/office/officeart/2008/layout/HalfCircleOrganizationChart"/>
+    <dgm:cxn modelId="{EBF8046D-7FAD-E84F-9BEE-6EAB2B2E76F7}" type="presParOf" srcId="{32397C44-C5A0-754F-8D3F-3D5959AD558C}" destId="{4E1888B6-CF1E-394D-8910-14850DD6F224}" srcOrd="3" destOrd="0" presId="urn:microsoft.com/office/officeart/2008/layout/HalfCircleOrganizationChart"/>
+    <dgm:cxn modelId="{45522F87-9E66-8A45-9ADF-2B7EF6305FCE}" type="presParOf" srcId="{F279BAB8-DB78-4C4B-9113-0CE1AD290D59}" destId="{F5C3CEE3-A2BC-FE4D-9482-C175914EF7A8}" srcOrd="1" destOrd="0" presId="urn:microsoft.com/office/officeart/2008/layout/HalfCircleOrganizationChart"/>
+    <dgm:cxn modelId="{7823A404-A31D-234E-AC14-34A5E781CC8F}" type="presParOf" srcId="{F279BAB8-DB78-4C4B-9113-0CE1AD290D59}" destId="{41350910-46FF-4D4F-8FAD-2AA9C99C2BB0}" srcOrd="2" destOrd="0" presId="urn:microsoft.com/office/officeart/2008/layout/HalfCircleOrganizationChart"/>
+    <dgm:cxn modelId="{93D72A54-90B7-AA46-BC34-151C810A7266}" type="presParOf" srcId="{08C1E128-F56F-2348-A984-245C5BBB554B}" destId="{17E469B8-CF5B-9A4C-AA1A-E9F85CA848EA}" srcOrd="2" destOrd="0" presId="urn:microsoft.com/office/officeart/2008/layout/HalfCircleOrganizationChart"/>
+    <dgm:cxn modelId="{4ACC147F-2B80-A04F-BF43-293411FB7601}" type="presParOf" srcId="{1A05B090-400D-9443-BC1E-C29994C115B5}" destId="{620E6B32-2E49-9648-8AB2-A323F7C5CB8F}" srcOrd="2" destOrd="0" presId="urn:microsoft.com/office/officeart/2008/layout/HalfCircleOrganizationChart"/>
+    <dgm:cxn modelId="{2FA9D9F4-37F8-ED45-A702-FAE51C245090}" type="presParOf" srcId="{A529193A-F674-2549-8451-0F8414528EEB}" destId="{90C91FD4-8ABF-1243-9296-EBB931B28C69}" srcOrd="2" destOrd="0" presId="urn:microsoft.com/office/officeart/2008/layout/HalfCircleOrganizationChart"/>
+    <dgm:cxn modelId="{31603948-FF1E-B943-AACC-980A2EAF4939}" type="presParOf" srcId="{A529193A-F674-2549-8451-0F8414528EEB}" destId="{32644AB7-0E0A-B94A-B98D-F0F0F4715C96}" srcOrd="3" destOrd="0" presId="urn:microsoft.com/office/officeart/2008/layout/HalfCircleOrganizationChart"/>
+    <dgm:cxn modelId="{250AABF7-D623-B94A-A0D0-10AD6F43CB17}" type="presParOf" srcId="{32644AB7-0E0A-B94A-B98D-F0F0F4715C96}" destId="{DC04922A-54D8-B44C-9614-481DD63D9F55}" srcOrd="0" destOrd="0" presId="urn:microsoft.com/office/officeart/2008/layout/HalfCircleOrganizationChart"/>
+    <dgm:cxn modelId="{12CB6D92-36BB-B648-B878-0968DDF8C54B}" type="presParOf" srcId="{DC04922A-54D8-B44C-9614-481DD63D9F55}" destId="{834C5EB2-55B6-B24F-85C5-75E7EF430750}" srcOrd="0" destOrd="0" presId="urn:microsoft.com/office/officeart/2008/layout/HalfCircleOrganizationChart"/>
+    <dgm:cxn modelId="{867B1544-FF91-7049-A5B1-F1A9D6E97FE4}" type="presParOf" srcId="{DC04922A-54D8-B44C-9614-481DD63D9F55}" destId="{3E82585E-53E7-8645-8963-D6A7B1241C36}" srcOrd="1" destOrd="0" presId="urn:microsoft.com/office/officeart/2008/layout/HalfCircleOrganizationChart"/>
+    <dgm:cxn modelId="{B1235632-1493-2540-8E79-9814B732F731}" type="presParOf" srcId="{DC04922A-54D8-B44C-9614-481DD63D9F55}" destId="{33474801-F974-A54D-8464-CB79BCA5FE46}" srcOrd="2" destOrd="0" presId="urn:microsoft.com/office/officeart/2008/layout/HalfCircleOrganizationChart"/>
+    <dgm:cxn modelId="{5F2703CA-1EED-7B49-BF4C-9AD404602756}" type="presParOf" srcId="{DC04922A-54D8-B44C-9614-481DD63D9F55}" destId="{A6088714-8DE9-F249-AA5C-17AB39575B72}" srcOrd="3" destOrd="0" presId="urn:microsoft.com/office/officeart/2008/layout/HalfCircleOrganizationChart"/>
+    <dgm:cxn modelId="{CDC163FA-CC77-154F-947E-294E69F77273}" type="presParOf" srcId="{32644AB7-0E0A-B94A-B98D-F0F0F4715C96}" destId="{41823D50-6820-114F-B675-B9E0D3E1F62E}" srcOrd="1" destOrd="0" presId="urn:microsoft.com/office/officeart/2008/layout/HalfCircleOrganizationChart"/>
+    <dgm:cxn modelId="{AD645A94-BE0A-C341-A2DC-3EF4B6372C30}" type="presParOf" srcId="{41823D50-6820-114F-B675-B9E0D3E1F62E}" destId="{63434C1E-F51B-CE40-9B7E-814F3D50F6CE}" srcOrd="0" destOrd="0" presId="urn:microsoft.com/office/officeart/2008/layout/HalfCircleOrganizationChart"/>
+    <dgm:cxn modelId="{7FCC6082-F451-9E4C-9E55-E5D45780C8BE}" type="presParOf" srcId="{41823D50-6820-114F-B675-B9E0D3E1F62E}" destId="{A3DD3654-61A5-0847-AD38-D3CDB7335C5E}" srcOrd="1" destOrd="0" presId="urn:microsoft.com/office/officeart/2008/layout/HalfCircleOrganizationChart"/>
+    <dgm:cxn modelId="{7DCCF9CB-D39E-3441-9836-0291DC3EDF13}" type="presParOf" srcId="{A3DD3654-61A5-0847-AD38-D3CDB7335C5E}" destId="{9A31ADA7-75FD-F244-BB87-19A1A7F2BC71}" srcOrd="0" destOrd="0" presId="urn:microsoft.com/office/officeart/2008/layout/HalfCircleOrganizationChart"/>
+    <dgm:cxn modelId="{91E3C18A-84B5-A542-86C8-F0DEAA347EF1}" type="presParOf" srcId="{9A31ADA7-75FD-F244-BB87-19A1A7F2BC71}" destId="{F431701A-A782-924F-82F1-C3C6A017D7C9}" srcOrd="0" destOrd="0" presId="urn:microsoft.com/office/officeart/2008/layout/HalfCircleOrganizationChart"/>
+    <dgm:cxn modelId="{9DA13DF4-556D-2B42-9A00-D69253DB220C}" type="presParOf" srcId="{9A31ADA7-75FD-F244-BB87-19A1A7F2BC71}" destId="{5E8CCE77-7BDB-9A48-A91E-DA2DBD365888}" srcOrd="1" destOrd="0" presId="urn:microsoft.com/office/officeart/2008/layout/HalfCircleOrganizationChart"/>
+    <dgm:cxn modelId="{3BD50941-C7AB-DF4E-9C00-77A3E49C4A26}" type="presParOf" srcId="{9A31ADA7-75FD-F244-BB87-19A1A7F2BC71}" destId="{E2E0AB73-1F24-8946-832A-9ABCEF75039D}" srcOrd="2" destOrd="0" presId="urn:microsoft.com/office/officeart/2008/layout/HalfCircleOrganizationChart"/>
+    <dgm:cxn modelId="{77728607-C2B3-D041-A471-C5BABB9ADF75}" type="presParOf" srcId="{9A31ADA7-75FD-F244-BB87-19A1A7F2BC71}" destId="{64727BDA-B9FB-F249-81DA-2855AABD7B0B}" srcOrd="3" destOrd="0" presId="urn:microsoft.com/office/officeart/2008/layout/HalfCircleOrganizationChart"/>
+    <dgm:cxn modelId="{26D7C1D1-61F3-F44C-A4B0-D818CB446A29}" type="presParOf" srcId="{A3DD3654-61A5-0847-AD38-D3CDB7335C5E}" destId="{B188BFA2-B0EF-6345-B0C8-31C0778329CA}" srcOrd="1" destOrd="0" presId="urn:microsoft.com/office/officeart/2008/layout/HalfCircleOrganizationChart"/>
+    <dgm:cxn modelId="{53006F16-3505-CD44-94B3-05A95430B7CD}" type="presParOf" srcId="{B188BFA2-B0EF-6345-B0C8-31C0778329CA}" destId="{68EF9503-1A88-E849-AD9B-92C51BC9DD38}" srcOrd="0" destOrd="0" presId="urn:microsoft.com/office/officeart/2008/layout/HalfCircleOrganizationChart"/>
+    <dgm:cxn modelId="{6E11C992-E9B4-164B-97F9-91B479476149}" type="presParOf" srcId="{B188BFA2-B0EF-6345-B0C8-31C0778329CA}" destId="{5E37E9A3-ED33-704C-9BEA-F06D2983C0ED}" srcOrd="1" destOrd="0" presId="urn:microsoft.com/office/officeart/2008/layout/HalfCircleOrganizationChart"/>
+    <dgm:cxn modelId="{2A9ED362-6AFB-834B-A9D8-46BEB7D22C3C}" type="presParOf" srcId="{5E37E9A3-ED33-704C-9BEA-F06D2983C0ED}" destId="{5504EC66-C962-2A4E-931D-8F7BE625985C}" srcOrd="0" destOrd="0" presId="urn:microsoft.com/office/officeart/2008/layout/HalfCircleOrganizationChart"/>
+    <dgm:cxn modelId="{E6A83808-8596-0348-A011-249DD6693C41}" type="presParOf" srcId="{5504EC66-C962-2A4E-931D-8F7BE625985C}" destId="{4D17CAA2-8869-6E4A-8FEC-6A511A6F690F}" srcOrd="0" destOrd="0" presId="urn:microsoft.com/office/officeart/2008/layout/HalfCircleOrganizationChart"/>
+    <dgm:cxn modelId="{849CA096-1CED-FE4E-AEBC-453CD95187C6}" type="presParOf" srcId="{5504EC66-C962-2A4E-931D-8F7BE625985C}" destId="{D75A7FC6-067F-DB49-B6D0-6FE170C20AC0}" srcOrd="1" destOrd="0" presId="urn:microsoft.com/office/officeart/2008/layout/HalfCircleOrganizationChart"/>
+    <dgm:cxn modelId="{7B7E76A1-A149-C348-A3AE-EC12932899DF}" type="presParOf" srcId="{5504EC66-C962-2A4E-931D-8F7BE625985C}" destId="{AC54F55E-5999-674C-BB56-455313E8C9F3}" srcOrd="2" destOrd="0" presId="urn:microsoft.com/office/officeart/2008/layout/HalfCircleOrganizationChart"/>
+    <dgm:cxn modelId="{7EB5F7C4-BB5C-CA42-B275-53A614B2F09D}" type="presParOf" srcId="{5504EC66-C962-2A4E-931D-8F7BE625985C}" destId="{2313CBA1-FA23-8D42-8934-1A3688303A76}" srcOrd="3" destOrd="0" presId="urn:microsoft.com/office/officeart/2008/layout/HalfCircleOrganizationChart"/>
+    <dgm:cxn modelId="{BA8BA359-0263-CA4F-A814-419334250025}" type="presParOf" srcId="{5E37E9A3-ED33-704C-9BEA-F06D2983C0ED}" destId="{A5AFDA42-8136-D148-8954-385275B7EEE5}" srcOrd="1" destOrd="0" presId="urn:microsoft.com/office/officeart/2008/layout/HalfCircleOrganizationChart"/>
+    <dgm:cxn modelId="{DED0F322-073A-064A-B881-233E706214BD}" type="presParOf" srcId="{5E37E9A3-ED33-704C-9BEA-F06D2983C0ED}" destId="{394A534B-A242-E34A-8F1E-329A0D3E5068}" srcOrd="2" destOrd="0" presId="urn:microsoft.com/office/officeart/2008/layout/HalfCircleOrganizationChart"/>
+    <dgm:cxn modelId="{6705D001-16FC-824D-AC18-A360D18A1D1E}" type="presParOf" srcId="{B188BFA2-B0EF-6345-B0C8-31C0778329CA}" destId="{6E333340-FFFB-6B4A-95ED-4E1E57A0FEF4}" srcOrd="2" destOrd="0" presId="urn:microsoft.com/office/officeart/2008/layout/HalfCircleOrganizationChart"/>
+    <dgm:cxn modelId="{6C04BA50-4DEA-424B-A2F1-C282FEC191C8}" type="presParOf" srcId="{B188BFA2-B0EF-6345-B0C8-31C0778329CA}" destId="{FCA5C9AC-B90E-7E41-84E2-59C708353A79}" srcOrd="3" destOrd="0" presId="urn:microsoft.com/office/officeart/2008/layout/HalfCircleOrganizationChart"/>
+    <dgm:cxn modelId="{CB1160D9-C0E8-F34D-9261-61A6FC1FE0F1}" type="presParOf" srcId="{FCA5C9AC-B90E-7E41-84E2-59C708353A79}" destId="{739FDA02-F3EA-8945-817C-920D771A933A}" srcOrd="0" destOrd="0" presId="urn:microsoft.com/office/officeart/2008/layout/HalfCircleOrganizationChart"/>
+    <dgm:cxn modelId="{D94918FC-59B1-7641-A87E-743AC66C14FF}" type="presParOf" srcId="{739FDA02-F3EA-8945-817C-920D771A933A}" destId="{E9E8ECFB-0668-2C43-8B80-79A4C3743651}" srcOrd="0" destOrd="0" presId="urn:microsoft.com/office/officeart/2008/layout/HalfCircleOrganizationChart"/>
+    <dgm:cxn modelId="{0D39582F-5B10-2A48-A438-05B76D08089C}" type="presParOf" srcId="{739FDA02-F3EA-8945-817C-920D771A933A}" destId="{562D6A5E-1517-E249-BC7D-417C2C7A4FC8}" srcOrd="1" destOrd="0" presId="urn:microsoft.com/office/officeart/2008/layout/HalfCircleOrganizationChart"/>
+    <dgm:cxn modelId="{A2E50D53-4450-AC46-8F8B-BE6803EEA457}" type="presParOf" srcId="{739FDA02-F3EA-8945-817C-920D771A933A}" destId="{CC7D732D-1E2C-144C-8EAA-D35B655C550E}" srcOrd="2" destOrd="0" presId="urn:microsoft.com/office/officeart/2008/layout/HalfCircleOrganizationChart"/>
+    <dgm:cxn modelId="{1A0EFD22-3EFC-CB43-8EA1-C5EA54A060A5}" type="presParOf" srcId="{739FDA02-F3EA-8945-817C-920D771A933A}" destId="{83E41158-2BA1-3240-9734-57EC628A6138}" srcOrd="3" destOrd="0" presId="urn:microsoft.com/office/officeart/2008/layout/HalfCircleOrganizationChart"/>
+    <dgm:cxn modelId="{B619EBED-0B44-0A45-9D78-29CC8F5848D8}" type="presParOf" srcId="{FCA5C9AC-B90E-7E41-84E2-59C708353A79}" destId="{AF70498E-9057-9349-82BA-B6EDCE4BB8A3}" srcOrd="1" destOrd="0" presId="urn:microsoft.com/office/officeart/2008/layout/HalfCircleOrganizationChart"/>
+    <dgm:cxn modelId="{A7695AFF-9A36-3D49-B349-93CBC129BEE3}" type="presParOf" srcId="{FCA5C9AC-B90E-7E41-84E2-59C708353A79}" destId="{44A64CC7-F0CA-6A44-922C-78F9E1F0326B}" srcOrd="2" destOrd="0" presId="urn:microsoft.com/office/officeart/2008/layout/HalfCircleOrganizationChart"/>
+    <dgm:cxn modelId="{308787C5-CB24-4440-B13D-E85CAB497691}" type="presParOf" srcId="{A3DD3654-61A5-0847-AD38-D3CDB7335C5E}" destId="{5FB25B9F-2EE4-9946-A63A-DF3211F56CEC}" srcOrd="2" destOrd="0" presId="urn:microsoft.com/office/officeart/2008/layout/HalfCircleOrganizationChart"/>
+    <dgm:cxn modelId="{1E8C4F04-5D87-2C45-AA9A-61D0B0E102BD}" type="presParOf" srcId="{32644AB7-0E0A-B94A-B98D-F0F0F4715C96}" destId="{741764F2-BDC3-E945-9E51-C771E610A565}" srcOrd="2" destOrd="0" presId="urn:microsoft.com/office/officeart/2008/layout/HalfCircleOrganizationChart"/>
+    <dgm:cxn modelId="{287BCABE-CE9E-AD40-9CF7-F63E42FCC3AB}" type="presParOf" srcId="{A529193A-F674-2549-8451-0F8414528EEB}" destId="{E6D685A1-99A2-3141-BF3E-EB4C2D31A597}" srcOrd="4" destOrd="0" presId="urn:microsoft.com/office/officeart/2008/layout/HalfCircleOrganizationChart"/>
+    <dgm:cxn modelId="{8E7A52A6-8823-4547-B02A-67F7F3266245}" type="presParOf" srcId="{A529193A-F674-2549-8451-0F8414528EEB}" destId="{8B52EBF0-23D6-D84B-AC17-BFCBA811798D}" srcOrd="5" destOrd="0" presId="urn:microsoft.com/office/officeart/2008/layout/HalfCircleOrganizationChart"/>
+    <dgm:cxn modelId="{0B5C4F9E-E3FB-204E-BA9E-BF1B78D27735}" type="presParOf" srcId="{8B52EBF0-23D6-D84B-AC17-BFCBA811798D}" destId="{8E129DD5-1BD7-6A47-9AA8-3ABE4F15BB0C}" srcOrd="0" destOrd="0" presId="urn:microsoft.com/office/officeart/2008/layout/HalfCircleOrganizationChart"/>
+    <dgm:cxn modelId="{EB39C76F-FD96-C04B-97FD-3A470489A3E8}" type="presParOf" srcId="{8E129DD5-1BD7-6A47-9AA8-3ABE4F15BB0C}" destId="{E89DC864-C68B-5046-92BB-F1EF0DC3DB62}" srcOrd="0" destOrd="0" presId="urn:microsoft.com/office/officeart/2008/layout/HalfCircleOrganizationChart"/>
+    <dgm:cxn modelId="{0DD05D59-A10B-A64F-B470-78AC9B55578A}" type="presParOf" srcId="{8E129DD5-1BD7-6A47-9AA8-3ABE4F15BB0C}" destId="{AC2FB422-BE71-EC40-A622-63DBD9D1C806}" srcOrd="1" destOrd="0" presId="urn:microsoft.com/office/officeart/2008/layout/HalfCircleOrganizationChart"/>
+    <dgm:cxn modelId="{282C44E9-2D6F-1E4D-9D74-92E7514FDAF4}" type="presParOf" srcId="{8E129DD5-1BD7-6A47-9AA8-3ABE4F15BB0C}" destId="{C017649B-DBE0-3B4A-94D2-924247358B20}" srcOrd="2" destOrd="0" presId="urn:microsoft.com/office/officeart/2008/layout/HalfCircleOrganizationChart"/>
+    <dgm:cxn modelId="{2D43E557-73B7-794F-9E04-C2A1F5DA1485}" type="presParOf" srcId="{8E129DD5-1BD7-6A47-9AA8-3ABE4F15BB0C}" destId="{171055CC-111B-ED40-8BCB-F9C467BE9264}" srcOrd="3" destOrd="0" presId="urn:microsoft.com/office/officeart/2008/layout/HalfCircleOrganizationChart"/>
+    <dgm:cxn modelId="{95FA40F2-B9CF-294A-9843-23E78DF9514E}" type="presParOf" srcId="{8B52EBF0-23D6-D84B-AC17-BFCBA811798D}" destId="{C5AF3419-F264-1C4A-A620-8E10550B0BFC}" srcOrd="1" destOrd="0" presId="urn:microsoft.com/office/officeart/2008/layout/HalfCircleOrganizationChart"/>
+    <dgm:cxn modelId="{19E076A9-4E88-7544-AED0-912F78667BA5}" type="presParOf" srcId="{C5AF3419-F264-1C4A-A620-8E10550B0BFC}" destId="{69826630-409B-C54B-8244-FCDE080F40DA}" srcOrd="0" destOrd="0" presId="urn:microsoft.com/office/officeart/2008/layout/HalfCircleOrganizationChart"/>
+    <dgm:cxn modelId="{EE2818BE-B5C0-9748-925D-B115C1421929}" type="presParOf" srcId="{C5AF3419-F264-1C4A-A620-8E10550B0BFC}" destId="{03AC13A8-96B4-8943-98F9-2B39C198BA92}" srcOrd="1" destOrd="0" presId="urn:microsoft.com/office/officeart/2008/layout/HalfCircleOrganizationChart"/>
+    <dgm:cxn modelId="{27D01C15-0D95-D549-9EB4-34485717A006}" type="presParOf" srcId="{03AC13A8-96B4-8943-98F9-2B39C198BA92}" destId="{99AA772A-E1F8-C44C-85F0-44CB8562B8EE}" srcOrd="0" destOrd="0" presId="urn:microsoft.com/office/officeart/2008/layout/HalfCircleOrganizationChart"/>
+    <dgm:cxn modelId="{43BA68E5-DF6B-7C4B-8204-B5ADCD1020AB}" type="presParOf" srcId="{99AA772A-E1F8-C44C-85F0-44CB8562B8EE}" destId="{6EA97A6A-85B6-F44C-9749-84C949BC1740}" srcOrd="0" destOrd="0" presId="urn:microsoft.com/office/officeart/2008/layout/HalfCircleOrganizationChart"/>
+    <dgm:cxn modelId="{80448A09-8007-0F4E-94DF-CF8E6477C1A1}" type="presParOf" srcId="{99AA772A-E1F8-C44C-85F0-44CB8562B8EE}" destId="{52CC325E-5D2A-C442-B933-DCDA2D181C89}" srcOrd="1" destOrd="0" presId="urn:microsoft.com/office/officeart/2008/layout/HalfCircleOrganizationChart"/>
+    <dgm:cxn modelId="{3F599C06-CB6B-9D44-9949-A37C809E1F79}" type="presParOf" srcId="{99AA772A-E1F8-C44C-85F0-44CB8562B8EE}" destId="{F4E83716-C955-B04B-9CAA-C42C1234C156}" srcOrd="2" destOrd="0" presId="urn:microsoft.com/office/officeart/2008/layout/HalfCircleOrganizationChart"/>
+    <dgm:cxn modelId="{A80B9A8A-7C39-AB40-8F8E-63AE66764926}" type="presParOf" srcId="{99AA772A-E1F8-C44C-85F0-44CB8562B8EE}" destId="{31D2C9EA-EA87-494F-B54C-8FFCB8D177FB}" srcOrd="3" destOrd="0" presId="urn:microsoft.com/office/officeart/2008/layout/HalfCircleOrganizationChart"/>
+    <dgm:cxn modelId="{CBC01301-71CB-F64B-BACF-831852B4E87C}" type="presParOf" srcId="{03AC13A8-96B4-8943-98F9-2B39C198BA92}" destId="{5BA057EF-A879-5F49-9EA4-41DBA5AC3697}" srcOrd="1" destOrd="0" presId="urn:microsoft.com/office/officeart/2008/layout/HalfCircleOrganizationChart"/>
+    <dgm:cxn modelId="{AA7FA483-54F6-2145-9974-F1547A7126FD}" type="presParOf" srcId="{5BA057EF-A879-5F49-9EA4-41DBA5AC3697}" destId="{9308DCEE-B1E2-6B47-85BB-7A09EADAD6D3}" srcOrd="0" destOrd="0" presId="urn:microsoft.com/office/officeart/2008/layout/HalfCircleOrganizationChart"/>
+    <dgm:cxn modelId="{C321BB0B-626D-2D4D-BF27-4A4186D093D5}" type="presParOf" srcId="{5BA057EF-A879-5F49-9EA4-41DBA5AC3697}" destId="{94C8179D-1AA6-D14E-BC02-3A1BF4B8EA8B}" srcOrd="1" destOrd="0" presId="urn:microsoft.com/office/officeart/2008/layout/HalfCircleOrganizationChart"/>
+    <dgm:cxn modelId="{E9F72AF6-8C68-8F4D-843D-EC2DD101D2F1}" type="presParOf" srcId="{94C8179D-1AA6-D14E-BC02-3A1BF4B8EA8B}" destId="{92D3F791-8050-3241-A280-D74BA52BA12B}" srcOrd="0" destOrd="0" presId="urn:microsoft.com/office/officeart/2008/layout/HalfCircleOrganizationChart"/>
+    <dgm:cxn modelId="{18326CAE-7ABA-5642-B2F6-917FE3747B54}" type="presParOf" srcId="{92D3F791-8050-3241-A280-D74BA52BA12B}" destId="{70918E19-7A5B-AF4F-838F-9F98327C8C16}" srcOrd="0" destOrd="0" presId="urn:microsoft.com/office/officeart/2008/layout/HalfCircleOrganizationChart"/>
+    <dgm:cxn modelId="{2843E0BF-D5D9-D447-9D42-A1780075950A}" type="presParOf" srcId="{92D3F791-8050-3241-A280-D74BA52BA12B}" destId="{49FF45F8-BE4D-1648-A3D2-6BD01BDE1BFD}" srcOrd="1" destOrd="0" presId="urn:microsoft.com/office/officeart/2008/layout/HalfCircleOrganizationChart"/>
+    <dgm:cxn modelId="{52BEDA20-34C4-4E41-BF5C-CF9BED9179C9}" type="presParOf" srcId="{92D3F791-8050-3241-A280-D74BA52BA12B}" destId="{F9B509D3-61F1-5942-981D-716EF5308A04}" srcOrd="2" destOrd="0" presId="urn:microsoft.com/office/officeart/2008/layout/HalfCircleOrganizationChart"/>
+    <dgm:cxn modelId="{A53B40D9-0C00-604A-B46A-C0818D9E905D}" type="presParOf" srcId="{92D3F791-8050-3241-A280-D74BA52BA12B}" destId="{850FF68D-5FE5-FD47-A917-670D06E0FDBD}" srcOrd="3" destOrd="0" presId="urn:microsoft.com/office/officeart/2008/layout/HalfCircleOrganizationChart"/>
+    <dgm:cxn modelId="{1EF34F16-4803-894B-BDBC-21BAAE82546D}" type="presParOf" srcId="{94C8179D-1AA6-D14E-BC02-3A1BF4B8EA8B}" destId="{DFE57E82-4156-9140-953D-88732F97F9F5}" srcOrd="1" destOrd="0" presId="urn:microsoft.com/office/officeart/2008/layout/HalfCircleOrganizationChart"/>
+    <dgm:cxn modelId="{5CDA3F03-1AF8-084F-8FCA-772AFA11061D}" type="presParOf" srcId="{94C8179D-1AA6-D14E-BC02-3A1BF4B8EA8B}" destId="{4D4EB153-AB87-E74D-97BB-54E4CFB68AD1}" srcOrd="2" destOrd="0" presId="urn:microsoft.com/office/officeart/2008/layout/HalfCircleOrganizationChart"/>
+    <dgm:cxn modelId="{BE946864-0D86-224C-95ED-A1669666063C}" type="presParOf" srcId="{5BA057EF-A879-5F49-9EA4-41DBA5AC3697}" destId="{82BCF3FF-6D5B-D843-AEBA-F55E1AE40D50}" srcOrd="2" destOrd="0" presId="urn:microsoft.com/office/officeart/2008/layout/HalfCircleOrganizationChart"/>
+    <dgm:cxn modelId="{5619750A-7FE2-A94C-883B-C4E793CD1EBC}" type="presParOf" srcId="{5BA057EF-A879-5F49-9EA4-41DBA5AC3697}" destId="{3A0D55F9-3D69-6443-A0CA-F2DF75FB2E1C}" srcOrd="3" destOrd="0" presId="urn:microsoft.com/office/officeart/2008/layout/HalfCircleOrganizationChart"/>
+    <dgm:cxn modelId="{7D26B39B-CDB2-D941-88A7-C015CD082E87}" type="presParOf" srcId="{3A0D55F9-3D69-6443-A0CA-F2DF75FB2E1C}" destId="{CF9A7E5E-C1B8-6B40-9373-7EEA77E76499}" srcOrd="0" destOrd="0" presId="urn:microsoft.com/office/officeart/2008/layout/HalfCircleOrganizationChart"/>
+    <dgm:cxn modelId="{E35CEA93-E35F-9243-84DD-833F3A0691BC}" type="presParOf" srcId="{CF9A7E5E-C1B8-6B40-9373-7EEA77E76499}" destId="{20790CEC-34AA-0948-B5C5-5AF358573135}" srcOrd="0" destOrd="0" presId="urn:microsoft.com/office/officeart/2008/layout/HalfCircleOrganizationChart"/>
+    <dgm:cxn modelId="{6661E8B3-10EE-264C-9753-6C17C41C3569}" type="presParOf" srcId="{CF9A7E5E-C1B8-6B40-9373-7EEA77E76499}" destId="{E71E9215-2CA8-9445-A42D-306633FE4661}" srcOrd="1" destOrd="0" presId="urn:microsoft.com/office/officeart/2008/layout/HalfCircleOrganizationChart"/>
+    <dgm:cxn modelId="{71FD2624-56BB-3445-8181-D8EA9316C720}" type="presParOf" srcId="{CF9A7E5E-C1B8-6B40-9373-7EEA77E76499}" destId="{A6AF273D-BFE0-C24C-97D9-B4F8F0CBF077}" srcOrd="2" destOrd="0" presId="urn:microsoft.com/office/officeart/2008/layout/HalfCircleOrganizationChart"/>
+    <dgm:cxn modelId="{673C7BD6-06A6-A54F-86AA-73931AF1FC39}" type="presParOf" srcId="{CF9A7E5E-C1B8-6B40-9373-7EEA77E76499}" destId="{6A94FEE8-9729-FE4E-BA72-E01859D15419}" srcOrd="3" destOrd="0" presId="urn:microsoft.com/office/officeart/2008/layout/HalfCircleOrganizationChart"/>
+    <dgm:cxn modelId="{31A43F75-AC19-EE4F-AADD-3DEC789B4095}" type="presParOf" srcId="{3A0D55F9-3D69-6443-A0CA-F2DF75FB2E1C}" destId="{CD5617AC-FFD2-1A4F-95EC-AEB972A8F1F0}" srcOrd="1" destOrd="0" presId="urn:microsoft.com/office/officeart/2008/layout/HalfCircleOrganizationChart"/>
+    <dgm:cxn modelId="{7509129E-E891-9A46-8BFC-58C4C579E1E1}" type="presParOf" srcId="{3A0D55F9-3D69-6443-A0CA-F2DF75FB2E1C}" destId="{7F6B6E24-23AF-0A4F-9A3C-C7CF58BC9AD9}" srcOrd="2" destOrd="0" presId="urn:microsoft.com/office/officeart/2008/layout/HalfCircleOrganizationChart"/>
+    <dgm:cxn modelId="{59607D73-EAAF-7040-8274-6E0D229F3250}" type="presParOf" srcId="{03AC13A8-96B4-8943-98F9-2B39C198BA92}" destId="{D416DB9A-71B6-ED4D-ACC6-23AC307E39CD}" srcOrd="2" destOrd="0" presId="urn:microsoft.com/office/officeart/2008/layout/HalfCircleOrganizationChart"/>
+    <dgm:cxn modelId="{D689D6EB-DA6E-8542-95C4-CB38F50E099C}" type="presParOf" srcId="{8B52EBF0-23D6-D84B-AC17-BFCBA811798D}" destId="{73B0B893-470E-7948-BC00-FC078DDF2D68}" srcOrd="2" destOrd="0" presId="urn:microsoft.com/office/officeart/2008/layout/HalfCircleOrganizationChart"/>
+    <dgm:cxn modelId="{6B50A6EF-A56A-F64F-B99E-BF2A30B80F93}" type="presParOf" srcId="{A529193A-F674-2549-8451-0F8414528EEB}" destId="{1E2358F0-AFA0-5049-86AB-D07E3EA5EDBA}" srcOrd="6" destOrd="0" presId="urn:microsoft.com/office/officeart/2008/layout/HalfCircleOrganizationChart"/>
+    <dgm:cxn modelId="{E791C531-7F43-454E-AFCC-C655F5B089E6}" type="presParOf" srcId="{A529193A-F674-2549-8451-0F8414528EEB}" destId="{7ACA0808-F365-784F-B180-16E7646D3171}" srcOrd="7" destOrd="0" presId="urn:microsoft.com/office/officeart/2008/layout/HalfCircleOrganizationChart"/>
+    <dgm:cxn modelId="{76A3DF11-5627-8445-94FC-1E785F1777F9}" type="presParOf" srcId="{7ACA0808-F365-784F-B180-16E7646D3171}" destId="{FA8C411E-2EE2-D849-99D1-2CE64F8218DD}" srcOrd="0" destOrd="0" presId="urn:microsoft.com/office/officeart/2008/layout/HalfCircleOrganizationChart"/>
+    <dgm:cxn modelId="{60A9B483-9C29-404D-B72C-7A641ABE2457}" type="presParOf" srcId="{FA8C411E-2EE2-D849-99D1-2CE64F8218DD}" destId="{B6981D99-207A-714F-A5F5-FB312C603205}" srcOrd="0" destOrd="0" presId="urn:microsoft.com/office/officeart/2008/layout/HalfCircleOrganizationChart"/>
+    <dgm:cxn modelId="{E43934BB-DD76-7C44-A956-F233282891BE}" type="presParOf" srcId="{FA8C411E-2EE2-D849-99D1-2CE64F8218DD}" destId="{5965D8DA-A488-3249-96EC-B82595A4C202}" srcOrd="1" destOrd="0" presId="urn:microsoft.com/office/officeart/2008/layout/HalfCircleOrganizationChart"/>
+    <dgm:cxn modelId="{83FD3712-DEBE-0746-B1CA-A8D4339B2ECA}" type="presParOf" srcId="{FA8C411E-2EE2-D849-99D1-2CE64F8218DD}" destId="{63000027-9EA5-6249-BDBD-34FA56D61C4C}" srcOrd="2" destOrd="0" presId="urn:microsoft.com/office/officeart/2008/layout/HalfCircleOrganizationChart"/>
+    <dgm:cxn modelId="{4B1BECA1-6BD4-A647-863A-FFAC564FCB14}" type="presParOf" srcId="{FA8C411E-2EE2-D849-99D1-2CE64F8218DD}" destId="{87312C89-8E03-E44F-8ABC-177F9482468F}" srcOrd="3" destOrd="0" presId="urn:microsoft.com/office/officeart/2008/layout/HalfCircleOrganizationChart"/>
+    <dgm:cxn modelId="{CDEC0458-F7B9-D946-8002-09BFAF7DDC8E}" type="presParOf" srcId="{7ACA0808-F365-784F-B180-16E7646D3171}" destId="{6751D59E-FB37-B44D-8418-B14B9DDF830B}" srcOrd="1" destOrd="0" presId="urn:microsoft.com/office/officeart/2008/layout/HalfCircleOrganizationChart"/>
+    <dgm:cxn modelId="{CFB11E07-0C57-AB4A-80CD-F681B6F72E40}" type="presParOf" srcId="{7ACA0808-F365-784F-B180-16E7646D3171}" destId="{C76EDAAC-B2C8-CE40-A7F4-31703CEC0DE4}" srcOrd="2" destOrd="0" presId="urn:microsoft.com/office/officeart/2008/layout/HalfCircleOrganizationChart"/>
+    <dgm:cxn modelId="{FC66A822-2BC5-DE41-85E2-7B096F4505D9}" type="presParOf" srcId="{C91A4362-DA02-5D4B-A7F8-719E12EC1A9C}" destId="{80A2400D-0E1C-794E-844C-6CFFEFB6CFE8}" srcOrd="2" destOrd="0" presId="urn:microsoft.com/office/officeart/2008/layout/HalfCircleOrganizationChart"/>
+    <dgm:cxn modelId="{E84B8FDF-E543-EC43-8F1C-F2B028212250}" type="presParOf" srcId="{B10E34FD-B6A1-6C4E-ADE3-5C172F013CEE}" destId="{BDC26B79-967A-B546-84B0-BF3648FA2B71}" srcOrd="2" destOrd="0" presId="urn:microsoft.com/office/officeart/2008/layout/HalfCircleOrganizationChart"/>
+    <dgm:cxn modelId="{F150DBA7-D67A-D041-9335-3FBAA68361B4}" type="presParOf" srcId="{B10E34FD-B6A1-6C4E-ADE3-5C172F013CEE}" destId="{2B2D40AC-B84F-284E-87C0-A6972F034659}" srcOrd="3" destOrd="0" presId="urn:microsoft.com/office/officeart/2008/layout/HalfCircleOrganizationChart"/>
+    <dgm:cxn modelId="{1C4D06D9-8AEC-9B45-B136-BB4F45EBA116}" type="presParOf" srcId="{2B2D40AC-B84F-284E-87C0-A6972F034659}" destId="{5A9FF3EA-1CA5-CF44-B86F-3BEAC086DC8D}" srcOrd="0" destOrd="0" presId="urn:microsoft.com/office/officeart/2008/layout/HalfCircleOrganizationChart"/>
+    <dgm:cxn modelId="{CBAC5FEB-1B26-0445-9A44-E8840623809F}" type="presParOf" srcId="{5A9FF3EA-1CA5-CF44-B86F-3BEAC086DC8D}" destId="{7EF6249D-9741-0043-831F-1EA74D1DF4B2}" srcOrd="0" destOrd="0" presId="urn:microsoft.com/office/officeart/2008/layout/HalfCircleOrganizationChart"/>
+    <dgm:cxn modelId="{66487E72-1628-354F-B2A5-32C83772A4FF}" type="presParOf" srcId="{5A9FF3EA-1CA5-CF44-B86F-3BEAC086DC8D}" destId="{6704B878-1384-A741-8E71-F234274F4185}" srcOrd="1" destOrd="0" presId="urn:microsoft.com/office/officeart/2008/layout/HalfCircleOrganizationChart"/>
+    <dgm:cxn modelId="{7232F8D9-D1FF-C84F-838A-3D98D8378985}" type="presParOf" srcId="{5A9FF3EA-1CA5-CF44-B86F-3BEAC086DC8D}" destId="{03594FC9-1646-2A41-9782-D3432BE44AE9}" srcOrd="2" destOrd="0" presId="urn:microsoft.com/office/officeart/2008/layout/HalfCircleOrganizationChart"/>
+    <dgm:cxn modelId="{A14A35BD-58BA-C540-BB2F-2C3454C34C61}" type="presParOf" srcId="{5A9FF3EA-1CA5-CF44-B86F-3BEAC086DC8D}" destId="{153DF4B7-216F-4042-B88B-FCC92114A778}" srcOrd="3" destOrd="0" presId="urn:microsoft.com/office/officeart/2008/layout/HalfCircleOrganizationChart"/>
+    <dgm:cxn modelId="{EB822FCC-970E-0248-8031-28462E7C6CCF}" type="presParOf" srcId="{2B2D40AC-B84F-284E-87C0-A6972F034659}" destId="{F028E9C4-ABBD-D549-98C7-0454FB740F0D}" srcOrd="1" destOrd="0" presId="urn:microsoft.com/office/officeart/2008/layout/HalfCircleOrganizationChart"/>
+    <dgm:cxn modelId="{0F1AF1F2-D0EF-6F4C-BFAA-30753641E3A5}" type="presParOf" srcId="{F028E9C4-ABBD-D549-98C7-0454FB740F0D}" destId="{3D3D613E-6BA4-B340-9A94-CDEE9EC84FCB}" srcOrd="0" destOrd="0" presId="urn:microsoft.com/office/officeart/2008/layout/HalfCircleOrganizationChart"/>
+    <dgm:cxn modelId="{9028DF0B-9FAE-9340-B985-FCF17F1D9B9E}" type="presParOf" srcId="{F028E9C4-ABBD-D549-98C7-0454FB740F0D}" destId="{823BC66D-748E-344E-A2A5-B64B69C3F1C8}" srcOrd="1" destOrd="0" presId="urn:microsoft.com/office/officeart/2008/layout/HalfCircleOrganizationChart"/>
+    <dgm:cxn modelId="{620DC81C-DDEF-AD4E-9327-A31329AD14D3}" type="presParOf" srcId="{823BC66D-748E-344E-A2A5-B64B69C3F1C8}" destId="{AE9CB5E8-AB2B-084D-8C0F-E4B23CF8F3ED}" srcOrd="0" destOrd="0" presId="urn:microsoft.com/office/officeart/2008/layout/HalfCircleOrganizationChart"/>
+    <dgm:cxn modelId="{4D7C6D72-D73E-434D-B344-103EE7E8C86B}" type="presParOf" srcId="{AE9CB5E8-AB2B-084D-8C0F-E4B23CF8F3ED}" destId="{BCB2D6D5-8259-BB40-8C8B-D8E0A1A1E0F4}" srcOrd="0" destOrd="0" presId="urn:microsoft.com/office/officeart/2008/layout/HalfCircleOrganizationChart"/>
+    <dgm:cxn modelId="{5C813BD7-F266-6249-BF58-90C28530A86D}" type="presParOf" srcId="{AE9CB5E8-AB2B-084D-8C0F-E4B23CF8F3ED}" destId="{6B83BF6C-1488-344C-9872-EF3861664597}" srcOrd="1" destOrd="0" presId="urn:microsoft.com/office/officeart/2008/layout/HalfCircleOrganizationChart"/>
+    <dgm:cxn modelId="{F6E08ED0-E50E-2845-9314-FC0E4EA01FBB}" type="presParOf" srcId="{AE9CB5E8-AB2B-084D-8C0F-E4B23CF8F3ED}" destId="{7CB57BA1-42C7-CE4A-83E4-DC20C69F4ABD}" srcOrd="2" destOrd="0" presId="urn:microsoft.com/office/officeart/2008/layout/HalfCircleOrganizationChart"/>
+    <dgm:cxn modelId="{9E9023C4-D5C1-9F49-B275-F800C912F515}" type="presParOf" srcId="{AE9CB5E8-AB2B-084D-8C0F-E4B23CF8F3ED}" destId="{D38EB59C-75EB-7E45-BF67-DCBA89414684}" srcOrd="3" destOrd="0" presId="urn:microsoft.com/office/officeart/2008/layout/HalfCircleOrganizationChart"/>
+    <dgm:cxn modelId="{BC78B3B8-13A7-9045-8DCA-EB619607EF5D}" type="presParOf" srcId="{823BC66D-748E-344E-A2A5-B64B69C3F1C8}" destId="{8E692DE7-4889-284C-854B-AD17B2BC13AD}" srcOrd="1" destOrd="0" presId="urn:microsoft.com/office/officeart/2008/layout/HalfCircleOrganizationChart"/>
+    <dgm:cxn modelId="{55B72E88-AF38-B549-BFF2-2546ED0AAA13}" type="presParOf" srcId="{823BC66D-748E-344E-A2A5-B64B69C3F1C8}" destId="{671E69D0-EBCE-9D47-B1E5-313B3438FA8F}" srcOrd="2" destOrd="0" presId="urn:microsoft.com/office/officeart/2008/layout/HalfCircleOrganizationChart"/>
+    <dgm:cxn modelId="{915BFF21-3B1D-7B48-9624-4BFFD4EABCE2}" type="presParOf" srcId="{F028E9C4-ABBD-D549-98C7-0454FB740F0D}" destId="{5C74DA7C-814E-7446-9A8E-D63B0FBD15EE}" srcOrd="2" destOrd="0" presId="urn:microsoft.com/office/officeart/2008/layout/HalfCircleOrganizationChart"/>
+    <dgm:cxn modelId="{694F1C37-441B-234B-91C4-07A34EEAD4B7}" type="presParOf" srcId="{F028E9C4-ABBD-D549-98C7-0454FB740F0D}" destId="{3F15C033-C78F-9B4A-B28B-D6DA1E5DEBCC}" srcOrd="3" destOrd="0" presId="urn:microsoft.com/office/officeart/2008/layout/HalfCircleOrganizationChart"/>
+    <dgm:cxn modelId="{02C96331-C596-3449-9275-1DF57D7A314B}" type="presParOf" srcId="{3F15C033-C78F-9B4A-B28B-D6DA1E5DEBCC}" destId="{23C59F8C-BC68-F643-B718-17B9E4C97664}" srcOrd="0" destOrd="0" presId="urn:microsoft.com/office/officeart/2008/layout/HalfCircleOrganizationChart"/>
+    <dgm:cxn modelId="{D87818C1-115A-B54F-9761-FC9B5940FF78}" type="presParOf" srcId="{23C59F8C-BC68-F643-B718-17B9E4C97664}" destId="{DAA1FDA5-07A4-0047-BADF-2F7671C73231}" srcOrd="0" destOrd="0" presId="urn:microsoft.com/office/officeart/2008/layout/HalfCircleOrganizationChart"/>
+    <dgm:cxn modelId="{FDD89774-9838-7242-8D00-DE5EE0C74458}" type="presParOf" srcId="{23C59F8C-BC68-F643-B718-17B9E4C97664}" destId="{E5A94835-A902-6E4F-9397-E2C3A62CF91F}" srcOrd="1" destOrd="0" presId="urn:microsoft.com/office/officeart/2008/layout/HalfCircleOrganizationChart"/>
+    <dgm:cxn modelId="{39F9A4EC-D488-AF4D-8801-4CFB1563E2BF}" type="presParOf" srcId="{23C59F8C-BC68-F643-B718-17B9E4C97664}" destId="{A5413662-33FD-2A41-A9D0-1AE08B4825DF}" srcOrd="2" destOrd="0" presId="urn:microsoft.com/office/officeart/2008/layout/HalfCircleOrganizationChart"/>
+    <dgm:cxn modelId="{9EBBB418-7E78-084E-864D-623B4B054CAE}" type="presParOf" srcId="{23C59F8C-BC68-F643-B718-17B9E4C97664}" destId="{2EED50B1-AFDF-3F45-B328-DA93F4BAACD9}" srcOrd="3" destOrd="0" presId="urn:microsoft.com/office/officeart/2008/layout/HalfCircleOrganizationChart"/>
+    <dgm:cxn modelId="{53AD410A-880D-2A4B-B63D-2FD8F285FCA0}" type="presParOf" srcId="{3F15C033-C78F-9B4A-B28B-D6DA1E5DEBCC}" destId="{368830A8-B794-EE4F-8FC7-2A001B30FDB1}" srcOrd="1" destOrd="0" presId="urn:microsoft.com/office/officeart/2008/layout/HalfCircleOrganizationChart"/>
+    <dgm:cxn modelId="{9368E4BC-0940-854F-B1AD-D3A1ADCE3877}" type="presParOf" srcId="{3F15C033-C78F-9B4A-B28B-D6DA1E5DEBCC}" destId="{2840B6B7-58FF-874C-A633-EC1E3C57A60D}" srcOrd="2" destOrd="0" presId="urn:microsoft.com/office/officeart/2008/layout/HalfCircleOrganizationChart"/>
+    <dgm:cxn modelId="{CC883F16-DC03-BB40-BF25-B512022A9E85}" type="presParOf" srcId="{2B2D40AC-B84F-284E-87C0-A6972F034659}" destId="{94392224-6409-5F40-9BF5-68B513F578EC}" srcOrd="2" destOrd="0" presId="urn:microsoft.com/office/officeart/2008/layout/HalfCircleOrganizationChart"/>
+    <dgm:cxn modelId="{9FA3C762-BE98-5440-AB93-5FC8808AD4B7}" type="presParOf" srcId="{B10E34FD-B6A1-6C4E-ADE3-5C172F013CEE}" destId="{4B0146F0-6838-C84D-968C-60D22BB4EADD}" srcOrd="4" destOrd="0" presId="urn:microsoft.com/office/officeart/2008/layout/HalfCircleOrganizationChart"/>
+    <dgm:cxn modelId="{9E581573-0494-E440-8282-D7E17534E021}" type="presParOf" srcId="{B10E34FD-B6A1-6C4E-ADE3-5C172F013CEE}" destId="{5EED637B-B15B-ED4A-934B-446237F625C3}" srcOrd="5" destOrd="0" presId="urn:microsoft.com/office/officeart/2008/layout/HalfCircleOrganizationChart"/>
+    <dgm:cxn modelId="{93306788-8C6F-E74B-8A17-2EE9BA6FE0FF}" type="presParOf" srcId="{5EED637B-B15B-ED4A-934B-446237F625C3}" destId="{B45B7BAF-63D7-3D44-9516-6CBED342148D}" srcOrd="0" destOrd="0" presId="urn:microsoft.com/office/officeart/2008/layout/HalfCircleOrganizationChart"/>
+    <dgm:cxn modelId="{4E7C11DE-179A-5746-9984-6D8548BC34BE}" type="presParOf" srcId="{B45B7BAF-63D7-3D44-9516-6CBED342148D}" destId="{8C099D3A-445C-114F-968C-39FFDFF3E6B1}" srcOrd="0" destOrd="0" presId="urn:microsoft.com/office/officeart/2008/layout/HalfCircleOrganizationChart"/>
+    <dgm:cxn modelId="{0EB55668-9BF4-B94F-81FF-CF07AFEEC0C6}" type="presParOf" srcId="{B45B7BAF-63D7-3D44-9516-6CBED342148D}" destId="{E75CEBC8-8EBD-D14F-AD8D-0C195E8F7463}" srcOrd="1" destOrd="0" presId="urn:microsoft.com/office/officeart/2008/layout/HalfCircleOrganizationChart"/>
+    <dgm:cxn modelId="{0DC56D85-0DCE-FD4E-8FB2-C0518280C5EC}" type="presParOf" srcId="{B45B7BAF-63D7-3D44-9516-6CBED342148D}" destId="{DF477509-02C4-5A4A-B0C0-4FFEBE87D5E1}" srcOrd="2" destOrd="0" presId="urn:microsoft.com/office/officeart/2008/layout/HalfCircleOrganizationChart"/>
+    <dgm:cxn modelId="{559EFA49-4FF0-B648-B53A-F84E5F3BE620}" type="presParOf" srcId="{B45B7BAF-63D7-3D44-9516-6CBED342148D}" destId="{AF6C20BC-9AB9-C14E-894D-B2CA8D9A3B5D}" srcOrd="3" destOrd="0" presId="urn:microsoft.com/office/officeart/2008/layout/HalfCircleOrganizationChart"/>
+    <dgm:cxn modelId="{817C3695-6F58-624F-9D81-F1CCF1056B85}" type="presParOf" srcId="{5EED637B-B15B-ED4A-934B-446237F625C3}" destId="{3A3E2709-3277-6844-8D99-5BCE56B76E4A}" srcOrd="1" destOrd="0" presId="urn:microsoft.com/office/officeart/2008/layout/HalfCircleOrganizationChart"/>
+    <dgm:cxn modelId="{C2A661C5-FBBE-A345-8EA4-E0A7A2FD54E3}" type="presParOf" srcId="{3A3E2709-3277-6844-8D99-5BCE56B76E4A}" destId="{482255C9-F27F-8F48-B6D7-4C0909300301}" srcOrd="0" destOrd="0" presId="urn:microsoft.com/office/officeart/2008/layout/HalfCircleOrganizationChart"/>
+    <dgm:cxn modelId="{5EB7670F-F93E-FB4D-823F-9E4676727CA8}" type="presParOf" srcId="{3A3E2709-3277-6844-8D99-5BCE56B76E4A}" destId="{F7E6A382-6926-A647-8C2B-F14A6F728407}" srcOrd="1" destOrd="0" presId="urn:microsoft.com/office/officeart/2008/layout/HalfCircleOrganizationChart"/>
+    <dgm:cxn modelId="{D63913AA-BFB6-3046-8767-8B3D14A772A8}" type="presParOf" srcId="{F7E6A382-6926-A647-8C2B-F14A6F728407}" destId="{A095759B-92B4-B54C-8C8B-FCEA1049AF34}" srcOrd="0" destOrd="0" presId="urn:microsoft.com/office/officeart/2008/layout/HalfCircleOrganizationChart"/>
+    <dgm:cxn modelId="{0F95370A-2E58-FE4B-965B-BCFEE66CF759}" type="presParOf" srcId="{A095759B-92B4-B54C-8C8B-FCEA1049AF34}" destId="{22138EF1-14C8-1B46-8F23-62DD8ED09734}" srcOrd="0" destOrd="0" presId="urn:microsoft.com/office/officeart/2008/layout/HalfCircleOrganizationChart"/>
+    <dgm:cxn modelId="{B809BBC0-E327-FC45-A2A0-8A4FE55D43D7}" type="presParOf" srcId="{A095759B-92B4-B54C-8C8B-FCEA1049AF34}" destId="{D6ECF840-BB99-8445-BE0E-0F9E25B58E17}" srcOrd="1" destOrd="0" presId="urn:microsoft.com/office/officeart/2008/layout/HalfCircleOrganizationChart"/>
+    <dgm:cxn modelId="{DDD61ABD-859B-F341-BCAA-D6C7227E9F50}" type="presParOf" srcId="{A095759B-92B4-B54C-8C8B-FCEA1049AF34}" destId="{13B1D97C-EC8E-3F47-A8DC-F56A3CD8D281}" srcOrd="2" destOrd="0" presId="urn:microsoft.com/office/officeart/2008/layout/HalfCircleOrganizationChart"/>
+    <dgm:cxn modelId="{24CD3A0D-A4E3-AA42-A83B-FFF7808041B3}" type="presParOf" srcId="{A095759B-92B4-B54C-8C8B-FCEA1049AF34}" destId="{F6E1B0C4-AC31-E844-A996-DDD72B64B408}" srcOrd="3" destOrd="0" presId="urn:microsoft.com/office/officeart/2008/layout/HalfCircleOrganizationChart"/>
+    <dgm:cxn modelId="{5EF8544E-A006-444C-9DF5-EBB744D36A59}" type="presParOf" srcId="{F7E6A382-6926-A647-8C2B-F14A6F728407}" destId="{A8AF48CE-7EB7-974E-91D8-DCAA9245E115}" srcOrd="1" destOrd="0" presId="urn:microsoft.com/office/officeart/2008/layout/HalfCircleOrganizationChart"/>
+    <dgm:cxn modelId="{5E61B4DD-96BB-F344-9540-2C3BEEF09785}" type="presParOf" srcId="{F7E6A382-6926-A647-8C2B-F14A6F728407}" destId="{1F9D9A3B-3C70-4246-8E16-7916A68CCD6E}" srcOrd="2" destOrd="0" presId="urn:microsoft.com/office/officeart/2008/layout/HalfCircleOrganizationChart"/>
+    <dgm:cxn modelId="{1C608480-B3DD-9F46-B090-7578C9FEF470}" type="presParOf" srcId="{3A3E2709-3277-6844-8D99-5BCE56B76E4A}" destId="{012877BE-4FCC-C640-B63E-1E07FCA8B0C0}" srcOrd="2" destOrd="0" presId="urn:microsoft.com/office/officeart/2008/layout/HalfCircleOrganizationChart"/>
+    <dgm:cxn modelId="{E44F6AE0-6393-D946-9EC1-AB833901CEC0}" type="presParOf" srcId="{3A3E2709-3277-6844-8D99-5BCE56B76E4A}" destId="{130A4D6F-65BD-574D-9A89-33FFF931DDC1}" srcOrd="3" destOrd="0" presId="urn:microsoft.com/office/officeart/2008/layout/HalfCircleOrganizationChart"/>
+    <dgm:cxn modelId="{C033C16B-D29A-ED48-854F-B2FE5C81904E}" type="presParOf" srcId="{130A4D6F-65BD-574D-9A89-33FFF931DDC1}" destId="{E5EF575A-9DC2-2E4C-8CB4-CDDE0F0B57F3}" srcOrd="0" destOrd="0" presId="urn:microsoft.com/office/officeart/2008/layout/HalfCircleOrganizationChart"/>
+    <dgm:cxn modelId="{3DA9DBA5-388D-5648-B39E-0587F3D29101}" type="presParOf" srcId="{E5EF575A-9DC2-2E4C-8CB4-CDDE0F0B57F3}" destId="{AD26F620-8090-1645-9530-166F68ACB9DC}" srcOrd="0" destOrd="0" presId="urn:microsoft.com/office/officeart/2008/layout/HalfCircleOrganizationChart"/>
+    <dgm:cxn modelId="{8A0796D2-97C2-3646-87D3-1D8D38433C70}" type="presParOf" srcId="{E5EF575A-9DC2-2E4C-8CB4-CDDE0F0B57F3}" destId="{37314797-E4AA-514F-A81D-D1AB8013A74B}" srcOrd="1" destOrd="0" presId="urn:microsoft.com/office/officeart/2008/layout/HalfCircleOrganizationChart"/>
+    <dgm:cxn modelId="{4629DB83-2493-6D44-B0A6-DE3C93072B48}" type="presParOf" srcId="{E5EF575A-9DC2-2E4C-8CB4-CDDE0F0B57F3}" destId="{FED08F79-614F-A548-ACEF-61E41E4D5372}" srcOrd="2" destOrd="0" presId="urn:microsoft.com/office/officeart/2008/layout/HalfCircleOrganizationChart"/>
+    <dgm:cxn modelId="{143AB604-D352-6C4F-A00F-496ADDE93DA9}" type="presParOf" srcId="{E5EF575A-9DC2-2E4C-8CB4-CDDE0F0B57F3}" destId="{4A58FC97-C158-AF48-871A-72D36C53533A}" srcOrd="3" destOrd="0" presId="urn:microsoft.com/office/officeart/2008/layout/HalfCircleOrganizationChart"/>
+    <dgm:cxn modelId="{20CFB6B4-774F-1043-8244-77133C32F523}" type="presParOf" srcId="{130A4D6F-65BD-574D-9A89-33FFF931DDC1}" destId="{03B3921A-4CBA-994E-B322-A04FB894E48E}" srcOrd="1" destOrd="0" presId="urn:microsoft.com/office/officeart/2008/layout/HalfCircleOrganizationChart"/>
+    <dgm:cxn modelId="{F34A93B4-675C-2047-B32D-3CCFFEA0279F}" type="presParOf" srcId="{130A4D6F-65BD-574D-9A89-33FFF931DDC1}" destId="{DAE661DD-0BF7-AD47-B1E6-D552AE106F04}" srcOrd="2" destOrd="0" presId="urn:microsoft.com/office/officeart/2008/layout/HalfCircleOrganizationChart"/>
+    <dgm:cxn modelId="{9B912F0D-CE57-7848-90D9-7DD265B4B27C}" type="presParOf" srcId="{5EED637B-B15B-ED4A-934B-446237F625C3}" destId="{A2F5D454-D800-2046-86E7-04717F3E9314}" srcOrd="2" destOrd="0" presId="urn:microsoft.com/office/officeart/2008/layout/HalfCircleOrganizationChart"/>
+    <dgm:cxn modelId="{AF0559B7-67B2-8E4C-8BAA-0F87E0454273}" type="presParOf" srcId="{B10E34FD-B6A1-6C4E-ADE3-5C172F013CEE}" destId="{D362948E-4547-6D41-B7C7-AA2F085C5816}" srcOrd="6" destOrd="0" presId="urn:microsoft.com/office/officeart/2008/layout/HalfCircleOrganizationChart"/>
+    <dgm:cxn modelId="{64F79AA1-9E58-574A-9C23-5FF690DD2877}" type="presParOf" srcId="{B10E34FD-B6A1-6C4E-ADE3-5C172F013CEE}" destId="{3FBD4B9A-F4ED-834E-A056-811C84659BFB}" srcOrd="7" destOrd="0" presId="urn:microsoft.com/office/officeart/2008/layout/HalfCircleOrganizationChart"/>
+    <dgm:cxn modelId="{E13222D7-76EB-F341-BB02-0BF7D053863B}" type="presParOf" srcId="{3FBD4B9A-F4ED-834E-A056-811C84659BFB}" destId="{9161A1C0-344C-8848-A5BD-05D37DEE6EE9}" srcOrd="0" destOrd="0" presId="urn:microsoft.com/office/officeart/2008/layout/HalfCircleOrganizationChart"/>
+    <dgm:cxn modelId="{0273D3B5-4C95-2E45-8228-F8FA9B3F582A}" type="presParOf" srcId="{9161A1C0-344C-8848-A5BD-05D37DEE6EE9}" destId="{9583E96D-28C8-A34D-B3BF-346D192325C7}" srcOrd="0" destOrd="0" presId="urn:microsoft.com/office/officeart/2008/layout/HalfCircleOrganizationChart"/>
+    <dgm:cxn modelId="{372DDF12-E63C-6C4E-B65A-5251D1006A4E}" type="presParOf" srcId="{9161A1C0-344C-8848-A5BD-05D37DEE6EE9}" destId="{1C9C1898-0C66-344C-B5C5-3288A173CBAC}" srcOrd="1" destOrd="0" presId="urn:microsoft.com/office/officeart/2008/layout/HalfCircleOrganizationChart"/>
+    <dgm:cxn modelId="{D36C869E-AA8B-9E4C-BFC2-3E3FBFB1FAF7}" type="presParOf" srcId="{9161A1C0-344C-8848-A5BD-05D37DEE6EE9}" destId="{696B6FFC-D078-D049-95CA-C9D34F183E40}" srcOrd="2" destOrd="0" presId="urn:microsoft.com/office/officeart/2008/layout/HalfCircleOrganizationChart"/>
+    <dgm:cxn modelId="{91F89B67-EC91-4A4B-AD15-01793E7D239A}" type="presParOf" srcId="{9161A1C0-344C-8848-A5BD-05D37DEE6EE9}" destId="{5A1E05DF-4A04-C54C-AD78-9E2CF9CD5E2A}" srcOrd="3" destOrd="0" presId="urn:microsoft.com/office/officeart/2008/layout/HalfCircleOrganizationChart"/>
+    <dgm:cxn modelId="{6026D2C6-2F36-BE47-98B8-3442A01EEF05}" type="presParOf" srcId="{3FBD4B9A-F4ED-834E-A056-811C84659BFB}" destId="{2DE561EA-365A-4642-A89C-CE3C7FAA0D6F}" srcOrd="1" destOrd="0" presId="urn:microsoft.com/office/officeart/2008/layout/HalfCircleOrganizationChart"/>
+    <dgm:cxn modelId="{65915292-3788-BD4C-B4AF-8B2A1587FBA7}" type="presParOf" srcId="{2DE561EA-365A-4642-A89C-CE3C7FAA0D6F}" destId="{66137E5D-1129-9843-94D6-9D8B7C33B1BC}" srcOrd="0" destOrd="0" presId="urn:microsoft.com/office/officeart/2008/layout/HalfCircleOrganizationChart"/>
+    <dgm:cxn modelId="{3E01D5BC-FE6A-B54D-9175-809AE505C73B}" type="presParOf" srcId="{2DE561EA-365A-4642-A89C-CE3C7FAA0D6F}" destId="{EE856753-0E2B-4A45-A26F-8D9AA5F92EF4}" srcOrd="1" destOrd="0" presId="urn:microsoft.com/office/officeart/2008/layout/HalfCircleOrganizationChart"/>
+    <dgm:cxn modelId="{783AC738-FE91-844A-BDDF-644785A2A470}" type="presParOf" srcId="{EE856753-0E2B-4A45-A26F-8D9AA5F92EF4}" destId="{29972B90-8550-6942-82AD-F6177C61E468}" srcOrd="0" destOrd="0" presId="urn:microsoft.com/office/officeart/2008/layout/HalfCircleOrganizationChart"/>
+    <dgm:cxn modelId="{BE0632C7-383F-4F48-B641-D811E6CE5E8F}" type="presParOf" srcId="{29972B90-8550-6942-82AD-F6177C61E468}" destId="{70B6B824-69CA-1943-BB4B-EDD307547F2D}" srcOrd="0" destOrd="0" presId="urn:microsoft.com/office/officeart/2008/layout/HalfCircleOrganizationChart"/>
+    <dgm:cxn modelId="{1D7BE1C0-8E1F-BD4F-88CE-3B9F568F1543}" type="presParOf" srcId="{29972B90-8550-6942-82AD-F6177C61E468}" destId="{0D2283CF-204C-9545-A8FF-34A59C9B8244}" srcOrd="1" destOrd="0" presId="urn:microsoft.com/office/officeart/2008/layout/HalfCircleOrganizationChart"/>
+    <dgm:cxn modelId="{43EDAF02-2C9B-EA40-BFE8-B00B7EBEFBF3}" type="presParOf" srcId="{29972B90-8550-6942-82AD-F6177C61E468}" destId="{3A41AB22-0074-5343-A03C-C51AE5BE38AA}" srcOrd="2" destOrd="0" presId="urn:microsoft.com/office/officeart/2008/layout/HalfCircleOrganizationChart"/>
+    <dgm:cxn modelId="{08825489-78D8-144F-AFFB-92589AFA61DE}" type="presParOf" srcId="{29972B90-8550-6942-82AD-F6177C61E468}" destId="{A9FE5DAC-F679-4B40-885E-DE07B433434F}" srcOrd="3" destOrd="0" presId="urn:microsoft.com/office/officeart/2008/layout/HalfCircleOrganizationChart"/>
+    <dgm:cxn modelId="{2C898A73-ACD4-CA4F-9C40-C42E6C895599}" type="presParOf" srcId="{EE856753-0E2B-4A45-A26F-8D9AA5F92EF4}" destId="{D368807D-2F61-CC4F-A668-29ABC78A719A}" srcOrd="1" destOrd="0" presId="urn:microsoft.com/office/officeart/2008/layout/HalfCircleOrganizationChart"/>
+    <dgm:cxn modelId="{8A4B1B22-93AF-6440-A1BF-C74AA4DD0911}" type="presParOf" srcId="{D368807D-2F61-CC4F-A668-29ABC78A719A}" destId="{41732E8E-7BCB-FE4C-A568-0873FAFD1792}" srcOrd="0" destOrd="0" presId="urn:microsoft.com/office/officeart/2008/layout/HalfCircleOrganizationChart"/>
+    <dgm:cxn modelId="{689A7A23-8589-1F4C-810A-977D3B41AA6F}" type="presParOf" srcId="{D368807D-2F61-CC4F-A668-29ABC78A719A}" destId="{DC6714E1-989C-8740-BE1B-192B2EF73DFE}" srcOrd="1" destOrd="0" presId="urn:microsoft.com/office/officeart/2008/layout/HalfCircleOrganizationChart"/>
+    <dgm:cxn modelId="{E0ECBA6F-B6D6-044D-B44D-071B7923368C}" type="presParOf" srcId="{DC6714E1-989C-8740-BE1B-192B2EF73DFE}" destId="{4FA4A534-EA47-3E4B-AF29-CF7A74075F11}" srcOrd="0" destOrd="0" presId="urn:microsoft.com/office/officeart/2008/layout/HalfCircleOrganizationChart"/>
+    <dgm:cxn modelId="{56CB966D-C333-1E4B-9D5A-F43E5AEE6FD7}" type="presParOf" srcId="{4FA4A534-EA47-3E4B-AF29-CF7A74075F11}" destId="{66616781-1146-D546-9D7D-C1381D151983}" srcOrd="0" destOrd="0" presId="urn:microsoft.com/office/officeart/2008/layout/HalfCircleOrganizationChart"/>
+    <dgm:cxn modelId="{024C90AC-C7A8-8F4F-9D57-D37A8887311D}" type="presParOf" srcId="{4FA4A534-EA47-3E4B-AF29-CF7A74075F11}" destId="{35AFC353-3E25-5244-AFFA-9A2722C3FD48}" srcOrd="1" destOrd="0" presId="urn:microsoft.com/office/officeart/2008/layout/HalfCircleOrganizationChart"/>
+    <dgm:cxn modelId="{4BF7BD07-2320-6C40-845F-BA43DF7E7317}" type="presParOf" srcId="{4FA4A534-EA47-3E4B-AF29-CF7A74075F11}" destId="{4E800E58-11BA-2E4B-9B4E-547A4E6550CB}" srcOrd="2" destOrd="0" presId="urn:microsoft.com/office/officeart/2008/layout/HalfCircleOrganizationChart"/>
+    <dgm:cxn modelId="{76DFC990-9185-B640-8BCC-101A1BCFBF29}" type="presParOf" srcId="{4FA4A534-EA47-3E4B-AF29-CF7A74075F11}" destId="{CAC1EF25-80D0-B141-83C3-23E727114786}" srcOrd="3" destOrd="0" presId="urn:microsoft.com/office/officeart/2008/layout/HalfCircleOrganizationChart"/>
+    <dgm:cxn modelId="{1E117121-542B-634D-A703-18F7D1CC7491}" type="presParOf" srcId="{DC6714E1-989C-8740-BE1B-192B2EF73DFE}" destId="{319B8149-57CA-3846-A4C7-86A55AD93388}" srcOrd="1" destOrd="0" presId="urn:microsoft.com/office/officeart/2008/layout/HalfCircleOrganizationChart"/>
+    <dgm:cxn modelId="{5B01F2C7-5C9E-824B-AC87-462C86763FDA}" type="presParOf" srcId="{DC6714E1-989C-8740-BE1B-192B2EF73DFE}" destId="{5556A4B8-2EB3-E145-A689-0FCF98D07EF8}" srcOrd="2" destOrd="0" presId="urn:microsoft.com/office/officeart/2008/layout/HalfCircleOrganizationChart"/>
+    <dgm:cxn modelId="{AC4499A8-A9A3-754B-AED0-77AA79625DB3}" type="presParOf" srcId="{D368807D-2F61-CC4F-A668-29ABC78A719A}" destId="{CD97DD57-0552-7C4E-A999-63EF030B6EA8}" srcOrd="2" destOrd="0" presId="urn:microsoft.com/office/officeart/2008/layout/HalfCircleOrganizationChart"/>
+    <dgm:cxn modelId="{8F52B2D3-62C9-D94A-B480-5A16E323713E}" type="presParOf" srcId="{D368807D-2F61-CC4F-A668-29ABC78A719A}" destId="{8F24F156-B7BE-FC49-B09B-C6DDCB6617EE}" srcOrd="3" destOrd="0" presId="urn:microsoft.com/office/officeart/2008/layout/HalfCircleOrganizationChart"/>
+    <dgm:cxn modelId="{901A41D1-DF02-3C48-B8F3-E7105E483B7B}" type="presParOf" srcId="{8F24F156-B7BE-FC49-B09B-C6DDCB6617EE}" destId="{7F5B2555-6A2B-0746-BB7B-C3D4C3C12E0A}" srcOrd="0" destOrd="0" presId="urn:microsoft.com/office/officeart/2008/layout/HalfCircleOrganizationChart"/>
+    <dgm:cxn modelId="{04737B04-131A-D049-94A5-AA8C3125C5BD}" type="presParOf" srcId="{7F5B2555-6A2B-0746-BB7B-C3D4C3C12E0A}" destId="{19D3E515-9B4B-EC47-AC5B-F4985CFF961D}" srcOrd="0" destOrd="0" presId="urn:microsoft.com/office/officeart/2008/layout/HalfCircleOrganizationChart"/>
+    <dgm:cxn modelId="{C3A56E58-79AF-9C42-8153-48E92CA5F542}" type="presParOf" srcId="{7F5B2555-6A2B-0746-BB7B-C3D4C3C12E0A}" destId="{33556D38-01AD-2345-8E51-172B1A268152}" srcOrd="1" destOrd="0" presId="urn:microsoft.com/office/officeart/2008/layout/HalfCircleOrganizationChart"/>
+    <dgm:cxn modelId="{1B04B244-680D-8F47-B297-D6AFB9AC08E4}" type="presParOf" srcId="{7F5B2555-6A2B-0746-BB7B-C3D4C3C12E0A}" destId="{04548F56-DCE7-7B45-BFB8-230512B9850E}" srcOrd="2" destOrd="0" presId="urn:microsoft.com/office/officeart/2008/layout/HalfCircleOrganizationChart"/>
+    <dgm:cxn modelId="{D74B5A5C-6FF5-0B47-AC06-25230F9228F8}" type="presParOf" srcId="{7F5B2555-6A2B-0746-BB7B-C3D4C3C12E0A}" destId="{C337D16B-3491-5A40-85BA-4E46A5DEA40F}" srcOrd="3" destOrd="0" presId="urn:microsoft.com/office/officeart/2008/layout/HalfCircleOrganizationChart"/>
+    <dgm:cxn modelId="{5672868D-47EF-0248-B694-CBB81B347CBB}" type="presParOf" srcId="{8F24F156-B7BE-FC49-B09B-C6DDCB6617EE}" destId="{9D3EABFB-6F63-954C-8C55-5773E312517B}" srcOrd="1" destOrd="0" presId="urn:microsoft.com/office/officeart/2008/layout/HalfCircleOrganizationChart"/>
+    <dgm:cxn modelId="{EC211C15-F788-8846-B295-C2E69306C4F8}" type="presParOf" srcId="{8F24F156-B7BE-FC49-B09B-C6DDCB6617EE}" destId="{70619EC0-4E02-0042-83B3-5DD5C90723E6}" srcOrd="2" destOrd="0" presId="urn:microsoft.com/office/officeart/2008/layout/HalfCircleOrganizationChart"/>
+    <dgm:cxn modelId="{C016156C-EEAA-ED4D-8BEA-EC3D7C355930}" type="presParOf" srcId="{D368807D-2F61-CC4F-A668-29ABC78A719A}" destId="{AF36A55C-D082-DF4B-9B96-7D50B94573AE}" srcOrd="4" destOrd="0" presId="urn:microsoft.com/office/officeart/2008/layout/HalfCircleOrganizationChart"/>
+    <dgm:cxn modelId="{D240CB32-CC8D-1745-BDFE-8E3936E9BF94}" type="presParOf" srcId="{D368807D-2F61-CC4F-A668-29ABC78A719A}" destId="{B14BB4FC-D495-7C49-A4E6-6E5ED1A2EB17}" srcOrd="5" destOrd="0" presId="urn:microsoft.com/office/officeart/2008/layout/HalfCircleOrganizationChart"/>
+    <dgm:cxn modelId="{E3045FA5-294F-3D43-8FCB-909871AE71F6}" type="presParOf" srcId="{B14BB4FC-D495-7C49-A4E6-6E5ED1A2EB17}" destId="{987FB742-7076-5044-A0E6-0B850DC6B66B}" srcOrd="0" destOrd="0" presId="urn:microsoft.com/office/officeart/2008/layout/HalfCircleOrganizationChart"/>
+    <dgm:cxn modelId="{D12DD611-2AA3-B74A-982E-E71A02553DE4}" type="presParOf" srcId="{987FB742-7076-5044-A0E6-0B850DC6B66B}" destId="{83BF4320-A682-3B46-95E3-C337E1BD7099}" srcOrd="0" destOrd="0" presId="urn:microsoft.com/office/officeart/2008/layout/HalfCircleOrganizationChart"/>
+    <dgm:cxn modelId="{873E9873-D39B-3940-ADAD-044E7580C26E}" type="presParOf" srcId="{987FB742-7076-5044-A0E6-0B850DC6B66B}" destId="{348A0812-0CD6-F54A-A85F-02F310087BE7}" srcOrd="1" destOrd="0" presId="urn:microsoft.com/office/officeart/2008/layout/HalfCircleOrganizationChart"/>
+    <dgm:cxn modelId="{096F6D1A-2B2F-4343-A9B5-9EBA1E953054}" type="presParOf" srcId="{987FB742-7076-5044-A0E6-0B850DC6B66B}" destId="{B666DCBF-54A7-A84C-B435-FCD09F12D49F}" srcOrd="2" destOrd="0" presId="urn:microsoft.com/office/officeart/2008/layout/HalfCircleOrganizationChart"/>
+    <dgm:cxn modelId="{FA8204E7-B125-7740-A2C5-F80BA02150EC}" type="presParOf" srcId="{987FB742-7076-5044-A0E6-0B850DC6B66B}" destId="{AC4C85C4-4109-D74D-B07B-7555986BF595}" srcOrd="3" destOrd="0" presId="urn:microsoft.com/office/officeart/2008/layout/HalfCircleOrganizationChart"/>
+    <dgm:cxn modelId="{54FB68BA-8867-5F4F-8046-D8BC22FA498D}" type="presParOf" srcId="{B14BB4FC-D495-7C49-A4E6-6E5ED1A2EB17}" destId="{0D4B78A1-9502-1541-A80D-2905972C9999}" srcOrd="1" destOrd="0" presId="urn:microsoft.com/office/officeart/2008/layout/HalfCircleOrganizationChart"/>
+    <dgm:cxn modelId="{2B219DE7-65F5-4146-B58F-45FBDBE57458}" type="presParOf" srcId="{B14BB4FC-D495-7C49-A4E6-6E5ED1A2EB17}" destId="{73BC909B-A57E-A44C-9B7C-36B5135F35EE}" srcOrd="2" destOrd="0" presId="urn:microsoft.com/office/officeart/2008/layout/HalfCircleOrganizationChart"/>
+    <dgm:cxn modelId="{61060321-0CE7-FF45-AEC2-A3CC79C9B972}" type="presParOf" srcId="{EE856753-0E2B-4A45-A26F-8D9AA5F92EF4}" destId="{F529B2B5-4B2A-7045-8AA7-6C26C28EA3E7}" srcOrd="2" destOrd="0" presId="urn:microsoft.com/office/officeart/2008/layout/HalfCircleOrganizationChart"/>
+    <dgm:cxn modelId="{39D3F3F3-5885-5B4A-8268-28C83699DE7F}" type="presParOf" srcId="{2DE561EA-365A-4642-A89C-CE3C7FAA0D6F}" destId="{8FE0524B-5118-6746-A8B4-E2719D51C21F}" srcOrd="2" destOrd="0" presId="urn:microsoft.com/office/officeart/2008/layout/HalfCircleOrganizationChart"/>
+    <dgm:cxn modelId="{29E81D59-FCAE-D94B-869F-2C9CAF7D8481}" type="presParOf" srcId="{2DE561EA-365A-4642-A89C-CE3C7FAA0D6F}" destId="{2C81D572-AF62-8B47-B179-DCF084AAE512}" srcOrd="3" destOrd="0" presId="urn:microsoft.com/office/officeart/2008/layout/HalfCircleOrganizationChart"/>
+    <dgm:cxn modelId="{772B9349-616F-4D4F-8095-2FC8847A908E}" type="presParOf" srcId="{2C81D572-AF62-8B47-B179-DCF084AAE512}" destId="{19C0F9D9-8147-AB47-A1F8-DC302A9351EE}" srcOrd="0" destOrd="0" presId="urn:microsoft.com/office/officeart/2008/layout/HalfCircleOrganizationChart"/>
+    <dgm:cxn modelId="{4FACD7F8-860F-0444-B20F-F70A56198A90}" type="presParOf" srcId="{19C0F9D9-8147-AB47-A1F8-DC302A9351EE}" destId="{AC360180-DB3C-8343-B665-3CF6DE63CB52}" srcOrd="0" destOrd="0" presId="urn:microsoft.com/office/officeart/2008/layout/HalfCircleOrganizationChart"/>
+    <dgm:cxn modelId="{340F7DDB-5756-884D-A8DD-DC437BF9485A}" type="presParOf" srcId="{19C0F9D9-8147-AB47-A1F8-DC302A9351EE}" destId="{4D84DB89-47D9-674A-8E7B-6C1CAA8D3B5F}" srcOrd="1" destOrd="0" presId="urn:microsoft.com/office/officeart/2008/layout/HalfCircleOrganizationChart"/>
+    <dgm:cxn modelId="{40A1C4E5-CFED-DA4B-85CE-9592F555DE8A}" type="presParOf" srcId="{19C0F9D9-8147-AB47-A1F8-DC302A9351EE}" destId="{710DE966-9FAF-504E-AB2A-9561AA8F8A77}" srcOrd="2" destOrd="0" presId="urn:microsoft.com/office/officeart/2008/layout/HalfCircleOrganizationChart"/>
+    <dgm:cxn modelId="{97006B81-2695-594F-8A1C-E8B2521F4F83}" type="presParOf" srcId="{19C0F9D9-8147-AB47-A1F8-DC302A9351EE}" destId="{0832F34B-222C-C64B-95B8-DA48697B57DA}" srcOrd="3" destOrd="0" presId="urn:microsoft.com/office/officeart/2008/layout/HalfCircleOrganizationChart"/>
+    <dgm:cxn modelId="{1767C26D-39C2-9544-9EAB-70C6747CB3DF}" type="presParOf" srcId="{2C81D572-AF62-8B47-B179-DCF084AAE512}" destId="{137096F6-38E6-0944-8421-7545A730A3F0}" srcOrd="1" destOrd="0" presId="urn:microsoft.com/office/officeart/2008/layout/HalfCircleOrganizationChart"/>
+    <dgm:cxn modelId="{238E1CA9-06BC-F544-B3E1-E0583FAA1517}" type="presParOf" srcId="{137096F6-38E6-0944-8421-7545A730A3F0}" destId="{A6806424-9748-0641-A06B-BE24C6DD29B7}" srcOrd="0" destOrd="0" presId="urn:microsoft.com/office/officeart/2008/layout/HalfCircleOrganizationChart"/>
+    <dgm:cxn modelId="{A96ED0E9-F5F0-EB44-A1BF-7D6F25ECC03A}" type="presParOf" srcId="{137096F6-38E6-0944-8421-7545A730A3F0}" destId="{5AFC0402-97A2-324C-A3AD-6F449EB1D533}" srcOrd="1" destOrd="0" presId="urn:microsoft.com/office/officeart/2008/layout/HalfCircleOrganizationChart"/>
+    <dgm:cxn modelId="{46D1F179-8084-EB47-90DD-16D73C0D7D0A}" type="presParOf" srcId="{5AFC0402-97A2-324C-A3AD-6F449EB1D533}" destId="{570BC93D-81F9-E544-970C-8C8626F95790}" srcOrd="0" destOrd="0" presId="urn:microsoft.com/office/officeart/2008/layout/HalfCircleOrganizationChart"/>
+    <dgm:cxn modelId="{3BB7358F-84DB-594C-864B-AEFC4B427BFC}" type="presParOf" srcId="{570BC93D-81F9-E544-970C-8C8626F95790}" destId="{B2530DBE-ADED-A747-BED2-151581E03FEE}" srcOrd="0" destOrd="0" presId="urn:microsoft.com/office/officeart/2008/layout/HalfCircleOrganizationChart"/>
+    <dgm:cxn modelId="{762FEFF1-E80F-AA49-87D6-FC08DBA10A4A}" type="presParOf" srcId="{570BC93D-81F9-E544-970C-8C8626F95790}" destId="{D6D70755-F7A3-E74D-9FEC-06A435C21ADF}" srcOrd="1" destOrd="0" presId="urn:microsoft.com/office/officeart/2008/layout/HalfCircleOrganizationChart"/>
+    <dgm:cxn modelId="{FA090FD4-04C4-054F-A644-3BD04CFB825B}" type="presParOf" srcId="{570BC93D-81F9-E544-970C-8C8626F95790}" destId="{F4187313-995A-5A4B-926A-0167F3C36AD7}" srcOrd="2" destOrd="0" presId="urn:microsoft.com/office/officeart/2008/layout/HalfCircleOrganizationChart"/>
+    <dgm:cxn modelId="{5C327EF6-C507-FD4A-BF71-965707FABAC6}" type="presParOf" srcId="{570BC93D-81F9-E544-970C-8C8626F95790}" destId="{E36DECBD-CE62-CB40-BC90-691B4EFA0429}" srcOrd="3" destOrd="0" presId="urn:microsoft.com/office/officeart/2008/layout/HalfCircleOrganizationChart"/>
+    <dgm:cxn modelId="{2FBF30E9-D747-444B-AFA6-DA573BB33516}" type="presParOf" srcId="{5AFC0402-97A2-324C-A3AD-6F449EB1D533}" destId="{2BC3E494-B21C-A14B-B6E8-55DDEDA0AF42}" srcOrd="1" destOrd="0" presId="urn:microsoft.com/office/officeart/2008/layout/HalfCircleOrganizationChart"/>
+    <dgm:cxn modelId="{4CB6AEAD-131F-8A48-A7C4-22A9E5D04215}" type="presParOf" srcId="{5AFC0402-97A2-324C-A3AD-6F449EB1D533}" destId="{9F2B93AC-63EC-D641-8226-5BA7DE9F89D3}" srcOrd="2" destOrd="0" presId="urn:microsoft.com/office/officeart/2008/layout/HalfCircleOrganizationChart"/>
+    <dgm:cxn modelId="{4E779EDE-9741-C940-ACFC-EF1B3B726777}" type="presParOf" srcId="{137096F6-38E6-0944-8421-7545A730A3F0}" destId="{1304B183-D8E1-2C4D-B509-04A05ADECEBD}" srcOrd="2" destOrd="0" presId="urn:microsoft.com/office/officeart/2008/layout/HalfCircleOrganizationChart"/>
+    <dgm:cxn modelId="{8EBC790E-1C82-1D42-8E77-69CAF8A8671B}" type="presParOf" srcId="{137096F6-38E6-0944-8421-7545A730A3F0}" destId="{6C19E706-FB23-7542-A8A5-4EC1D812443F}" srcOrd="3" destOrd="0" presId="urn:microsoft.com/office/officeart/2008/layout/HalfCircleOrganizationChart"/>
+    <dgm:cxn modelId="{85E459C8-FC31-AF4F-ACC5-982DA5694FBC}" type="presParOf" srcId="{6C19E706-FB23-7542-A8A5-4EC1D812443F}" destId="{E76CBB2D-8DA1-6144-9905-5D75BF19BE7C}" srcOrd="0" destOrd="0" presId="urn:microsoft.com/office/officeart/2008/layout/HalfCircleOrganizationChart"/>
+    <dgm:cxn modelId="{D1E0D686-FEAA-8B4A-B628-C62D73BFC831}" type="presParOf" srcId="{E76CBB2D-8DA1-6144-9905-5D75BF19BE7C}" destId="{0D14EC00-9E1B-7341-AD4F-A88ED9E9FDEA}" srcOrd="0" destOrd="0" presId="urn:microsoft.com/office/officeart/2008/layout/HalfCircleOrganizationChart"/>
+    <dgm:cxn modelId="{317BCEAD-6AA4-7D4F-8586-4121C358B08B}" type="presParOf" srcId="{E76CBB2D-8DA1-6144-9905-5D75BF19BE7C}" destId="{2EB3B243-D1EA-F641-ABC8-45E309F6F49F}" srcOrd="1" destOrd="0" presId="urn:microsoft.com/office/officeart/2008/layout/HalfCircleOrganizationChart"/>
+    <dgm:cxn modelId="{B44EB566-EC74-5645-9061-692B95EB0786}" type="presParOf" srcId="{E76CBB2D-8DA1-6144-9905-5D75BF19BE7C}" destId="{BCAE88BE-68DE-F347-BE38-A8CB2AF2EFC1}" srcOrd="2" destOrd="0" presId="urn:microsoft.com/office/officeart/2008/layout/HalfCircleOrganizationChart"/>
+    <dgm:cxn modelId="{09D3B856-E30E-E142-B923-2B25EE1603BE}" type="presParOf" srcId="{E76CBB2D-8DA1-6144-9905-5D75BF19BE7C}" destId="{2CC5E1BC-A1DF-604E-8D9B-8FC5518801F6}" srcOrd="3" destOrd="0" presId="urn:microsoft.com/office/officeart/2008/layout/HalfCircleOrganizationChart"/>
+    <dgm:cxn modelId="{092AF722-6BE0-E84E-8928-20799BC941E7}" type="presParOf" srcId="{6C19E706-FB23-7542-A8A5-4EC1D812443F}" destId="{1A38BFB6-AEAA-4045-B341-0A79FEBEEBC4}" srcOrd="1" destOrd="0" presId="urn:microsoft.com/office/officeart/2008/layout/HalfCircleOrganizationChart"/>
+    <dgm:cxn modelId="{33377040-3A19-4A4A-B9E7-CB105884C7B3}" type="presParOf" srcId="{6C19E706-FB23-7542-A8A5-4EC1D812443F}" destId="{02518C73-6E83-7E4A-8A9A-B5911AD812CB}" srcOrd="2" destOrd="0" presId="urn:microsoft.com/office/officeart/2008/layout/HalfCircleOrganizationChart"/>
+    <dgm:cxn modelId="{7D6C2F92-C97C-1A4B-B3BC-CE16BC633905}" type="presParOf" srcId="{137096F6-38E6-0944-8421-7545A730A3F0}" destId="{B7C8866C-4CFB-C84E-B8F3-2A2E669D31B6}" srcOrd="4" destOrd="0" presId="urn:microsoft.com/office/officeart/2008/layout/HalfCircleOrganizationChart"/>
+    <dgm:cxn modelId="{7C69742A-EC0C-224F-8B28-E94470C6234D}" type="presParOf" srcId="{137096F6-38E6-0944-8421-7545A730A3F0}" destId="{59810EA1-E0C9-0A49-989A-BFBBC74D61B3}" srcOrd="5" destOrd="0" presId="urn:microsoft.com/office/officeart/2008/layout/HalfCircleOrganizationChart"/>
+    <dgm:cxn modelId="{6668C86A-0FBE-384C-86C6-E219C39E2928}" type="presParOf" srcId="{59810EA1-E0C9-0A49-989A-BFBBC74D61B3}" destId="{25041401-3874-E34F-AA04-6B5B23FC3721}" srcOrd="0" destOrd="0" presId="urn:microsoft.com/office/officeart/2008/layout/HalfCircleOrganizationChart"/>
+    <dgm:cxn modelId="{3858DD93-10F0-F246-A40E-07523A73D894}" type="presParOf" srcId="{25041401-3874-E34F-AA04-6B5B23FC3721}" destId="{187ACEC2-0F71-3940-A1F8-E2679AEDECBC}" srcOrd="0" destOrd="0" presId="urn:microsoft.com/office/officeart/2008/layout/HalfCircleOrganizationChart"/>
+    <dgm:cxn modelId="{2908DC75-0049-F041-A6D8-2A937E2ED375}" type="presParOf" srcId="{25041401-3874-E34F-AA04-6B5B23FC3721}" destId="{91374AF5-A47B-9C44-9534-2E5F08460533}" srcOrd="1" destOrd="0" presId="urn:microsoft.com/office/officeart/2008/layout/HalfCircleOrganizationChart"/>
+    <dgm:cxn modelId="{B8834A27-B170-2345-8125-B4E9823933CB}" type="presParOf" srcId="{25041401-3874-E34F-AA04-6B5B23FC3721}" destId="{72CB52B4-642E-E140-A146-22649069467F}" srcOrd="2" destOrd="0" presId="urn:microsoft.com/office/officeart/2008/layout/HalfCircleOrganizationChart"/>
+    <dgm:cxn modelId="{357A5219-72F9-B241-A435-156C7528F96D}" type="presParOf" srcId="{25041401-3874-E34F-AA04-6B5B23FC3721}" destId="{B94076E4-3139-6A44-9274-66A9599EF319}" srcOrd="3" destOrd="0" presId="urn:microsoft.com/office/officeart/2008/layout/HalfCircleOrganizationChart"/>
+    <dgm:cxn modelId="{5B453D42-EC95-FD49-B8EC-DA6D515FCDD4}" type="presParOf" srcId="{59810EA1-E0C9-0A49-989A-BFBBC74D61B3}" destId="{89478D79-9766-2645-92B5-8543B71A2A2C}" srcOrd="1" destOrd="0" presId="urn:microsoft.com/office/officeart/2008/layout/HalfCircleOrganizationChart"/>
+    <dgm:cxn modelId="{5C1709DB-DE84-E94E-B6C3-0439A5B10E9A}" type="presParOf" srcId="{59810EA1-E0C9-0A49-989A-BFBBC74D61B3}" destId="{02819A71-E0C6-844B-B467-8E145D3625A4}" srcOrd="2" destOrd="0" presId="urn:microsoft.com/office/officeart/2008/layout/HalfCircleOrganizationChart"/>
+    <dgm:cxn modelId="{F056430D-0353-BE43-AD3D-39C6D4D84C92}" type="presParOf" srcId="{137096F6-38E6-0944-8421-7545A730A3F0}" destId="{9EB376C3-13B3-8A42-8F46-0CF21EA46189}" srcOrd="6" destOrd="0" presId="urn:microsoft.com/office/officeart/2008/layout/HalfCircleOrganizationChart"/>
+    <dgm:cxn modelId="{A08CE56B-C065-9F46-8221-4C391275A1F9}" type="presParOf" srcId="{137096F6-38E6-0944-8421-7545A730A3F0}" destId="{992FDD93-77B9-9440-8885-218B008587AB}" srcOrd="7" destOrd="0" presId="urn:microsoft.com/office/officeart/2008/layout/HalfCircleOrganizationChart"/>
+    <dgm:cxn modelId="{CD07A755-6338-2043-95BE-346C8DCB0C37}" type="presParOf" srcId="{992FDD93-77B9-9440-8885-218B008587AB}" destId="{3B9FF697-7178-C64E-8D3A-D6BA9FBC61E2}" srcOrd="0" destOrd="0" presId="urn:microsoft.com/office/officeart/2008/layout/HalfCircleOrganizationChart"/>
+    <dgm:cxn modelId="{A3A39532-CDFF-8143-A2DC-F85DD5722BD9}" type="presParOf" srcId="{3B9FF697-7178-C64E-8D3A-D6BA9FBC61E2}" destId="{95A3CD90-7214-1D4B-98F9-BC3F26260E6B}" srcOrd="0" destOrd="0" presId="urn:microsoft.com/office/officeart/2008/layout/HalfCircleOrganizationChart"/>
+    <dgm:cxn modelId="{FBDC0058-CD68-CA4F-AF3D-991FC51B2D4C}" type="presParOf" srcId="{3B9FF697-7178-C64E-8D3A-D6BA9FBC61E2}" destId="{2C3BD54B-3BFA-504B-9B5F-5326543A5E00}" srcOrd="1" destOrd="0" presId="urn:microsoft.com/office/officeart/2008/layout/HalfCircleOrganizationChart"/>
+    <dgm:cxn modelId="{F494D860-7EC7-3143-9639-FA205469209A}" type="presParOf" srcId="{3B9FF697-7178-C64E-8D3A-D6BA9FBC61E2}" destId="{29FE26CB-9203-A340-9251-8F5A39C4820E}" srcOrd="2" destOrd="0" presId="urn:microsoft.com/office/officeart/2008/layout/HalfCircleOrganizationChart"/>
+    <dgm:cxn modelId="{9B2279CB-351E-A04D-91A5-2BE5E7719673}" type="presParOf" srcId="{3B9FF697-7178-C64E-8D3A-D6BA9FBC61E2}" destId="{060ABCB5-7AE6-BE4E-B6B9-8A904B0A4D6B}" srcOrd="3" destOrd="0" presId="urn:microsoft.com/office/officeart/2008/layout/HalfCircleOrganizationChart"/>
+    <dgm:cxn modelId="{DB6C99E9-7492-BD4F-BF0B-F6A5E199B37F}" type="presParOf" srcId="{992FDD93-77B9-9440-8885-218B008587AB}" destId="{B7E7C8AC-568E-DC43-A78E-E1FDDBF15627}" srcOrd="1" destOrd="0" presId="urn:microsoft.com/office/officeart/2008/layout/HalfCircleOrganizationChart"/>
+    <dgm:cxn modelId="{4CB4D198-8078-314F-ADAC-0CDDE2668AC9}" type="presParOf" srcId="{992FDD93-77B9-9440-8885-218B008587AB}" destId="{3C7CF2DC-95C3-3E47-BADC-B2E947EE2FED}" srcOrd="2" destOrd="0" presId="urn:microsoft.com/office/officeart/2008/layout/HalfCircleOrganizationChart"/>
+    <dgm:cxn modelId="{1336AAC3-F6F1-8547-80D8-E27816C79A8D}" type="presParOf" srcId="{2C81D572-AF62-8B47-B179-DCF084AAE512}" destId="{D7F5339E-E488-C842-8EFB-8DA4FC078748}" srcOrd="2" destOrd="0" presId="urn:microsoft.com/office/officeart/2008/layout/HalfCircleOrganizationChart"/>
+    <dgm:cxn modelId="{D058C18C-E22D-1344-84DC-81A4FF41C002}" type="presParOf" srcId="{3FBD4B9A-F4ED-834E-A056-811C84659BFB}" destId="{78E5B7C3-24E6-1B44-8F64-F3C4F3D2A15D}" srcOrd="2" destOrd="0" presId="urn:microsoft.com/office/officeart/2008/layout/HalfCircleOrganizationChart"/>
+    <dgm:cxn modelId="{AD669A28-4053-5B4C-9E8D-31B7D108B197}" type="presParOf" srcId="{0484DE3F-D3F9-0649-80CB-D6CA2E8A6609}" destId="{C6AF6F6A-2298-264E-A05E-C8C904C1AFCE}" srcOrd="2" destOrd="0" presId="urn:microsoft.com/office/officeart/2008/layout/HalfCircleOrganizationChart"/>
+    <dgm:cxn modelId="{2CCB7AC3-D3FB-A246-B1F2-3BAA01C73A91}" type="presParOf" srcId="{7476D42D-B16F-794C-B9FD-78833FEAED25}" destId="{0A281936-B147-774B-B505-70715434A84E}" srcOrd="2" destOrd="0" presId="urn:microsoft.com/office/officeart/2008/layout/HalfCircleOrganizationChart"/>
+    <dgm:cxn modelId="{277B059F-3EE3-A645-89BC-2CD8CCB49FFE}" type="presParOf" srcId="{F51E7B72-A82D-3B42-84F7-182FD8973FF7}" destId="{9E8FA729-A451-9840-8F1D-618449333D83}" srcOrd="2" destOrd="0" presId="urn:microsoft.com/office/officeart/2008/layout/HalfCircleOrganizationChart"/>
+    <dgm:cxn modelId="{99280D49-3601-9B4B-B995-926BF9B82326}" type="presParOf" srcId="{58E7AE9C-83AF-FD4E-9269-8DDDA9D69675}" destId="{CC2A17C9-ABF4-9447-9816-F84B0294F37B}" srcOrd="2" destOrd="0" presId="urn:microsoft.com/office/officeart/2008/layout/HalfCircleOrganizationChart"/>
+    <dgm:cxn modelId="{ED226977-743C-254C-92B7-9C3627D4C00B}" type="presParOf" srcId="{58E7AE9C-83AF-FD4E-9269-8DDDA9D69675}" destId="{9D74519A-056B-D44E-8444-F2B9E985E137}" srcOrd="3" destOrd="0" presId="urn:microsoft.com/office/officeart/2008/layout/HalfCircleOrganizationChart"/>
+    <dgm:cxn modelId="{C7DFFC15-6684-FE4D-B307-263412513585}" type="presParOf" srcId="{9D74519A-056B-D44E-8444-F2B9E985E137}" destId="{D3FA727F-CC49-B046-8B81-2D8617467E18}" srcOrd="0" destOrd="0" presId="urn:microsoft.com/office/officeart/2008/layout/HalfCircleOrganizationChart"/>
+    <dgm:cxn modelId="{3BE9FE11-AC60-2642-9E1E-86C1073463F5}" type="presParOf" srcId="{D3FA727F-CC49-B046-8B81-2D8617467E18}" destId="{A13CDFA9-698A-544E-A51E-DE3D857B9629}" srcOrd="0" destOrd="0" presId="urn:microsoft.com/office/officeart/2008/layout/HalfCircleOrganizationChart"/>
+    <dgm:cxn modelId="{7B858D9A-F236-8B45-895A-EDC7AB208330}" type="presParOf" srcId="{D3FA727F-CC49-B046-8B81-2D8617467E18}" destId="{53662CB4-CCDC-124E-9141-783A127C3A10}" srcOrd="1" destOrd="0" presId="urn:microsoft.com/office/officeart/2008/layout/HalfCircleOrganizationChart"/>
+    <dgm:cxn modelId="{23A4D862-CD29-8741-9C96-42CC3C8BA83C}" type="presParOf" srcId="{D3FA727F-CC49-B046-8B81-2D8617467E18}" destId="{4094CA35-21F5-6444-899C-31AE6DA6B0EC}" srcOrd="2" destOrd="0" presId="urn:microsoft.com/office/officeart/2008/layout/HalfCircleOrganizationChart"/>
+    <dgm:cxn modelId="{6F1863D8-684B-004E-890B-489B86C253A6}" type="presParOf" srcId="{D3FA727F-CC49-B046-8B81-2D8617467E18}" destId="{9F023DA9-CC31-DE44-99B7-99F8F8586279}" srcOrd="3" destOrd="0" presId="urn:microsoft.com/office/officeart/2008/layout/HalfCircleOrganizationChart"/>
+    <dgm:cxn modelId="{24ACD410-DD69-754D-9511-31D2F77C39AC}" type="presParOf" srcId="{9D74519A-056B-D44E-8444-F2B9E985E137}" destId="{6AE28FB6-9033-384E-B08E-A00B4DA39C3D}" srcOrd="1" destOrd="0" presId="urn:microsoft.com/office/officeart/2008/layout/HalfCircleOrganizationChart"/>
+    <dgm:cxn modelId="{F6D86D38-A09C-5D42-A7C4-963982B83CAC}" type="presParOf" srcId="{6AE28FB6-9033-384E-B08E-A00B4DA39C3D}" destId="{D3A7C6B6-D341-1742-B41D-4ABD1EAA46B7}" srcOrd="0" destOrd="0" presId="urn:microsoft.com/office/officeart/2008/layout/HalfCircleOrganizationChart"/>
+    <dgm:cxn modelId="{4F509741-008B-074D-93D9-069FE4E1B565}" type="presParOf" srcId="{6AE28FB6-9033-384E-B08E-A00B4DA39C3D}" destId="{85BBEBD5-5ED4-5142-A7BF-485BA1173215}" srcOrd="1" destOrd="0" presId="urn:microsoft.com/office/officeart/2008/layout/HalfCircleOrganizationChart"/>
+    <dgm:cxn modelId="{C9B1299E-9D64-9447-B054-11B7BC852F64}" type="presParOf" srcId="{85BBEBD5-5ED4-5142-A7BF-485BA1173215}" destId="{DF832811-6707-524E-9535-C000E0DA4D8E}" srcOrd="0" destOrd="0" presId="urn:microsoft.com/office/officeart/2008/layout/HalfCircleOrganizationChart"/>
+    <dgm:cxn modelId="{540DFE64-FC6C-1347-BAE2-A62846B40597}" type="presParOf" srcId="{DF832811-6707-524E-9535-C000E0DA4D8E}" destId="{A9C5FFEA-568B-B840-B5F9-DE4F2E569690}" srcOrd="0" destOrd="0" presId="urn:microsoft.com/office/officeart/2008/layout/HalfCircleOrganizationChart"/>
+    <dgm:cxn modelId="{85A2F962-27FD-6841-9C82-EE4966DF9EB7}" type="presParOf" srcId="{DF832811-6707-524E-9535-C000E0DA4D8E}" destId="{ABF9E480-62C9-2148-AD5F-18192FB58AE1}" srcOrd="1" destOrd="0" presId="urn:microsoft.com/office/officeart/2008/layout/HalfCircleOrganizationChart"/>
+    <dgm:cxn modelId="{FD8EBD00-BF64-DB4C-BCCB-D60899006201}" type="presParOf" srcId="{DF832811-6707-524E-9535-C000E0DA4D8E}" destId="{EF2F9E3C-366F-E24B-9DA9-15406201D7B8}" srcOrd="2" destOrd="0" presId="urn:microsoft.com/office/officeart/2008/layout/HalfCircleOrganizationChart"/>
+    <dgm:cxn modelId="{E1BDC342-6DC6-E744-BAAE-2BE8327CBE6D}" type="presParOf" srcId="{DF832811-6707-524E-9535-C000E0DA4D8E}" destId="{81C7D1E6-EE4A-6843-BF6E-8F677A73F3FD}" srcOrd="3" destOrd="0" presId="urn:microsoft.com/office/officeart/2008/layout/HalfCircleOrganizationChart"/>
+    <dgm:cxn modelId="{69600F3B-209F-C749-9484-21A6F96CC207}" type="presParOf" srcId="{85BBEBD5-5ED4-5142-A7BF-485BA1173215}" destId="{7CDEFA37-A074-D345-8842-CDCDD76BBBDB}" srcOrd="1" destOrd="0" presId="urn:microsoft.com/office/officeart/2008/layout/HalfCircleOrganizationChart"/>
+    <dgm:cxn modelId="{8BE8C2B7-FF06-DF41-A245-3F37C5E64B8B}" type="presParOf" srcId="{7CDEFA37-A074-D345-8842-CDCDD76BBBDB}" destId="{B65EF4A2-5AD2-9749-A0BF-80D499174705}" srcOrd="0" destOrd="0" presId="urn:microsoft.com/office/officeart/2008/layout/HalfCircleOrganizationChart"/>
+    <dgm:cxn modelId="{2B4B43A9-7CF8-D349-95A3-F6796E258672}" type="presParOf" srcId="{7CDEFA37-A074-D345-8842-CDCDD76BBBDB}" destId="{3282E1FE-A650-464B-96E7-33CA6C852197}" srcOrd="1" destOrd="0" presId="urn:microsoft.com/office/officeart/2008/layout/HalfCircleOrganizationChart"/>
+    <dgm:cxn modelId="{1DEB0A86-DC10-7049-AD3B-618A8CD14452}" type="presParOf" srcId="{3282E1FE-A650-464B-96E7-33CA6C852197}" destId="{4671E5F1-C18F-4442-A6EE-AA24FA278781}" srcOrd="0" destOrd="0" presId="urn:microsoft.com/office/officeart/2008/layout/HalfCircleOrganizationChart"/>
+    <dgm:cxn modelId="{1B161F66-509E-0140-A949-ED24B4F4E787}" type="presParOf" srcId="{4671E5F1-C18F-4442-A6EE-AA24FA278781}" destId="{DA53AA55-C337-0D44-AF0D-FB94662C7591}" srcOrd="0" destOrd="0" presId="urn:microsoft.com/office/officeart/2008/layout/HalfCircleOrganizationChart"/>
+    <dgm:cxn modelId="{92AF706D-3F16-834D-970E-5CFF57AE2C9C}" type="presParOf" srcId="{4671E5F1-C18F-4442-A6EE-AA24FA278781}" destId="{06549FD3-B43C-CC49-A9F8-257AB85F12B3}" srcOrd="1" destOrd="0" presId="urn:microsoft.com/office/officeart/2008/layout/HalfCircleOrganizationChart"/>
+    <dgm:cxn modelId="{26B79F71-7105-904D-8C52-AF0448DDD183}" type="presParOf" srcId="{4671E5F1-C18F-4442-A6EE-AA24FA278781}" destId="{691F0A2C-7B82-5445-B77B-512BDB4F0733}" srcOrd="2" destOrd="0" presId="urn:microsoft.com/office/officeart/2008/layout/HalfCircleOrganizationChart"/>
+    <dgm:cxn modelId="{AF5BCEE1-FF44-FE46-9440-C336A3CFA684}" type="presParOf" srcId="{4671E5F1-C18F-4442-A6EE-AA24FA278781}" destId="{5CE686E3-BCE3-6A46-A804-F13BD75C176C}" srcOrd="3" destOrd="0" presId="urn:microsoft.com/office/officeart/2008/layout/HalfCircleOrganizationChart"/>
+    <dgm:cxn modelId="{EAF0A392-65AC-964A-93CB-ABF6CFFF2ECD}" type="presParOf" srcId="{3282E1FE-A650-464B-96E7-33CA6C852197}" destId="{D30BA958-DA6B-3944-B8D5-46224A13B925}" srcOrd="1" destOrd="0" presId="urn:microsoft.com/office/officeart/2008/layout/HalfCircleOrganizationChart"/>
+    <dgm:cxn modelId="{74CFBDDD-4F15-1645-A883-C21C39075803}" type="presParOf" srcId="{3282E1FE-A650-464B-96E7-33CA6C852197}" destId="{1B46052E-07DB-2642-9F08-8E30106775F5}" srcOrd="2" destOrd="0" presId="urn:microsoft.com/office/officeart/2008/layout/HalfCircleOrganizationChart"/>
+    <dgm:cxn modelId="{FC152EFB-01F8-9441-B9FE-2484BE25F358}" type="presParOf" srcId="{7CDEFA37-A074-D345-8842-CDCDD76BBBDB}" destId="{8C6AC5BF-B28D-9A4E-B27A-98F88E44578C}" srcOrd="2" destOrd="0" presId="urn:microsoft.com/office/officeart/2008/layout/HalfCircleOrganizationChart"/>
+    <dgm:cxn modelId="{D1623287-FB69-624D-9DCD-4E844F26BB7A}" type="presParOf" srcId="{7CDEFA37-A074-D345-8842-CDCDD76BBBDB}" destId="{BDF0545E-100E-594B-9C1F-BDD700F2ACEB}" srcOrd="3" destOrd="0" presId="urn:microsoft.com/office/officeart/2008/layout/HalfCircleOrganizationChart"/>
+    <dgm:cxn modelId="{EB03F44F-98A0-B44E-A2A2-C1FE2FCD0478}" type="presParOf" srcId="{BDF0545E-100E-594B-9C1F-BDD700F2ACEB}" destId="{05E1FC1C-0194-4B4A-95A8-DB6DD7172FDE}" srcOrd="0" destOrd="0" presId="urn:microsoft.com/office/officeart/2008/layout/HalfCircleOrganizationChart"/>
+    <dgm:cxn modelId="{AC3EC2FC-03C7-6D44-9BAA-08826A919580}" type="presParOf" srcId="{05E1FC1C-0194-4B4A-95A8-DB6DD7172FDE}" destId="{716F0669-A7FE-B84B-9D2C-71C0D52B3EA1}" srcOrd="0" destOrd="0" presId="urn:microsoft.com/office/officeart/2008/layout/HalfCircleOrganizationChart"/>
+    <dgm:cxn modelId="{6939E286-6870-4343-A01E-E3254491F3ED}" type="presParOf" srcId="{05E1FC1C-0194-4B4A-95A8-DB6DD7172FDE}" destId="{279B23B9-BFBC-084C-9A27-B27ACEFA6E59}" srcOrd="1" destOrd="0" presId="urn:microsoft.com/office/officeart/2008/layout/HalfCircleOrganizationChart"/>
+    <dgm:cxn modelId="{B5FB1B32-1E4F-C142-90B5-DDD6C11FBE69}" type="presParOf" srcId="{05E1FC1C-0194-4B4A-95A8-DB6DD7172FDE}" destId="{77DE1ECB-914F-F94F-85FC-5F0E36C79BBA}" srcOrd="2" destOrd="0" presId="urn:microsoft.com/office/officeart/2008/layout/HalfCircleOrganizationChart"/>
+    <dgm:cxn modelId="{8144E84A-4024-2442-8241-7152364F7847}" type="presParOf" srcId="{05E1FC1C-0194-4B4A-95A8-DB6DD7172FDE}" destId="{8D08F7AE-B7FF-2A47-B739-944F035C8601}" srcOrd="3" destOrd="0" presId="urn:microsoft.com/office/officeart/2008/layout/HalfCircleOrganizationChart"/>
+    <dgm:cxn modelId="{FB1D194B-50B3-DD4F-8B17-4636F9AD6EA6}" type="presParOf" srcId="{BDF0545E-100E-594B-9C1F-BDD700F2ACEB}" destId="{502D5844-344D-7045-9A83-D89DA2E3A461}" srcOrd="1" destOrd="0" presId="urn:microsoft.com/office/officeart/2008/layout/HalfCircleOrganizationChart"/>
+    <dgm:cxn modelId="{D628767F-8E5B-8F49-AB64-48C843BEE7C4}" type="presParOf" srcId="{BDF0545E-100E-594B-9C1F-BDD700F2ACEB}" destId="{084FCA8D-DD0E-CA46-A22B-C56AD27E52FA}" srcOrd="2" destOrd="0" presId="urn:microsoft.com/office/officeart/2008/layout/HalfCircleOrganizationChart"/>
+    <dgm:cxn modelId="{C0CBA996-7AEB-354B-A997-7EB53721EDD0}" type="presParOf" srcId="{7CDEFA37-A074-D345-8842-CDCDD76BBBDB}" destId="{6400D38F-D2D9-A940-803B-09C57BAA1FB2}" srcOrd="4" destOrd="0" presId="urn:microsoft.com/office/officeart/2008/layout/HalfCircleOrganizationChart"/>
+    <dgm:cxn modelId="{18A89AFE-908E-F04C-959C-C046DBEEA3E4}" type="presParOf" srcId="{7CDEFA37-A074-D345-8842-CDCDD76BBBDB}" destId="{79DCE6D4-C1B7-EF48-9D2A-E2165FBBDCE5}" srcOrd="5" destOrd="0" presId="urn:microsoft.com/office/officeart/2008/layout/HalfCircleOrganizationChart"/>
+    <dgm:cxn modelId="{6799B1D2-AE2F-3F40-BE50-BA45CAD883BE}" type="presParOf" srcId="{79DCE6D4-C1B7-EF48-9D2A-E2165FBBDCE5}" destId="{4B4E2228-9713-A643-A4C2-58D9B1A6503F}" srcOrd="0" destOrd="0" presId="urn:microsoft.com/office/officeart/2008/layout/HalfCircleOrganizationChart"/>
+    <dgm:cxn modelId="{5EBEE9E7-BEDA-3641-84C8-861F987C509C}" type="presParOf" srcId="{4B4E2228-9713-A643-A4C2-58D9B1A6503F}" destId="{010A2F6A-DF71-3B49-9462-BB4CD9C15E77}" srcOrd="0" destOrd="0" presId="urn:microsoft.com/office/officeart/2008/layout/HalfCircleOrganizationChart"/>
+    <dgm:cxn modelId="{EE64B3DB-B6BA-934C-A497-08442F2960F0}" type="presParOf" srcId="{4B4E2228-9713-A643-A4C2-58D9B1A6503F}" destId="{1AFF9C0E-D2AD-5242-85B0-21EC0935B096}" srcOrd="1" destOrd="0" presId="urn:microsoft.com/office/officeart/2008/layout/HalfCircleOrganizationChart"/>
+    <dgm:cxn modelId="{F3EDB323-8B7E-7D40-BAA0-CB744F5249AB}" type="presParOf" srcId="{4B4E2228-9713-A643-A4C2-58D9B1A6503F}" destId="{9BCB1D45-CEF5-B24A-A907-51F8C99A3B37}" srcOrd="2" destOrd="0" presId="urn:microsoft.com/office/officeart/2008/layout/HalfCircleOrganizationChart"/>
+    <dgm:cxn modelId="{A530E22E-D752-F341-A5A6-5E37CFB55449}" type="presParOf" srcId="{4B4E2228-9713-A643-A4C2-58D9B1A6503F}" destId="{FB84EEBD-9854-494A-96F6-FD6997733208}" srcOrd="3" destOrd="0" presId="urn:microsoft.com/office/officeart/2008/layout/HalfCircleOrganizationChart"/>
+    <dgm:cxn modelId="{35906F35-EBC2-714E-A2B3-A38222D36114}" type="presParOf" srcId="{79DCE6D4-C1B7-EF48-9D2A-E2165FBBDCE5}" destId="{65EAC46C-E290-0C4C-BAF9-9CD9FC37800D}" srcOrd="1" destOrd="0" presId="urn:microsoft.com/office/officeart/2008/layout/HalfCircleOrganizationChart"/>
+    <dgm:cxn modelId="{FAB167AC-9E3A-E84E-9C08-7A3B2E5BFAB3}" type="presParOf" srcId="{79DCE6D4-C1B7-EF48-9D2A-E2165FBBDCE5}" destId="{9D6AE2D7-7196-494A-9EE3-D05CA6589FBF}" srcOrd="2" destOrd="0" presId="urn:microsoft.com/office/officeart/2008/layout/HalfCircleOrganizationChart"/>
+    <dgm:cxn modelId="{F5C938EC-BABB-AD45-A06C-BE9C21F12610}" type="presParOf" srcId="{85BBEBD5-5ED4-5142-A7BF-485BA1173215}" destId="{890B8D55-E77F-134A-BE77-3A8D7818B5DD}" srcOrd="2" destOrd="0" presId="urn:microsoft.com/office/officeart/2008/layout/HalfCircleOrganizationChart"/>
+    <dgm:cxn modelId="{21444A9E-49C0-154B-9DC0-74474B6B1E1F}" type="presParOf" srcId="{6AE28FB6-9033-384E-B08E-A00B4DA39C3D}" destId="{F7551B33-CFE3-934C-B4C7-9645678711EA}" srcOrd="2" destOrd="0" presId="urn:microsoft.com/office/officeart/2008/layout/HalfCircleOrganizationChart"/>
+    <dgm:cxn modelId="{32600544-F32D-FD43-8F68-28BE3A973BDB}" type="presParOf" srcId="{6AE28FB6-9033-384E-B08E-A00B4DA39C3D}" destId="{DCBC2E5B-8AF0-2041-A163-B69A234BF13E}" srcOrd="3" destOrd="0" presId="urn:microsoft.com/office/officeart/2008/layout/HalfCircleOrganizationChart"/>
+    <dgm:cxn modelId="{535DF97A-EFA5-1E4B-8275-411D50461BB8}" type="presParOf" srcId="{DCBC2E5B-8AF0-2041-A163-B69A234BF13E}" destId="{F26E1A45-1382-084E-AEB0-FC7477E34315}" srcOrd="0" destOrd="0" presId="urn:microsoft.com/office/officeart/2008/layout/HalfCircleOrganizationChart"/>
+    <dgm:cxn modelId="{68B94791-C01C-D943-B6C2-2867EC64EE8B}" type="presParOf" srcId="{F26E1A45-1382-084E-AEB0-FC7477E34315}" destId="{A42242A5-C2BD-2941-A96D-DCF27244CBA8}" srcOrd="0" destOrd="0" presId="urn:microsoft.com/office/officeart/2008/layout/HalfCircleOrganizationChart"/>
+    <dgm:cxn modelId="{90A9028E-A260-8046-A908-F8833376BB83}" type="presParOf" srcId="{F26E1A45-1382-084E-AEB0-FC7477E34315}" destId="{FB1454A1-AB58-6740-A413-19A4BBBF0878}" srcOrd="1" destOrd="0" presId="urn:microsoft.com/office/officeart/2008/layout/HalfCircleOrganizationChart"/>
+    <dgm:cxn modelId="{3B623FAC-5EC5-3F49-84EB-5043E03A2766}" type="presParOf" srcId="{F26E1A45-1382-084E-AEB0-FC7477E34315}" destId="{6F4669B4-E513-4943-8BAE-248E33648C4A}" srcOrd="2" destOrd="0" presId="urn:microsoft.com/office/officeart/2008/layout/HalfCircleOrganizationChart"/>
+    <dgm:cxn modelId="{484CEC61-323B-B34C-9D9E-1D5659E4FDED}" type="presParOf" srcId="{F26E1A45-1382-084E-AEB0-FC7477E34315}" destId="{4886479D-EBB1-E644-9B6B-CB5921A85819}" srcOrd="3" destOrd="0" presId="urn:microsoft.com/office/officeart/2008/layout/HalfCircleOrganizationChart"/>
+    <dgm:cxn modelId="{41CDBFC2-F67F-D445-843C-4A3EECB79A63}" type="presParOf" srcId="{DCBC2E5B-8AF0-2041-A163-B69A234BF13E}" destId="{2F1C9EC2-1BDA-1D45-AA98-7FAAA38AC0E4}" srcOrd="1" destOrd="0" presId="urn:microsoft.com/office/officeart/2008/layout/HalfCircleOrganizationChart"/>
+    <dgm:cxn modelId="{5879E4A7-4569-B043-B61A-96E7D6AFEF9D}" type="presParOf" srcId="{2F1C9EC2-1BDA-1D45-AA98-7FAAA38AC0E4}" destId="{162DCB5E-A5C0-3548-A56F-1A4B80D5B391}" srcOrd="0" destOrd="0" presId="urn:microsoft.com/office/officeart/2008/layout/HalfCircleOrganizationChart"/>
+    <dgm:cxn modelId="{C8C522AA-70F8-5F4D-AC80-B589501A6F8C}" type="presParOf" srcId="{2F1C9EC2-1BDA-1D45-AA98-7FAAA38AC0E4}" destId="{945A8D45-FDEC-E646-A26C-6F0CA947EF0A}" srcOrd="1" destOrd="0" presId="urn:microsoft.com/office/officeart/2008/layout/HalfCircleOrganizationChart"/>
+    <dgm:cxn modelId="{D272C76A-C2EA-FE41-89AF-85E7810C0C30}" type="presParOf" srcId="{945A8D45-FDEC-E646-A26C-6F0CA947EF0A}" destId="{64307042-4F23-D347-8230-47AE6C2B6F65}" srcOrd="0" destOrd="0" presId="urn:microsoft.com/office/officeart/2008/layout/HalfCircleOrganizationChart"/>
+    <dgm:cxn modelId="{525AE831-A9B0-CF47-B638-4059138232C2}" type="presParOf" srcId="{64307042-4F23-D347-8230-47AE6C2B6F65}" destId="{599B8BFE-A288-E74D-BAFB-F9C33017DC61}" srcOrd="0" destOrd="0" presId="urn:microsoft.com/office/officeart/2008/layout/HalfCircleOrganizationChart"/>
+    <dgm:cxn modelId="{88AF8E4B-FC22-A243-96EF-C994EF34FB71}" type="presParOf" srcId="{64307042-4F23-D347-8230-47AE6C2B6F65}" destId="{D7B9A6A8-BEEE-6C4C-98DA-28BB839748E9}" srcOrd="1" destOrd="0" presId="urn:microsoft.com/office/officeart/2008/layout/HalfCircleOrganizationChart"/>
+    <dgm:cxn modelId="{30378BA2-8480-A34B-8B3B-B4DBD97D59B3}" type="presParOf" srcId="{64307042-4F23-D347-8230-47AE6C2B6F65}" destId="{CA0C1596-5AE0-3D42-BBD2-605E7413D3B4}" srcOrd="2" destOrd="0" presId="urn:microsoft.com/office/officeart/2008/layout/HalfCircleOrganizationChart"/>
+    <dgm:cxn modelId="{2860BA45-FEF3-4B4C-8BF4-B5B94EAD6889}" type="presParOf" srcId="{64307042-4F23-D347-8230-47AE6C2B6F65}" destId="{91F18BC2-1AA8-D64A-842A-7F0C10A9E220}" srcOrd="3" destOrd="0" presId="urn:microsoft.com/office/officeart/2008/layout/HalfCircleOrganizationChart"/>
+    <dgm:cxn modelId="{32C6ADE3-D28C-2948-AF0D-605552D27E2B}" type="presParOf" srcId="{945A8D45-FDEC-E646-A26C-6F0CA947EF0A}" destId="{475BDD79-DD6B-CC49-9E87-731E171F15B3}" srcOrd="1" destOrd="0" presId="urn:microsoft.com/office/officeart/2008/layout/HalfCircleOrganizationChart"/>
+    <dgm:cxn modelId="{2B7B7D49-C9D0-2C44-912E-83989E2E062E}" type="presParOf" srcId="{475BDD79-DD6B-CC49-9E87-731E171F15B3}" destId="{8A38119C-065C-8942-901D-FA2A9E381B45}" srcOrd="0" destOrd="0" presId="urn:microsoft.com/office/officeart/2008/layout/HalfCircleOrganizationChart"/>
+    <dgm:cxn modelId="{8912E1B1-9D4C-5A48-B621-C057CC0DD7E4}" type="presParOf" srcId="{475BDD79-DD6B-CC49-9E87-731E171F15B3}" destId="{74B87C4E-0E63-E743-B955-A1DD6C3E7119}" srcOrd="1" destOrd="0" presId="urn:microsoft.com/office/officeart/2008/layout/HalfCircleOrganizationChart"/>
+    <dgm:cxn modelId="{4B596603-06A6-A849-9F3A-9D5BCFD9DB34}" type="presParOf" srcId="{74B87C4E-0E63-E743-B955-A1DD6C3E7119}" destId="{9F2C71EB-CFA0-D84D-B963-B62274F6B149}" srcOrd="0" destOrd="0" presId="urn:microsoft.com/office/officeart/2008/layout/HalfCircleOrganizationChart"/>
+    <dgm:cxn modelId="{30463246-423D-2244-8191-87E03E17FFC2}" type="presParOf" srcId="{9F2C71EB-CFA0-D84D-B963-B62274F6B149}" destId="{EA74AA51-4700-6C48-9F72-9D1CB995B504}" srcOrd="0" destOrd="0" presId="urn:microsoft.com/office/officeart/2008/layout/HalfCircleOrganizationChart"/>
+    <dgm:cxn modelId="{333580C9-5588-C642-B5B1-1965930F1112}" type="presParOf" srcId="{9F2C71EB-CFA0-D84D-B963-B62274F6B149}" destId="{88C5FA08-C2C5-5048-AF48-D691C7A21470}" srcOrd="1" destOrd="0" presId="urn:microsoft.com/office/officeart/2008/layout/HalfCircleOrganizationChart"/>
+    <dgm:cxn modelId="{D559D90A-E431-2042-A97D-108BD48E8FBA}" type="presParOf" srcId="{9F2C71EB-CFA0-D84D-B963-B62274F6B149}" destId="{C504ECD9-AE7F-524E-BFB5-F4013B458A30}" srcOrd="2" destOrd="0" presId="urn:microsoft.com/office/officeart/2008/layout/HalfCircleOrganizationChart"/>
+    <dgm:cxn modelId="{517D9C11-24E9-2040-AB5C-D6A47C561E5C}" type="presParOf" srcId="{9F2C71EB-CFA0-D84D-B963-B62274F6B149}" destId="{4173F8AA-9097-9547-B97C-7B2D91497AA9}" srcOrd="3" destOrd="0" presId="urn:microsoft.com/office/officeart/2008/layout/HalfCircleOrganizationChart"/>
+    <dgm:cxn modelId="{3F8511C6-30DC-2143-A680-6435F8916450}" type="presParOf" srcId="{74B87C4E-0E63-E743-B955-A1DD6C3E7119}" destId="{7C751466-75DD-434F-A175-8E9F76AF5243}" srcOrd="1" destOrd="0" presId="urn:microsoft.com/office/officeart/2008/layout/HalfCircleOrganizationChart"/>
+    <dgm:cxn modelId="{8DB14442-3D7E-9A49-8AE5-E24CBF10878F}" type="presParOf" srcId="{74B87C4E-0E63-E743-B955-A1DD6C3E7119}" destId="{C5E27FB3-C3AF-344C-8C3C-9C451666CD23}" srcOrd="2" destOrd="0" presId="urn:microsoft.com/office/officeart/2008/layout/HalfCircleOrganizationChart"/>
+    <dgm:cxn modelId="{F8460B3D-BC18-F84A-B83E-C566E2C37145}" type="presParOf" srcId="{475BDD79-DD6B-CC49-9E87-731E171F15B3}" destId="{5C9133E1-4DCB-6F4C-9021-C272F3A5CCE1}" srcOrd="2" destOrd="0" presId="urn:microsoft.com/office/officeart/2008/layout/HalfCircleOrganizationChart"/>
+    <dgm:cxn modelId="{3C3D8BDC-F473-BD48-ACAF-6DAFEFC165F8}" type="presParOf" srcId="{475BDD79-DD6B-CC49-9E87-731E171F15B3}" destId="{470FFC68-A4EA-C945-BAFD-CE4AA6FCB00C}" srcOrd="3" destOrd="0" presId="urn:microsoft.com/office/officeart/2008/layout/HalfCircleOrganizationChart"/>
+    <dgm:cxn modelId="{71562B6A-1B2A-5B4B-9CA1-0B2A5AAE63AC}" type="presParOf" srcId="{470FFC68-A4EA-C945-BAFD-CE4AA6FCB00C}" destId="{8E27A360-F4E6-A64B-B8B5-B9E8DC0FFE92}" srcOrd="0" destOrd="0" presId="urn:microsoft.com/office/officeart/2008/layout/HalfCircleOrganizationChart"/>
+    <dgm:cxn modelId="{49DD32D0-5C24-A64D-A7A5-CA164A304B87}" type="presParOf" srcId="{8E27A360-F4E6-A64B-B8B5-B9E8DC0FFE92}" destId="{F9D1A5E1-2B82-D648-8929-5E808F4E7CA9}" srcOrd="0" destOrd="0" presId="urn:microsoft.com/office/officeart/2008/layout/HalfCircleOrganizationChart"/>
+    <dgm:cxn modelId="{DF268C69-7055-4A40-A0E0-F1F6CAC0C5B4}" type="presParOf" srcId="{8E27A360-F4E6-A64B-B8B5-B9E8DC0FFE92}" destId="{4B40EAB6-6E0C-D142-9AF2-30E74464E868}" srcOrd="1" destOrd="0" presId="urn:microsoft.com/office/officeart/2008/layout/HalfCircleOrganizationChart"/>
+    <dgm:cxn modelId="{79E2D628-8A52-ED4F-815E-CA30DDFD7685}" type="presParOf" srcId="{8E27A360-F4E6-A64B-B8B5-B9E8DC0FFE92}" destId="{12B6E6DB-7D0B-164F-93DF-5FDD22C08262}" srcOrd="2" destOrd="0" presId="urn:microsoft.com/office/officeart/2008/layout/HalfCircleOrganizationChart"/>
+    <dgm:cxn modelId="{F2FDD57E-6427-664B-BDFD-0C02B3611E04}" type="presParOf" srcId="{8E27A360-F4E6-A64B-B8B5-B9E8DC0FFE92}" destId="{9AE0FC73-943A-C14B-A8B1-0F7084DF6627}" srcOrd="3" destOrd="0" presId="urn:microsoft.com/office/officeart/2008/layout/HalfCircleOrganizationChart"/>
+    <dgm:cxn modelId="{2C31866F-10CD-D74B-8477-7DACF90847A5}" type="presParOf" srcId="{470FFC68-A4EA-C945-BAFD-CE4AA6FCB00C}" destId="{30DB659F-1981-0747-A1B3-3EAAD3FBFDFF}" srcOrd="1" destOrd="0" presId="urn:microsoft.com/office/officeart/2008/layout/HalfCircleOrganizationChart"/>
+    <dgm:cxn modelId="{DB09BD86-94E9-9A48-A9BC-E251AD2ED229}" type="presParOf" srcId="{470FFC68-A4EA-C945-BAFD-CE4AA6FCB00C}" destId="{DFAC45B2-C5DC-C242-9922-44CC989022D8}" srcOrd="2" destOrd="0" presId="urn:microsoft.com/office/officeart/2008/layout/HalfCircleOrganizationChart"/>
+    <dgm:cxn modelId="{254217DF-0183-BA4F-8BF2-62B9A07F983E}" type="presParOf" srcId="{475BDD79-DD6B-CC49-9E87-731E171F15B3}" destId="{52EA7693-91BF-1E4A-BE73-E460E69E9B1A}" srcOrd="4" destOrd="0" presId="urn:microsoft.com/office/officeart/2008/layout/HalfCircleOrganizationChart"/>
+    <dgm:cxn modelId="{69C8E44A-E61F-2543-A226-8446152ABE63}" type="presParOf" srcId="{475BDD79-DD6B-CC49-9E87-731E171F15B3}" destId="{34E27088-EA55-7347-9B91-7BEA94057C24}" srcOrd="5" destOrd="0" presId="urn:microsoft.com/office/officeart/2008/layout/HalfCircleOrganizationChart"/>
+    <dgm:cxn modelId="{F9DCA8D0-31BA-614A-BFD9-4F535B5F161E}" type="presParOf" srcId="{34E27088-EA55-7347-9B91-7BEA94057C24}" destId="{BF70D9BD-D4B7-3142-8B7D-D384200F464D}" srcOrd="0" destOrd="0" presId="urn:microsoft.com/office/officeart/2008/layout/HalfCircleOrganizationChart"/>
+    <dgm:cxn modelId="{D811345B-084C-0944-8526-1FEE286BEDDE}" type="presParOf" srcId="{BF70D9BD-D4B7-3142-8B7D-D384200F464D}" destId="{3C176E0C-D1DA-C440-AB7E-3F304DC91152}" srcOrd="0" destOrd="0" presId="urn:microsoft.com/office/officeart/2008/layout/HalfCircleOrganizationChart"/>
+    <dgm:cxn modelId="{FB496411-1FC1-B746-880F-B05AA2716687}" type="presParOf" srcId="{BF70D9BD-D4B7-3142-8B7D-D384200F464D}" destId="{2A5AAAE8-3A4E-FF49-90AD-8390924A128D}" srcOrd="1" destOrd="0" presId="urn:microsoft.com/office/officeart/2008/layout/HalfCircleOrganizationChart"/>
+    <dgm:cxn modelId="{480A706A-9249-5E4B-9BC2-AE3AB1B90734}" type="presParOf" srcId="{BF70D9BD-D4B7-3142-8B7D-D384200F464D}" destId="{9D953D32-FCED-B045-8F53-C0A66DE0F87B}" srcOrd="2" destOrd="0" presId="urn:microsoft.com/office/officeart/2008/layout/HalfCircleOrganizationChart"/>
+    <dgm:cxn modelId="{BDCA2054-213F-014B-8115-EF579AE8D7B8}" type="presParOf" srcId="{BF70D9BD-D4B7-3142-8B7D-D384200F464D}" destId="{9C1533B1-4B0D-B941-AB35-C05B7B228531}" srcOrd="3" destOrd="0" presId="urn:microsoft.com/office/officeart/2008/layout/HalfCircleOrganizationChart"/>
+    <dgm:cxn modelId="{EEAC4625-8C3C-9540-8927-23DD0367B841}" type="presParOf" srcId="{34E27088-EA55-7347-9B91-7BEA94057C24}" destId="{006A2DF3-D8B2-E140-B702-A3C20F0A2306}" srcOrd="1" destOrd="0" presId="urn:microsoft.com/office/officeart/2008/layout/HalfCircleOrganizationChart"/>
+    <dgm:cxn modelId="{8DA7CBBB-AEFB-CE42-A3A1-1FF72F5BDD61}" type="presParOf" srcId="{34E27088-EA55-7347-9B91-7BEA94057C24}" destId="{E33294A3-2404-EE4C-9ACC-B34B2E84F56F}" srcOrd="2" destOrd="0" presId="urn:microsoft.com/office/officeart/2008/layout/HalfCircleOrganizationChart"/>
+    <dgm:cxn modelId="{EB620E6C-C7B4-164D-901A-C1F948B1CCDC}" type="presParOf" srcId="{945A8D45-FDEC-E646-A26C-6F0CA947EF0A}" destId="{6AA93BD0-4D0B-B74D-8934-C0389B427C48}" srcOrd="2" destOrd="0" presId="urn:microsoft.com/office/officeart/2008/layout/HalfCircleOrganizationChart"/>
+    <dgm:cxn modelId="{BFC6BC5F-3181-4042-8969-873C9DDE18E7}" type="presParOf" srcId="{DCBC2E5B-8AF0-2041-A163-B69A234BF13E}" destId="{FBFF222E-8790-3F42-943A-E7F18144F513}" srcOrd="2" destOrd="0" presId="urn:microsoft.com/office/officeart/2008/layout/HalfCircleOrganizationChart"/>
+    <dgm:cxn modelId="{F1382538-FFB1-A642-BA40-BEFE1F151264}" type="presParOf" srcId="{9D74519A-056B-D44E-8444-F2B9E985E137}" destId="{E51F2E6E-5830-3047-AEB0-C6D2631285FB}" srcOrd="2" destOrd="0" presId="urn:microsoft.com/office/officeart/2008/layout/HalfCircleOrganizationChart"/>
+    <dgm:cxn modelId="{872074E7-9A15-3445-A623-42459899CDDD}" type="presParOf" srcId="{58E7AE9C-83AF-FD4E-9269-8DDDA9D69675}" destId="{A2AFDA0D-9649-6D46-A850-B4CD99279E6B}" srcOrd="4" destOrd="0" presId="urn:microsoft.com/office/officeart/2008/layout/HalfCircleOrganizationChart"/>
+    <dgm:cxn modelId="{1E25CED8-0D21-444A-91FA-4834D504801A}" type="presParOf" srcId="{58E7AE9C-83AF-FD4E-9269-8DDDA9D69675}" destId="{D592782F-B853-A04F-9684-3C61A84E3CCE}" srcOrd="5" destOrd="0" presId="urn:microsoft.com/office/officeart/2008/layout/HalfCircleOrganizationChart"/>
+    <dgm:cxn modelId="{7ACB94CA-E0D1-F640-96D1-DA42411E3569}" type="presParOf" srcId="{D592782F-B853-A04F-9684-3C61A84E3CCE}" destId="{A994E2CA-6E5F-F045-8795-DBDFFCC8C593}" srcOrd="0" destOrd="0" presId="urn:microsoft.com/office/officeart/2008/layout/HalfCircleOrganizationChart"/>
+    <dgm:cxn modelId="{45A22663-4A8D-4C43-9C9E-D6609B197C16}" type="presParOf" srcId="{A994E2CA-6E5F-F045-8795-DBDFFCC8C593}" destId="{96C6CBDF-31C8-7649-AF4A-17F248983FFD}" srcOrd="0" destOrd="0" presId="urn:microsoft.com/office/officeart/2008/layout/HalfCircleOrganizationChart"/>
+    <dgm:cxn modelId="{BB64DDA8-68D2-7B44-B03E-887C31F66661}" type="presParOf" srcId="{A994E2CA-6E5F-F045-8795-DBDFFCC8C593}" destId="{DA05EB57-5A95-CF45-98D2-39A362993276}" srcOrd="1" destOrd="0" presId="urn:microsoft.com/office/officeart/2008/layout/HalfCircleOrganizationChart"/>
+    <dgm:cxn modelId="{67C20C7B-53CF-CB43-A734-0820E0A1B3F5}" type="presParOf" srcId="{A994E2CA-6E5F-F045-8795-DBDFFCC8C593}" destId="{F798B2F9-0AD1-6042-89B9-07CD94F88DD2}" srcOrd="2" destOrd="0" presId="urn:microsoft.com/office/officeart/2008/layout/HalfCircleOrganizationChart"/>
+    <dgm:cxn modelId="{C0D118A7-3B1B-664F-8A2D-7F42B4F9E146}" type="presParOf" srcId="{A994E2CA-6E5F-F045-8795-DBDFFCC8C593}" destId="{85FFA459-19D6-1444-B439-F1D9623EC761}" srcOrd="3" destOrd="0" presId="urn:microsoft.com/office/officeart/2008/layout/HalfCircleOrganizationChart"/>
+    <dgm:cxn modelId="{2810FA0C-BDA5-2B43-BE0F-D4DA9F45A441}" type="presParOf" srcId="{D592782F-B853-A04F-9684-3C61A84E3CCE}" destId="{DCC1A1F3-42C4-9B4E-A9C9-3D5DACED5F56}" srcOrd="1" destOrd="0" presId="urn:microsoft.com/office/officeart/2008/layout/HalfCircleOrganizationChart"/>
+    <dgm:cxn modelId="{BA1020B9-1602-0643-9F9C-B1C226425912}" type="presParOf" srcId="{DCC1A1F3-42C4-9B4E-A9C9-3D5DACED5F56}" destId="{8CFE5703-F8F8-6C47-8E26-BD03CF75863A}" srcOrd="0" destOrd="0" presId="urn:microsoft.com/office/officeart/2008/layout/HalfCircleOrganizationChart"/>
+    <dgm:cxn modelId="{46DFFCFB-10AF-8A40-B408-F2968FF69ABF}" type="presParOf" srcId="{DCC1A1F3-42C4-9B4E-A9C9-3D5DACED5F56}" destId="{B88FA855-1266-C84B-A954-36881F335D4C}" srcOrd="1" destOrd="0" presId="urn:microsoft.com/office/officeart/2008/layout/HalfCircleOrganizationChart"/>
+    <dgm:cxn modelId="{EE3AA05B-C15F-FA49-A912-190F4455AC98}" type="presParOf" srcId="{B88FA855-1266-C84B-A954-36881F335D4C}" destId="{0AB10960-9938-DF42-BE6C-742CC22DF7FE}" srcOrd="0" destOrd="0" presId="urn:microsoft.com/office/officeart/2008/layout/HalfCircleOrganizationChart"/>
+    <dgm:cxn modelId="{18403CAE-97E4-1D44-AFC4-BB2F0A251809}" type="presParOf" srcId="{0AB10960-9938-DF42-BE6C-742CC22DF7FE}" destId="{AEF16AE6-CFBF-9641-A5FE-4673C663EDFF}" srcOrd="0" destOrd="0" presId="urn:microsoft.com/office/officeart/2008/layout/HalfCircleOrganizationChart"/>
+    <dgm:cxn modelId="{61D4E36C-C841-8E45-BA14-EBCA50182D3E}" type="presParOf" srcId="{0AB10960-9938-DF42-BE6C-742CC22DF7FE}" destId="{687C2DBE-D82B-2E43-93DA-04D47C425E72}" srcOrd="1" destOrd="0" presId="urn:microsoft.com/office/officeart/2008/layout/HalfCircleOrganizationChart"/>
+    <dgm:cxn modelId="{A2DA9B85-3C03-2447-9717-A36B2392A00D}" type="presParOf" srcId="{0AB10960-9938-DF42-BE6C-742CC22DF7FE}" destId="{FA77A9CF-9204-F74E-A861-71ED6CB52599}" srcOrd="2" destOrd="0" presId="urn:microsoft.com/office/officeart/2008/layout/HalfCircleOrganizationChart"/>
+    <dgm:cxn modelId="{E116D5D0-77F2-4D43-B54F-153D91AB583C}" type="presParOf" srcId="{0AB10960-9938-DF42-BE6C-742CC22DF7FE}" destId="{41A48D60-D4BD-3044-A088-B637B87B2E8B}" srcOrd="3" destOrd="0" presId="urn:microsoft.com/office/officeart/2008/layout/HalfCircleOrganizationChart"/>
+    <dgm:cxn modelId="{6C5EBA3C-C335-CB4A-A203-E24F4DDAD150}" type="presParOf" srcId="{B88FA855-1266-C84B-A954-36881F335D4C}" destId="{42AD23DB-3F6C-5745-A003-034EA080600F}" srcOrd="1" destOrd="0" presId="urn:microsoft.com/office/officeart/2008/layout/HalfCircleOrganizationChart"/>
+    <dgm:cxn modelId="{5C207BED-42BE-8543-B37B-7B84AC02D00A}" type="presParOf" srcId="{42AD23DB-3F6C-5745-A003-034EA080600F}" destId="{BC1F3BE2-429A-534C-ABE6-9F0E56262EC2}" srcOrd="0" destOrd="0" presId="urn:microsoft.com/office/officeart/2008/layout/HalfCircleOrganizationChart"/>
+    <dgm:cxn modelId="{63309B74-8C08-214B-A0FD-B3EE74DE642D}" type="presParOf" srcId="{42AD23DB-3F6C-5745-A003-034EA080600F}" destId="{D600B8F4-C0A9-C448-A2FC-5DC7D9D4D160}" srcOrd="1" destOrd="0" presId="urn:microsoft.com/office/officeart/2008/layout/HalfCircleOrganizationChart"/>
+    <dgm:cxn modelId="{42C37B22-7613-7D49-84D3-A8B6D8576EC7}" type="presParOf" srcId="{D600B8F4-C0A9-C448-A2FC-5DC7D9D4D160}" destId="{10E6C6A3-0C7A-E44A-8D2E-B2B6BE1827B5}" srcOrd="0" destOrd="0" presId="urn:microsoft.com/office/officeart/2008/layout/HalfCircleOrganizationChart"/>
+    <dgm:cxn modelId="{87E27D1A-CDFE-3A4E-9E69-3007489E26EF}" type="presParOf" srcId="{10E6C6A3-0C7A-E44A-8D2E-B2B6BE1827B5}" destId="{EF0CCA5B-8254-4F4C-ADD7-4857107802F7}" srcOrd="0" destOrd="0" presId="urn:microsoft.com/office/officeart/2008/layout/HalfCircleOrganizationChart"/>
+    <dgm:cxn modelId="{BC8791FC-9F8A-584B-9576-56F23BB692EE}" type="presParOf" srcId="{10E6C6A3-0C7A-E44A-8D2E-B2B6BE1827B5}" destId="{83A7504C-C71D-9F41-876A-D20554D088BA}" srcOrd="1" destOrd="0" presId="urn:microsoft.com/office/officeart/2008/layout/HalfCircleOrganizationChart"/>
+    <dgm:cxn modelId="{17354BD4-8011-8E44-95B0-715EFF1AD7CE}" type="presParOf" srcId="{10E6C6A3-0C7A-E44A-8D2E-B2B6BE1827B5}" destId="{2F3964E0-8DDF-CC41-845C-8422E80EF812}" srcOrd="2" destOrd="0" presId="urn:microsoft.com/office/officeart/2008/layout/HalfCircleOrganizationChart"/>
+    <dgm:cxn modelId="{8163522A-D139-A94A-BDEC-51C01C22985B}" type="presParOf" srcId="{10E6C6A3-0C7A-E44A-8D2E-B2B6BE1827B5}" destId="{A6E96D1B-76AB-4D40-8591-A70A65B3E2BA}" srcOrd="3" destOrd="0" presId="urn:microsoft.com/office/officeart/2008/layout/HalfCircleOrganizationChart"/>
+    <dgm:cxn modelId="{F7BA856A-E473-E244-999D-0D9AEB150FE9}" type="presParOf" srcId="{D600B8F4-C0A9-C448-A2FC-5DC7D9D4D160}" destId="{7D705F72-B4C4-6C45-B299-6D225547DE9C}" srcOrd="1" destOrd="0" presId="urn:microsoft.com/office/officeart/2008/layout/HalfCircleOrganizationChart"/>
+    <dgm:cxn modelId="{5D4DB75C-873C-1E43-BEF8-B8F9CCFB1236}" type="presParOf" srcId="{7D705F72-B4C4-6C45-B299-6D225547DE9C}" destId="{4E0076C1-A32D-604F-AF3E-01FEE8ABC1A1}" srcOrd="0" destOrd="0" presId="urn:microsoft.com/office/officeart/2008/layout/HalfCircleOrganizationChart"/>
+    <dgm:cxn modelId="{0830C16B-DA7B-624E-B335-A1469FBF4EF4}" type="presParOf" srcId="{7D705F72-B4C4-6C45-B299-6D225547DE9C}" destId="{31266414-00DF-2444-82A3-351B6378E721}" srcOrd="1" destOrd="0" presId="urn:microsoft.com/office/officeart/2008/layout/HalfCircleOrganizationChart"/>
+    <dgm:cxn modelId="{3827E748-E3B0-454E-88C8-31245229CFA1}" type="presParOf" srcId="{31266414-00DF-2444-82A3-351B6378E721}" destId="{EAE0E32A-A8F9-7945-B2F0-F761866DF40F}" srcOrd="0" destOrd="0" presId="urn:microsoft.com/office/officeart/2008/layout/HalfCircleOrganizationChart"/>
+    <dgm:cxn modelId="{8CE026BF-AE96-3A42-ABA4-078526DDF164}" type="presParOf" srcId="{EAE0E32A-A8F9-7945-B2F0-F761866DF40F}" destId="{0EA42011-9B54-794A-BD76-9741AC7E5694}" srcOrd="0" destOrd="0" presId="urn:microsoft.com/office/officeart/2008/layout/HalfCircleOrganizationChart"/>
+    <dgm:cxn modelId="{01CE41D2-F15F-864F-946F-629F6B19330C}" type="presParOf" srcId="{EAE0E32A-A8F9-7945-B2F0-F761866DF40F}" destId="{0368627D-7204-B749-83EA-34D9EC3F0986}" srcOrd="1" destOrd="0" presId="urn:microsoft.com/office/officeart/2008/layout/HalfCircleOrganizationChart"/>
+    <dgm:cxn modelId="{FDC60883-B884-EB4F-938B-312201577680}" type="presParOf" srcId="{EAE0E32A-A8F9-7945-B2F0-F761866DF40F}" destId="{AB66633E-A396-9840-B98E-C53DA84CEACD}" srcOrd="2" destOrd="0" presId="urn:microsoft.com/office/officeart/2008/layout/HalfCircleOrganizationChart"/>
+    <dgm:cxn modelId="{02B780B2-CFBA-CE4E-9381-9D4FC7243D00}" type="presParOf" srcId="{EAE0E32A-A8F9-7945-B2F0-F761866DF40F}" destId="{89C2D161-6186-3842-92E2-50EA475C4757}" srcOrd="3" destOrd="0" presId="urn:microsoft.com/office/officeart/2008/layout/HalfCircleOrganizationChart"/>
+    <dgm:cxn modelId="{83536FC4-5A2B-964F-B8F0-4FB91630F846}" type="presParOf" srcId="{31266414-00DF-2444-82A3-351B6378E721}" destId="{03BACD15-7D9B-4948-AF09-7B4350824495}" srcOrd="1" destOrd="0" presId="urn:microsoft.com/office/officeart/2008/layout/HalfCircleOrganizationChart"/>
+    <dgm:cxn modelId="{6C04A3AF-662D-B74C-8181-2DD8AD48EE08}" type="presParOf" srcId="{03BACD15-7D9B-4948-AF09-7B4350824495}" destId="{B170171B-D794-3A43-9FAD-606E0CA98CF0}" srcOrd="0" destOrd="0" presId="urn:microsoft.com/office/officeart/2008/layout/HalfCircleOrganizationChart"/>
+    <dgm:cxn modelId="{01FC4C13-8892-F541-830B-AB90AA52CB98}" type="presParOf" srcId="{03BACD15-7D9B-4948-AF09-7B4350824495}" destId="{C649642F-E169-D244-9954-ECA3CD7FDE02}" srcOrd="1" destOrd="0" presId="urn:microsoft.com/office/officeart/2008/layout/HalfCircleOrganizationChart"/>
+    <dgm:cxn modelId="{6C55CAD9-A816-474B-977C-030C9647FD15}" type="presParOf" srcId="{C649642F-E169-D244-9954-ECA3CD7FDE02}" destId="{8AA6B802-8525-804E-B10E-E5ADC450CCE6}" srcOrd="0" destOrd="0" presId="urn:microsoft.com/office/officeart/2008/layout/HalfCircleOrganizationChart"/>
+    <dgm:cxn modelId="{0D53D954-BC9D-4240-95FC-46F5FA546351}" type="presParOf" srcId="{8AA6B802-8525-804E-B10E-E5ADC450CCE6}" destId="{A932CA2B-7094-DC4C-973D-CE907897A633}" srcOrd="0" destOrd="0" presId="urn:microsoft.com/office/officeart/2008/layout/HalfCircleOrganizationChart"/>
+    <dgm:cxn modelId="{D19C40B2-041E-AF44-B350-7F5F234BF2EF}" type="presParOf" srcId="{8AA6B802-8525-804E-B10E-E5ADC450CCE6}" destId="{877C58A9-B1BF-B948-A3A0-AE19B5419F4A}" srcOrd="1" destOrd="0" presId="urn:microsoft.com/office/officeart/2008/layout/HalfCircleOrganizationChart"/>
+    <dgm:cxn modelId="{C5800608-EB3E-2744-8A95-EC25B3A7BBC5}" type="presParOf" srcId="{8AA6B802-8525-804E-B10E-E5ADC450CCE6}" destId="{9DB6187F-82EF-D245-B963-DB1EF6764C47}" srcOrd="2" destOrd="0" presId="urn:microsoft.com/office/officeart/2008/layout/HalfCircleOrganizationChart"/>
+    <dgm:cxn modelId="{006D1914-F971-E048-8F81-639C8A2C0D12}" type="presParOf" srcId="{8AA6B802-8525-804E-B10E-E5ADC450CCE6}" destId="{E23AED0E-4592-6D4D-80CA-5C5B7C709993}" srcOrd="3" destOrd="0" presId="urn:microsoft.com/office/officeart/2008/layout/HalfCircleOrganizationChart"/>
+    <dgm:cxn modelId="{E7769A11-B597-FE43-8B4C-33437DE968E5}" type="presParOf" srcId="{C649642F-E169-D244-9954-ECA3CD7FDE02}" destId="{9DB98549-0A1A-6B4E-B20B-9EA506794AFE}" srcOrd="1" destOrd="0" presId="urn:microsoft.com/office/officeart/2008/layout/HalfCircleOrganizationChart"/>
+    <dgm:cxn modelId="{BDA131D6-C329-D74B-85DB-59D6456D9A1C}" type="presParOf" srcId="{C649642F-E169-D244-9954-ECA3CD7FDE02}" destId="{6DF1D051-F36E-484A-9AA9-F18D1B9D24C4}" srcOrd="2" destOrd="0" presId="urn:microsoft.com/office/officeart/2008/layout/HalfCircleOrganizationChart"/>
+    <dgm:cxn modelId="{EE1E2918-DE77-CC49-9C12-AEC35462526C}" type="presParOf" srcId="{03BACD15-7D9B-4948-AF09-7B4350824495}" destId="{D8E256CB-B5CA-FF43-B1E6-559D8292D702}" srcOrd="2" destOrd="0" presId="urn:microsoft.com/office/officeart/2008/layout/HalfCircleOrganizationChart"/>
+    <dgm:cxn modelId="{A60EBB1D-5D71-FD46-BCE8-BFE7C98A2A48}" type="presParOf" srcId="{03BACD15-7D9B-4948-AF09-7B4350824495}" destId="{830D0193-11A9-F645-9C5B-F3225CEC0B34}" srcOrd="3" destOrd="0" presId="urn:microsoft.com/office/officeart/2008/layout/HalfCircleOrganizationChart"/>
+    <dgm:cxn modelId="{4D6313B3-02BC-5545-98D6-17F4AC7A2D2B}" type="presParOf" srcId="{830D0193-11A9-F645-9C5B-F3225CEC0B34}" destId="{00E85A8F-0294-114E-8E06-A09555D77BF9}" srcOrd="0" destOrd="0" presId="urn:microsoft.com/office/officeart/2008/layout/HalfCircleOrganizationChart"/>
+    <dgm:cxn modelId="{FFB746CF-A8D2-ED41-981D-A8F72E3A843A}" type="presParOf" srcId="{00E85A8F-0294-114E-8E06-A09555D77BF9}" destId="{3EF8E5CC-6965-4347-8975-7CDC54787994}" srcOrd="0" destOrd="0" presId="urn:microsoft.com/office/officeart/2008/layout/HalfCircleOrganizationChart"/>
+    <dgm:cxn modelId="{017DA3F9-9496-3B48-911C-B43BCDD17A98}" type="presParOf" srcId="{00E85A8F-0294-114E-8E06-A09555D77BF9}" destId="{7C268011-23AC-5E45-968D-06E747D725BD}" srcOrd="1" destOrd="0" presId="urn:microsoft.com/office/officeart/2008/layout/HalfCircleOrganizationChart"/>
+    <dgm:cxn modelId="{63B7A502-77F1-844E-8F51-426088F14DC3}" type="presParOf" srcId="{00E85A8F-0294-114E-8E06-A09555D77BF9}" destId="{E0392CE8-3C18-E84D-B3FE-4ABD785C3F0A}" srcOrd="2" destOrd="0" presId="urn:microsoft.com/office/officeart/2008/layout/HalfCircleOrganizationChart"/>
+    <dgm:cxn modelId="{48480D7D-E424-7C47-8FDC-C0C11FCC32C3}" type="presParOf" srcId="{00E85A8F-0294-114E-8E06-A09555D77BF9}" destId="{E4B34564-46DD-EC45-910F-93806FDF843F}" srcOrd="3" destOrd="0" presId="urn:microsoft.com/office/officeart/2008/layout/HalfCircleOrganizationChart"/>
+    <dgm:cxn modelId="{6E5EE149-9BC6-D148-BB72-8C29D55D30C8}" type="presParOf" srcId="{830D0193-11A9-F645-9C5B-F3225CEC0B34}" destId="{3D0DDCAC-0A08-0C46-9324-D192F7298AD8}" srcOrd="1" destOrd="0" presId="urn:microsoft.com/office/officeart/2008/layout/HalfCircleOrganizationChart"/>
+    <dgm:cxn modelId="{AFC28C0A-D621-9E4E-84E8-BB002A9446D0}" type="presParOf" srcId="{830D0193-11A9-F645-9C5B-F3225CEC0B34}" destId="{71B54D65-07D4-E54A-9E35-6336665BAC7A}" srcOrd="2" destOrd="0" presId="urn:microsoft.com/office/officeart/2008/layout/HalfCircleOrganizationChart"/>
+    <dgm:cxn modelId="{01F780D9-6351-A24D-8D5E-477FE76DF16A}" type="presParOf" srcId="{31266414-00DF-2444-82A3-351B6378E721}" destId="{F37C3CDC-F90B-3149-9045-5BB838F730ED}" srcOrd="2" destOrd="0" presId="urn:microsoft.com/office/officeart/2008/layout/HalfCircleOrganizationChart"/>
+    <dgm:cxn modelId="{AA2435C8-0AED-5347-BD52-4641F7639DBF}" type="presParOf" srcId="{7D705F72-B4C4-6C45-B299-6D225547DE9C}" destId="{7AD188A8-1039-5E42-AD5B-B261F58CFC1D}" srcOrd="2" destOrd="0" presId="urn:microsoft.com/office/officeart/2008/layout/HalfCircleOrganizationChart"/>
+    <dgm:cxn modelId="{3614EE05-696D-0940-96D5-B983C9267F05}" type="presParOf" srcId="{7D705F72-B4C4-6C45-B299-6D225547DE9C}" destId="{7DEC4DF1-D92A-614F-8BFA-6141D9383DB7}" srcOrd="3" destOrd="0" presId="urn:microsoft.com/office/officeart/2008/layout/HalfCircleOrganizationChart"/>
+    <dgm:cxn modelId="{5694F549-8EFA-A946-A7D9-A71C962E2A8C}" type="presParOf" srcId="{7DEC4DF1-D92A-614F-8BFA-6141D9383DB7}" destId="{A597C243-2EFE-624F-8ED0-A2EC82D37548}" srcOrd="0" destOrd="0" presId="urn:microsoft.com/office/officeart/2008/layout/HalfCircleOrganizationChart"/>
+    <dgm:cxn modelId="{0DEE6E7E-7C02-1D41-80E6-E810A62C3D82}" type="presParOf" srcId="{A597C243-2EFE-624F-8ED0-A2EC82D37548}" destId="{C56C1C0F-5AA1-8B41-AA53-A8AC7981007C}" srcOrd="0" destOrd="0" presId="urn:microsoft.com/office/officeart/2008/layout/HalfCircleOrganizationChart"/>
+    <dgm:cxn modelId="{6BFD76E6-A5FF-864E-A2CB-AEC4D7D49AA1}" type="presParOf" srcId="{A597C243-2EFE-624F-8ED0-A2EC82D37548}" destId="{8227AD98-CDD1-464E-8E78-0BCA6AC9EB79}" srcOrd="1" destOrd="0" presId="urn:microsoft.com/office/officeart/2008/layout/HalfCircleOrganizationChart"/>
+    <dgm:cxn modelId="{C601F2FA-145F-864B-91EB-C18C655CA28E}" type="presParOf" srcId="{A597C243-2EFE-624F-8ED0-A2EC82D37548}" destId="{850CAFF4-71F5-6547-9357-6EE34FD6D1A2}" srcOrd="2" destOrd="0" presId="urn:microsoft.com/office/officeart/2008/layout/HalfCircleOrganizationChart"/>
+    <dgm:cxn modelId="{A8185035-102D-6346-9998-6C7CB480E283}" type="presParOf" srcId="{A597C243-2EFE-624F-8ED0-A2EC82D37548}" destId="{CEFE8E38-C549-2449-BFD1-2F66DF461DB8}" srcOrd="3" destOrd="0" presId="urn:microsoft.com/office/officeart/2008/layout/HalfCircleOrganizationChart"/>
+    <dgm:cxn modelId="{723D6ABF-952E-7B44-8E97-A78E86F94AC0}" type="presParOf" srcId="{7DEC4DF1-D92A-614F-8BFA-6141D9383DB7}" destId="{0B0943D0-4BB0-EA48-AB48-AEDB3DA78A79}" srcOrd="1" destOrd="0" presId="urn:microsoft.com/office/officeart/2008/layout/HalfCircleOrganizationChart"/>
+    <dgm:cxn modelId="{FFCEA8EA-80A5-BF47-9F1F-57AE7A762883}" type="presParOf" srcId="{0B0943D0-4BB0-EA48-AB48-AEDB3DA78A79}" destId="{3D1A97C8-7B5D-AA4F-8B51-05A01E8F84CB}" srcOrd="0" destOrd="0" presId="urn:microsoft.com/office/officeart/2008/layout/HalfCircleOrganizationChart"/>
+    <dgm:cxn modelId="{03929E32-418C-1C47-BE42-F2B7B594C932}" type="presParOf" srcId="{0B0943D0-4BB0-EA48-AB48-AEDB3DA78A79}" destId="{147ED1D5-8AAC-7F48-A07A-6D015CA8162F}" srcOrd="1" destOrd="0" presId="urn:microsoft.com/office/officeart/2008/layout/HalfCircleOrganizationChart"/>
+    <dgm:cxn modelId="{1B6AD74E-02CB-E84B-BB7A-6B39B3BD48E1}" type="presParOf" srcId="{147ED1D5-8AAC-7F48-A07A-6D015CA8162F}" destId="{5CEFC4D9-BD41-9A41-AC33-8C71C7A39FAE}" srcOrd="0" destOrd="0" presId="urn:microsoft.com/office/officeart/2008/layout/HalfCircleOrganizationChart"/>
+    <dgm:cxn modelId="{767F7E26-37A8-0943-A4AA-38196E1C6AC9}" type="presParOf" srcId="{5CEFC4D9-BD41-9A41-AC33-8C71C7A39FAE}" destId="{5C031C6E-C791-3A49-82AF-D09ACCA61EC8}" srcOrd="0" destOrd="0" presId="urn:microsoft.com/office/officeart/2008/layout/HalfCircleOrganizationChart"/>
+    <dgm:cxn modelId="{9E9EB48D-A4A5-2146-98CF-EDB56B05C7C6}" type="presParOf" srcId="{5CEFC4D9-BD41-9A41-AC33-8C71C7A39FAE}" destId="{ECC42A76-6DD3-8048-B290-5354934C3B0B}" srcOrd="1" destOrd="0" presId="urn:microsoft.com/office/officeart/2008/layout/HalfCircleOrganizationChart"/>
+    <dgm:cxn modelId="{B0900357-992B-0F4D-B128-AD1E5CA3726E}" type="presParOf" srcId="{5CEFC4D9-BD41-9A41-AC33-8C71C7A39FAE}" destId="{3F4CE419-4127-2D48-9D84-83B729A2EF2E}" srcOrd="2" destOrd="0" presId="urn:microsoft.com/office/officeart/2008/layout/HalfCircleOrganizationChart"/>
+    <dgm:cxn modelId="{5ED8CD2E-B44E-0F4D-A303-581518E5825B}" type="presParOf" srcId="{5CEFC4D9-BD41-9A41-AC33-8C71C7A39FAE}" destId="{AB2FE759-7EDA-C44C-A03C-17D85F92AE37}" srcOrd="3" destOrd="0" presId="urn:microsoft.com/office/officeart/2008/layout/HalfCircleOrganizationChart"/>
+    <dgm:cxn modelId="{F413879C-18A2-884E-BB0C-3DE79DE53308}" type="presParOf" srcId="{147ED1D5-8AAC-7F48-A07A-6D015CA8162F}" destId="{9C9F9BD7-03C4-354E-8DF3-F589318CF726}" srcOrd="1" destOrd="0" presId="urn:microsoft.com/office/officeart/2008/layout/HalfCircleOrganizationChart"/>
+    <dgm:cxn modelId="{211FF2E7-96CE-B447-803A-81C4C815200C}" type="presParOf" srcId="{147ED1D5-8AAC-7F48-A07A-6D015CA8162F}" destId="{679E29EC-01F5-4B4C-B562-DAB4A95FF6C3}" srcOrd="2" destOrd="0" presId="urn:microsoft.com/office/officeart/2008/layout/HalfCircleOrganizationChart"/>
+    <dgm:cxn modelId="{ED6D8604-93A0-704F-AE88-EED4F1E57E0F}" type="presParOf" srcId="{0B0943D0-4BB0-EA48-AB48-AEDB3DA78A79}" destId="{288BD4F0-1261-9947-A9A0-A5FD551BF38F}" srcOrd="2" destOrd="0" presId="urn:microsoft.com/office/officeart/2008/layout/HalfCircleOrganizationChart"/>
+    <dgm:cxn modelId="{D3B11213-F84A-D042-B626-5A5D891EAC92}" type="presParOf" srcId="{0B0943D0-4BB0-EA48-AB48-AEDB3DA78A79}" destId="{49F993D0-259E-E443-BAF8-780A0012C639}" srcOrd="3" destOrd="0" presId="urn:microsoft.com/office/officeart/2008/layout/HalfCircleOrganizationChart"/>
+    <dgm:cxn modelId="{11260AB6-8A2B-CE4B-8DA2-097F6597ACAE}" type="presParOf" srcId="{49F993D0-259E-E443-BAF8-780A0012C639}" destId="{EB5F77CB-4B4C-8C43-BAE8-76FA1960E9F4}" srcOrd="0" destOrd="0" presId="urn:microsoft.com/office/officeart/2008/layout/HalfCircleOrganizationChart"/>
+    <dgm:cxn modelId="{AFDD228A-9073-2441-9BD6-4A844DE72714}" type="presParOf" srcId="{EB5F77CB-4B4C-8C43-BAE8-76FA1960E9F4}" destId="{300CB6EB-2083-D146-867C-C6158258B6DA}" srcOrd="0" destOrd="0" presId="urn:microsoft.com/office/officeart/2008/layout/HalfCircleOrganizationChart"/>
+    <dgm:cxn modelId="{399D160C-1355-3C48-BBD5-54F233022DFA}" type="presParOf" srcId="{EB5F77CB-4B4C-8C43-BAE8-76FA1960E9F4}" destId="{AE2D26DE-265B-EB44-931F-949466721037}" srcOrd="1" destOrd="0" presId="urn:microsoft.com/office/officeart/2008/layout/HalfCircleOrganizationChart"/>
+    <dgm:cxn modelId="{D3D4F65F-256A-2D4F-A455-8059970B6033}" type="presParOf" srcId="{EB5F77CB-4B4C-8C43-BAE8-76FA1960E9F4}" destId="{1A22DE1F-0A9F-C848-8890-077FF7573D6C}" srcOrd="2" destOrd="0" presId="urn:microsoft.com/office/officeart/2008/layout/HalfCircleOrganizationChart"/>
+    <dgm:cxn modelId="{64A41518-F35A-2348-A797-F818330A5545}" type="presParOf" srcId="{EB5F77CB-4B4C-8C43-BAE8-76FA1960E9F4}" destId="{A514C51D-0983-6241-96A5-A006D3062D3A}" srcOrd="3" destOrd="0" presId="urn:microsoft.com/office/officeart/2008/layout/HalfCircleOrganizationChart"/>
+    <dgm:cxn modelId="{25EBE9E8-AB96-2B44-9964-B042759E4ADF}" type="presParOf" srcId="{49F993D0-259E-E443-BAF8-780A0012C639}" destId="{B2196246-710B-D643-8C54-F016DCAFA0CB}" srcOrd="1" destOrd="0" presId="urn:microsoft.com/office/officeart/2008/layout/HalfCircleOrganizationChart"/>
+    <dgm:cxn modelId="{E011295C-0ECA-AA45-B9A8-124F29BF0E53}" type="presParOf" srcId="{49F993D0-259E-E443-BAF8-780A0012C639}" destId="{0C154D69-2752-3146-AA6D-5717AAE1A8ED}" srcOrd="2" destOrd="0" presId="urn:microsoft.com/office/officeart/2008/layout/HalfCircleOrganizationChart"/>
+    <dgm:cxn modelId="{621262AC-CAE3-0D45-9A4B-0C165E932EF1}" type="presParOf" srcId="{7DEC4DF1-D92A-614F-8BFA-6141D9383DB7}" destId="{73BCAA15-2B11-324A-9E63-218F22CD16F4}" srcOrd="2" destOrd="0" presId="urn:microsoft.com/office/officeart/2008/layout/HalfCircleOrganizationChart"/>
+    <dgm:cxn modelId="{00755D6E-4C2D-5241-A7CE-389D96C14E30}" type="presParOf" srcId="{7D705F72-B4C4-6C45-B299-6D225547DE9C}" destId="{D8CA0CB0-57A3-C64D-BBC3-57B31738E9A1}" srcOrd="4" destOrd="0" presId="urn:microsoft.com/office/officeart/2008/layout/HalfCircleOrganizationChart"/>
+    <dgm:cxn modelId="{AA58F9A6-A50A-1E4B-9FDD-BBFB7471FC3E}" type="presParOf" srcId="{7D705F72-B4C4-6C45-B299-6D225547DE9C}" destId="{5A2ED879-886B-BA42-B3F9-B516CA556904}" srcOrd="5" destOrd="0" presId="urn:microsoft.com/office/officeart/2008/layout/HalfCircleOrganizationChart"/>
+    <dgm:cxn modelId="{6551A512-BBB5-7B44-85BC-4D3556BC74ED}" type="presParOf" srcId="{5A2ED879-886B-BA42-B3F9-B516CA556904}" destId="{F40C73B9-46E7-6E49-8D02-54A57BE97D30}" srcOrd="0" destOrd="0" presId="urn:microsoft.com/office/officeart/2008/layout/HalfCircleOrganizationChart"/>
+    <dgm:cxn modelId="{D2ADF655-8787-EF49-A300-F12EEC91F463}" type="presParOf" srcId="{F40C73B9-46E7-6E49-8D02-54A57BE97D30}" destId="{1B489447-AE79-6B4A-B8BB-448C78AEB7E6}" srcOrd="0" destOrd="0" presId="urn:microsoft.com/office/officeart/2008/layout/HalfCircleOrganizationChart"/>
+    <dgm:cxn modelId="{C0A76220-BFD6-5545-A1EB-AC1646843C34}" type="presParOf" srcId="{F40C73B9-46E7-6E49-8D02-54A57BE97D30}" destId="{593415F5-F920-7744-BB77-2DA86D7FD6CA}" srcOrd="1" destOrd="0" presId="urn:microsoft.com/office/officeart/2008/layout/HalfCircleOrganizationChart"/>
+    <dgm:cxn modelId="{5B2448B4-2F55-BB41-8237-FBC140C2C931}" type="presParOf" srcId="{F40C73B9-46E7-6E49-8D02-54A57BE97D30}" destId="{2DC6C4E1-839F-B649-8C52-8FC4F5C547CD}" srcOrd="2" destOrd="0" presId="urn:microsoft.com/office/officeart/2008/layout/HalfCircleOrganizationChart"/>
+    <dgm:cxn modelId="{0965F16E-46B3-F344-A499-2FA688BBE405}" type="presParOf" srcId="{F40C73B9-46E7-6E49-8D02-54A57BE97D30}" destId="{8FCDB790-5C16-3344-A56F-62A4FC2CB319}" srcOrd="3" destOrd="0" presId="urn:microsoft.com/office/officeart/2008/layout/HalfCircleOrganizationChart"/>
+    <dgm:cxn modelId="{8EDF110D-E13F-684E-AD20-9ADB8A05B016}" type="presParOf" srcId="{5A2ED879-886B-BA42-B3F9-B516CA556904}" destId="{48964189-EB48-3A43-90B4-0A1B61C92B96}" srcOrd="1" destOrd="0" presId="urn:microsoft.com/office/officeart/2008/layout/HalfCircleOrganizationChart"/>
+    <dgm:cxn modelId="{4D073921-E752-A848-BB14-87005263BEFD}" type="presParOf" srcId="{5A2ED879-886B-BA42-B3F9-B516CA556904}" destId="{B1B13FE0-A8CE-AD46-A208-CF9F3C044490}" srcOrd="2" destOrd="0" presId="urn:microsoft.com/office/officeart/2008/layout/HalfCircleOrganizationChart"/>
+    <dgm:cxn modelId="{BF792743-B6DD-9546-BECB-58D7DA0798FE}" type="presParOf" srcId="{D600B8F4-C0A9-C448-A2FC-5DC7D9D4D160}" destId="{82DCE766-B18F-9C47-B984-6B7B387E5650}" srcOrd="2" destOrd="0" presId="urn:microsoft.com/office/officeart/2008/layout/HalfCircleOrganizationChart"/>
+    <dgm:cxn modelId="{4A4D7DEE-9318-2543-9E34-6C4872A0C84C}" type="presParOf" srcId="{B88FA855-1266-C84B-A954-36881F335D4C}" destId="{77231B16-D37E-0B43-A817-385319164462}" srcOrd="2" destOrd="0" presId="urn:microsoft.com/office/officeart/2008/layout/HalfCircleOrganizationChart"/>
+    <dgm:cxn modelId="{2AC0B9E6-82BC-D740-9C74-D1D930C3505F}" type="presParOf" srcId="{D592782F-B853-A04F-9684-3C61A84E3CCE}" destId="{70DFC7B2-27EE-7446-AB49-39FB88B145D5}" srcOrd="2" destOrd="0" presId="urn:microsoft.com/office/officeart/2008/layout/HalfCircleOrganizationChart"/>
+    <dgm:cxn modelId="{3FE2AEE4-49E1-7E44-AFFC-8A4B02C876A2}" type="presParOf" srcId="{11DEB04C-4B32-AF4F-A1FE-6EF04428682B}" destId="{8CF6369C-3A23-1F4A-94A4-295551E0967B}" srcOrd="2" destOrd="0" presId="urn:microsoft.com/office/officeart/2008/layout/HalfCircleOrganizationChart"/>
   </dgm:cxnLst>
   <dgm:bg/>
   <dgm:whole/>
@@ -11891,8 +11896,9 @@
           </a:pPr>
           <a:r>
             <a:rPr lang="zh-CN" altLang="en-US" sz="500" kern="1200"/>
-            <a:t>舱位等级</a:t>
+            <a:t>经济舱票价</a:t>
           </a:r>
+          <a:endParaRPr lang="zh-CN" altLang="en-US" sz="500" kern="1200"/>
         </a:p>
       </dsp:txBody>
       <dsp:txXfrm>
@@ -12499,8 +12505,9 @@
           </a:pPr>
           <a:r>
             <a:rPr lang="zh-CN" altLang="en-US" sz="500" kern="1200"/>
-            <a:t>舱位等级</a:t>
+            <a:t>经济舱票价</a:t>
           </a:r>
+          <a:endParaRPr lang="zh-CN" altLang="en-US" sz="500" kern="1200"/>
         </a:p>
       </dsp:txBody>
       <dsp:txXfrm>
@@ -12651,8 +12658,9 @@
           </a:pPr>
           <a:r>
             <a:rPr lang="zh-CN" altLang="en-US" sz="500" kern="1200"/>
-            <a:t>时间段</a:t>
+            <a:t>航空公司</a:t>
           </a:r>
+          <a:endParaRPr lang="zh-CN" altLang="en-US" sz="500" kern="1200"/>
         </a:p>
       </dsp:txBody>
       <dsp:txXfrm>
@@ -13107,8 +13115,9 @@
           </a:pPr>
           <a:r>
             <a:rPr lang="zh-CN" altLang="en-US" sz="500" kern="1200"/>
-            <a:t>舱位等级</a:t>
+            <a:t>经济舱票价</a:t>
           </a:r>
+          <a:endParaRPr lang="zh-CN" altLang="en-US" sz="500" kern="1200"/>
         </a:p>
       </dsp:txBody>
       <dsp:txXfrm>
@@ -13563,8 +13572,9 @@
           </a:pPr>
           <a:r>
             <a:rPr lang="zh-CN" altLang="en-US" sz="500" kern="1200"/>
-            <a:t>航班价格</a:t>
+            <a:t>经济舱票价</a:t>
           </a:r>
+          <a:endParaRPr lang="zh-CN" altLang="en-US" sz="500" kern="1200"/>
         </a:p>
       </dsp:txBody>
       <dsp:txXfrm>

</xml_diff>